<commit_message>
fixed responsiveness. updated wishlist
</commit_message>
<xml_diff>
--- a/AoE2_Calculator-master/documentation/developer_wishlist.docx
+++ b/AoE2_Calculator-master/documentation/developer_wishlist.docx
@@ -23,6 +23,9 @@
       <w:r>
         <w:t>V1.0</w:t>
       </w:r>
+      <w:r>
+        <w:t xml:space="preserve"> – V1.2</w:t>
+      </w:r>
     </w:p>
     <w:p>
       <w:pPr>
@@ -33,10 +36,65 @@
           <w:b/>
           <w:bCs/>
         </w:rPr>
+        <w:t>Developed by</w:t>
+      </w:r>
+      <w:r>
+        <w:rPr>
+          <w:b/>
+          <w:bCs/>
+        </w:rPr>
+        <w:t xml:space="preserve">: </w:t>
+      </w:r>
+      <w:r>
+        <w:t>Kory</w:t>
+      </w:r>
+    </w:p>
+    <w:p>
+      <w:pPr>
+        <w:ind w:left="340" w:hanging="340"/>
+      </w:pPr>
+      <w:r>
+        <w:rPr>
+          <w:b/>
+          <w:bCs/>
+        </w:rPr>
         <w:t xml:space="preserve">Focus: </w:t>
       </w:r>
       <w:r>
         <w:t>Making it calculate the results</w:t>
+      </w:r>
+    </w:p>
+    <w:p>
+      <w:pPr>
+        <w:ind w:left="340" w:hanging="340"/>
+      </w:pPr>
+      <w:r>
+        <w:rPr>
+          <w:b/>
+          <w:bCs/>
+        </w:rPr>
+        <w:t xml:space="preserve">Release date: </w:t>
+      </w:r>
+      <w:r>
+        <w:t>~ 2018 with a couple of minor updates since then</w:t>
+      </w:r>
+    </w:p>
+    <w:p>
+      <w:pPr>
+        <w:ind w:left="340" w:hanging="340"/>
+      </w:pPr>
+      <w:r>
+        <w:rPr>
+          <w:b/>
+          <w:bCs/>
+        </w:rPr>
+        <w:t xml:space="preserve">Status: </w:t>
+      </w:r>
+      <w:r>
+        <w:t xml:space="preserve">Abandonware. </w:t>
+      </w:r>
+      <w:r>
+        <w:t xml:space="preserve">No longer maintaining this </w:t>
       </w:r>
     </w:p>
     <w:tbl>
@@ -46,9 +104,8 @@
         <w:tblLook w:val="04A0" w:firstRow="1" w:lastRow="0" w:firstColumn="1" w:lastColumn="0" w:noHBand="0" w:noVBand="1"/>
       </w:tblPr>
       <w:tblGrid>
-        <w:gridCol w:w="1071"/>
-        <w:gridCol w:w="5123"/>
-        <w:gridCol w:w="4568"/>
+        <w:gridCol w:w="1079"/>
+        <w:gridCol w:w="9683"/>
       </w:tblGrid>
       <w:tr>
         <w:tc>
@@ -75,7 +132,6 @@
         <w:tc>
           <w:tcPr>
             <w:tcW w:w="4502" w:type="pct"/>
-            <w:gridSpan w:val="2"/>
             <w:shd w:val="clear" w:color="auto" w:fill="F2F2F2" w:themeFill="background1" w:themeFillShade="F2"/>
           </w:tcPr>
           <w:p>
@@ -99,7 +155,7 @@
         <w:tc>
           <w:tcPr>
             <w:tcW w:w="5000" w:type="pct"/>
-            <w:gridSpan w:val="3"/>
+            <w:gridSpan w:val="2"/>
             <w:shd w:val="clear" w:color="auto" w:fill="FFFFFF" w:themeFill="background1"/>
           </w:tcPr>
           <w:p>
@@ -155,7 +211,6 @@
         <w:tc>
           <w:tcPr>
             <w:tcW w:w="4502" w:type="pct"/>
-            <w:gridSpan w:val="2"/>
             <w:shd w:val="clear" w:color="auto" w:fill="FFFFFF" w:themeFill="background1"/>
           </w:tcPr>
           <w:p>
@@ -677,6 +732,7 @@
               <w:rPr>
                 <w:rFonts w:ascii="Consolas" w:hAnsi="Consolas"/>
               </w:rPr>
+              <w:lastRenderedPageBreak/>
               <w:t>int standardDamage;</w:t>
             </w:r>
           </w:p>
@@ -708,7 +764,6 @@
               <w:pStyle w:val="ListParagraph"/>
             </w:pPr>
             <w:r>
-              <w:lastRenderedPageBreak/>
               <w:t xml:space="preserve">The point value </w:t>
             </w:r>
             <w:r>
@@ -895,7 +950,6 @@
         <w:tc>
           <w:tcPr>
             <w:tcW w:w="4502" w:type="pct"/>
-            <w:gridSpan w:val="2"/>
             <w:shd w:val="clear" w:color="auto" w:fill="FFFFFF" w:themeFill="background1"/>
           </w:tcPr>
           <w:p>
@@ -941,7 +995,6 @@
         <w:tc>
           <w:tcPr>
             <w:tcW w:w="4502" w:type="pct"/>
-            <w:gridSpan w:val="2"/>
             <w:shd w:val="clear" w:color="auto" w:fill="FFFFFF" w:themeFill="background1"/>
           </w:tcPr>
           <w:p>
@@ -967,7 +1020,7 @@
         <w:tc>
           <w:tcPr>
             <w:tcW w:w="5000" w:type="pct"/>
-            <w:gridSpan w:val="3"/>
+            <w:gridSpan w:val="2"/>
             <w:shd w:val="clear" w:color="auto" w:fill="FFFFFF" w:themeFill="background1"/>
           </w:tcPr>
           <w:p>
@@ -1013,7 +1066,7 @@
           <w:sdtPr>
             <w:id w:val="295804380"/>
             <w14:checkbox>
-              <w14:checked w14:val="0"/>
+              <w14:checked w14:val="1"/>
               <w14:checkedState w14:val="2612" w14:font="MS Gothic"/>
               <w14:uncheckedState w14:val="2610" w14:font="MS Gothic"/>
             </w14:checkbox>
@@ -1035,7 +1088,7 @@
                   <w:rPr>
                     <w:rFonts w:ascii="MS Gothic" w:eastAsia="MS Gothic" w:hAnsi="MS Gothic" w:hint="eastAsia"/>
                   </w:rPr>
-                  <w:t>☐</w:t>
+                  <w:t>☒</w:t>
                 </w:r>
               </w:p>
             </w:tc>
@@ -1044,25 +1097,32 @@
         <w:tc>
           <w:tcPr>
             <w:tcW w:w="4502" w:type="pct"/>
+            <w:shd w:val="clear" w:color="auto" w:fill="FFFFFF" w:themeFill="background1"/>
+          </w:tcPr>
+          <w:p>
+            <w:r>
+              <w:t xml:space="preserve">Modifying the values of player 1’s selection and player 2’s selection based on </w:t>
+            </w:r>
+            <w:r>
+              <w:t>modifiers</w:t>
+            </w:r>
+          </w:p>
+          <w:p/>
+          <w:p>
+            <w:r>
+              <w:t>Approach works because two targets cannot attack one simultaneously</w:t>
+            </w:r>
+          </w:p>
+        </w:tc>
+      </w:tr>
+      <w:tr>
+        <w:tc>
+          <w:tcPr>
+            <w:tcW w:w="5000" w:type="pct"/>
             <w:gridSpan w:val="2"/>
             <w:shd w:val="clear" w:color="auto" w:fill="FFFFFF" w:themeFill="background1"/>
           </w:tcPr>
           <w:p>
-            <w:r>
-              <w:t xml:space="preserve">Modifying the values of player 1’s selection and player 2’s selection based on </w:t>
-            </w:r>
-            <w:r>
-              <w:t>modifiers</w:t>
-            </w:r>
-          </w:p>
-          <w:p/>
-          <w:p>
-            <w:r>
-              <w:t>Approach works because two targets cannot attack one simultaneously</w:t>
-            </w:r>
-          </w:p>
-          <w:p/>
-          <w:p>
             <w:pPr>
               <w:rPr>
                 <w:b/>
@@ -1074,342 +1134,6 @@
                 <w:b/>
                 <w:bCs/>
               </w:rPr>
-              <w:t>What events cards I still haven’t implemented:</w:t>
-            </w:r>
-          </w:p>
-          <w:p>
-            <w:pPr>
-              <w:pStyle w:val="ListParagraph"/>
-              <w:rPr>
-                <w:rFonts w:cs="Arial"/>
-                <w:color w:val="000000"/>
-              </w:rPr>
-            </w:pPr>
-            <w:r>
-              <w:rPr>
-                <w:b/>
-                <w:bCs/>
-              </w:rPr>
-              <w:t>"Back From A Foreign Land"</w:t>
-            </w:r>
-            <w:r>
-              <w:rPr>
-                <w:b/>
-                <w:bCs/>
-              </w:rPr>
-              <w:t>:</w:t>
-            </w:r>
-            <w:r>
-              <w:t xml:space="preserve"> </w:t>
-            </w:r>
-            <w:r>
-              <w:t>“</w:t>
-            </w:r>
-            <w:r>
-              <w:rPr>
-                <w:rFonts w:cs="Arial"/>
-                <w:color w:val="000000"/>
-              </w:rPr>
-              <w:t xml:space="preserve">Use 1 Civilization bonus from target player for this turn. Bonus may not be used if it is a starting </w:t>
-            </w:r>
-            <w:r>
-              <w:rPr>
-                <w:rFonts w:cs="Arial"/>
-                <w:color w:val="000000"/>
-              </w:rPr>
-              <w:t xml:space="preserve">bonus </w:t>
-            </w:r>
-            <w:r>
-              <w:rPr>
-                <w:rFonts w:cs="Arial"/>
-                <w:b/>
-                <w:bCs/>
-                <w:color w:val="000000"/>
-              </w:rPr>
-              <w:t>or</w:t>
-            </w:r>
-            <w:r>
-              <w:rPr>
-                <w:rFonts w:cs="Arial"/>
-                <w:b/>
-                <w:bCs/>
-                <w:color w:val="000000"/>
-              </w:rPr>
-              <w:t xml:space="preserve"> requires civilization specific cards</w:t>
-            </w:r>
-            <w:r>
-              <w:rPr>
-                <w:rFonts w:cs="Arial"/>
-                <w:color w:val="000000"/>
-              </w:rPr>
-              <w:t>. Play anytime.”</w:t>
-            </w:r>
-            <w:r>
-              <w:rPr>
-                <w:rFonts w:cs="Arial"/>
-                <w:color w:val="000000"/>
-              </w:rPr>
-              <w:t xml:space="preserve">. Really only 3 battle relevant bonuses to choose from in that case </w:t>
-            </w:r>
-          </w:p>
-          <w:p>
-            <w:pPr>
-              <w:pStyle w:val="ListParagraph"/>
-              <w:ind w:left="680"/>
-              <w:rPr>
-                <w:rFonts w:cs="Arial"/>
-                <w:color w:val="000000"/>
-              </w:rPr>
-            </w:pPr>
-            <w:r>
-              <w:rPr>
-                <w:rFonts w:cs="Arial"/>
-                <w:b/>
-                <w:bCs/>
-                <w:color w:val="000000"/>
-              </w:rPr>
-              <w:t>Byzantine bonuses</w:t>
-            </w:r>
-            <w:r>
-              <w:rPr>
-                <w:rFonts w:cs="Arial"/>
-                <w:b/>
-                <w:bCs/>
-                <w:color w:val="000000"/>
-              </w:rPr>
-              <w:t xml:space="preserve"> to choose from</w:t>
-            </w:r>
-            <w:r>
-              <w:rPr>
-                <w:rFonts w:cs="Arial"/>
-                <w:b/>
-                <w:bCs/>
-                <w:color w:val="000000"/>
-              </w:rPr>
-              <w:t>:</w:t>
-            </w:r>
-          </w:p>
-          <w:p>
-            <w:pPr>
-              <w:pStyle w:val="ListParagraph"/>
-              <w:ind w:left="1020"/>
-              <w:rPr>
-                <w:rFonts w:cs="Arial"/>
-                <w:color w:val="000000"/>
-              </w:rPr>
-            </w:pPr>
-            <w:r>
-              <w:rPr>
-                <w:rFonts w:cs="Arial"/>
-                <w:color w:val="000000"/>
-              </w:rPr>
-              <w:t>Monk Healing Rate has a +2 modifier, thus making it easier to heal units</w:t>
-            </w:r>
-          </w:p>
-          <w:p>
-            <w:pPr>
-              <w:pStyle w:val="ListParagraph"/>
-              <w:ind w:left="1020"/>
-              <w:rPr>
-                <w:rFonts w:cs="Arial"/>
-                <w:color w:val="000000"/>
-              </w:rPr>
-            </w:pPr>
-            <w:r>
-              <w:rPr>
-                <w:rFonts w:cs="Arial"/>
-                <w:color w:val="000000"/>
-              </w:rPr>
-              <w:lastRenderedPageBreak/>
-              <w:t>All building get a HP bonus: Age I – 10 HP, Age II – 20 HP, Age III – 30 HP, Age IV – 40 HP</w:t>
-            </w:r>
-          </w:p>
-          <w:p>
-            <w:pPr>
-              <w:pStyle w:val="ListParagraph"/>
-              <w:ind w:left="680"/>
-              <w:rPr>
-                <w:rFonts w:cs="Arial"/>
-                <w:color w:val="000000"/>
-              </w:rPr>
-            </w:pPr>
-            <w:r>
-              <w:rPr>
-                <w:rFonts w:cs="Arial"/>
-                <w:b/>
-                <w:bCs/>
-                <w:color w:val="000000"/>
-              </w:rPr>
-              <w:t>Teuton bonuses</w:t>
-            </w:r>
-            <w:r>
-              <w:rPr>
-                <w:rFonts w:cs="Arial"/>
-                <w:b/>
-                <w:bCs/>
-                <w:color w:val="000000"/>
-              </w:rPr>
-              <w:t xml:space="preserve"> to choose from</w:t>
-            </w:r>
-            <w:r>
-              <w:rPr>
-                <w:rFonts w:cs="Arial"/>
-                <w:b/>
-                <w:bCs/>
-                <w:color w:val="000000"/>
-              </w:rPr>
-              <w:t>:</w:t>
-            </w:r>
-          </w:p>
-          <w:p>
-            <w:pPr>
-              <w:pStyle w:val="ListParagraph"/>
-              <w:ind w:left="1020"/>
-              <w:rPr>
-                <w:rFonts w:cs="Arial"/>
-                <w:color w:val="000000"/>
-              </w:rPr>
-            </w:pPr>
-            <w:r>
-              <w:rPr>
-                <w:rFonts w:cs="Arial"/>
-                <w:color w:val="000000"/>
-              </w:rPr>
-              <w:t>Conversion rate modifier is -1, thus making it harder to convert</w:t>
-            </w:r>
-          </w:p>
-          <w:p>
-            <w:pPr>
-              <w:pStyle w:val="ListParagraph"/>
-            </w:pPr>
-            <w:r>
-              <w:rPr>
-                <w:b/>
-                <w:bCs/>
-              </w:rPr>
-              <w:t>“</w:t>
-            </w:r>
-            <w:r>
-              <w:rPr>
-                <w:b/>
-                <w:bCs/>
-              </w:rPr>
-              <w:t>B</w:t>
-            </w:r>
-            <w:r>
-              <w:rPr>
-                <w:b/>
-                <w:bCs/>
-              </w:rPr>
-              <w:t>lack Knight</w:t>
-            </w:r>
-            <w:r>
-              <w:rPr>
-                <w:b/>
-                <w:bCs/>
-              </w:rPr>
-              <w:t>”</w:t>
-            </w:r>
-            <w:r>
-              <w:t xml:space="preserve">: </w:t>
-            </w:r>
-            <w:r>
-              <w:t>“</w:t>
-            </w:r>
-            <w:r>
-              <w:rPr>
-                <w:rFonts w:cs="Arial"/>
-                <w:color w:val="000000"/>
-              </w:rPr>
-              <w:t>Play this card when you are the attacking Cavalry unit. Two tokens on the defending unit have 0 AP for the first round of normal combat.”</w:t>
-            </w:r>
-          </w:p>
-          <w:p>
-            <w:pPr>
-              <w:pStyle w:val="ListParagraph"/>
-              <w:rPr>
-                <w:rFonts w:cs="Arial"/>
-                <w:color w:val="000000"/>
-              </w:rPr>
-            </w:pPr>
-            <w:r>
-              <w:rPr>
-                <w:b/>
-                <w:bCs/>
-              </w:rPr>
-              <w:t>“</w:t>
-            </w:r>
-            <w:r>
-              <w:rPr>
-                <w:b/>
-                <w:bCs/>
-              </w:rPr>
-              <w:t>Holy War</w:t>
-            </w:r>
-            <w:r>
-              <w:rPr>
-                <w:b/>
-                <w:bCs/>
-              </w:rPr>
-              <w:t>”</w:t>
-            </w:r>
-            <w:r>
-              <w:t xml:space="preserve">: </w:t>
-            </w:r>
-            <w:r>
-              <w:t>"</w:t>
-            </w:r>
-            <w:r>
-              <w:rPr>
-                <w:rFonts w:cs="Arial"/>
-                <w:color w:val="000000"/>
-              </w:rPr>
-              <w:t xml:space="preserve">For the next 3 turns (not including your current turn) </w:t>
-            </w:r>
-            <w:r>
-              <w:rPr>
-                <w:rFonts w:cs="Arial"/>
-                <w:color w:val="000000"/>
-              </w:rPr>
-              <w:t>all</w:t>
-            </w:r>
-            <w:r>
-              <w:rPr>
-                <w:rFonts w:cs="Arial"/>
-                <w:color w:val="000000"/>
-              </w:rPr>
-              <w:t xml:space="preserve"> of your units get +4 AP during this time</w:t>
-            </w:r>
-            <w:r>
-              <w:rPr>
-                <w:rFonts w:cs="Arial"/>
-                <w:color w:val="000000"/>
-              </w:rPr>
-              <w:t>.</w:t>
-            </w:r>
-          </w:p>
-        </w:tc>
-      </w:tr>
-      <w:tr>
-        <w:tc>
-          <w:tcPr>
-            <w:tcW w:w="5000" w:type="pct"/>
-            <w:gridSpan w:val="3"/>
-            <w:shd w:val="clear" w:color="auto" w:fill="FFFFFF" w:themeFill="background1"/>
-          </w:tcPr>
-          <w:p>
-            <w:pPr>
-              <w:rPr>
-                <w:b/>
-                <w:bCs/>
-              </w:rPr>
-            </w:pPr>
-            <w:r>
-              <w:rPr>
-                <w:b/>
-                <w:bCs/>
-              </w:rPr>
-              <w:lastRenderedPageBreak/>
               <w:t>Calculating the outcome of different round of combat</w:t>
             </w:r>
           </w:p>
@@ -1451,7 +1175,6 @@
         <w:tc>
           <w:tcPr>
             <w:tcW w:w="4502" w:type="pct"/>
-            <w:gridSpan w:val="2"/>
             <w:shd w:val="clear" w:color="auto" w:fill="FFFFFF" w:themeFill="background1"/>
           </w:tcPr>
           <w:p>
@@ -1500,7 +1223,6 @@
         <w:tc>
           <w:tcPr>
             <w:tcW w:w="4502" w:type="pct"/>
-            <w:gridSpan w:val="2"/>
             <w:shd w:val="clear" w:color="auto" w:fill="FFFFFF" w:themeFill="background1"/>
           </w:tcPr>
           <w:p>
@@ -1573,7 +1295,6 @@
         <w:tc>
           <w:tcPr>
             <w:tcW w:w="4502" w:type="pct"/>
-            <w:gridSpan w:val="2"/>
             <w:shd w:val="clear" w:color="auto" w:fill="FFFFFF" w:themeFill="background1"/>
           </w:tcPr>
           <w:p>
@@ -1625,7 +1346,6 @@
         <w:tc>
           <w:tcPr>
             <w:tcW w:w="4502" w:type="pct"/>
-            <w:gridSpan w:val="2"/>
             <w:shd w:val="clear" w:color="auto" w:fill="FFFFFF" w:themeFill="background1"/>
           </w:tcPr>
           <w:p>
@@ -1645,7 +1365,7 @@
         <w:tc>
           <w:tcPr>
             <w:tcW w:w="5000" w:type="pct"/>
-            <w:gridSpan w:val="3"/>
+            <w:gridSpan w:val="2"/>
           </w:tcPr>
           <w:p>
             <w:pPr>
@@ -1693,7 +1413,6 @@
         <w:tc>
           <w:tcPr>
             <w:tcW w:w="4502" w:type="pct"/>
-            <w:gridSpan w:val="2"/>
           </w:tcPr>
           <w:p>
             <w:pPr>
@@ -1839,7 +1558,6 @@
         <w:tc>
           <w:tcPr>
             <w:tcW w:w="4502" w:type="pct"/>
-            <w:gridSpan w:val="2"/>
           </w:tcPr>
           <w:p>
             <w:pPr>
@@ -1945,7 +1663,6 @@
         <w:tc>
           <w:tcPr>
             <w:tcW w:w="4502" w:type="pct"/>
-            <w:gridSpan w:val="2"/>
           </w:tcPr>
           <w:p>
             <w:r>
@@ -1966,7 +1683,7 @@
               <w:tblLook w:val="04A0" w:firstRow="1" w:lastRow="0" w:firstColumn="1" w:lastColumn="0" w:noHBand="0" w:noVBand="1"/>
             </w:tblPr>
             <w:tblGrid>
-              <w:gridCol w:w="9465"/>
+              <w:gridCol w:w="9457"/>
             </w:tblGrid>
             <w:tr>
               <w:tc>
@@ -2053,13 +1770,1405 @@
           <w:p/>
         </w:tc>
       </w:tr>
+    </w:tbl>
+    <w:p/>
+    <w:p/>
+    <w:p>
+      <w:pPr>
+        <w:spacing w:after="160" w:line="259" w:lineRule="auto"/>
+        <w:contextualSpacing w:val="0"/>
+        <w:jc w:val="left"/>
+      </w:pPr>
+      <w:r>
+        <w:br w:type="page"/>
+      </w:r>
+    </w:p>
+    <w:p>
+      <w:pPr>
+        <w:pStyle w:val="Heading5"/>
+      </w:pPr>
+      <w:r>
+        <w:lastRenderedPageBreak/>
+        <w:t>V2.0</w:t>
+      </w:r>
+    </w:p>
+    <w:p>
+      <w:pPr>
+        <w:ind w:left="340" w:hanging="340"/>
+        <w:rPr>
+          <w:b/>
+          <w:bCs/>
+        </w:rPr>
+      </w:pPr>
+      <w:r>
+        <w:rPr>
+          <w:b/>
+          <w:bCs/>
+        </w:rPr>
+        <w:t>Developed by</w:t>
+      </w:r>
+      <w:r>
+        <w:rPr>
+          <w:b/>
+          <w:bCs/>
+        </w:rPr>
+        <w:t xml:space="preserve">: </w:t>
+      </w:r>
+      <w:r>
+        <w:t>Kory</w:t>
+      </w:r>
+      <w:r>
+        <w:t xml:space="preserve"> &amp; Phillip</w:t>
+      </w:r>
+    </w:p>
+    <w:p>
+      <w:pPr>
+        <w:ind w:left="340" w:hanging="340"/>
+      </w:pPr>
+      <w:r>
+        <w:rPr>
+          <w:b/>
+          <w:bCs/>
+        </w:rPr>
+        <w:t xml:space="preserve">Focus: </w:t>
+      </w:r>
+      <w:r>
+        <w:t>Converting it from a terminal application into a cross-platform GUI application</w:t>
+      </w:r>
+    </w:p>
+    <w:p>
+      <w:pPr>
+        <w:ind w:left="340" w:hanging="340"/>
+      </w:pPr>
+      <w:r>
+        <w:rPr>
+          <w:b/>
+          <w:bCs/>
+        </w:rPr>
+        <w:t xml:space="preserve">Goal: </w:t>
+      </w:r>
+    </w:p>
+    <w:p>
+      <w:pPr>
+        <w:pStyle w:val="ListParagraph"/>
+      </w:pPr>
+      <w:r>
+        <w:t xml:space="preserve">Making it easier for </w:t>
+      </w:r>
+      <w:r>
+        <w:rPr>
+          <w:u w:val="single"/>
+        </w:rPr>
+        <w:t>users</w:t>
+      </w:r>
+      <w:r>
+        <w:t xml:space="preserve"> to use through</w:t>
+      </w:r>
+      <w:r>
+        <w:t xml:space="preserve"> </w:t>
+      </w:r>
+      <w:r>
+        <w:t>the addition of</w:t>
+      </w:r>
+      <w:r>
+        <w:t xml:space="preserve"> a GUI</w:t>
+      </w:r>
+      <w:r>
+        <w:t xml:space="preserve"> </w:t>
+      </w:r>
+    </w:p>
+    <w:p>
+      <w:pPr>
+        <w:pStyle w:val="ListParagraph"/>
+      </w:pPr>
+      <w:r>
+        <w:t xml:space="preserve">Making </w:t>
+      </w:r>
+      <w:r>
+        <w:t xml:space="preserve">it faster </w:t>
+      </w:r>
+      <w:r>
+        <w:t xml:space="preserve">for </w:t>
+      </w:r>
+      <w:r>
+        <w:rPr>
+          <w:u w:val="single"/>
+        </w:rPr>
+        <w:t>users</w:t>
+      </w:r>
+      <w:r>
+        <w:t xml:space="preserve"> to perform actions like entering </w:t>
+      </w:r>
+      <w:r>
+        <w:t>players'</w:t>
+      </w:r>
+      <w:r>
+        <w:t xml:space="preserve"> </w:t>
+      </w:r>
+      <w:r>
+        <w:t xml:space="preserve">battle-relevant information and calculating the results based on this </w:t>
+      </w:r>
+      <w:r>
+        <w:t>by</w:t>
+      </w:r>
+      <w:r>
+        <w:t xml:space="preserve"> </w:t>
+      </w:r>
+      <w:r>
+        <w:t>using hotkeys and UI elements</w:t>
+      </w:r>
+      <w:r>
+        <w:t xml:space="preserve"> </w:t>
+      </w:r>
+    </w:p>
+    <w:p>
+      <w:pPr>
+        <w:pStyle w:val="ListParagraph"/>
+      </w:pPr>
+      <w:r>
+        <w:t xml:space="preserve">Making it easier </w:t>
+      </w:r>
+      <w:r>
+        <w:t xml:space="preserve">for </w:t>
+      </w:r>
+      <w:r>
+        <w:rPr>
+          <w:u w:val="single"/>
+        </w:rPr>
+        <w:t>users</w:t>
+      </w:r>
+      <w:r>
+        <w:t xml:space="preserve"> to run it</w:t>
+      </w:r>
+      <w:r>
+        <w:t>.</w:t>
+      </w:r>
+    </w:p>
+    <w:p>
+      <w:pPr>
+        <w:pStyle w:val="ListParagraph"/>
+        <w:numPr>
+          <w:ilvl w:val="1"/>
+          <w:numId w:val="3"/>
+        </w:numPr>
+      </w:pPr>
+      <w:r>
+        <w:t xml:space="preserve">Running the program via clicking an executable (.exe) file, not via typing </w:t>
+      </w:r>
+      <w:r>
+        <w:rPr>
+          <w:rStyle w:val="CodeChar"/>
+        </w:rPr>
+        <w:t>"./run"</w:t>
+      </w:r>
+      <w:r>
+        <w:t xml:space="preserve"> in a Linux shell</w:t>
+      </w:r>
+    </w:p>
+    <w:p>
+      <w:pPr>
+        <w:pStyle w:val="ListParagraph"/>
+      </w:pPr>
+      <w:r>
+        <w:t>Making it easier</w:t>
+      </w:r>
+      <w:r>
+        <w:t xml:space="preserve"> for </w:t>
+      </w:r>
+      <w:r>
+        <w:rPr>
+          <w:u w:val="single"/>
+        </w:rPr>
+        <w:t>users</w:t>
+      </w:r>
+      <w:r>
+        <w:t xml:space="preserve"> to install / uninstall through </w:t>
+      </w:r>
+      <w:r>
+        <w:t>software packaging</w:t>
+      </w:r>
+    </w:p>
+    <w:p>
+      <w:pPr>
+        <w:pStyle w:val="ListParagraph"/>
+      </w:pPr>
+      <w:r>
+        <w:t>Making it handle the last few event cards I haven't implemented (e.g.</w:t>
+      </w:r>
+      <w:r>
+        <w:t>,</w:t>
+      </w:r>
+      <w:r>
+        <w:t xml:space="preserve"> </w:t>
+      </w:r>
+      <w:r>
+        <w:rPr>
+          <w:i/>
+          <w:iCs/>
+        </w:rPr>
+        <w:t>"Back from a Foreign Land"</w:t>
+      </w:r>
+      <w:r>
+        <w:t>)</w:t>
+      </w:r>
+    </w:p>
+    <w:p>
+      <w:pPr>
+        <w:pStyle w:val="ListParagraph"/>
+      </w:pPr>
+      <w:r>
+        <w:t xml:space="preserve">Making it </w:t>
+      </w:r>
+      <w:r>
+        <w:t xml:space="preserve">so </w:t>
+      </w:r>
+      <w:r>
+        <w:rPr>
+          <w:u w:val="single"/>
+        </w:rPr>
+        <w:t>users</w:t>
+      </w:r>
+      <w:r>
+        <w:t xml:space="preserve"> can run it</w:t>
+      </w:r>
+      <w:r>
+        <w:t xml:space="preserve"> on a range of devices with different operating systems</w:t>
+      </w:r>
+    </w:p>
+    <w:p>
+      <w:pPr>
+        <w:pStyle w:val="ListParagraph"/>
+      </w:pPr>
+      <w:r>
+        <w:t>Making it more customizable (</w:t>
+      </w:r>
+      <w:r>
+        <w:t>e.g.,</w:t>
+      </w:r>
+      <w:r>
+        <w:t xml:space="preserve"> being able to set player names)</w:t>
+      </w:r>
+    </w:p>
+    <w:p>
+      <w:pPr>
+        <w:pStyle w:val="ListParagraph"/>
+      </w:pPr>
+      <w:r>
+        <w:t>Making it prettier</w:t>
+      </w:r>
+    </w:p>
+    <w:p>
+      <w:r>
+        <w:rPr>
+          <w:b/>
+          <w:bCs/>
+        </w:rPr>
+        <w:t xml:space="preserve">Status: </w:t>
+      </w:r>
+      <w:r>
+        <w:t>In development</w:t>
+      </w:r>
+    </w:p>
+    <w:p>
+      <w:pPr>
+        <w:rPr>
+          <w:b/>
+          <w:bCs/>
+        </w:rPr>
+      </w:pPr>
+      <w:r>
+        <w:rPr>
+          <w:b/>
+          <w:bCs/>
+        </w:rPr>
+        <w:t>References:</w:t>
+      </w:r>
+    </w:p>
+    <w:p>
+      <w:pPr>
+        <w:pStyle w:val="ListParagraph"/>
+      </w:pPr>
+      <w:r>
+        <w:t>Chapter 3 of “Foundation of QT”</w:t>
+      </w:r>
+    </w:p>
+    <w:p>
+      <w:pPr>
+        <w:ind w:left="340" w:hanging="340"/>
+      </w:pPr>
+    </w:p>
+    <w:tbl>
+      <w:tblPr>
+        <w:tblStyle w:val="TableGridLight"/>
+        <w:tblW w:w="0" w:type="auto"/>
+        <w:tblLook w:val="04A0" w:firstRow="1" w:lastRow="0" w:firstColumn="1" w:lastColumn="0" w:noHBand="0" w:noVBand="1"/>
+      </w:tblPr>
+      <w:tblGrid>
+        <w:gridCol w:w="2482"/>
+        <w:gridCol w:w="1976"/>
+        <w:gridCol w:w="6304"/>
+      </w:tblGrid>
+      <w:tr>
+        <w:tc>
+          <w:tcPr>
+            <w:tcW w:w="2482" w:type="dxa"/>
+            <w:shd w:val="clear" w:color="auto" w:fill="F2F2F2" w:themeFill="background1" w:themeFillShade="F2"/>
+          </w:tcPr>
+          <w:p>
+            <w:pPr>
+              <w:rPr>
+                <w:b/>
+                <w:bCs/>
+              </w:rPr>
+            </w:pPr>
+            <w:r>
+              <w:rPr>
+                <w:b/>
+                <w:bCs/>
+              </w:rPr>
+              <w:t>Implemented</w:t>
+            </w:r>
+          </w:p>
+        </w:tc>
+        <w:tc>
+          <w:tcPr>
+            <w:tcW w:w="8280" w:type="dxa"/>
+            <w:gridSpan w:val="2"/>
+            <w:shd w:val="clear" w:color="auto" w:fill="F2F2F2" w:themeFill="background1" w:themeFillShade="F2"/>
+          </w:tcPr>
+          <w:p>
+            <w:pPr>
+              <w:rPr>
+                <w:b/>
+                <w:bCs/>
+              </w:rPr>
+            </w:pPr>
+            <w:r>
+              <w:rPr>
+                <w:b/>
+                <w:bCs/>
+              </w:rPr>
+              <w:t>Feature</w:t>
+            </w:r>
+          </w:p>
+        </w:tc>
+      </w:tr>
+      <w:tr>
+        <w:tc>
+          <w:tcPr>
+            <w:tcW w:w="10762" w:type="dxa"/>
+            <w:gridSpan w:val="3"/>
+          </w:tcPr>
+          <w:p>
+            <w:pPr>
+              <w:rPr>
+                <w:b/>
+                <w:bCs/>
+              </w:rPr>
+            </w:pPr>
+            <w:r>
+              <w:rPr>
+                <w:b/>
+                <w:bCs/>
+              </w:rPr>
+              <w:t>Adding essential functions</w:t>
+            </w:r>
+          </w:p>
+        </w:tc>
+      </w:tr>
+      <w:tr>
+        <w:sdt>
+          <w:sdtPr>
+            <w:id w:val="-769457083"/>
+            <w14:checkbox>
+              <w14:checked w14:val="1"/>
+              <w14:checkedState w14:val="2612" w14:font="MS Gothic"/>
+              <w14:uncheckedState w14:val="2610" w14:font="MS Gothic"/>
+            </w14:checkbox>
+          </w:sdtPr>
+          <w:sdtContent>
+            <w:tc>
+              <w:tcPr>
+                <w:tcW w:w="2482" w:type="dxa"/>
+              </w:tcPr>
+              <w:p>
+                <w:r>
+                  <w:rPr>
+                    <w:rFonts w:ascii="MS Gothic" w:eastAsia="MS Gothic" w:hAnsi="MS Gothic" w:hint="eastAsia"/>
+                  </w:rPr>
+                  <w:t>☒</w:t>
+                </w:r>
+              </w:p>
+            </w:tc>
+          </w:sdtContent>
+        </w:sdt>
+        <w:tc>
+          <w:tcPr>
+            <w:tcW w:w="8280" w:type="dxa"/>
+            <w:gridSpan w:val="2"/>
+          </w:tcPr>
+          <w:p>
+            <w:r>
+              <w:t>Exit button</w:t>
+            </w:r>
+          </w:p>
+        </w:tc>
+      </w:tr>
+      <w:tr>
+        <w:sdt>
+          <w:sdtPr>
+            <w:id w:val="-1979680131"/>
+            <w14:checkbox>
+              <w14:checked w14:val="1"/>
+              <w14:checkedState w14:val="2612" w14:font="MS Gothic"/>
+              <w14:uncheckedState w14:val="2610" w14:font="MS Gothic"/>
+            </w14:checkbox>
+          </w:sdtPr>
+          <w:sdtContent>
+            <w:tc>
+              <w:tcPr>
+                <w:tcW w:w="2482" w:type="dxa"/>
+              </w:tcPr>
+              <w:p>
+                <w:r>
+                  <w:rPr>
+                    <w:rFonts w:ascii="MS Gothic" w:eastAsia="MS Gothic" w:hAnsi="MS Gothic" w:hint="eastAsia"/>
+                  </w:rPr>
+                  <w:t>☒</w:t>
+                </w:r>
+              </w:p>
+            </w:tc>
+          </w:sdtContent>
+        </w:sdt>
+        <w:tc>
+          <w:tcPr>
+            <w:tcW w:w="8280" w:type="dxa"/>
+            <w:gridSpan w:val="2"/>
+          </w:tcPr>
+          <w:p>
+            <w:r>
+              <w:t>About button</w:t>
+            </w:r>
+          </w:p>
+        </w:tc>
+      </w:tr>
+      <w:tr>
+        <w:sdt>
+          <w:sdtPr>
+            <w:id w:val="390546526"/>
+            <w14:checkbox>
+              <w14:checked w14:val="1"/>
+              <w14:checkedState w14:val="2612" w14:font="MS Gothic"/>
+              <w14:uncheckedState w14:val="2610" w14:font="MS Gothic"/>
+            </w14:checkbox>
+          </w:sdtPr>
+          <w:sdtContent>
+            <w:tc>
+              <w:tcPr>
+                <w:tcW w:w="2482" w:type="dxa"/>
+              </w:tcPr>
+              <w:p>
+                <w:r>
+                  <w:rPr>
+                    <w:rFonts w:ascii="MS Gothic" w:eastAsia="MS Gothic" w:hAnsi="MS Gothic" w:hint="eastAsia"/>
+                  </w:rPr>
+                  <w:t>☒</w:t>
+                </w:r>
+              </w:p>
+            </w:tc>
+          </w:sdtContent>
+        </w:sdt>
+        <w:tc>
+          <w:tcPr>
+            <w:tcW w:w="8280" w:type="dxa"/>
+            <w:gridSpan w:val="2"/>
+          </w:tcPr>
+          <w:p>
+            <w:r>
+              <w:t>View user guide button</w:t>
+            </w:r>
+          </w:p>
+        </w:tc>
+      </w:tr>
+      <w:tr>
+        <w:sdt>
+          <w:sdtPr>
+            <w:id w:val="-923418478"/>
+            <w14:checkbox>
+              <w14:checked w14:val="1"/>
+              <w14:checkedState w14:val="2612" w14:font="MS Gothic"/>
+              <w14:uncheckedState w14:val="2610" w14:font="MS Gothic"/>
+            </w14:checkbox>
+          </w:sdtPr>
+          <w:sdtContent>
+            <w:tc>
+              <w:tcPr>
+                <w:tcW w:w="2482" w:type="dxa"/>
+              </w:tcPr>
+              <w:p>
+                <w:r>
+                  <w:rPr>
+                    <w:rFonts w:ascii="MS Gothic" w:eastAsia="MS Gothic" w:hAnsi="MS Gothic" w:hint="eastAsia"/>
+                  </w:rPr>
+                  <w:t>☒</w:t>
+                </w:r>
+              </w:p>
+            </w:tc>
+          </w:sdtContent>
+        </w:sdt>
+        <w:tc>
+          <w:tcPr>
+            <w:tcW w:w="8280" w:type="dxa"/>
+            <w:gridSpan w:val="2"/>
+          </w:tcPr>
+          <w:p>
+            <w:r>
+              <w:t>View developer guide button</w:t>
+            </w:r>
+          </w:p>
+        </w:tc>
+      </w:tr>
+      <w:tr>
+        <w:tc>
+          <w:tcPr>
+            <w:tcW w:w="10762" w:type="dxa"/>
+            <w:gridSpan w:val="3"/>
+          </w:tcPr>
+          <w:p>
+            <w:pPr>
+              <w:rPr>
+                <w:b/>
+                <w:bCs/>
+              </w:rPr>
+            </w:pPr>
+            <w:r>
+              <w:rPr>
+                <w:b/>
+                <w:bCs/>
+              </w:rPr>
+              <w:t>Sending</w:t>
+            </w:r>
+            <w:r>
+              <w:rPr>
+                <w:b/>
+                <w:bCs/>
+              </w:rPr>
+              <w:t xml:space="preserve"> information about the player’s </w:t>
+            </w:r>
+            <w:r>
+              <w:rPr>
+                <w:b/>
+                <w:bCs/>
+                <w:i/>
+                <w:iCs/>
+              </w:rPr>
+              <w:t>“play state”</w:t>
+            </w:r>
+            <w:r>
+              <w:rPr>
+                <w:b/>
+                <w:bCs/>
+              </w:rPr>
+              <w:t xml:space="preserve"> from the GUI to the files so that the </w:t>
+            </w:r>
+            <w:r>
+              <w:rPr>
+                <w:b/>
+                <w:bCs/>
+              </w:rPr>
+              <w:t>backend</w:t>
+            </w:r>
+            <w:r>
+              <w:rPr>
+                <w:b/>
+                <w:bCs/>
+              </w:rPr>
+              <w:t xml:space="preserve"> can read it.</w:t>
+            </w:r>
+            <w:r>
+              <w:rPr>
+                <w:b/>
+                <w:bCs/>
+              </w:rPr>
+              <w:t xml:space="preserve"> Perhaps using </w:t>
+            </w:r>
+            <w:r>
+              <w:rPr>
+                <w:b/>
+                <w:bCs/>
+              </w:rPr>
+              <w:t>QTextStream</w:t>
+            </w:r>
+          </w:p>
+        </w:tc>
+      </w:tr>
+      <w:tr>
+        <w:sdt>
+          <w:sdtPr>
+            <w:id w:val="1461458432"/>
+            <w14:checkbox>
+              <w14:checked w14:val="1"/>
+              <w14:checkedState w14:val="2612" w14:font="MS Gothic"/>
+              <w14:uncheckedState w14:val="2610" w14:font="MS Gothic"/>
+            </w14:checkbox>
+          </w:sdtPr>
+          <w:sdtContent>
+            <w:tc>
+              <w:tcPr>
+                <w:tcW w:w="2482" w:type="dxa"/>
+              </w:tcPr>
+              <w:p>
+                <w:r>
+                  <w:rPr>
+                    <w:rFonts w:ascii="MS Gothic" w:eastAsia="MS Gothic" w:hAnsi="MS Gothic" w:hint="eastAsia"/>
+                  </w:rPr>
+                  <w:t>☒</w:t>
+                </w:r>
+              </w:p>
+            </w:tc>
+          </w:sdtContent>
+        </w:sdt>
+        <w:tc>
+          <w:tcPr>
+            <w:tcW w:w="8280" w:type="dxa"/>
+            <w:gridSpan w:val="2"/>
+          </w:tcPr>
+          <w:p>
+            <w:r>
+              <w:t>QListWidget</w:t>
+            </w:r>
+            <w:r>
+              <w:t xml:space="preserve"> for the entity (unit, building) names</w:t>
+            </w:r>
+          </w:p>
+        </w:tc>
+      </w:tr>
+      <w:tr>
+        <w:sdt>
+          <w:sdtPr>
+            <w:id w:val="-816342315"/>
+            <w14:checkbox>
+              <w14:checked w14:val="1"/>
+              <w14:checkedState w14:val="2612" w14:font="MS Gothic"/>
+              <w14:uncheckedState w14:val="2610" w14:font="MS Gothic"/>
+            </w14:checkbox>
+          </w:sdtPr>
+          <w:sdtContent>
+            <w:tc>
+              <w:tcPr>
+                <w:tcW w:w="2482" w:type="dxa"/>
+              </w:tcPr>
+              <w:p>
+                <w:r>
+                  <w:rPr>
+                    <w:rFonts w:ascii="MS Gothic" w:eastAsia="MS Gothic" w:hAnsi="MS Gothic" w:hint="eastAsia"/>
+                  </w:rPr>
+                  <w:t>☒</w:t>
+                </w:r>
+              </w:p>
+            </w:tc>
+          </w:sdtContent>
+        </w:sdt>
+        <w:tc>
+          <w:tcPr>
+            <w:tcW w:w="8280" w:type="dxa"/>
+            <w:gridSpan w:val="2"/>
+          </w:tcPr>
+          <w:p>
+            <w:r>
+              <w:t>QLineEdit for the quantities of entities</w:t>
+            </w:r>
+          </w:p>
+        </w:tc>
+      </w:tr>
+      <w:tr>
+        <w:sdt>
+          <w:sdtPr>
+            <w:id w:val="457851151"/>
+            <w14:checkbox>
+              <w14:checked w14:val="1"/>
+              <w14:checkedState w14:val="2612" w14:font="MS Gothic"/>
+              <w14:uncheckedState w14:val="2610" w14:font="MS Gothic"/>
+            </w14:checkbox>
+          </w:sdtPr>
+          <w:sdtContent>
+            <w:tc>
+              <w:tcPr>
+                <w:tcW w:w="2482" w:type="dxa"/>
+              </w:tcPr>
+              <w:p>
+                <w:r>
+                  <w:rPr>
+                    <w:rFonts w:ascii="MS Gothic" w:eastAsia="MS Gothic" w:hAnsi="MS Gothic" w:hint="eastAsia"/>
+                  </w:rPr>
+                  <w:t>☒</w:t>
+                </w:r>
+              </w:p>
+            </w:tc>
+          </w:sdtContent>
+        </w:sdt>
+        <w:tc>
+          <w:tcPr>
+            <w:tcW w:w="8280" w:type="dxa"/>
+            <w:gridSpan w:val="2"/>
+          </w:tcPr>
+          <w:p>
+            <w:r>
+              <w:t>QLineEdit for the quantities of monks</w:t>
+            </w:r>
+          </w:p>
+        </w:tc>
+      </w:tr>
+      <w:tr>
+        <w:sdt>
+          <w:sdtPr>
+            <w:id w:val="110565526"/>
+            <w14:checkbox>
+              <w14:checked w14:val="1"/>
+              <w14:checkedState w14:val="2612" w14:font="MS Gothic"/>
+              <w14:uncheckedState w14:val="2610" w14:font="MS Gothic"/>
+            </w14:checkbox>
+          </w:sdtPr>
+          <w:sdtContent>
+            <w:tc>
+              <w:tcPr>
+                <w:tcW w:w="2482" w:type="dxa"/>
+              </w:tcPr>
+              <w:p>
+                <w:r>
+                  <w:rPr>
+                    <w:rFonts w:ascii="MS Gothic" w:eastAsia="MS Gothic" w:hAnsi="MS Gothic" w:hint="eastAsia"/>
+                  </w:rPr>
+                  <w:t>☒</w:t>
+                </w:r>
+              </w:p>
+            </w:tc>
+          </w:sdtContent>
+        </w:sdt>
+        <w:tc>
+          <w:tcPr>
+            <w:tcW w:w="8280" w:type="dxa"/>
+            <w:gridSpan w:val="2"/>
+          </w:tcPr>
+          <w:p>
+            <w:r>
+              <w:t>QLineEdit for filtering the entity names</w:t>
+            </w:r>
+          </w:p>
+        </w:tc>
+      </w:tr>
+      <w:tr>
+        <w:sdt>
+          <w:sdtPr>
+            <w:id w:val="-824813896"/>
+            <w14:checkbox>
+              <w14:checked w14:val="0"/>
+              <w14:checkedState w14:val="2612" w14:font="MS Gothic"/>
+              <w14:uncheckedState w14:val="2610" w14:font="MS Gothic"/>
+            </w14:checkbox>
+          </w:sdtPr>
+          <w:sdtContent>
+            <w:tc>
+              <w:tcPr>
+                <w:tcW w:w="2482" w:type="dxa"/>
+              </w:tcPr>
+              <w:p>
+                <w:r>
+                  <w:rPr>
+                    <w:rFonts w:ascii="MS Gothic" w:eastAsia="MS Gothic" w:hAnsi="MS Gothic" w:hint="eastAsia"/>
+                  </w:rPr>
+                  <w:t>☐</w:t>
+                </w:r>
+              </w:p>
+            </w:tc>
+          </w:sdtContent>
+        </w:sdt>
+        <w:tc>
+          <w:tcPr>
+            <w:tcW w:w="8280" w:type="dxa"/>
+            <w:gridSpan w:val="2"/>
+          </w:tcPr>
+          <w:p>
+            <w:pPr>
+              <w:rPr>
+                <w:b/>
+                <w:bCs/>
+              </w:rPr>
+            </w:pPr>
+            <w:r>
+              <w:rPr>
+                <w:b/>
+                <w:bCs/>
+              </w:rPr>
+              <w:t>Validating the input:</w:t>
+            </w:r>
+          </w:p>
+          <w:p>
+            <w:r>
+              <w:t xml:space="preserve">Limiting </w:t>
+            </w:r>
+            <w:r>
+              <w:t>what can be entered for the</w:t>
+            </w:r>
+            <w:r>
+              <w:t xml:space="preserve"> quantity of entities to 1 - 5</w:t>
+            </w:r>
+          </w:p>
+        </w:tc>
+      </w:tr>
+      <w:tr>
+        <w:sdt>
+          <w:sdtPr>
+            <w:id w:val="-1452007677"/>
+            <w14:checkbox>
+              <w14:checked w14:val="0"/>
+              <w14:checkedState w14:val="2612" w14:font="MS Gothic"/>
+              <w14:uncheckedState w14:val="2610" w14:font="MS Gothic"/>
+            </w14:checkbox>
+          </w:sdtPr>
+          <w:sdtContent>
+            <w:tc>
+              <w:tcPr>
+                <w:tcW w:w="2482" w:type="dxa"/>
+              </w:tcPr>
+              <w:p>
+                <w:r>
+                  <w:rPr>
+                    <w:rFonts w:ascii="MS Gothic" w:eastAsia="MS Gothic" w:hAnsi="MS Gothic" w:hint="eastAsia"/>
+                  </w:rPr>
+                  <w:t>☐</w:t>
+                </w:r>
+              </w:p>
+            </w:tc>
+          </w:sdtContent>
+        </w:sdt>
+        <w:tc>
+          <w:tcPr>
+            <w:tcW w:w="8280" w:type="dxa"/>
+            <w:gridSpan w:val="2"/>
+          </w:tcPr>
+          <w:p>
+            <w:pPr>
+              <w:rPr>
+                <w:b/>
+                <w:bCs/>
+              </w:rPr>
+            </w:pPr>
+            <w:r>
+              <w:rPr>
+                <w:b/>
+                <w:bCs/>
+              </w:rPr>
+              <w:t>Validating the input:</w:t>
+            </w:r>
+          </w:p>
+          <w:p>
+            <w:r>
+              <w:lastRenderedPageBreak/>
+              <w:t xml:space="preserve">Limiting </w:t>
+            </w:r>
+            <w:r>
+              <w:t>what can be entered for the</w:t>
+            </w:r>
+            <w:r>
+              <w:t xml:space="preserve"> quantity of monks to 0 - 5</w:t>
+            </w:r>
+          </w:p>
+        </w:tc>
+      </w:tr>
+      <w:tr>
+        <w:sdt>
+          <w:sdtPr>
+            <w:id w:val="1945504413"/>
+            <w14:checkbox>
+              <w14:checked w14:val="1"/>
+              <w14:checkedState w14:val="2612" w14:font="MS Gothic"/>
+              <w14:uncheckedState w14:val="2610" w14:font="MS Gothic"/>
+            </w14:checkbox>
+          </w:sdtPr>
+          <w:sdtContent>
+            <w:tc>
+              <w:tcPr>
+                <w:tcW w:w="2482" w:type="dxa"/>
+              </w:tcPr>
+              <w:p>
+                <w:r>
+                  <w:rPr>
+                    <w:rFonts w:ascii="MS Gothic" w:eastAsia="MS Gothic" w:hAnsi="MS Gothic" w:hint="eastAsia"/>
+                  </w:rPr>
+                  <w:t>☒</w:t>
+                </w:r>
+              </w:p>
+            </w:tc>
+          </w:sdtContent>
+        </w:sdt>
+        <w:tc>
+          <w:tcPr>
+            <w:tcW w:w="8280" w:type="dxa"/>
+            <w:gridSpan w:val="2"/>
+          </w:tcPr>
+          <w:p>
+            <w:r>
+              <w:t>CheckedListBox</w:t>
+            </w:r>
+            <w:r>
+              <w:t xml:space="preserve"> in QT for events &amp; technologies</w:t>
+            </w:r>
+            <w:r>
+              <w:br/>
+            </w:r>
+            <w:hyperlink r:id="rId10" w:history="1">
+              <w:r>
+                <w:rPr>
+                  <w:rStyle w:val="Hyperlink"/>
+                </w:rPr>
+                <w:t>https://www.walletfox.com/course/qtcheckablelist.php</w:t>
+              </w:r>
+            </w:hyperlink>
+          </w:p>
+        </w:tc>
+      </w:tr>
+      <w:tr>
+        <w:tc>
+          <w:tcPr>
+            <w:tcW w:w="10762" w:type="dxa"/>
+            <w:gridSpan w:val="3"/>
+          </w:tcPr>
+          <w:p>
+            <w:pPr>
+              <w:rPr>
+                <w:b/>
+                <w:bCs/>
+              </w:rPr>
+            </w:pPr>
+            <w:r>
+              <w:rPr>
+                <w:b/>
+                <w:bCs/>
+              </w:rPr>
+              <w:t>Getting user input</w:t>
+            </w:r>
+          </w:p>
+        </w:tc>
+      </w:tr>
+      <w:tr>
+        <w:sdt>
+          <w:sdtPr>
+            <w:id w:val="1374652877"/>
+            <w14:checkbox>
+              <w14:checked w14:val="0"/>
+              <w14:checkedState w14:val="2612" w14:font="MS Gothic"/>
+              <w14:uncheckedState w14:val="2610" w14:font="MS Gothic"/>
+            </w14:checkbox>
+          </w:sdtPr>
+          <w:sdtContent>
+            <w:tc>
+              <w:tcPr>
+                <w:tcW w:w="2482" w:type="dxa"/>
+              </w:tcPr>
+              <w:p>
+                <w:r>
+                  <w:rPr>
+                    <w:rFonts w:ascii="MS Gothic" w:eastAsia="MS Gothic" w:hAnsi="MS Gothic" w:hint="eastAsia"/>
+                  </w:rPr>
+                  <w:t>☐</w:t>
+                </w:r>
+              </w:p>
+            </w:tc>
+          </w:sdtContent>
+        </w:sdt>
+        <w:tc>
+          <w:tcPr>
+            <w:tcW w:w="8280" w:type="dxa"/>
+            <w:gridSpan w:val="2"/>
+          </w:tcPr>
+          <w:p>
+            <w:r>
+              <w:t>Supplying variables with answers the user provides. Was using std::cin for this. Perhaps we’d need to use a popup if we’re using QT framework</w:t>
+            </w:r>
+            <w:r>
+              <w:t xml:space="preserve">. </w:t>
+            </w:r>
+            <w:r>
+              <w:t>The QInputDialog class seems to be what we want</w:t>
+            </w:r>
+          </w:p>
+          <w:p>
+            <w:r>
+              <w:drawing>
+                <wp:inline distT="0" distB="0" distL="0" distR="0" wp14:anchorId="2518DCEB" wp14:editId="689D3C0F">
+                  <wp:extent cx="4371703" cy="4328480"/>
+                  <wp:effectExtent l="0" t="0" r="0" b="0"/>
+                  <wp:docPr id="1271448129" name="Picture 1"/>
+                  <wp:cNvGraphicFramePr>
+                    <a:graphicFrameLocks xmlns:a="http://schemas.openxmlformats.org/drawingml/2006/main" noChangeAspect="1"/>
+                  </wp:cNvGraphicFramePr>
+                  <a:graphic xmlns:a="http://schemas.openxmlformats.org/drawingml/2006/main">
+                    <a:graphicData uri="http://schemas.openxmlformats.org/drawingml/2006/picture">
+                      <pic:pic xmlns:pic="http://schemas.openxmlformats.org/drawingml/2006/picture">
+                        <pic:nvPicPr>
+                          <pic:cNvPr id="1271448129" name=""/>
+                          <pic:cNvPicPr/>
+                        </pic:nvPicPr>
+                        <pic:blipFill>
+                          <a:blip r:embed="rId11"/>
+                          <a:stretch>
+                            <a:fillRect/>
+                          </a:stretch>
+                        </pic:blipFill>
+                        <pic:spPr>
+                          <a:xfrm>
+                            <a:off x="0" y="0"/>
+                            <a:ext cx="4379214" cy="4335916"/>
+                          </a:xfrm>
+                          <a:prstGeom prst="rect">
+                            <a:avLst/>
+                          </a:prstGeom>
+                        </pic:spPr>
+                      </pic:pic>
+                    </a:graphicData>
+                  </a:graphic>
+                </wp:inline>
+              </w:drawing>
+            </w:r>
+          </w:p>
+          <w:p>
+            <w:r>
+              <w:lastRenderedPageBreak/>
+              <w:drawing>
+                <wp:inline distT="0" distB="0" distL="0" distR="0" wp14:anchorId="0E541678" wp14:editId="444963B4">
+                  <wp:extent cx="5121084" cy="6264183"/>
+                  <wp:effectExtent l="0" t="0" r="0" b="0"/>
+                  <wp:docPr id="2725392" name="Picture 1"/>
+                  <wp:cNvGraphicFramePr>
+                    <a:graphicFrameLocks xmlns:a="http://schemas.openxmlformats.org/drawingml/2006/main" noChangeAspect="1"/>
+                  </wp:cNvGraphicFramePr>
+                  <a:graphic xmlns:a="http://schemas.openxmlformats.org/drawingml/2006/main">
+                    <a:graphicData uri="http://schemas.openxmlformats.org/drawingml/2006/picture">
+                      <pic:pic xmlns:pic="http://schemas.openxmlformats.org/drawingml/2006/picture">
+                        <pic:nvPicPr>
+                          <pic:cNvPr id="2725392" name=""/>
+                          <pic:cNvPicPr/>
+                        </pic:nvPicPr>
+                        <pic:blipFill>
+                          <a:blip r:embed="rId12"/>
+                          <a:stretch>
+                            <a:fillRect/>
+                          </a:stretch>
+                        </pic:blipFill>
+                        <pic:spPr>
+                          <a:xfrm>
+                            <a:off x="0" y="0"/>
+                            <a:ext cx="5121084" cy="6264183"/>
+                          </a:xfrm>
+                          <a:prstGeom prst="rect">
+                            <a:avLst/>
+                          </a:prstGeom>
+                        </pic:spPr>
+                      </pic:pic>
+                    </a:graphicData>
+                  </a:graphic>
+                </wp:inline>
+              </w:drawing>
+            </w:r>
+          </w:p>
+          <w:p/>
+          <w:p>
+            <w:r>
+              <w:lastRenderedPageBreak/>
+              <w:drawing>
+                <wp:inline distT="0" distB="0" distL="0" distR="0" wp14:anchorId="41B9DD98" wp14:editId="1276ED48">
+                  <wp:extent cx="3596952" cy="4389500"/>
+                  <wp:effectExtent l="0" t="0" r="3810" b="0"/>
+                  <wp:docPr id="271098000" name="Picture 1"/>
+                  <wp:cNvGraphicFramePr>
+                    <a:graphicFrameLocks xmlns:a="http://schemas.openxmlformats.org/drawingml/2006/main" noChangeAspect="1"/>
+                  </wp:cNvGraphicFramePr>
+                  <a:graphic xmlns:a="http://schemas.openxmlformats.org/drawingml/2006/main">
+                    <a:graphicData uri="http://schemas.openxmlformats.org/drawingml/2006/picture">
+                      <pic:pic xmlns:pic="http://schemas.openxmlformats.org/drawingml/2006/picture">
+                        <pic:nvPicPr>
+                          <pic:cNvPr id="271098000" name=""/>
+                          <pic:cNvPicPr/>
+                        </pic:nvPicPr>
+                        <pic:blipFill>
+                          <a:blip r:embed="rId13"/>
+                          <a:stretch>
+                            <a:fillRect/>
+                          </a:stretch>
+                        </pic:blipFill>
+                        <pic:spPr>
+                          <a:xfrm>
+                            <a:off x="0" y="0"/>
+                            <a:ext cx="3596952" cy="4389500"/>
+                          </a:xfrm>
+                          <a:prstGeom prst="rect">
+                            <a:avLst/>
+                          </a:prstGeom>
+                        </pic:spPr>
+                      </pic:pic>
+                    </a:graphicData>
+                  </a:graphic>
+                </wp:inline>
+              </w:drawing>
+            </w:r>
+          </w:p>
+          <w:p/>
+        </w:tc>
+      </w:tr>
+      <w:tr>
+        <w:tc>
+          <w:tcPr>
+            <w:tcW w:w="10762" w:type="dxa"/>
+            <w:gridSpan w:val="3"/>
+          </w:tcPr>
+          <w:p>
+            <w:pPr>
+              <w:rPr>
+                <w:b/>
+                <w:bCs/>
+              </w:rPr>
+            </w:pPr>
+            <w:r>
+              <w:rPr>
+                <w:b/>
+                <w:bCs/>
+              </w:rPr>
+              <w:lastRenderedPageBreak/>
+              <w:t>Having hotkeys</w:t>
+            </w:r>
+          </w:p>
+        </w:tc>
+      </w:tr>
+      <w:tr>
+        <w:sdt>
+          <w:sdtPr>
+            <w:id w:val="-1854489585"/>
+            <w14:checkbox>
+              <w14:checked w14:val="0"/>
+              <w14:checkedState w14:val="2612" w14:font="MS Gothic"/>
+              <w14:uncheckedState w14:val="2610" w14:font="MS Gothic"/>
+            </w14:checkbox>
+          </w:sdtPr>
+          <w:sdtContent>
+            <w:tc>
+              <w:tcPr>
+                <w:tcW w:w="2482" w:type="dxa"/>
+              </w:tcPr>
+              <w:p>
+                <w:r>
+                  <w:rPr>
+                    <w:rFonts w:ascii="MS Gothic" w:eastAsia="MS Gothic" w:hAnsi="MS Gothic" w:hint="eastAsia"/>
+                  </w:rPr>
+                  <w:t>☐</w:t>
+                </w:r>
+              </w:p>
+            </w:tc>
+          </w:sdtContent>
+        </w:sdt>
+        <w:tc>
+          <w:tcPr>
+            <w:tcW w:w="8280" w:type="dxa"/>
+            <w:gridSpan w:val="2"/>
+          </w:tcPr>
+          <w:p>
+            <w:r>
+              <w:t>Having a hotkey for the press of the calculate button</w:t>
+            </w:r>
+          </w:p>
+        </w:tc>
+      </w:tr>
+      <w:tr>
+        <w:tc>
+          <w:tcPr>
+            <w:tcW w:w="10762" w:type="dxa"/>
+            <w:gridSpan w:val="3"/>
+          </w:tcPr>
+          <w:p>
+            <w:pPr>
+              <w:rPr>
+                <w:b/>
+                <w:bCs/>
+              </w:rPr>
+            </w:pPr>
+            <w:r>
+              <w:rPr>
+                <w:b/>
+                <w:bCs/>
+              </w:rPr>
+              <w:t>Displaying output</w:t>
+            </w:r>
+          </w:p>
+        </w:tc>
+      </w:tr>
+      <w:tr>
+        <w:sdt>
+          <w:sdtPr>
+            <w:id w:val="-1786563929"/>
+            <w14:checkbox>
+              <w14:checked w14:val="1"/>
+              <w14:checkedState w14:val="2612" w14:font="MS Gothic"/>
+              <w14:uncheckedState w14:val="2610" w14:font="MS Gothic"/>
+            </w14:checkbox>
+          </w:sdtPr>
+          <w:sdtContent>
+            <w:tc>
+              <w:tcPr>
+                <w:tcW w:w="2482" w:type="dxa"/>
+              </w:tcPr>
+              <w:p>
+                <w:r>
+                  <w:rPr>
+                    <w:rFonts w:ascii="MS Gothic" w:eastAsia="MS Gothic" w:hAnsi="MS Gothic" w:hint="eastAsia"/>
+                  </w:rPr>
+                  <w:t>☒</w:t>
+                </w:r>
+              </w:p>
+            </w:tc>
+          </w:sdtContent>
+        </w:sdt>
+        <w:tc>
+          <w:tcPr>
+            <w:tcW w:w="8280" w:type="dxa"/>
+            <w:gridSpan w:val="2"/>
+          </w:tcPr>
+          <w:p>
+            <w:r>
+              <w:t>Writing std::cout statements to the GUI</w:t>
+            </w:r>
+          </w:p>
+        </w:tc>
+      </w:tr>
       <w:tr>
         <w:trPr>
           <w:trHeight w:val="79"/>
         </w:trPr>
-        <w:tc>
-          <w:tcPr>
-            <w:tcW w:w="5000" w:type="pct"/>
+        <w:sdt>
+          <w:sdtPr>
+            <w:id w:val="-937139712"/>
+            <w14:checkbox>
+              <w14:checked w14:val="0"/>
+              <w14:checkedState w14:val="2612" w14:font="MS Gothic"/>
+              <w14:uncheckedState w14:val="2610" w14:font="MS Gothic"/>
+            </w14:checkbox>
+          </w:sdtPr>
+          <w:sdtContent>
+            <w:tc>
+              <w:tcPr>
+                <w:tcW w:w="2482" w:type="dxa"/>
+              </w:tcPr>
+              <w:p>
+                <w:r>
+                  <w:rPr>
+                    <w:rFonts w:ascii="MS Gothic" w:eastAsia="MS Gothic" w:hAnsi="MS Gothic" w:hint="eastAsia"/>
+                  </w:rPr>
+                  <w:t>☐</w:t>
+                </w:r>
+              </w:p>
+            </w:tc>
+          </w:sdtContent>
+        </w:sdt>
+        <w:tc>
+          <w:tcPr>
+            <w:tcW w:w="8280" w:type="dxa"/>
+            <w:gridSpan w:val="2"/>
+          </w:tcPr>
+          <w:p>
+            <w:r>
+              <w:t>Making it so it doesn’t output the same result twice</w:t>
+            </w:r>
+          </w:p>
+        </w:tc>
+      </w:tr>
+      <w:tr>
+        <w:trPr>
+          <w:trHeight w:val="79"/>
+        </w:trPr>
+        <w:sdt>
+          <w:sdtPr>
+            <w:id w:val="-1465883622"/>
+            <w14:checkbox>
+              <w14:checked w14:val="0"/>
+              <w14:checkedState w14:val="2612" w14:font="MS Gothic"/>
+              <w14:uncheckedState w14:val="2610" w14:font="MS Gothic"/>
+            </w14:checkbox>
+          </w:sdtPr>
+          <w:sdtContent>
+            <w:tc>
+              <w:tcPr>
+                <w:tcW w:w="2482" w:type="dxa"/>
+              </w:tcPr>
+              <w:p>
+                <w:r>
+                  <w:rPr>
+                    <w:rFonts w:ascii="MS Gothic" w:eastAsia="MS Gothic" w:hAnsi="MS Gothic" w:hint="eastAsia"/>
+                  </w:rPr>
+                  <w:t>☐</w:t>
+                </w:r>
+              </w:p>
+            </w:tc>
+          </w:sdtContent>
+        </w:sdt>
+        <w:tc>
+          <w:tcPr>
+            <w:tcW w:w="8280" w:type="dxa"/>
+            <w:gridSpan w:val="2"/>
+          </w:tcPr>
+          <w:p>
+            <w:r>
+              <w:t>Making it so it clears the existing output when clicking the “Calculate results” button again</w:t>
+            </w:r>
+          </w:p>
+        </w:tc>
+      </w:tr>
+      <w:tr>
+        <w:trPr>
+          <w:trHeight w:val="79"/>
+        </w:trPr>
+        <w:sdt>
+          <w:sdtPr>
+            <w:id w:val="631366790"/>
+            <w14:checkbox>
+              <w14:checked w14:val="0"/>
+              <w14:checkedState w14:val="2612" w14:font="MS Gothic"/>
+              <w14:uncheckedState w14:val="2610" w14:font="MS Gothic"/>
+            </w14:checkbox>
+          </w:sdtPr>
+          <w:sdtContent>
+            <w:tc>
+              <w:tcPr>
+                <w:tcW w:w="2482" w:type="dxa"/>
+              </w:tcPr>
+              <w:p>
+                <w:r>
+                  <w:rPr>
+                    <w:rFonts w:ascii="MS Gothic" w:eastAsia="MS Gothic" w:hAnsi="MS Gothic" w:hint="eastAsia"/>
+                  </w:rPr>
+                  <w:t>☐</w:t>
+                </w:r>
+              </w:p>
+            </w:tc>
+          </w:sdtContent>
+        </w:sdt>
+        <w:tc>
+          <w:tcPr>
+            <w:tcW w:w="8280" w:type="dxa"/>
+            <w:gridSpan w:val="2"/>
+          </w:tcPr>
+          <w:p>
+            <w:r>
+              <w:t>Making it so the output text is coloured, perhaps using HTML</w:t>
+            </w:r>
+          </w:p>
+        </w:tc>
+      </w:tr>
+      <w:tr>
+        <w:trPr>
+          <w:trHeight w:val="79"/>
+        </w:trPr>
+        <w:tc>
+          <w:tcPr>
+            <w:tcW w:w="10762" w:type="dxa"/>
             <w:gridSpan w:val="3"/>
           </w:tcPr>
           <w:p>
@@ -2074,41 +3183,367 @@
                 <w:b/>
                 <w:bCs/>
               </w:rPr>
-              <w:t xml:space="preserve">Playing sound effects </w:t>
-            </w:r>
-            <w:r>
-              <w:rPr>
-                <w:b/>
-                <w:bCs/>
-              </w:rPr>
-              <w:t>from Age of Empires 2</w:t>
-            </w:r>
-            <w:r>
-              <w:rPr>
-                <w:b/>
-                <w:bCs/>
-              </w:rPr>
-              <w:t xml:space="preserve"> (</w:t>
-            </w:r>
-            <w:r>
-              <w:rPr>
-                <w:b/>
-                <w:bCs/>
-              </w:rPr>
-              <w:t xml:space="preserve">in moderation, don’t want it to be </w:t>
-            </w:r>
-            <w:r>
-              <w:rPr>
-                <w:b/>
-                <w:bCs/>
-              </w:rPr>
-              <w:t>obnoxious)</w:t>
-            </w:r>
-          </w:p>
-          <w:p>
-            <w:r>
-              <w:t>https://docs.google.com/spreadsheets/d/1bczdFQksnbLnjI5zAkw-mSpb9MnnxxEkHDiz1PftIHw/edit#gid=123661276</w:t>
-            </w:r>
+              <w:t xml:space="preserve">Making it </w:t>
+            </w:r>
+            <w:r>
+              <w:rPr>
+                <w:b/>
+                <w:bCs/>
+              </w:rPr>
+              <w:t>prettier</w:t>
+            </w:r>
+          </w:p>
+        </w:tc>
+      </w:tr>
+      <w:tr>
+        <w:trPr>
+          <w:trHeight w:val="79"/>
+        </w:trPr>
+        <w:sdt>
+          <w:sdtPr>
+            <w:id w:val="2016113780"/>
+            <w14:checkbox>
+              <w14:checked w14:val="0"/>
+              <w14:checkedState w14:val="2612" w14:font="MS Gothic"/>
+              <w14:uncheckedState w14:val="2610" w14:font="MS Gothic"/>
+            </w14:checkbox>
+          </w:sdtPr>
+          <w:sdtContent>
+            <w:tc>
+              <w:tcPr>
+                <w:tcW w:w="2482" w:type="dxa"/>
+              </w:tcPr>
+              <w:p>
+                <w:r>
+                  <w:rPr>
+                    <w:rFonts w:ascii="MS Gothic" w:eastAsia="MS Gothic" w:hAnsi="MS Gothic" w:hint="eastAsia"/>
+                  </w:rPr>
+                  <w:t>☐</w:t>
+                </w:r>
+              </w:p>
+            </w:tc>
+          </w:sdtContent>
+        </w:sdt>
+        <w:tc>
+          <w:tcPr>
+            <w:tcW w:w="8280" w:type="dxa"/>
+            <w:gridSpan w:val="2"/>
+          </w:tcPr>
+          <w:p>
+            <w:r>
+              <w:t>Adding colour</w:t>
+            </w:r>
+            <w:r>
+              <w:t xml:space="preserve"> </w:t>
+            </w:r>
+          </w:p>
+        </w:tc>
+      </w:tr>
+      <w:tr>
+        <w:trPr>
+          <w:trHeight w:val="79"/>
+        </w:trPr>
+        <w:sdt>
+          <w:sdtPr>
+            <w:id w:val="-2116902172"/>
+            <w14:checkbox>
+              <w14:checked w14:val="0"/>
+              <w14:checkedState w14:val="2612" w14:font="MS Gothic"/>
+              <w14:uncheckedState w14:val="2610" w14:font="MS Gothic"/>
+            </w14:checkbox>
+          </w:sdtPr>
+          <w:sdtContent>
+            <w:tc>
+              <w:tcPr>
+                <w:tcW w:w="2482" w:type="dxa"/>
+              </w:tcPr>
+              <w:p>
+                <w:r>
+                  <w:rPr>
+                    <w:rFonts w:ascii="MS Gothic" w:eastAsia="MS Gothic" w:hAnsi="MS Gothic" w:hint="eastAsia"/>
+                  </w:rPr>
+                  <w:t>☐</w:t>
+                </w:r>
+              </w:p>
+            </w:tc>
+          </w:sdtContent>
+        </w:sdt>
+        <w:tc>
+          <w:tcPr>
+            <w:tcW w:w="8280" w:type="dxa"/>
+            <w:gridSpan w:val="2"/>
+          </w:tcPr>
+          <w:p>
+            <w:r>
+              <w:t>Adding an application icon</w:t>
+            </w:r>
+          </w:p>
+          <w:p>
+            <w:r>
+              <w:t>setWindowIcon( QIcon(":/images/logo.png") )</w:t>
+            </w:r>
+          </w:p>
+        </w:tc>
+      </w:tr>
+      <w:tr>
+        <w:trPr>
+          <w:trHeight w:val="79"/>
+        </w:trPr>
+        <w:tc>
+          <w:tcPr>
+            <w:tcW w:w="10762" w:type="dxa"/>
+            <w:gridSpan w:val="3"/>
+          </w:tcPr>
+          <w:p>
+            <w:pPr>
+              <w:rPr>
+                <w:b/>
+                <w:bCs/>
+              </w:rPr>
+            </w:pPr>
+            <w:r>
+              <w:rPr>
+                <w:b/>
+                <w:bCs/>
+              </w:rPr>
+              <w:t>Making it easier to identify the players</w:t>
+            </w:r>
+            <w:r>
+              <w:rPr>
+                <w:b/>
+                <w:bCs/>
+              </w:rPr>
+              <w:t xml:space="preserve"> in the output window</w:t>
+            </w:r>
+          </w:p>
+        </w:tc>
+      </w:tr>
+      <w:tr>
+        <w:trPr>
+          <w:trHeight w:val="79"/>
+        </w:trPr>
+        <w:sdt>
+          <w:sdtPr>
+            <w:id w:val="244318939"/>
+            <w14:checkbox>
+              <w14:checked w14:val="0"/>
+              <w14:checkedState w14:val="2612" w14:font="MS Gothic"/>
+              <w14:uncheckedState w14:val="2610" w14:font="MS Gothic"/>
+            </w14:checkbox>
+          </w:sdtPr>
+          <w:sdtContent>
+            <w:tc>
+              <w:tcPr>
+                <w:tcW w:w="2482" w:type="dxa"/>
+              </w:tcPr>
+              <w:p>
+                <w:r>
+                  <w:rPr>
+                    <w:rFonts w:ascii="MS Gothic" w:eastAsia="MS Gothic" w:hAnsi="MS Gothic" w:hint="eastAsia"/>
+                  </w:rPr>
+                  <w:t>☐</w:t>
+                </w:r>
+              </w:p>
+            </w:tc>
+          </w:sdtContent>
+        </w:sdt>
+        <w:tc>
+          <w:tcPr>
+            <w:tcW w:w="8280" w:type="dxa"/>
+            <w:gridSpan w:val="2"/>
+          </w:tcPr>
+          <w:p>
+            <w:r>
+              <w:t xml:space="preserve">Having an option for player name in </w:t>
+            </w:r>
+            <w:r>
+              <w:t>playerDetails.csv</w:t>
+            </w:r>
+          </w:p>
+        </w:tc>
+      </w:tr>
+      <w:tr>
+        <w:trPr>
+          <w:trHeight w:val="79"/>
+        </w:trPr>
+        <w:sdt>
+          <w:sdtPr>
+            <w:id w:val="413218242"/>
+            <w14:checkbox>
+              <w14:checked w14:val="0"/>
+              <w14:checkedState w14:val="2612" w14:font="MS Gothic"/>
+              <w14:uncheckedState w14:val="2610" w14:font="MS Gothic"/>
+            </w14:checkbox>
+          </w:sdtPr>
+          <w:sdtContent>
+            <w:tc>
+              <w:tcPr>
+                <w:tcW w:w="2482" w:type="dxa"/>
+              </w:tcPr>
+              <w:p>
+                <w:r>
+                  <w:rPr>
+                    <w:rFonts w:ascii="MS Gothic" w:eastAsia="MS Gothic" w:hAnsi="MS Gothic" w:hint="eastAsia"/>
+                  </w:rPr>
+                  <w:t>☐</w:t>
+                </w:r>
+              </w:p>
+            </w:tc>
+          </w:sdtContent>
+        </w:sdt>
+        <w:tc>
+          <w:tcPr>
+            <w:tcW w:w="8280" w:type="dxa"/>
+            <w:gridSpan w:val="2"/>
+          </w:tcPr>
+          <w:p>
+            <w:r>
+              <w:t>Having an option to set the player colour</w:t>
+            </w:r>
+          </w:p>
+          <w:p>
+            <w:r>
+              <w:lastRenderedPageBreak/>
+              <w:drawing>
+                <wp:inline distT="0" distB="0" distL="0" distR="0" wp14:anchorId="5115EC43" wp14:editId="5969CBDE">
+                  <wp:extent cx="4093029" cy="4428700"/>
+                  <wp:effectExtent l="0" t="0" r="3175" b="0"/>
+                  <wp:docPr id="1146907639" name="Picture 1"/>
+                  <wp:cNvGraphicFramePr>
+                    <a:graphicFrameLocks xmlns:a="http://schemas.openxmlformats.org/drawingml/2006/main" noChangeAspect="1"/>
+                  </wp:cNvGraphicFramePr>
+                  <a:graphic xmlns:a="http://schemas.openxmlformats.org/drawingml/2006/main">
+                    <a:graphicData uri="http://schemas.openxmlformats.org/drawingml/2006/picture">
+                      <pic:pic xmlns:pic="http://schemas.openxmlformats.org/drawingml/2006/picture">
+                        <pic:nvPicPr>
+                          <pic:cNvPr id="1146907639" name=""/>
+                          <pic:cNvPicPr/>
+                        </pic:nvPicPr>
+                        <pic:blipFill>
+                          <a:blip r:embed="rId14"/>
+                          <a:stretch>
+                            <a:fillRect/>
+                          </a:stretch>
+                        </pic:blipFill>
+                        <pic:spPr>
+                          <a:xfrm>
+                            <a:off x="0" y="0"/>
+                            <a:ext cx="4093029" cy="4428700"/>
+                          </a:xfrm>
+                          <a:prstGeom prst="rect">
+                            <a:avLst/>
+                          </a:prstGeom>
+                        </pic:spPr>
+                      </pic:pic>
+                    </a:graphicData>
+                  </a:graphic>
+                </wp:inline>
+              </w:drawing>
+            </w:r>
+          </w:p>
+        </w:tc>
+      </w:tr>
+      <w:tr>
+        <w:trPr>
+          <w:trHeight w:val="79"/>
+        </w:trPr>
+        <w:tc>
+          <w:tcPr>
+            <w:tcW w:w="10762" w:type="dxa"/>
+            <w:gridSpan w:val="3"/>
+          </w:tcPr>
+          <w:p>
+            <w:pPr>
+              <w:rPr>
+                <w:b/>
+                <w:bCs/>
+              </w:rPr>
+            </w:pPr>
+            <w:r>
+              <w:rPr>
+                <w:b/>
+                <w:bCs/>
+              </w:rPr>
+              <w:lastRenderedPageBreak/>
+              <w:t>Making it usable on a range of devices of different screen sizes</w:t>
+            </w:r>
+          </w:p>
+        </w:tc>
+      </w:tr>
+      <w:tr>
+        <w:trPr>
+          <w:trHeight w:val="79"/>
+        </w:trPr>
+        <w:sdt>
+          <w:sdtPr>
+            <w:id w:val="-1896653717"/>
+            <w14:checkbox>
+              <w14:checked w14:val="0"/>
+              <w14:checkedState w14:val="2612" w14:font="MS Gothic"/>
+              <w14:uncheckedState w14:val="2610" w14:font="MS Gothic"/>
+            </w14:checkbox>
+          </w:sdtPr>
+          <w:sdtContent>
+            <w:tc>
+              <w:tcPr>
+                <w:tcW w:w="2482" w:type="dxa"/>
+              </w:tcPr>
+              <w:p>
+                <w:r>
+                  <w:rPr>
+                    <w:rFonts w:ascii="MS Gothic" w:eastAsia="MS Gothic" w:hAnsi="MS Gothic" w:hint="eastAsia"/>
+                  </w:rPr>
+                  <w:t>☐</w:t>
+                </w:r>
+              </w:p>
+            </w:tc>
+          </w:sdtContent>
+        </w:sdt>
+        <w:tc>
+          <w:tcPr>
+            <w:tcW w:w="8280" w:type="dxa"/>
+            <w:gridSpan w:val="2"/>
+          </w:tcPr>
+          <w:p>
+            <w:r>
+              <w:t>Making it responsive</w:t>
+            </w:r>
+          </w:p>
+        </w:tc>
+      </w:tr>
+      <w:tr>
+        <w:trPr>
+          <w:trHeight w:val="79"/>
+        </w:trPr>
+        <w:tc>
+          <w:tcPr>
+            <w:tcW w:w="10762" w:type="dxa"/>
+            <w:gridSpan w:val="3"/>
+          </w:tcPr>
+          <w:p>
+            <w:pPr>
+              <w:rPr>
+                <w:b/>
+                <w:bCs/>
+              </w:rPr>
+            </w:pPr>
+            <w:r>
+              <w:rPr>
+                <w:b/>
+                <w:bCs/>
+              </w:rPr>
+              <w:t>Playing sound effects from Age of Empires 2 (in moderation, don’t want it to be obnoxious)</w:t>
+            </w:r>
+          </w:p>
+          <w:p>
+            <w:hyperlink r:id="rId15" w:history="1">
+              <w:r>
+                <w:rPr>
+                  <w:rStyle w:val="Hyperlink"/>
+                </w:rPr>
+                <w:t>https://docs.google.com/spreadsheets/d/1bczdFQksnbLnjI5zAkw-mSpb9MnnxxEkHDiz1PftIHw/edit#gid=123661276</w:t>
+              </w:r>
+            </w:hyperlink>
           </w:p>
         </w:tc>
       </w:tr>
@@ -2128,7 +3563,7 @@
           <w:sdtContent>
             <w:tc>
               <w:tcPr>
-                <w:tcW w:w="2838" w:type="pct"/>
+                <w:tcW w:w="4458" w:type="dxa"/>
                 <w:gridSpan w:val="2"/>
               </w:tcPr>
               <w:p>
@@ -2144,7 +3579,7 @@
         </w:sdt>
         <w:tc>
           <w:tcPr>
-            <w:tcW w:w="2162" w:type="pct"/>
+            <w:tcW w:w="6304" w:type="dxa"/>
           </w:tcPr>
           <w:p>
             <w:r>
@@ -2169,7 +3604,7 @@
           <w:sdtContent>
             <w:tc>
               <w:tcPr>
-                <w:tcW w:w="2838" w:type="pct"/>
+                <w:tcW w:w="4458" w:type="dxa"/>
                 <w:gridSpan w:val="2"/>
               </w:tcPr>
               <w:p>
@@ -2185,7 +3620,7 @@
         </w:sdt>
         <w:tc>
           <w:tcPr>
-            <w:tcW w:w="2162" w:type="pct"/>
+            <w:tcW w:w="6304" w:type="dxa"/>
           </w:tcPr>
           <w:p>
             <w:r>
@@ -2197,10 +3632,7 @@
               <w:pStyle w:val="ListParagraph"/>
             </w:pPr>
             <w:r>
-              <w:t xml:space="preserve">Successful </w:t>
-            </w:r>
-            <w:r>
-              <w:t>“conversion attempt”</w:t>
+              <w:t>Successful “conversion attempt”</w:t>
             </w:r>
           </w:p>
           <w:p>
@@ -2229,7 +3661,7 @@
           <w:sdtContent>
             <w:tc>
               <w:tcPr>
-                <w:tcW w:w="2838" w:type="pct"/>
+                <w:tcW w:w="4458" w:type="dxa"/>
                 <w:gridSpan w:val="2"/>
               </w:tcPr>
               <w:p>
@@ -2245,7 +3677,7 @@
         </w:sdt>
         <w:tc>
           <w:tcPr>
-            <w:tcW w:w="2162" w:type="pct"/>
+            <w:tcW w:w="6304" w:type="dxa"/>
           </w:tcPr>
           <w:p>
             <w:r>
@@ -2278,7 +3710,7 @@
           <w:sdtContent>
             <w:tc>
               <w:tcPr>
-                <w:tcW w:w="2838" w:type="pct"/>
+                <w:tcW w:w="4458" w:type="dxa"/>
                 <w:gridSpan w:val="2"/>
               </w:tcPr>
               <w:p>
@@ -2294,189 +3726,23 @@
         </w:sdt>
         <w:tc>
           <w:tcPr>
-            <w:tcW w:w="2162" w:type="pct"/>
+            <w:tcW w:w="6304" w:type="dxa"/>
           </w:tcPr>
           <w:p>
             <w:r>
               <w:t>Having an option to enable and disable SFX</w:t>
-            </w:r>
-          </w:p>
-        </w:tc>
-      </w:tr>
-    </w:tbl>
-    <w:p/>
-    <w:p>
-      <w:pPr>
-        <w:spacing w:after="160" w:line="259" w:lineRule="auto"/>
-        <w:contextualSpacing w:val="0"/>
-        <w:jc w:val="left"/>
-      </w:pPr>
-      <w:r>
-        <w:br w:type="page"/>
-      </w:r>
-    </w:p>
-    <w:p>
-      <w:pPr>
-        <w:pStyle w:val="Heading5"/>
-      </w:pPr>
-      <w:r>
-        <w:lastRenderedPageBreak/>
-        <w:t>V2.0</w:t>
-      </w:r>
-    </w:p>
-    <w:p>
-      <w:pPr>
-        <w:ind w:left="340" w:hanging="340"/>
-      </w:pPr>
-      <w:r>
-        <w:rPr>
-          <w:b/>
-          <w:bCs/>
-        </w:rPr>
-        <w:t xml:space="preserve">Focus: </w:t>
-      </w:r>
-      <w:r>
-        <w:t>Converting it from a terminal application into a cross-platform GUI application</w:t>
-      </w:r>
-    </w:p>
-    <w:p>
-      <w:pPr>
-        <w:ind w:left="340" w:hanging="340"/>
-      </w:pPr>
-      <w:r>
-        <w:rPr>
-          <w:b/>
-          <w:bCs/>
-        </w:rPr>
-        <w:t xml:space="preserve">Goal: </w:t>
-      </w:r>
-      <w:r>
-        <w:t xml:space="preserve">Making it easier to use </w:t>
-      </w:r>
-      <w:r>
-        <w:t>for users a</w:t>
-      </w:r>
-      <w:r>
-        <w:t xml:space="preserve">nd </w:t>
-      </w:r>
-      <w:r>
-        <w:t>because of</w:t>
-      </w:r>
-      <w:r>
-        <w:t xml:space="preserve"> that, calculating the results will take even less time</w:t>
-      </w:r>
-    </w:p>
-    <w:p>
-      <w:pPr>
-        <w:ind w:left="340" w:hanging="340"/>
-        <w:rPr>
-          <w:b/>
-          <w:bCs/>
-        </w:rPr>
-      </w:pPr>
-      <w:r>
-        <w:rPr>
-          <w:b/>
-          <w:bCs/>
-        </w:rPr>
-        <w:t>Constraints:</w:t>
-      </w:r>
-    </w:p>
-    <w:p>
-      <w:pPr>
-        <w:pStyle w:val="ListParagraph"/>
-      </w:pPr>
-      <w:r>
-        <w:t>Screen space</w:t>
-      </w:r>
-      <w:r>
-        <w:t xml:space="preserve">. Could perhaps have the calculated result, </w:t>
-      </w:r>
-    </w:p>
-    <w:p>
-      <w:pPr>
-        <w:ind w:left="340" w:hanging="340"/>
-      </w:pPr>
-      <w:r>
-        <w:rPr>
-          <w:b/>
-          <w:bCs/>
-        </w:rPr>
-        <w:t xml:space="preserve">When released: </w:t>
-      </w:r>
-      <w:r>
-        <w:t>Package into an installer</w:t>
-      </w:r>
-    </w:p>
-    <w:p>
-      <w:pPr>
-        <w:ind w:left="340" w:hanging="340"/>
-      </w:pPr>
-    </w:p>
-    <w:p>
-      <w:pPr>
-        <w:ind w:left="340" w:hanging="340"/>
-      </w:pPr>
-    </w:p>
-    <w:tbl>
-      <w:tblPr>
-        <w:tblStyle w:val="TableGridLight"/>
-        <w:tblW w:w="0" w:type="auto"/>
-        <w:tblLook w:val="04A0" w:firstRow="1" w:lastRow="0" w:firstColumn="1" w:lastColumn="0" w:noHBand="0" w:noVBand="1"/>
-      </w:tblPr>
-      <w:tblGrid>
-        <w:gridCol w:w="4763"/>
-        <w:gridCol w:w="5999"/>
-      </w:tblGrid>
-      <w:tr>
-        <w:tc>
-          <w:tcPr>
-            <w:tcW w:w="4763" w:type="dxa"/>
-            <w:shd w:val="clear" w:color="auto" w:fill="F2F2F2" w:themeFill="background1" w:themeFillShade="F2"/>
-          </w:tcPr>
-          <w:p>
-            <w:pPr>
-              <w:rPr>
-                <w:b/>
-                <w:bCs/>
-              </w:rPr>
-            </w:pPr>
-            <w:r>
-              <w:rPr>
-                <w:b/>
-                <w:bCs/>
-              </w:rPr>
-              <w:t>Implemented</w:t>
-            </w:r>
-          </w:p>
-        </w:tc>
-        <w:tc>
-          <w:tcPr>
-            <w:tcW w:w="5999" w:type="dxa"/>
-            <w:shd w:val="clear" w:color="auto" w:fill="F2F2F2" w:themeFill="background1" w:themeFillShade="F2"/>
-          </w:tcPr>
-          <w:p>
-            <w:pPr>
-              <w:rPr>
-                <w:b/>
-                <w:bCs/>
-              </w:rPr>
-            </w:pPr>
-            <w:r>
-              <w:rPr>
-                <w:b/>
-                <w:bCs/>
-              </w:rPr>
-              <w:t>Feature</w:t>
             </w:r>
           </w:p>
         </w:tc>
       </w:tr>
       <w:tr>
+        <w:trPr>
+          <w:trHeight w:val="79"/>
+        </w:trPr>
         <w:tc>
           <w:tcPr>
             <w:tcW w:w="10762" w:type="dxa"/>
-            <w:gridSpan w:val="2"/>
+            <w:gridSpan w:val="3"/>
           </w:tcPr>
           <w:p>
             <w:pPr>
@@ -2490,374 +3756,25 @@
                 <w:b/>
                 <w:bCs/>
               </w:rPr>
-              <w:t>Adding essential functions</w:t>
+              <w:t>Covering what I haven’t covered</w:t>
+            </w:r>
+            <w:r>
+              <w:rPr>
+                <w:b/>
+                <w:bCs/>
+              </w:rPr>
+              <w:t xml:space="preserve"> and should have covered in a v1.0 – v1.2 release</w:t>
             </w:r>
           </w:p>
         </w:tc>
       </w:tr>
       <w:tr>
+        <w:trPr>
+          <w:trHeight w:val="79"/>
+        </w:trPr>
         <w:sdt>
           <w:sdtPr>
-            <w:id w:val="-769457083"/>
-            <w14:checkbox>
-              <w14:checked w14:val="1"/>
-              <w14:checkedState w14:val="2612" w14:font="MS Gothic"/>
-              <w14:uncheckedState w14:val="2610" w14:font="MS Gothic"/>
-            </w14:checkbox>
-          </w:sdtPr>
-          <w:sdtContent>
-            <w:tc>
-              <w:tcPr>
-                <w:tcW w:w="4763" w:type="dxa"/>
-              </w:tcPr>
-              <w:p>
-                <w:r>
-                  <w:rPr>
-                    <w:rFonts w:ascii="MS Gothic" w:eastAsia="MS Gothic" w:hAnsi="MS Gothic" w:hint="eastAsia"/>
-                  </w:rPr>
-                  <w:t>☒</w:t>
-                </w:r>
-              </w:p>
-            </w:tc>
-          </w:sdtContent>
-        </w:sdt>
-        <w:tc>
-          <w:tcPr>
-            <w:tcW w:w="5999" w:type="dxa"/>
-          </w:tcPr>
-          <w:p>
-            <w:r>
-              <w:t>Exit button</w:t>
-            </w:r>
-          </w:p>
-        </w:tc>
-      </w:tr>
-      <w:tr>
-        <w:sdt>
-          <w:sdtPr>
-            <w:id w:val="-1979680131"/>
-            <w14:checkbox>
-              <w14:checked w14:val="1"/>
-              <w14:checkedState w14:val="2612" w14:font="MS Gothic"/>
-              <w14:uncheckedState w14:val="2610" w14:font="MS Gothic"/>
-            </w14:checkbox>
-          </w:sdtPr>
-          <w:sdtContent>
-            <w:tc>
-              <w:tcPr>
-                <w:tcW w:w="4763" w:type="dxa"/>
-              </w:tcPr>
-              <w:p>
-                <w:r>
-                  <w:rPr>
-                    <w:rFonts w:ascii="MS Gothic" w:eastAsia="MS Gothic" w:hAnsi="MS Gothic" w:hint="eastAsia"/>
-                  </w:rPr>
-                  <w:t>☒</w:t>
-                </w:r>
-              </w:p>
-            </w:tc>
-          </w:sdtContent>
-        </w:sdt>
-        <w:tc>
-          <w:tcPr>
-            <w:tcW w:w="5999" w:type="dxa"/>
-          </w:tcPr>
-          <w:p>
-            <w:r>
-              <w:t>About button</w:t>
-            </w:r>
-          </w:p>
-        </w:tc>
-      </w:tr>
-      <w:tr>
-        <w:sdt>
-          <w:sdtPr>
-            <w:id w:val="390546526"/>
-            <w14:checkbox>
-              <w14:checked w14:val="1"/>
-              <w14:checkedState w14:val="2612" w14:font="MS Gothic"/>
-              <w14:uncheckedState w14:val="2610" w14:font="MS Gothic"/>
-            </w14:checkbox>
-          </w:sdtPr>
-          <w:sdtContent>
-            <w:tc>
-              <w:tcPr>
-                <w:tcW w:w="4763" w:type="dxa"/>
-              </w:tcPr>
-              <w:p>
-                <w:r>
-                  <w:rPr>
-                    <w:rFonts w:ascii="MS Gothic" w:eastAsia="MS Gothic" w:hAnsi="MS Gothic" w:hint="eastAsia"/>
-                  </w:rPr>
-                  <w:t>☒</w:t>
-                </w:r>
-              </w:p>
-            </w:tc>
-          </w:sdtContent>
-        </w:sdt>
-        <w:tc>
-          <w:tcPr>
-            <w:tcW w:w="5999" w:type="dxa"/>
-          </w:tcPr>
-          <w:p>
-            <w:r>
-              <w:t>View user guide button</w:t>
-            </w:r>
-          </w:p>
-        </w:tc>
-      </w:tr>
-      <w:tr>
-        <w:sdt>
-          <w:sdtPr>
-            <w:id w:val="-923418478"/>
-            <w14:checkbox>
-              <w14:checked w14:val="1"/>
-              <w14:checkedState w14:val="2612" w14:font="MS Gothic"/>
-              <w14:uncheckedState w14:val="2610" w14:font="MS Gothic"/>
-            </w14:checkbox>
-          </w:sdtPr>
-          <w:sdtContent>
-            <w:tc>
-              <w:tcPr>
-                <w:tcW w:w="4763" w:type="dxa"/>
-              </w:tcPr>
-              <w:p>
-                <w:r>
-                  <w:rPr>
-                    <w:rFonts w:ascii="MS Gothic" w:eastAsia="MS Gothic" w:hAnsi="MS Gothic" w:hint="eastAsia"/>
-                  </w:rPr>
-                  <w:t>☒</w:t>
-                </w:r>
-              </w:p>
-            </w:tc>
-          </w:sdtContent>
-        </w:sdt>
-        <w:tc>
-          <w:tcPr>
-            <w:tcW w:w="5999" w:type="dxa"/>
-          </w:tcPr>
-          <w:p>
-            <w:r>
-              <w:t>View developer guide button</w:t>
-            </w:r>
-          </w:p>
-        </w:tc>
-      </w:tr>
-      <w:tr>
-        <w:tc>
-          <w:tcPr>
-            <w:tcW w:w="10762" w:type="dxa"/>
-            <w:gridSpan w:val="2"/>
-          </w:tcPr>
-          <w:p>
-            <w:pPr>
-              <w:rPr>
-                <w:b/>
-                <w:bCs/>
-              </w:rPr>
-            </w:pPr>
-            <w:r>
-              <w:rPr>
-                <w:b/>
-                <w:bCs/>
-              </w:rPr>
-              <w:t>Sending</w:t>
-            </w:r>
-            <w:r>
-              <w:rPr>
-                <w:b/>
-                <w:bCs/>
-              </w:rPr>
-              <w:t xml:space="preserve"> information about the player’s </w:t>
-            </w:r>
-            <w:r>
-              <w:rPr>
-                <w:b/>
-                <w:bCs/>
-                <w:i/>
-                <w:iCs/>
-              </w:rPr>
-              <w:t>“play state”</w:t>
-            </w:r>
-            <w:r>
-              <w:rPr>
-                <w:b/>
-                <w:bCs/>
-              </w:rPr>
-              <w:t xml:space="preserve"> from the GUI to the files so that the </w:t>
-            </w:r>
-            <w:r>
-              <w:rPr>
-                <w:b/>
-                <w:bCs/>
-              </w:rPr>
-              <w:t>backend</w:t>
-            </w:r>
-            <w:r>
-              <w:rPr>
-                <w:b/>
-                <w:bCs/>
-              </w:rPr>
-              <w:t xml:space="preserve"> can read it.</w:t>
-            </w:r>
-          </w:p>
-        </w:tc>
-      </w:tr>
-      <w:tr>
-        <w:sdt>
-          <w:sdtPr>
-            <w:id w:val="1461458432"/>
-            <w14:checkbox>
-              <w14:checked w14:val="1"/>
-              <w14:checkedState w14:val="2612" w14:font="MS Gothic"/>
-              <w14:uncheckedState w14:val="2610" w14:font="MS Gothic"/>
-            </w14:checkbox>
-          </w:sdtPr>
-          <w:sdtContent>
-            <w:tc>
-              <w:tcPr>
-                <w:tcW w:w="4763" w:type="dxa"/>
-              </w:tcPr>
-              <w:p>
-                <w:r>
-                  <w:rPr>
-                    <w:rFonts w:ascii="MS Gothic" w:eastAsia="MS Gothic" w:hAnsi="MS Gothic" w:hint="eastAsia"/>
-                  </w:rPr>
-                  <w:t>☒</w:t>
-                </w:r>
-              </w:p>
-            </w:tc>
-          </w:sdtContent>
-        </w:sdt>
-        <w:tc>
-          <w:tcPr>
-            <w:tcW w:w="5999" w:type="dxa"/>
-          </w:tcPr>
-          <w:p>
-            <w:r>
-              <w:t>QListWidget</w:t>
-            </w:r>
-            <w:r>
-              <w:t xml:space="preserve"> for the entity (unit, building) names</w:t>
-            </w:r>
-          </w:p>
-        </w:tc>
-      </w:tr>
-      <w:tr>
-        <w:sdt>
-          <w:sdtPr>
-            <w:id w:val="-816342315"/>
-            <w14:checkbox>
-              <w14:checked w14:val="1"/>
-              <w14:checkedState w14:val="2612" w14:font="MS Gothic"/>
-              <w14:uncheckedState w14:val="2610" w14:font="MS Gothic"/>
-            </w14:checkbox>
-          </w:sdtPr>
-          <w:sdtContent>
-            <w:tc>
-              <w:tcPr>
-                <w:tcW w:w="4763" w:type="dxa"/>
-              </w:tcPr>
-              <w:p>
-                <w:r>
-                  <w:rPr>
-                    <w:rFonts w:ascii="MS Gothic" w:eastAsia="MS Gothic" w:hAnsi="MS Gothic" w:hint="eastAsia"/>
-                  </w:rPr>
-                  <w:t>☒</w:t>
-                </w:r>
-              </w:p>
-            </w:tc>
-          </w:sdtContent>
-        </w:sdt>
-        <w:tc>
-          <w:tcPr>
-            <w:tcW w:w="5999" w:type="dxa"/>
-          </w:tcPr>
-          <w:p>
-            <w:r>
-              <w:t>QLineEdit for the quantities of entities</w:t>
-            </w:r>
-          </w:p>
-        </w:tc>
-      </w:tr>
-      <w:tr>
-        <w:sdt>
-          <w:sdtPr>
-            <w:id w:val="457851151"/>
-            <w14:checkbox>
-              <w14:checked w14:val="1"/>
-              <w14:checkedState w14:val="2612" w14:font="MS Gothic"/>
-              <w14:uncheckedState w14:val="2610" w14:font="MS Gothic"/>
-            </w14:checkbox>
-          </w:sdtPr>
-          <w:sdtContent>
-            <w:tc>
-              <w:tcPr>
-                <w:tcW w:w="4763" w:type="dxa"/>
-              </w:tcPr>
-              <w:p>
-                <w:r>
-                  <w:rPr>
-                    <w:rFonts w:ascii="MS Gothic" w:eastAsia="MS Gothic" w:hAnsi="MS Gothic" w:hint="eastAsia"/>
-                  </w:rPr>
-                  <w:t>☒</w:t>
-                </w:r>
-              </w:p>
-            </w:tc>
-          </w:sdtContent>
-        </w:sdt>
-        <w:tc>
-          <w:tcPr>
-            <w:tcW w:w="5999" w:type="dxa"/>
-          </w:tcPr>
-          <w:p>
-            <w:r>
-              <w:t>QLineEdit for the quantities of monks</w:t>
-            </w:r>
-          </w:p>
-        </w:tc>
-      </w:tr>
-      <w:tr>
-        <w:sdt>
-          <w:sdtPr>
-            <w:id w:val="110565526"/>
-            <w14:checkbox>
-              <w14:checked w14:val="1"/>
-              <w14:checkedState w14:val="2612" w14:font="MS Gothic"/>
-              <w14:uncheckedState w14:val="2610" w14:font="MS Gothic"/>
-            </w14:checkbox>
-          </w:sdtPr>
-          <w:sdtContent>
-            <w:tc>
-              <w:tcPr>
-                <w:tcW w:w="4763" w:type="dxa"/>
-              </w:tcPr>
-              <w:p>
-                <w:r>
-                  <w:rPr>
-                    <w:rFonts w:ascii="MS Gothic" w:eastAsia="MS Gothic" w:hAnsi="MS Gothic" w:hint="eastAsia"/>
-                  </w:rPr>
-                  <w:t>☒</w:t>
-                </w:r>
-              </w:p>
-            </w:tc>
-          </w:sdtContent>
-        </w:sdt>
-        <w:tc>
-          <w:tcPr>
-            <w:tcW w:w="5999" w:type="dxa"/>
-          </w:tcPr>
-          <w:p>
-            <w:r>
-              <w:t>QLineEdit for filtering the entity names</w:t>
-            </w:r>
-          </w:p>
-        </w:tc>
-      </w:tr>
-      <w:tr>
-        <w:sdt>
-          <w:sdtPr>
-            <w:id w:val="-824813896"/>
+            <w:id w:val="2055649535"/>
             <w14:checkbox>
               <w14:checked w14:val="0"/>
               <w14:checkedState w14:val="2612" w14:font="MS Gothic"/>
@@ -2867,7 +3784,7 @@
           <w:sdtContent>
             <w:tc>
               <w:tcPr>
-                <w:tcW w:w="4763" w:type="dxa"/>
+                <w:tcW w:w="2482" w:type="dxa"/>
               </w:tcPr>
               <w:p>
                 <w:r>
@@ -2882,19 +3799,187 @@
         </w:sdt>
         <w:tc>
           <w:tcPr>
-            <w:tcW w:w="5999" w:type="dxa"/>
-          </w:tcPr>
-          <w:p>
-            <w:r>
-              <w:t>Limiting the quantity of entities to 1 - 5</w:t>
+            <w:tcW w:w="8280" w:type="dxa"/>
+            <w:gridSpan w:val="2"/>
+          </w:tcPr>
+          <w:p>
+            <w:r>
+              <w:t>Add this event card</w:t>
+            </w:r>
+          </w:p>
+          <w:p>
+            <w:pPr>
+              <w:pStyle w:val="ListParagraph"/>
+              <w:rPr>
+                <w:rFonts w:cs="Arial"/>
+                <w:color w:val="000000"/>
+              </w:rPr>
+            </w:pPr>
+            <w:r>
+              <w:rPr>
+                <w:b/>
+                <w:bCs/>
+              </w:rPr>
+              <w:t>"Back From A Foreign Land":</w:t>
+            </w:r>
+            <w:r>
+              <w:t xml:space="preserve"> “</w:t>
+            </w:r>
+            <w:r>
+              <w:rPr>
+                <w:rFonts w:cs="Arial"/>
+                <w:color w:val="000000"/>
+              </w:rPr>
+              <w:t xml:space="preserve">Use 1 Civilization bonus from target player for this turn. Bonus may not be used if it is a starting bonus </w:t>
+            </w:r>
+            <w:r>
+              <w:rPr>
+                <w:rFonts w:cs="Arial"/>
+                <w:b/>
+                <w:bCs/>
+                <w:color w:val="000000"/>
+              </w:rPr>
+              <w:t xml:space="preserve">or requires </w:t>
+            </w:r>
+            <w:r>
+              <w:rPr>
+                <w:rFonts w:cs="Arial"/>
+                <w:b/>
+                <w:bCs/>
+                <w:color w:val="000000"/>
+              </w:rPr>
+              <w:lastRenderedPageBreak/>
+              <w:t>civilization specific cards</w:t>
+            </w:r>
+            <w:r>
+              <w:rPr>
+                <w:rFonts w:cs="Arial"/>
+                <w:color w:val="000000"/>
+              </w:rPr>
+              <w:t>. Play anytime.”</w:t>
+            </w:r>
+            <w:r>
+              <w:rPr>
+                <w:rFonts w:cs="Arial"/>
+                <w:color w:val="000000"/>
+              </w:rPr>
+              <w:t xml:space="preserve">. </w:t>
+            </w:r>
+            <w:r>
+              <w:rPr>
+                <w:rFonts w:cs="Arial"/>
+                <w:b/>
+                <w:bCs/>
+                <w:color w:val="000000"/>
+              </w:rPr>
+              <w:t>Really only 3 battle relevant bonuses to choose from in that case</w:t>
+            </w:r>
+            <w:r>
+              <w:rPr>
+                <w:rFonts w:cs="Arial"/>
+                <w:color w:val="000000"/>
+              </w:rPr>
+              <w:t xml:space="preserve"> </w:t>
+            </w:r>
+          </w:p>
+          <w:p>
+            <w:pPr>
+              <w:pStyle w:val="ListParagraph"/>
+              <w:ind w:left="680"/>
+              <w:rPr>
+                <w:rFonts w:cs="Arial"/>
+                <w:color w:val="000000"/>
+              </w:rPr>
+            </w:pPr>
+            <w:r>
+              <w:rPr>
+                <w:rFonts w:cs="Arial"/>
+                <w:b/>
+                <w:bCs/>
+                <w:color w:val="000000"/>
+              </w:rPr>
+              <w:t>Byzantine bonuses to choose from:</w:t>
+            </w:r>
+          </w:p>
+          <w:p>
+            <w:pPr>
+              <w:pStyle w:val="ListParagraph"/>
+              <w:ind w:left="1020"/>
+              <w:rPr>
+                <w:rFonts w:cs="Arial"/>
+                <w:color w:val="000000"/>
+              </w:rPr>
+            </w:pPr>
+            <w:r>
+              <w:rPr>
+                <w:rFonts w:cs="Arial"/>
+                <w:color w:val="000000"/>
+              </w:rPr>
+              <w:t>Monk Healing Rate has a +2 modifier, thus making it easier to heal units</w:t>
+            </w:r>
+          </w:p>
+          <w:p>
+            <w:pPr>
+              <w:pStyle w:val="ListParagraph"/>
+              <w:ind w:left="1020"/>
+              <w:rPr>
+                <w:rFonts w:cs="Arial"/>
+                <w:color w:val="000000"/>
+              </w:rPr>
+            </w:pPr>
+            <w:r>
+              <w:rPr>
+                <w:rFonts w:cs="Arial"/>
+                <w:color w:val="000000"/>
+              </w:rPr>
+              <w:t>All building get a HP bonus: Age I – 10 HP, Age II – 20 HP, Age III – 30 HP, Age IV – 40 HP</w:t>
+            </w:r>
+          </w:p>
+          <w:p>
+            <w:pPr>
+              <w:pStyle w:val="ListParagraph"/>
+              <w:ind w:left="680"/>
+              <w:rPr>
+                <w:rFonts w:cs="Arial"/>
+                <w:color w:val="000000"/>
+              </w:rPr>
+            </w:pPr>
+            <w:r>
+              <w:rPr>
+                <w:rFonts w:cs="Arial"/>
+                <w:b/>
+                <w:bCs/>
+                <w:color w:val="000000"/>
+              </w:rPr>
+              <w:t>Teuton bonuses to choose from:</w:t>
+            </w:r>
+          </w:p>
+          <w:p>
+            <w:pPr>
+              <w:pStyle w:val="ListParagraph"/>
+              <w:ind w:left="1020"/>
+              <w:rPr>
+                <w:rFonts w:cs="Arial"/>
+                <w:color w:val="000000"/>
+              </w:rPr>
+            </w:pPr>
+            <w:r>
+              <w:rPr>
+                <w:rFonts w:cs="Arial"/>
+                <w:color w:val="000000"/>
+              </w:rPr>
+              <w:t>Conversion rate modifier is -1, thus making it harder to convert</w:t>
             </w:r>
           </w:p>
         </w:tc>
       </w:tr>
       <w:tr>
+        <w:trPr>
+          <w:trHeight w:val="79"/>
+        </w:trPr>
         <w:sdt>
           <w:sdtPr>
-            <w:id w:val="-1452007677"/>
+            <w:id w:val="-1716660250"/>
             <w14:checkbox>
               <w14:checked w14:val="0"/>
               <w14:checkedState w14:val="2612" w14:font="MS Gothic"/>
@@ -2904,7 +3989,7 @@
           <w:sdtContent>
             <w:tc>
               <w:tcPr>
-                <w:tcW w:w="4763" w:type="dxa"/>
+                <w:tcW w:w="2482" w:type="dxa"/>
               </w:tcPr>
               <w:p>
                 <w:r>
@@ -2919,19 +4004,51 @@
         </w:sdt>
         <w:tc>
           <w:tcPr>
-            <w:tcW w:w="5999" w:type="dxa"/>
-          </w:tcPr>
-          <w:p>
-            <w:r>
-              <w:t>Limiting the quantity of monks to 0 - 5</w:t>
+            <w:tcW w:w="8280" w:type="dxa"/>
+            <w:gridSpan w:val="2"/>
+          </w:tcPr>
+          <w:p>
+            <w:pPr>
+              <w:rPr>
+                <w:b/>
+                <w:bCs/>
+              </w:rPr>
+            </w:pPr>
+            <w:r>
+              <w:rPr>
+                <w:b/>
+                <w:bCs/>
+              </w:rPr>
+              <w:t>Add this event card</w:t>
+            </w:r>
+          </w:p>
+          <w:p>
+            <w:pPr>
+              <w:pStyle w:val="ListParagraph"/>
+            </w:pPr>
+            <w:r>
+              <w:rPr>
+                <w:b/>
+                <w:bCs/>
+              </w:rPr>
+              <w:t>“Holy War”</w:t>
+            </w:r>
+            <w:r>
+              <w:t>: "</w:t>
+            </w:r>
+            <w:r>
+              <w:t>For the next 3 turns (not including your current turn) all of your units get +4 AP during this time.</w:t>
             </w:r>
           </w:p>
         </w:tc>
       </w:tr>
       <w:tr>
+        <w:trPr>
+          <w:trHeight w:val="79"/>
+        </w:trPr>
         <w:sdt>
           <w:sdtPr>
-            <w:id w:val="1945504413"/>
+            <w:id w:val="-1119371225"/>
             <w14:checkbox>
               <w14:checked w14:val="0"/>
               <w14:checkedState w14:val="2612" w14:font="MS Gothic"/>
@@ -2941,7 +4058,7 @@
           <w:sdtContent>
             <w:tc>
               <w:tcPr>
-                <w:tcW w:w="4763" w:type="dxa"/>
+                <w:tcW w:w="2482" w:type="dxa"/>
               </w:tcPr>
               <w:p>
                 <w:r>
@@ -2956,34 +4073,56 @@
         </w:sdt>
         <w:tc>
           <w:tcPr>
-            <w:tcW w:w="5999" w:type="dxa"/>
-          </w:tcPr>
-          <w:p>
-            <w:r>
-              <w:t>CheckedListBox</w:t>
-            </w:r>
-            <w:r>
-              <w:t xml:space="preserve"> in QT for events &amp; technologies</w:t>
-            </w:r>
-            <w:r>
-              <w:br/>
-            </w:r>
-            <w:hyperlink r:id="rId10" w:history="1">
-              <w:r>
-                <w:rPr>
-                  <w:rStyle w:val="Hyperlink"/>
-                </w:rPr>
-                <w:t>https://www.walletfox.com/course/qtcheckablelist.php</w:t>
-              </w:r>
-            </w:hyperlink>
+            <w:tcW w:w="8280" w:type="dxa"/>
+            <w:gridSpan w:val="2"/>
+          </w:tcPr>
+          <w:p>
+            <w:pPr>
+              <w:rPr>
+                <w:b/>
+                <w:bCs/>
+              </w:rPr>
+            </w:pPr>
+            <w:r>
+              <w:rPr>
+                <w:b/>
+                <w:bCs/>
+              </w:rPr>
+              <w:t>Add this event card</w:t>
+            </w:r>
+          </w:p>
+          <w:p>
+            <w:pPr>
+              <w:pStyle w:val="ListParagraph"/>
+            </w:pPr>
+            <w:r>
+              <w:rPr>
+                <w:b/>
+                <w:bCs/>
+              </w:rPr>
+              <w:t>“Black Knight”</w:t>
+            </w:r>
+            <w:r>
+              <w:t>: “</w:t>
+            </w:r>
+            <w:r>
+              <w:rPr>
+                <w:rFonts w:cs="Arial"/>
+                <w:color w:val="000000"/>
+              </w:rPr>
+              <w:t>Play this card when you are the attacking Cavalry unit. Two tokens on the defending unit have 0 AP for the first round of normal combat.</w:t>
+            </w:r>
           </w:p>
         </w:tc>
       </w:tr>
       <w:tr>
+        <w:trPr>
+          <w:trHeight w:val="79"/>
+        </w:trPr>
         <w:tc>
           <w:tcPr>
             <w:tcW w:w="10762" w:type="dxa"/>
-            <w:gridSpan w:val="2"/>
+            <w:gridSpan w:val="3"/>
           </w:tcPr>
           <w:p>
             <w:pPr>
@@ -2997,15 +4136,18 @@
                 <w:b/>
                 <w:bCs/>
               </w:rPr>
-              <w:t>Getting user input</w:t>
+              <w:t>Making it easier to run and install</w:t>
             </w:r>
           </w:p>
         </w:tc>
       </w:tr>
       <w:tr>
+        <w:trPr>
+          <w:trHeight w:val="79"/>
+        </w:trPr>
         <w:sdt>
           <w:sdtPr>
-            <w:id w:val="1374652877"/>
+            <w:id w:val="-1041208864"/>
             <w14:checkbox>
               <w14:checked w14:val="0"/>
               <w14:checkedState w14:val="2612" w14:font="MS Gothic"/>
@@ -3015,7 +4157,7 @@
           <w:sdtContent>
             <w:tc>
               <w:tcPr>
-                <w:tcW w:w="4763" w:type="dxa"/>
+                <w:tcW w:w="2482" w:type="dxa"/>
               </w:tcPr>
               <w:p>
                 <w:r>
@@ -3030,256 +4172,18 @@
         </w:sdt>
         <w:tc>
           <w:tcPr>
-            <w:tcW w:w="5999" w:type="dxa"/>
-          </w:tcPr>
-          <w:p>
-            <w:r>
-              <w:t>Supplying variables with answers the user provides. Was using std::cin for this. Perhaps we’d need to use a popup if we’re using QT framework</w:t>
-            </w:r>
-          </w:p>
-        </w:tc>
-      </w:tr>
-      <w:tr>
-        <w:tc>
-          <w:tcPr>
-            <w:tcW w:w="10762" w:type="dxa"/>
+            <w:tcW w:w="8280" w:type="dxa"/>
             <w:gridSpan w:val="2"/>
           </w:tcPr>
           <w:p>
-            <w:pPr>
-              <w:rPr>
-                <w:b/>
-                <w:bCs/>
-              </w:rPr>
-            </w:pPr>
-            <w:r>
-              <w:rPr>
-                <w:b/>
-                <w:bCs/>
-              </w:rPr>
-              <w:t>Having hotkeys</w:t>
-            </w:r>
-          </w:p>
-        </w:tc>
-      </w:tr>
-      <w:tr>
-        <w:sdt>
-          <w:sdtPr>
-            <w:id w:val="-1854489585"/>
-            <w14:checkbox>
-              <w14:checked w14:val="0"/>
-              <w14:checkedState w14:val="2612" w14:font="MS Gothic"/>
-              <w14:uncheckedState w14:val="2610" w14:font="MS Gothic"/>
-            </w14:checkbox>
-          </w:sdtPr>
-          <w:sdtContent>
-            <w:tc>
-              <w:tcPr>
-                <w:tcW w:w="4763" w:type="dxa"/>
-              </w:tcPr>
-              <w:p>
-                <w:r>
-                  <w:rPr>
-                    <w:rFonts w:ascii="MS Gothic" w:eastAsia="MS Gothic" w:hAnsi="MS Gothic" w:hint="eastAsia"/>
-                  </w:rPr>
-                  <w:t>☐</w:t>
-                </w:r>
-              </w:p>
-            </w:tc>
-          </w:sdtContent>
-        </w:sdt>
-        <w:tc>
-          <w:tcPr>
-            <w:tcW w:w="5999" w:type="dxa"/>
-          </w:tcPr>
-          <w:p>
-            <w:r>
-              <w:t>Having a hotkey for the press of the calculate button</w:t>
-            </w:r>
-          </w:p>
-        </w:tc>
-      </w:tr>
-      <w:tr>
-        <w:tc>
-          <w:tcPr>
-            <w:tcW w:w="10762" w:type="dxa"/>
-            <w:gridSpan w:val="2"/>
-          </w:tcPr>
-          <w:p>
-            <w:pPr>
-              <w:rPr>
-                <w:b/>
-                <w:bCs/>
-              </w:rPr>
-            </w:pPr>
-            <w:r>
-              <w:rPr>
-                <w:b/>
-                <w:bCs/>
-              </w:rPr>
-              <w:t>Displaying output</w:t>
-            </w:r>
-          </w:p>
-        </w:tc>
-      </w:tr>
-      <w:tr>
-        <w:sdt>
-          <w:sdtPr>
-            <w:id w:val="-1786563929"/>
-            <w14:checkbox>
-              <w14:checked w14:val="1"/>
-              <w14:checkedState w14:val="2612" w14:font="MS Gothic"/>
-              <w14:uncheckedState w14:val="2610" w14:font="MS Gothic"/>
-            </w14:checkbox>
-          </w:sdtPr>
-          <w:sdtContent>
-            <w:tc>
-              <w:tcPr>
-                <w:tcW w:w="4763" w:type="dxa"/>
-              </w:tcPr>
-              <w:p>
-                <w:r>
-                  <w:rPr>
-                    <w:rFonts w:ascii="MS Gothic" w:eastAsia="MS Gothic" w:hAnsi="MS Gothic" w:hint="eastAsia"/>
-                  </w:rPr>
-                  <w:t>☒</w:t>
-                </w:r>
-              </w:p>
-            </w:tc>
-          </w:sdtContent>
-        </w:sdt>
-        <w:tc>
-          <w:tcPr>
-            <w:tcW w:w="5999" w:type="dxa"/>
-          </w:tcPr>
-          <w:p>
-            <w:r>
-              <w:t>Writing std::cout statements to the GUI</w:t>
-            </w:r>
-          </w:p>
-        </w:tc>
-      </w:tr>
-      <w:tr>
-        <w:trPr>
-          <w:trHeight w:val="79"/>
-        </w:trPr>
-        <w:sdt>
-          <w:sdtPr>
-            <w:id w:val="-937139712"/>
-            <w14:checkbox>
-              <w14:checked w14:val="0"/>
-              <w14:checkedState w14:val="2612" w14:font="MS Gothic"/>
-              <w14:uncheckedState w14:val="2610" w14:font="MS Gothic"/>
-            </w14:checkbox>
-          </w:sdtPr>
-          <w:sdtContent>
-            <w:tc>
-              <w:tcPr>
-                <w:tcW w:w="4763" w:type="dxa"/>
-              </w:tcPr>
-              <w:p>
-                <w:r>
-                  <w:rPr>
-                    <w:rFonts w:ascii="MS Gothic" w:eastAsia="MS Gothic" w:hAnsi="MS Gothic" w:hint="eastAsia"/>
-                  </w:rPr>
-                  <w:t>☐</w:t>
-                </w:r>
-              </w:p>
-            </w:tc>
-          </w:sdtContent>
-        </w:sdt>
-        <w:tc>
-          <w:tcPr>
-            <w:tcW w:w="5999" w:type="dxa"/>
-          </w:tcPr>
-          <w:p>
-            <w:r>
-              <w:t>Making it so it doesn’t output the same result twice</w:t>
-            </w:r>
-          </w:p>
-        </w:tc>
-      </w:tr>
-      <w:tr>
-        <w:trPr>
-          <w:trHeight w:val="79"/>
-        </w:trPr>
-        <w:sdt>
-          <w:sdtPr>
-            <w:id w:val="-1465883622"/>
-            <w14:checkbox>
-              <w14:checked w14:val="0"/>
-              <w14:checkedState w14:val="2612" w14:font="MS Gothic"/>
-              <w14:uncheckedState w14:val="2610" w14:font="MS Gothic"/>
-            </w14:checkbox>
-          </w:sdtPr>
-          <w:sdtContent>
-            <w:tc>
-              <w:tcPr>
-                <w:tcW w:w="4763" w:type="dxa"/>
-              </w:tcPr>
-              <w:p>
-                <w:r>
-                  <w:rPr>
-                    <w:rFonts w:ascii="MS Gothic" w:eastAsia="MS Gothic" w:hAnsi="MS Gothic" w:hint="eastAsia"/>
-                  </w:rPr>
-                  <w:t>☐</w:t>
-                </w:r>
-              </w:p>
-            </w:tc>
-          </w:sdtContent>
-        </w:sdt>
-        <w:tc>
-          <w:tcPr>
-            <w:tcW w:w="5999" w:type="dxa"/>
-          </w:tcPr>
-          <w:p>
-            <w:r>
-              <w:t>Making it so it clears the existing output when clicking the “Calculate results” button again</w:t>
-            </w:r>
-          </w:p>
-        </w:tc>
-      </w:tr>
-      <w:tr>
-        <w:trPr>
-          <w:trHeight w:val="79"/>
-        </w:trPr>
-        <w:sdt>
-          <w:sdtPr>
-            <w:id w:val="631366790"/>
-            <w14:checkbox>
-              <w14:checked w14:val="0"/>
-              <w14:checkedState w14:val="2612" w14:font="MS Gothic"/>
-              <w14:uncheckedState w14:val="2610" w14:font="MS Gothic"/>
-            </w14:checkbox>
-          </w:sdtPr>
-          <w:sdtContent>
-            <w:tc>
-              <w:tcPr>
-                <w:tcW w:w="4763" w:type="dxa"/>
-              </w:tcPr>
-              <w:p>
-                <w:r>
-                  <w:rPr>
-                    <w:rFonts w:ascii="MS Gothic" w:eastAsia="MS Gothic" w:hAnsi="MS Gothic" w:hint="eastAsia"/>
-                  </w:rPr>
-                  <w:t>☐</w:t>
-                </w:r>
-              </w:p>
-            </w:tc>
-          </w:sdtContent>
-        </w:sdt>
-        <w:tc>
-          <w:tcPr>
-            <w:tcW w:w="5999" w:type="dxa"/>
-          </w:tcPr>
-          <w:p>
-            <w:r>
-              <w:t>Making it so the output text is coloured, perhaps using HTML</w:t>
+            <w:r>
+              <w:t xml:space="preserve">Deploying it and packaging it with Inno Setup </w:t>
             </w:r>
           </w:p>
         </w:tc>
       </w:tr>
     </w:tbl>
+    <w:p/>
     <w:p>
       <w:pPr>
         <w:spacing w:after="160" w:line="259" w:lineRule="auto"/>
@@ -3303,7 +4207,10 @@
       </w:pPr>
       <w:r>
         <w:lastRenderedPageBreak/>
-        <w:t>V3.0</w:t>
+        <w:t>V</w:t>
+      </w:r>
+      <w:r>
+        <w:t>3.0</w:t>
       </w:r>
     </w:p>
     <w:p>
@@ -3332,28 +4239,26 @@
         </w:rPr>
         <w:t xml:space="preserve">Goal: </w:t>
       </w:r>
-      <w:r>
-        <w:t xml:space="preserve">Making it easier to use </w:t>
-      </w:r>
-      <w:r>
-        <w:t xml:space="preserve">for </w:t>
-      </w:r>
-      <w:r>
-        <w:t>designers</w:t>
-      </w:r>
-      <w:r>
-        <w:t xml:space="preserve"> </w:t>
-      </w:r>
-      <w:r>
-        <w:t>that expand upon</w:t>
-      </w:r>
-      <w:r>
-        <w:t xml:space="preserve"> the Age of Empires board game</w:t>
-      </w:r>
     </w:p>
     <w:p>
       <w:pPr>
-        <w:ind w:left="340" w:hanging="340"/>
+        <w:pStyle w:val="ListParagraph"/>
+      </w:pPr>
+      <w:r>
+        <w:t xml:space="preserve">Making it easier for </w:t>
+      </w:r>
+      <w:r>
+        <w:rPr>
+          <w:u w:val="single"/>
+        </w:rPr>
+        <w:t>designers</w:t>
+      </w:r>
+      <w:r>
+        <w:t xml:space="preserve"> to add, modify, view, and delete entity (unit, building) values</w:t>
+      </w:r>
+    </w:p>
+    <w:p>
+      <w:pPr>
         <w:rPr>
           <w:b/>
           <w:bCs/>
@@ -3365,14 +4270,6 @@
           <w:bCs/>
         </w:rPr>
         <w:t>References:</w:t>
-      </w:r>
-    </w:p>
-    <w:p>
-      <w:pPr>
-        <w:ind w:left="340" w:hanging="340"/>
-      </w:pPr>
-      <w:r>
-        <w:t>Chapter 3 of “Hands-on GUI programming with C++ and Qt 5”</w:t>
       </w:r>
     </w:p>
     <w:p>
@@ -3776,8 +4673,8 @@
     </w:tbl>
     <w:p/>
     <w:sectPr>
-      <w:headerReference w:type="default" r:id="rId11"/>
-      <w:footerReference w:type="default" r:id="rId12"/>
+      <w:headerReference w:type="default" r:id="rId16"/>
+      <w:footerReference w:type="default" r:id="rId17"/>
       <w:pgSz w:w="11906" w:h="16838" w:code="9"/>
       <w:pgMar w:top="567" w:right="567" w:bottom="567" w:left="567" w:header="567" w:footer="567" w:gutter="0"/>
       <w:cols w:space="708"/>
@@ -3993,7 +4890,13 @@
     </w:r>
     <w:r>
       <w:tab/>
-      <w:t>Created by BGG user Karate_Dog</w:t>
+      <w:t xml:space="preserve">Created by </w:t>
+    </w:r>
+    <w:r>
+      <w:t xml:space="preserve">Kory / </w:t>
+    </w:r>
+    <w:r>
+      <w:t>BGG user Karate_Dog</w:t>
     </w:r>
   </w:p>
 </w:hdr>

</xml_diff>

<commit_message>
added sound, app icon, and some level of customization
</commit_message>
<xml_diff>
--- a/AoE2_Calculator-master/documentation/developer_wishlist.docx
+++ b/AoE2_Calculator-master/documentation/developer_wishlist.docx
@@ -2787,136 +2787,6 @@
               <w:t>The QInputDialog class seems to be what we want</w:t>
             </w:r>
           </w:p>
-          <w:p>
-            <w:r>
-              <w:rPr>
-                <w:noProof/>
-              </w:rPr>
-              <w:drawing>
-                <wp:inline distT="0" distB="0" distL="0" distR="0" wp14:anchorId="2518DCEB" wp14:editId="689D3C0F">
-                  <wp:extent cx="4371703" cy="4328480"/>
-                  <wp:effectExtent l="0" t="0" r="0" b="0"/>
-                  <wp:docPr id="1271448129" name="Picture 1"/>
-                  <wp:cNvGraphicFramePr>
-                    <a:graphicFrameLocks xmlns:a="http://schemas.openxmlformats.org/drawingml/2006/main" noChangeAspect="1"/>
-                  </wp:cNvGraphicFramePr>
-                  <a:graphic xmlns:a="http://schemas.openxmlformats.org/drawingml/2006/main">
-                    <a:graphicData uri="http://schemas.openxmlformats.org/drawingml/2006/picture">
-                      <pic:pic xmlns:pic="http://schemas.openxmlformats.org/drawingml/2006/picture">
-                        <pic:nvPicPr>
-                          <pic:cNvPr id="1271448129" name=""/>
-                          <pic:cNvPicPr/>
-                        </pic:nvPicPr>
-                        <pic:blipFill>
-                          <a:blip r:embed="rId11"/>
-                          <a:stretch>
-                            <a:fillRect/>
-                          </a:stretch>
-                        </pic:blipFill>
-                        <pic:spPr>
-                          <a:xfrm>
-                            <a:off x="0" y="0"/>
-                            <a:ext cx="4379214" cy="4335916"/>
-                          </a:xfrm>
-                          <a:prstGeom prst="rect">
-                            <a:avLst/>
-                          </a:prstGeom>
-                        </pic:spPr>
-                      </pic:pic>
-                    </a:graphicData>
-                  </a:graphic>
-                </wp:inline>
-              </w:drawing>
-            </w:r>
-          </w:p>
-          <w:p>
-            <w:r>
-              <w:rPr>
-                <w:noProof/>
-              </w:rPr>
-              <w:lastRenderedPageBreak/>
-              <w:drawing>
-                <wp:inline distT="0" distB="0" distL="0" distR="0" wp14:anchorId="0E541678" wp14:editId="444963B4">
-                  <wp:extent cx="5121084" cy="6264183"/>
-                  <wp:effectExtent l="0" t="0" r="0" b="0"/>
-                  <wp:docPr id="2725392" name="Picture 1"/>
-                  <wp:cNvGraphicFramePr>
-                    <a:graphicFrameLocks xmlns:a="http://schemas.openxmlformats.org/drawingml/2006/main" noChangeAspect="1"/>
-                  </wp:cNvGraphicFramePr>
-                  <a:graphic xmlns:a="http://schemas.openxmlformats.org/drawingml/2006/main">
-                    <a:graphicData uri="http://schemas.openxmlformats.org/drawingml/2006/picture">
-                      <pic:pic xmlns:pic="http://schemas.openxmlformats.org/drawingml/2006/picture">
-                        <pic:nvPicPr>
-                          <pic:cNvPr id="2725392" name=""/>
-                          <pic:cNvPicPr/>
-                        </pic:nvPicPr>
-                        <pic:blipFill>
-                          <a:blip r:embed="rId12"/>
-                          <a:stretch>
-                            <a:fillRect/>
-                          </a:stretch>
-                        </pic:blipFill>
-                        <pic:spPr>
-                          <a:xfrm>
-                            <a:off x="0" y="0"/>
-                            <a:ext cx="5121084" cy="6264183"/>
-                          </a:xfrm>
-                          <a:prstGeom prst="rect">
-                            <a:avLst/>
-                          </a:prstGeom>
-                        </pic:spPr>
-                      </pic:pic>
-                    </a:graphicData>
-                  </a:graphic>
-                </wp:inline>
-              </w:drawing>
-            </w:r>
-          </w:p>
-          <w:p/>
-          <w:p>
-            <w:r>
-              <w:rPr>
-                <w:noProof/>
-              </w:rPr>
-              <w:lastRenderedPageBreak/>
-              <w:drawing>
-                <wp:inline distT="0" distB="0" distL="0" distR="0" wp14:anchorId="41B9DD98" wp14:editId="1276ED48">
-                  <wp:extent cx="3596952" cy="4389500"/>
-                  <wp:effectExtent l="0" t="0" r="3810" b="0"/>
-                  <wp:docPr id="271098000" name="Picture 1"/>
-                  <wp:cNvGraphicFramePr>
-                    <a:graphicFrameLocks xmlns:a="http://schemas.openxmlformats.org/drawingml/2006/main" noChangeAspect="1"/>
-                  </wp:cNvGraphicFramePr>
-                  <a:graphic xmlns:a="http://schemas.openxmlformats.org/drawingml/2006/main">
-                    <a:graphicData uri="http://schemas.openxmlformats.org/drawingml/2006/picture">
-                      <pic:pic xmlns:pic="http://schemas.openxmlformats.org/drawingml/2006/picture">
-                        <pic:nvPicPr>
-                          <pic:cNvPr id="271098000" name=""/>
-                          <pic:cNvPicPr/>
-                        </pic:nvPicPr>
-                        <pic:blipFill>
-                          <a:blip r:embed="rId13"/>
-                          <a:stretch>
-                            <a:fillRect/>
-                          </a:stretch>
-                        </pic:blipFill>
-                        <pic:spPr>
-                          <a:xfrm>
-                            <a:off x="0" y="0"/>
-                            <a:ext cx="3596952" cy="4389500"/>
-                          </a:xfrm>
-                          <a:prstGeom prst="rect">
-                            <a:avLst/>
-                          </a:prstGeom>
-                        </pic:spPr>
-                      </pic:pic>
-                    </a:graphicData>
-                  </a:graphic>
-                </wp:inline>
-              </w:drawing>
-            </w:r>
-          </w:p>
-          <w:p/>
         </w:tc>
       </w:tr>
       <w:tr>
@@ -2937,7 +2807,6 @@
                 <w:b/>
                 <w:bCs/>
               </w:rPr>
-              <w:lastRenderedPageBreak/>
               <w:t>Having hotkeys</w:t>
             </w:r>
           </w:p>
@@ -3239,6 +3108,9 @@
             <w:r>
               <w:t xml:space="preserve"> </w:t>
             </w:r>
+            <w:r>
+              <w:t>to the UI elements</w:t>
+            </w:r>
           </w:p>
         </w:tc>
       </w:tr>
@@ -3250,7 +3122,7 @@
           <w:sdtPr>
             <w:id w:val="-2116902172"/>
             <w14:checkbox>
-              <w14:checked w14:val="0"/>
+              <w14:checked w14:val="1"/>
               <w14:checkedState w14:val="2612" w14:font="MS Gothic"/>
               <w14:uncheckedState w14:val="2610" w14:font="MS Gothic"/>
             </w14:checkbox>
@@ -3265,7 +3137,7 @@
                   <w:rPr>
                     <w:rFonts w:ascii="MS Gothic" w:eastAsia="MS Gothic" w:hAnsi="MS Gothic" w:hint="eastAsia"/>
                   </w:rPr>
-                  <w:t>☐</w:t>
+                  <w:t>☒</w:t>
                 </w:r>
               </w:p>
             </w:tc>
@@ -3279,11 +3151,6 @@
           <w:p>
             <w:r>
               <w:t>Adding an application icon</w:t>
-            </w:r>
-          </w:p>
-          <w:p>
-            <w:r>
-              <w:t>setWindowIcon( QIcon(":/images/logo.png") )</w:t>
             </w:r>
           </w:p>
         </w:tc>
@@ -3362,6 +3229,14 @@
             <w:r>
               <w:t>playerDetails.csv</w:t>
             </w:r>
+            <w:r>
+              <w:t>a</w:t>
+            </w:r>
+          </w:p>
+          <w:p>
+            <w:r>
+              <w:t>(Partially done)</w:t>
+            </w:r>
           </w:p>
         </w:tc>
       </w:tr>
@@ -3406,45 +3281,7 @@
           </w:p>
           <w:p>
             <w:r>
-              <w:rPr>
-                <w:noProof/>
-              </w:rPr>
-              <w:lastRenderedPageBreak/>
-              <w:drawing>
-                <wp:inline distT="0" distB="0" distL="0" distR="0" wp14:anchorId="5115EC43" wp14:editId="5969CBDE">
-                  <wp:extent cx="4093029" cy="4428700"/>
-                  <wp:effectExtent l="0" t="0" r="3175" b="0"/>
-                  <wp:docPr id="1146907639" name="Picture 1"/>
-                  <wp:cNvGraphicFramePr>
-                    <a:graphicFrameLocks xmlns:a="http://schemas.openxmlformats.org/drawingml/2006/main" noChangeAspect="1"/>
-                  </wp:cNvGraphicFramePr>
-                  <a:graphic xmlns:a="http://schemas.openxmlformats.org/drawingml/2006/main">
-                    <a:graphicData uri="http://schemas.openxmlformats.org/drawingml/2006/picture">
-                      <pic:pic xmlns:pic="http://schemas.openxmlformats.org/drawingml/2006/picture">
-                        <pic:nvPicPr>
-                          <pic:cNvPr id="1146907639" name=""/>
-                          <pic:cNvPicPr/>
-                        </pic:nvPicPr>
-                        <pic:blipFill>
-                          <a:blip r:embed="rId14"/>
-                          <a:stretch>
-                            <a:fillRect/>
-                          </a:stretch>
-                        </pic:blipFill>
-                        <pic:spPr>
-                          <a:xfrm>
-                            <a:off x="0" y="0"/>
-                            <a:ext cx="4093029" cy="4428700"/>
-                          </a:xfrm>
-                          <a:prstGeom prst="rect">
-                            <a:avLst/>
-                          </a:prstGeom>
-                        </pic:spPr>
-                      </pic:pic>
-                    </a:graphicData>
-                  </a:graphic>
-                </wp:inline>
-              </w:drawing>
+              <w:t>(Partially done)</w:t>
             </w:r>
           </w:p>
         </w:tc>
@@ -3470,7 +3307,6 @@
                 <w:b/>
                 <w:bCs/>
               </w:rPr>
-              <w:lastRenderedPageBreak/>
               <w:t>Making it usable on a range of devices of different screen sizes</w:t>
             </w:r>
           </w:p>
@@ -3542,7 +3378,7 @@
             </w:r>
           </w:p>
           <w:p>
-            <w:hyperlink r:id="rId15" w:history="1">
+            <w:hyperlink r:id="rId11" w:history="1">
               <w:r>
                 <w:rPr>
                   <w:rStyle w:val="Hyperlink"/>
@@ -3561,7 +3397,7 @@
           <w:sdtPr>
             <w:id w:val="-499976728"/>
             <w14:checkbox>
-              <w14:checked w14:val="0"/>
+              <w14:checked w14:val="1"/>
               <w14:checkedState w14:val="2612" w14:font="MS Gothic"/>
               <w14:uncheckedState w14:val="2610" w14:font="MS Gothic"/>
             </w14:checkbox>
@@ -3577,7 +3413,7 @@
                   <w:rPr>
                     <w:rFonts w:ascii="MS Gothic" w:eastAsia="MS Gothic" w:hAnsi="MS Gothic" w:hint="eastAsia"/>
                   </w:rPr>
-                  <w:t>☐</w:t>
+                  <w:t>☒</w:t>
                 </w:r>
               </w:p>
             </w:tc>
@@ -3695,6 +3531,7 @@
               <w:pStyle w:val="ListParagraph"/>
             </w:pPr>
             <w:r>
+              <w:lastRenderedPageBreak/>
               <w:t xml:space="preserve">Destruction of a wonder </w:t>
             </w:r>
           </w:p>
@@ -3708,7 +3545,7 @@
           <w:sdtPr>
             <w:id w:val="1879275152"/>
             <w14:checkbox>
-              <w14:checked w14:val="0"/>
+              <w14:checked w14:val="1"/>
               <w14:checkedState w14:val="2612" w14:font="MS Gothic"/>
               <w14:uncheckedState w14:val="2610" w14:font="MS Gothic"/>
             </w14:checkbox>
@@ -3724,7 +3561,7 @@
                   <w:rPr>
                     <w:rFonts w:ascii="MS Gothic" w:eastAsia="MS Gothic" w:hAnsi="MS Gothic" w:hint="eastAsia"/>
                   </w:rPr>
-                  <w:t>☐</w:t>
+                  <w:t>☒</w:t>
                 </w:r>
               </w:p>
             </w:tc>
@@ -3845,17 +3682,7 @@
                 <w:bCs/>
                 <w:color w:val="000000"/>
               </w:rPr>
-              <w:t xml:space="preserve">or requires </w:t>
-            </w:r>
-            <w:r>
-              <w:rPr>
-                <w:rFonts w:cs="Arial"/>
-                <w:b/>
-                <w:bCs/>
-                <w:color w:val="000000"/>
-              </w:rPr>
-              <w:lastRenderedPageBreak/>
-              <w:t>civilization specific cards</w:t>
+              <w:t>or requires civilization specific cards</w:t>
             </w:r>
             <w:r>
               <w:rPr>
@@ -4679,8 +4506,8 @@
     </w:tbl>
     <w:p/>
     <w:sectPr>
-      <w:headerReference w:type="default" r:id="rId16"/>
-      <w:footerReference w:type="default" r:id="rId17"/>
+      <w:headerReference w:type="default" r:id="rId12"/>
+      <w:footerReference w:type="default" r:id="rId13"/>
       <w:pgSz w:w="11906" w:h="16838" w:code="9"/>
       <w:pgMar w:top="567" w:right="567" w:bottom="567" w:left="567" w:header="567" w:footer="567" w:gutter="0"/>
       <w:cols w:space="708"/>

</xml_diff>

<commit_message>
changed icon. added 2 events. fixed some unexpected output due to else if statements being used instead of if statements. added a spinbox. added input valdiation. added more tooltips and aliases. added a tooltip function to minimize code duplication
</commit_message>
<xml_diff>
--- a/AoE2_Calculator-master/documentation/developer_wishlist.docx
+++ b/AoE2_Calculator-master/documentation/developer_wishlist.docx
@@ -13,13 +13,8 @@
         <w:t>’s</w:t>
       </w:r>
       <w:r>
-        <w:t xml:space="preserve"> </w:t>
-      </w:r>
-      <w:proofErr w:type="spellStart"/>
-      <w:r>
-        <w:t>wishlist</w:t>
-      </w:r>
-      <w:proofErr w:type="spellEnd"/>
+        <w:t xml:space="preserve"> wishlist</w:t>
+      </w:r>
     </w:p>
     <w:p>
       <w:pPr>
@@ -289,14 +284,12 @@
               </w:rPr>
               <w:t xml:space="preserve">string </w:t>
             </w:r>
-            <w:proofErr w:type="spellStart"/>
             <w:r>
               <w:rPr>
                 <w:rFonts w:ascii="Consolas" w:hAnsi="Consolas"/>
               </w:rPr>
               <w:t>unitName</w:t>
             </w:r>
-            <w:proofErr w:type="spellEnd"/>
           </w:p>
           <w:p>
             <w:pPr>
@@ -330,29 +323,7 @@
               <w:rPr>
                 <w:rFonts w:ascii="Consolas" w:hAnsi="Consolas"/>
               </w:rPr>
-              <w:t xml:space="preserve">bool </w:t>
-            </w:r>
-            <w:proofErr w:type="spellStart"/>
-            <w:proofErr w:type="gramStart"/>
-            <w:r>
-              <w:rPr>
-                <w:rFonts w:ascii="Consolas" w:hAnsi="Consolas"/>
-              </w:rPr>
-              <w:t>armorClass</w:t>
-            </w:r>
-            <w:proofErr w:type="spellEnd"/>
-            <w:r>
-              <w:rPr>
-                <w:rFonts w:ascii="Consolas" w:hAnsi="Consolas"/>
-              </w:rPr>
-              <w:t>[</w:t>
-            </w:r>
-            <w:proofErr w:type="gramEnd"/>
-            <w:r>
-              <w:rPr>
-                <w:rFonts w:ascii="Consolas" w:hAnsi="Consolas"/>
-              </w:rPr>
-              <w:t>20];</w:t>
+              <w:t>bool armorClass[20];</w:t>
             </w:r>
           </w:p>
           <w:tbl>
@@ -459,13 +430,8 @@
                   <w:pPr>
                     <w:pStyle w:val="ListParagraph"/>
                   </w:pPr>
-                  <w:proofErr w:type="spellStart"/>
-                  <w:r>
-                    <w:t>Cavalry_Archer</w:t>
-                  </w:r>
-                  <w:proofErr w:type="spellEnd"/>
-                  <w:r>
-                    <w:t xml:space="preserve"> </w:t>
+                  <w:r>
+                    <w:t xml:space="preserve">Cavalry_Archer </w:t>
                   </w:r>
                   <w:r>
                     <w:t>[</w:t>
@@ -481,13 +447,8 @@
                   <w:pPr>
                     <w:pStyle w:val="ListParagraph"/>
                   </w:pPr>
-                  <w:proofErr w:type="spellStart"/>
-                  <w:r>
-                    <w:t>Eagle_Warrior</w:t>
-                  </w:r>
-                  <w:proofErr w:type="spellEnd"/>
-                  <w:r>
-                    <w:t xml:space="preserve"> </w:t>
+                  <w:r>
+                    <w:t xml:space="preserve">Eagle_Warrior </w:t>
                   </w:r>
                   <w:r>
                     <w:t>[</w:t>
@@ -503,13 +464,8 @@
                   <w:pPr>
                     <w:pStyle w:val="ListParagraph"/>
                   </w:pPr>
-                  <w:proofErr w:type="spellStart"/>
-                  <w:r>
-                    <w:t>Gunpowder_Unit</w:t>
-                  </w:r>
-                  <w:proofErr w:type="spellEnd"/>
-                  <w:r>
-                    <w:t xml:space="preserve"> </w:t>
+                  <w:r>
+                    <w:t xml:space="preserve">Gunpowder_Unit </w:t>
                   </w:r>
                   <w:r>
                     <w:t>[</w:t>
@@ -586,11 +542,9 @@
                   <w:pPr>
                     <w:pStyle w:val="ListParagraph"/>
                   </w:pPr>
-                  <w:proofErr w:type="spellStart"/>
                   <w:r>
                     <w:t>Siege_Weapon</w:t>
                   </w:r>
-                  <w:proofErr w:type="spellEnd"/>
                   <w:r>
                     <w:t xml:space="preserve"> [12]</w:t>
                   </w:r>
@@ -610,11 +564,9 @@
                   <w:pPr>
                     <w:pStyle w:val="ListParagraph"/>
                   </w:pPr>
-                  <w:proofErr w:type="spellStart"/>
                   <w:r>
                     <w:t>Standard_Building</w:t>
                   </w:r>
-                  <w:proofErr w:type="spellEnd"/>
                   <w:r>
                     <w:t xml:space="preserve"> [14]</w:t>
                   </w:r>
@@ -623,11 +575,9 @@
                   <w:pPr>
                     <w:pStyle w:val="ListParagraph"/>
                   </w:pPr>
-                  <w:proofErr w:type="spellStart"/>
                   <w:r>
                     <w:t>Stone_Defence</w:t>
                   </w:r>
-                  <w:proofErr w:type="spellEnd"/>
                   <w:r>
                     <w:t xml:space="preserve"> [15]</w:t>
                   </w:r>
@@ -636,11 +586,9 @@
                   <w:pPr>
                     <w:pStyle w:val="ListParagraph"/>
                   </w:pPr>
-                  <w:proofErr w:type="spellStart"/>
                   <w:r>
                     <w:t>Turtle_Ship</w:t>
                   </w:r>
-                  <w:proofErr w:type="spellEnd"/>
                   <w:r>
                     <w:t xml:space="preserve"> [16]</w:t>
                   </w:r>
@@ -649,11 +597,9 @@
                   <w:pPr>
                     <w:pStyle w:val="ListParagraph"/>
                   </w:pPr>
-                  <w:proofErr w:type="spellStart"/>
                   <w:r>
                     <w:t>Unique_Unit</w:t>
                   </w:r>
-                  <w:proofErr w:type="spellEnd"/>
                   <w:r>
                     <w:t xml:space="preserve"> [17]</w:t>
                   </w:r>
@@ -662,11 +608,9 @@
                   <w:pPr>
                     <w:pStyle w:val="ListParagraph"/>
                   </w:pPr>
-                  <w:proofErr w:type="spellStart"/>
                   <w:r>
                     <w:t>Wall_&amp;_Gate</w:t>
                   </w:r>
-                  <w:proofErr w:type="spellEnd"/>
                   <w:r>
                     <w:t xml:space="preserve"> [18]</w:t>
                   </w:r>
@@ -675,11 +619,9 @@
                   <w:pPr>
                     <w:pStyle w:val="ListParagraph"/>
                   </w:pPr>
-                  <w:proofErr w:type="spellStart"/>
                   <w:r>
                     <w:t>War_Elephant</w:t>
                   </w:r>
-                  <w:proofErr w:type="spellEnd"/>
                   <w:r>
                     <w:t xml:space="preserve"> [19].</w:t>
                   </w:r>
@@ -728,22 +670,18 @@
               </w:rPr>
               <w:t xml:space="preserve">int </w:t>
             </w:r>
-            <w:proofErr w:type="spellStart"/>
-            <w:proofErr w:type="gramStart"/>
             <w:r>
               <w:rPr>
                 <w:rFonts w:ascii="Consolas" w:hAnsi="Consolas"/>
               </w:rPr>
               <w:t>unitHealth</w:t>
             </w:r>
-            <w:proofErr w:type="spellEnd"/>
             <w:r>
               <w:rPr>
                 <w:rFonts w:ascii="Consolas" w:hAnsi="Consolas"/>
               </w:rPr>
               <w:t>;</w:t>
             </w:r>
-            <w:proofErr w:type="gramEnd"/>
           </w:p>
           <w:p>
             <w:pPr>
@@ -771,38 +709,75 @@
               <w:rPr>
                 <w:rFonts w:ascii="Consolas" w:hAnsi="Consolas"/>
               </w:rPr>
-              <w:t xml:space="preserve"> </w:t>
-            </w:r>
-            <w:proofErr w:type="spellStart"/>
-            <w:proofErr w:type="gramStart"/>
+              <w:t xml:space="preserve"> rangedDamage;</w:t>
+            </w:r>
+          </w:p>
+          <w:p>
+            <w:pPr>
+              <w:pStyle w:val="ListParagraph"/>
+            </w:pPr>
+            <w:r>
+              <w:t xml:space="preserve">The standard damage (SD) value </w:t>
+            </w:r>
+            <w:r>
+              <w:rPr>
+                <w:b/>
+                <w:bCs/>
+              </w:rPr>
+              <w:t>(9)</w:t>
+            </w:r>
+          </w:p>
+          <w:p>
             <w:r>
               <w:rPr>
                 <w:rFonts w:ascii="Consolas" w:hAnsi="Consolas"/>
               </w:rPr>
-              <w:t>rangedDamage</w:t>
-            </w:r>
-            <w:proofErr w:type="spellEnd"/>
+              <w:lastRenderedPageBreak/>
+              <w:t>int standardDamage;</w:t>
+            </w:r>
+          </w:p>
+          <w:p>
+            <w:pPr>
+              <w:pStyle w:val="ListParagraph"/>
+            </w:pPr>
+            <w:r>
+              <w:t xml:space="preserve">The Age pre-requisite of the card </w:t>
+            </w:r>
+            <w:r>
+              <w:rPr>
+                <w:b/>
+                <w:bCs/>
+              </w:rPr>
+              <w:t>(10)</w:t>
+            </w:r>
+          </w:p>
+          <w:p>
             <w:r>
               <w:rPr>
                 <w:rFonts w:ascii="Consolas" w:hAnsi="Consolas"/>
               </w:rPr>
-              <w:t>;</w:t>
-            </w:r>
-            <w:proofErr w:type="gramEnd"/>
+              <w:t>int unitAge;</w:t>
+            </w:r>
           </w:p>
           <w:p>
             <w:pPr>
               <w:pStyle w:val="ListParagraph"/>
             </w:pPr>
             <w:r>
-              <w:t xml:space="preserve">The standard damage (SD) value </w:t>
-            </w:r>
-            <w:r>
-              <w:rPr>
-                <w:b/>
-                <w:bCs/>
-              </w:rPr>
-              <w:t>(9)</w:t>
+              <w:t xml:space="preserve">The point value </w:t>
+            </w:r>
+            <w:r>
+              <w:rPr>
+                <w:b/>
+                <w:bCs/>
+              </w:rPr>
+              <w:t>(12)</w:t>
+            </w:r>
+            <w:r>
+              <w:t>. Sum of resource cost</w:t>
+            </w:r>
+            <w:r>
+              <w:t>. What’s awarded for killing the entity</w:t>
             </w:r>
           </w:p>
           <w:p>
@@ -810,182 +785,49 @@
               <w:rPr>
                 <w:rFonts w:ascii="Consolas" w:hAnsi="Consolas"/>
               </w:rPr>
-              <w:lastRenderedPageBreak/>
-              <w:t xml:space="preserve">int </w:t>
-            </w:r>
-            <w:proofErr w:type="spellStart"/>
-            <w:proofErr w:type="gramStart"/>
+              <w:t>int pointValue;</w:t>
+            </w:r>
+          </w:p>
+          <w:p>
+            <w:pPr>
+              <w:pStyle w:val="ListParagraph"/>
+            </w:pPr>
+            <w:r>
+              <w:t>The garrison value, which appears on</w:t>
+            </w:r>
+            <w:r>
+              <w:t xml:space="preserve"> some</w:t>
+            </w:r>
+            <w:r>
+              <w:t xml:space="preserve"> buildings</w:t>
+            </w:r>
+            <w:r>
+              <w:t xml:space="preserve"> in case it’s ever relevant</w:t>
+            </w:r>
+          </w:p>
+          <w:p>
             <w:r>
               <w:rPr>
                 <w:rFonts w:ascii="Consolas" w:hAnsi="Consolas"/>
               </w:rPr>
-              <w:t>standardDamage</w:t>
-            </w:r>
-            <w:proofErr w:type="spellEnd"/>
+              <w:t>int garrisonValue;</w:t>
+            </w:r>
+          </w:p>
+          <w:p>
+            <w:pPr>
+              <w:pStyle w:val="ListParagraph"/>
+            </w:pPr>
+            <w:r>
+              <w:t>The quantity of the entity</w:t>
+            </w:r>
+          </w:p>
+          <w:p>
             <w:r>
               <w:rPr>
                 <w:rFonts w:ascii="Consolas" w:hAnsi="Consolas"/>
               </w:rPr>
-              <w:t>;</w:t>
-            </w:r>
-            <w:proofErr w:type="gramEnd"/>
-          </w:p>
-          <w:p>
-            <w:pPr>
-              <w:pStyle w:val="ListParagraph"/>
-            </w:pPr>
-            <w:r>
-              <w:t xml:space="preserve">The Age pre-requisite of the card </w:t>
-            </w:r>
-            <w:r>
-              <w:rPr>
-                <w:b/>
-                <w:bCs/>
-              </w:rPr>
-              <w:t>(10)</w:t>
-            </w:r>
-          </w:p>
-          <w:p>
-            <w:r>
-              <w:rPr>
-                <w:rFonts w:ascii="Consolas" w:hAnsi="Consolas"/>
-              </w:rPr>
-              <w:t xml:space="preserve">int </w:t>
-            </w:r>
-            <w:proofErr w:type="spellStart"/>
-            <w:proofErr w:type="gramStart"/>
-            <w:r>
-              <w:rPr>
-                <w:rFonts w:ascii="Consolas" w:hAnsi="Consolas"/>
-              </w:rPr>
-              <w:t>unitAge</w:t>
-            </w:r>
-            <w:proofErr w:type="spellEnd"/>
-            <w:r>
-              <w:rPr>
-                <w:rFonts w:ascii="Consolas" w:hAnsi="Consolas"/>
-              </w:rPr>
-              <w:t>;</w:t>
-            </w:r>
-            <w:proofErr w:type="gramEnd"/>
-          </w:p>
-          <w:p>
-            <w:pPr>
-              <w:pStyle w:val="ListParagraph"/>
-            </w:pPr>
-            <w:r>
-              <w:t xml:space="preserve">The point value </w:t>
-            </w:r>
-            <w:r>
-              <w:rPr>
-                <w:b/>
-                <w:bCs/>
-              </w:rPr>
-              <w:t>(12)</w:t>
-            </w:r>
-            <w:r>
-              <w:t>. Sum of resource cost</w:t>
-            </w:r>
-            <w:r>
-              <w:t>. What’s awarded for killing the entity</w:t>
-            </w:r>
-          </w:p>
-          <w:p>
-            <w:r>
-              <w:rPr>
-                <w:rFonts w:ascii="Consolas" w:hAnsi="Consolas"/>
-              </w:rPr>
-              <w:t xml:space="preserve">int </w:t>
-            </w:r>
-            <w:proofErr w:type="spellStart"/>
-            <w:proofErr w:type="gramStart"/>
-            <w:r>
-              <w:rPr>
-                <w:rFonts w:ascii="Consolas" w:hAnsi="Consolas"/>
-              </w:rPr>
-              <w:t>pointValue</w:t>
-            </w:r>
-            <w:proofErr w:type="spellEnd"/>
-            <w:r>
-              <w:rPr>
-                <w:rFonts w:ascii="Consolas" w:hAnsi="Consolas"/>
-              </w:rPr>
-              <w:t>;</w:t>
-            </w:r>
-            <w:proofErr w:type="gramEnd"/>
-          </w:p>
-          <w:p>
-            <w:pPr>
-              <w:pStyle w:val="ListParagraph"/>
-            </w:pPr>
-            <w:r>
-              <w:t>The garrison value, which appears on</w:t>
-            </w:r>
-            <w:r>
-              <w:t xml:space="preserve"> some</w:t>
-            </w:r>
-            <w:r>
-              <w:t xml:space="preserve"> buildings</w:t>
-            </w:r>
-            <w:r>
-              <w:t xml:space="preserve"> in case it’s ever relevant</w:t>
-            </w:r>
-          </w:p>
-          <w:p>
-            <w:r>
-              <w:rPr>
-                <w:rFonts w:ascii="Consolas" w:hAnsi="Consolas"/>
-              </w:rPr>
-              <w:t xml:space="preserve">int </w:t>
-            </w:r>
-            <w:proofErr w:type="spellStart"/>
-            <w:proofErr w:type="gramStart"/>
-            <w:r>
-              <w:rPr>
-                <w:rFonts w:ascii="Consolas" w:hAnsi="Consolas"/>
-              </w:rPr>
-              <w:t>garrisonValue</w:t>
-            </w:r>
-            <w:proofErr w:type="spellEnd"/>
-            <w:r>
-              <w:rPr>
-                <w:rFonts w:ascii="Consolas" w:hAnsi="Consolas"/>
-              </w:rPr>
-              <w:t>;</w:t>
-            </w:r>
-            <w:proofErr w:type="gramEnd"/>
-          </w:p>
-          <w:p>
-            <w:pPr>
-              <w:pStyle w:val="ListParagraph"/>
-            </w:pPr>
-            <w:r>
-              <w:t>The quantity of the entity</w:t>
-            </w:r>
-          </w:p>
-          <w:p>
-            <w:r>
-              <w:rPr>
-                <w:rFonts w:ascii="Consolas" w:hAnsi="Consolas"/>
-              </w:rPr>
-              <w:t xml:space="preserve">int </w:t>
-            </w:r>
-            <w:proofErr w:type="spellStart"/>
-            <w:proofErr w:type="gramStart"/>
-            <w:r>
-              <w:rPr>
-                <w:rFonts w:ascii="Consolas" w:hAnsi="Consolas"/>
-              </w:rPr>
-              <w:t>unitQuantity</w:t>
-            </w:r>
-            <w:proofErr w:type="spellEnd"/>
-            <w:r>
-              <w:rPr>
-                <w:rFonts w:ascii="Consolas" w:hAnsi="Consolas"/>
-              </w:rPr>
-              <w:t>;</w:t>
-            </w:r>
-            <w:proofErr w:type="gramEnd"/>
+              <w:t>int unitQuantity;</w:t>
+            </w:r>
           </w:p>
           <w:p/>
           <w:p>
@@ -1622,20 +1464,7 @@
           <w:p/>
           <w:p>
             <w:r>
-              <w:t xml:space="preserve">Not using </w:t>
-            </w:r>
-            <w:proofErr w:type="gramStart"/>
-            <w:r>
-              <w:t>std::</w:t>
-            </w:r>
-            <w:proofErr w:type="spellStart"/>
-            <w:proofErr w:type="gramEnd"/>
-            <w:r>
-              <w:t>cin</w:t>
-            </w:r>
-            <w:proofErr w:type="spellEnd"/>
-            <w:r>
-              <w:t xml:space="preserve"> for this as there’s too much that would need to be entered and it inserts odd symbols for capitals and underscores</w:t>
+              <w:t>Not using std::cin for this as there’s too much that would need to be entered and it inserts odd symbols for capitals and underscores</w:t>
             </w:r>
             <w:r>
               <w:br/>
@@ -1883,18 +1712,8 @@
                     <w:ind w:left="10"/>
                     <w:jc w:val="left"/>
                   </w:pPr>
-                  <w:proofErr w:type="gramStart"/>
-                  <w:r>
-                    <w:t>if(</w:t>
-                  </w:r>
-                  <w:proofErr w:type="spellStart"/>
-                  <w:proofErr w:type="gramEnd"/>
-                  <w:r>
-                    <w:t>entityName</w:t>
-                  </w:r>
-                  <w:proofErr w:type="spellEnd"/>
-                  <w:r>
-                    <w:t xml:space="preserve"> == “Archer_(Saracen)”) then{</w:t>
+                  <w:r>
+                    <w:t>if(entityName == “Archer_(Saracen)”) then{</w:t>
                   </w:r>
                 </w:p>
                 <w:p>
@@ -1903,13 +1722,8 @@
                     <w:ind w:left="720"/>
                     <w:jc w:val="left"/>
                   </w:pPr>
-                  <w:proofErr w:type="spellStart"/>
-                  <w:r>
-                    <w:t>currentSelection</w:t>
-                  </w:r>
-                  <w:proofErr w:type="spellEnd"/>
-                  <w:r>
-                    <w:t xml:space="preserve"> = </w:t>
+                  <w:r>
+                    <w:t xml:space="preserve">currentSelection = </w:t>
                   </w:r>
                   <w:r>
                     <w:t>{“</w:t>
@@ -1921,15 +1735,7 @@
                     <w:t>”</w:t>
                   </w:r>
                   <w:r>
-                    <w:t>,</w:t>
-                  </w:r>
-                  <w:proofErr w:type="gramStart"/>
-                  <w:r>
-                    <w:t>1,entityQuantity</w:t>
-                  </w:r>
-                  <w:proofErr w:type="gramEnd"/>
-                  <w:r>
-                    <w:t>,6,4,5,2,</w:t>
+                    <w:t>,1,entityQuantity,6,4,5,2,</w:t>
                   </w:r>
                 </w:p>
                 <w:p>
@@ -1938,13 +1744,8 @@
                     <w:ind w:left="720"/>
                     <w:jc w:val="left"/>
                   </w:pPr>
-                  <w:proofErr w:type="gramStart"/>
-                  <w:r>
-                    <w:t>true,false</w:t>
-                  </w:r>
-                  <w:proofErr w:type="gramEnd"/>
-                  <w:r>
-                    <w:t>,false,false,false,false,false,false,false,false,false,false,false,false,false,false,false,false,false</w:t>
+                  <w:r>
+                    <w:t>true,false,false,false,false,false,false,false,false,false,false,false,false,false,false,false,false,false,false</w:t>
                   </w:r>
                   <w:r>
                     <w:t xml:space="preserve">}; // </w:t>
@@ -2154,19 +1955,11 @@
       <w:r>
         <w:t xml:space="preserve">Running the program via clicking an executable (.exe) file, not via typing </w:t>
       </w:r>
-      <w:proofErr w:type="gramStart"/>
       <w:r>
         <w:rPr>
           <w:rStyle w:val="CodeChar"/>
         </w:rPr>
-        <w:t>"./</w:t>
-      </w:r>
-      <w:proofErr w:type="gramEnd"/>
-      <w:r>
-        <w:rPr>
-          <w:rStyle w:val="CodeChar"/>
-        </w:rPr>
-        <w:t>run"</w:t>
+        <w:t>"./run"</w:t>
       </w:r>
       <w:r>
         <w:t xml:space="preserve"> in a Linux shell</w:t>
@@ -2750,18 +2543,10 @@
               <w:t>eing able to use aliases</w:t>
             </w:r>
             <w:r>
-              <w:t xml:space="preserve"> so “</w:t>
-            </w:r>
-            <w:r>
-              <w:t xml:space="preserve">Temple of the Sun at </w:t>
-            </w:r>
-            <w:proofErr w:type="spellStart"/>
-            <w:r>
-              <w:t>Macchu</w:t>
-            </w:r>
-            <w:proofErr w:type="spellEnd"/>
-            <w:r>
-              <w:t xml:space="preserve"> Picchu</w:t>
+              <w:t xml:space="preserve"> so “Temple of the Sun at </w:t>
+            </w:r>
+            <w:r>
+              <w:t>Macchu Picchu</w:t>
             </w:r>
             <w:r>
               <w:t xml:space="preserve"> (Incan)” can be found by searching for “Wonder (Incan</w:t>
@@ -2788,7 +2573,7 @@
           <w:sdtPr>
             <w:id w:val="-824813896"/>
             <w14:checkbox>
-              <w14:checked w14:val="0"/>
+              <w14:checked w14:val="1"/>
               <w14:checkedState w14:val="2612" w14:font="MS Gothic"/>
               <w14:uncheckedState w14:val="2610" w14:font="MS Gothic"/>
             </w14:checkbox>
@@ -2803,7 +2588,7 @@
                   <w:rPr>
                     <w:rFonts w:ascii="MS Gothic" w:eastAsia="MS Gothic" w:hAnsi="MS Gothic" w:hint="eastAsia"/>
                   </w:rPr>
-                  <w:t>☐</w:t>
+                  <w:t>☒</w:t>
                 </w:r>
               </w:p>
             </w:tc>
@@ -2841,7 +2626,7 @@
           <w:sdtPr>
             <w:id w:val="-1452007677"/>
             <w14:checkbox>
-              <w14:checked w14:val="0"/>
+              <w14:checked w14:val="1"/>
               <w14:checkedState w14:val="2612" w14:font="MS Gothic"/>
               <w14:uncheckedState w14:val="2610" w14:font="MS Gothic"/>
             </w14:checkbox>
@@ -2856,7 +2641,7 @@
                   <w:rPr>
                     <w:rFonts w:ascii="MS Gothic" w:eastAsia="MS Gothic" w:hAnsi="MS Gothic" w:hint="eastAsia"/>
                   </w:rPr>
-                  <w:t>☐</w:t>
+                  <w:t>☒</w:t>
                 </w:r>
               </w:p>
             </w:tc>
@@ -2921,11 +2706,9 @@
             <w:gridSpan w:val="2"/>
           </w:tcPr>
           <w:p>
-            <w:proofErr w:type="spellStart"/>
             <w:r>
               <w:t>CheckedListBox</w:t>
             </w:r>
-            <w:proofErr w:type="spellEnd"/>
             <w:r>
               <w:t xml:space="preserve"> in QT for events &amp; technologies</w:t>
             </w:r>
@@ -3007,7 +2790,6 @@
               </w:rPr>
               <w:t xml:space="preserve"> Perhaps using </w:t>
             </w:r>
-            <w:proofErr w:type="spellStart"/>
             <w:r>
               <w:rPr>
                 <w:b/>
@@ -3015,7 +2797,6 @@
               </w:rPr>
               <w:t>QTextStream</w:t>
             </w:r>
-            <w:proofErr w:type="spellEnd"/>
           </w:p>
         </w:tc>
       </w:tr>
@@ -3157,34 +2938,13 @@
           </w:tcPr>
           <w:p>
             <w:r>
-              <w:t xml:space="preserve">Supplying variables with answers the user provides. Was using </w:t>
-            </w:r>
-            <w:proofErr w:type="gramStart"/>
-            <w:r>
-              <w:t>std::</w:t>
-            </w:r>
-            <w:proofErr w:type="spellStart"/>
-            <w:proofErr w:type="gramEnd"/>
-            <w:r>
-              <w:t>cin</w:t>
-            </w:r>
-            <w:proofErr w:type="spellEnd"/>
-            <w:r>
-              <w:t xml:space="preserve"> for this. Perhaps we’d need to use a popup if we’re using QT framework</w:t>
+              <w:t>Supplying variables with answers the user provides. Was using std::cin for this. Perhaps we’d need to use a popup if we’re using QT framework</w:t>
             </w:r>
             <w:r>
               <w:t xml:space="preserve">. </w:t>
             </w:r>
             <w:r>
-              <w:t xml:space="preserve">The </w:t>
-            </w:r>
-            <w:proofErr w:type="spellStart"/>
-            <w:r>
-              <w:t>QInputDialog</w:t>
-            </w:r>
-            <w:proofErr w:type="spellEnd"/>
-            <w:r>
-              <w:t xml:space="preserve"> class seems to be what we want</w:t>
+              <w:t>The QInputDialog class seems to be what we want</w:t>
             </w:r>
             <w:r>
               <w:t>. Would prefer it if there were like buttons corresponding to the number of options, however</w:t>
@@ -3220,7 +2980,7 @@
           <w:sdtPr>
             <w:id w:val="-1854489585"/>
             <w14:checkbox>
-              <w14:checked w14:val="0"/>
+              <w14:checked w14:val="1"/>
               <w14:checkedState w14:val="2612" w14:font="MS Gothic"/>
               <w14:uncheckedState w14:val="2610" w14:font="MS Gothic"/>
             </w14:checkbox>
@@ -3235,7 +2995,7 @@
                   <w:rPr>
                     <w:rFonts w:ascii="MS Gothic" w:eastAsia="MS Gothic" w:hAnsi="MS Gothic" w:hint="eastAsia"/>
                   </w:rPr>
-                  <w:t>☐</w:t>
+                  <w:t>☒</w:t>
                 </w:r>
               </w:p>
             </w:tc>
@@ -3309,20 +3069,7 @@
           </w:tcPr>
           <w:p>
             <w:r>
-              <w:t xml:space="preserve">Writing </w:t>
-            </w:r>
-            <w:proofErr w:type="gramStart"/>
-            <w:r>
-              <w:t>std::</w:t>
-            </w:r>
-            <w:proofErr w:type="spellStart"/>
-            <w:proofErr w:type="gramEnd"/>
-            <w:r>
-              <w:t>cout</w:t>
-            </w:r>
-            <w:proofErr w:type="spellEnd"/>
-            <w:r>
-              <w:t xml:space="preserve"> statements to the GUI</w:t>
+              <w:t>Writing std::cout statements to the GUI</w:t>
             </w:r>
           </w:p>
         </w:tc>
@@ -3333,9 +3080,9 @@
         </w:trPr>
         <w:sdt>
           <w:sdtPr>
-            <w:id w:val="-937139712"/>
+            <w:id w:val="-1465883622"/>
             <w14:checkbox>
-              <w14:checked w14:val="0"/>
+              <w14:checked w14:val="1"/>
               <w14:checkedState w14:val="2612" w14:font="MS Gothic"/>
               <w14:uncheckedState w14:val="2610" w14:font="MS Gothic"/>
             </w14:checkbox>
@@ -3350,7 +3097,7 @@
                   <w:rPr>
                     <w:rFonts w:ascii="MS Gothic" w:eastAsia="MS Gothic" w:hAnsi="MS Gothic" w:hint="eastAsia"/>
                   </w:rPr>
-                  <w:t>☐</w:t>
+                  <w:t>☒</w:t>
                 </w:r>
               </w:p>
             </w:tc>
@@ -3363,48 +3110,16 @@
           </w:tcPr>
           <w:p>
             <w:r>
-              <w:t>Making it so it doesn’t output the same result twice</w:t>
-            </w:r>
-          </w:p>
-        </w:tc>
-      </w:tr>
-      <w:tr>
-        <w:trPr>
-          <w:trHeight w:val="79"/>
-        </w:trPr>
-        <w:sdt>
-          <w:sdtPr>
-            <w:id w:val="-1465883622"/>
-            <w14:checkbox>
-              <w14:checked w14:val="0"/>
-              <w14:checkedState w14:val="2612" w14:font="MS Gothic"/>
-              <w14:uncheckedState w14:val="2610" w14:font="MS Gothic"/>
-            </w14:checkbox>
-          </w:sdtPr>
-          <w:sdtContent>
-            <w:tc>
-              <w:tcPr>
-                <w:tcW w:w="2482" w:type="dxa"/>
-              </w:tcPr>
-              <w:p>
-                <w:r>
-                  <w:rPr>
-                    <w:rFonts w:ascii="MS Gothic" w:eastAsia="MS Gothic" w:hAnsi="MS Gothic" w:hint="eastAsia"/>
-                  </w:rPr>
-                  <w:t>☐</w:t>
-                </w:r>
-              </w:p>
-            </w:tc>
-          </w:sdtContent>
-        </w:sdt>
-        <w:tc>
-          <w:tcPr>
-            <w:tcW w:w="8280" w:type="dxa"/>
-            <w:gridSpan w:val="2"/>
-          </w:tcPr>
-          <w:p>
-            <w:r>
               <w:t>Making it so it clears the existing output when clicking the “Calculate results” button again</w:t>
+            </w:r>
+            <w:r>
+              <w:t xml:space="preserve">. Don’t want to see the same output twice or </w:t>
+            </w:r>
+            <w:r>
+              <w:t>irrelevant</w:t>
+            </w:r>
+            <w:r>
+              <w:t xml:space="preserve"> output</w:t>
             </w:r>
           </w:p>
         </w:tc>
@@ -3642,14 +3357,12 @@
             <w:r>
               <w:t xml:space="preserve">Having an option for player name in </w:t>
             </w:r>
-            <w:proofErr w:type="spellStart"/>
             <w:r>
               <w:t>playerDetails.csv</w:t>
             </w:r>
             <w:r>
               <w:t>a</w:t>
             </w:r>
-            <w:proofErr w:type="spellEnd"/>
           </w:p>
           <w:p>
             <w:r>
@@ -4080,23 +3793,7 @@
                 <w:b/>
                 <w:bCs/>
               </w:rPr>
-              <w:t xml:space="preserve">"Back From </w:t>
-            </w:r>
-            <w:proofErr w:type="gramStart"/>
-            <w:r>
-              <w:rPr>
-                <w:b/>
-                <w:bCs/>
-              </w:rPr>
-              <w:t>A</w:t>
-            </w:r>
-            <w:proofErr w:type="gramEnd"/>
-            <w:r>
-              <w:rPr>
-                <w:b/>
-                <w:bCs/>
-              </w:rPr>
-              <w:t xml:space="preserve"> Foreign Land":</w:t>
+              <w:t>"Back From A Foreign Land":</w:t>
             </w:r>
             <w:r>
               <w:t xml:space="preserve"> “</w:t>
@@ -4198,23 +3895,7 @@
                 <w:rFonts w:cs="Arial"/>
                 <w:color w:val="000000"/>
               </w:rPr>
-              <w:t xml:space="preserve">All building </w:t>
-            </w:r>
-            <w:proofErr w:type="gramStart"/>
-            <w:r>
-              <w:rPr>
-                <w:rFonts w:cs="Arial"/>
-                <w:color w:val="000000"/>
-              </w:rPr>
-              <w:t>get</w:t>
-            </w:r>
-            <w:proofErr w:type="gramEnd"/>
-            <w:r>
-              <w:rPr>
-                <w:rFonts w:cs="Arial"/>
-                <w:color w:val="000000"/>
-              </w:rPr>
-              <w:t xml:space="preserve"> a HP bonus: Age I – 10 HP, Age II – 20 HP, Age III – 30 HP, Age IV – 40 HP</w:t>
+              <w:t>All building get a HP bonus: Age I – 10 HP, Age II – 20 HP, Age III – 30 HP, Age IV – 40 HP</w:t>
             </w:r>
           </w:p>
           <w:p>
@@ -4263,7 +3944,7 @@
           <w:sdtPr>
             <w:id w:val="-1716660250"/>
             <w14:checkbox>
-              <w14:checked w14:val="0"/>
+              <w14:checked w14:val="1"/>
               <w14:checkedState w14:val="2612" w14:font="MS Gothic"/>
               <w14:uncheckedState w14:val="2610" w14:font="MS Gothic"/>
             </w14:checkbox>
@@ -4278,7 +3959,7 @@
                   <w:rPr>
                     <w:rFonts w:ascii="MS Gothic" w:eastAsia="MS Gothic" w:hAnsi="MS Gothic" w:hint="eastAsia"/>
                   </w:rPr>
-                  <w:t>☐</w:t>
+                  <w:t>☒</w:t>
                 </w:r>
               </w:p>
             </w:tc>
@@ -4332,7 +4013,7 @@
           <w:sdtPr>
             <w:id w:val="-1119371225"/>
             <w14:checkbox>
-              <w14:checked w14:val="0"/>
+              <w14:checked w14:val="1"/>
               <w14:checkedState w14:val="2612" w14:font="MS Gothic"/>
               <w14:uncheckedState w14:val="2610" w14:font="MS Gothic"/>
             </w14:checkbox>
@@ -4347,7 +4028,7 @@
                   <w:rPr>
                     <w:rFonts w:ascii="MS Gothic" w:eastAsia="MS Gothic" w:hAnsi="MS Gothic" w:hint="eastAsia"/>
                   </w:rPr>
-                  <w:t>☐</w:t>
+                  <w:t>☒</w:t>
                 </w:r>
               </w:p>
             </w:tc>
@@ -4562,13 +4243,8 @@
         <w:t>Chapter 7 of “Learn QT 5”</w:t>
       </w:r>
       <w:r>
-        <w:t xml:space="preserve">. Opting to use this one first as it talks about using </w:t>
-      </w:r>
-      <w:proofErr w:type="spellStart"/>
-      <w:r>
-        <w:t>SQLLite</w:t>
-      </w:r>
-      <w:proofErr w:type="spellEnd"/>
+        <w:t>. Opting to use this one first as it talks about using SQLLite</w:t>
+      </w:r>
     </w:p>
     <w:p>
       <w:pPr>
@@ -5183,13 +4859,8 @@
       <w:t xml:space="preserve">Kory / </w:t>
     </w:r>
     <w:r>
-      <w:t xml:space="preserve">BGG user </w:t>
+      <w:t>BGG user Karate_Dog</w:t>
     </w:r>
-    <w:proofErr w:type="spellStart"/>
-    <w:r>
-      <w:t>Karate_Dog</w:t>
-    </w:r>
-    <w:proofErr w:type="spellEnd"/>
   </w:p>
 </w:hdr>
 </file>

</xml_diff>

<commit_message>
added last event card. fixed a bug with playerAge. added input option for player Age. Changed a confusing variable name
</commit_message>
<xml_diff>
--- a/AoE2_Calculator-master/documentation/developer_wishlist.docx
+++ b/AoE2_Calculator-master/documentation/developer_wishlist.docx
@@ -3749,7 +3749,7 @@
           <w:sdtPr>
             <w:id w:val="2055649535"/>
             <w14:checkbox>
-              <w14:checked w14:val="0"/>
+              <w14:checked w14:val="1"/>
               <w14:checkedState w14:val="2612" w14:font="MS Gothic"/>
               <w14:uncheckedState w14:val="2610" w14:font="MS Gothic"/>
             </w14:checkbox>
@@ -3764,7 +3764,7 @@
                   <w:rPr>
                     <w:rFonts w:ascii="MS Gothic" w:eastAsia="MS Gothic" w:hAnsi="MS Gothic" w:hint="eastAsia"/>
                   </w:rPr>
-                  <w:t>☐</w:t>
+                  <w:t>☒</w:t>
                 </w:r>
               </w:p>
             </w:tc>

</xml_diff>

<commit_message>
getting everything ready for our next class
</commit_message>
<xml_diff>
--- a/AoE2_Calculator-master/documentation/developer_wishlist.docx
+++ b/AoE2_Calculator-master/documentation/developer_wishlist.docx
@@ -2805,7 +2805,7 @@
           <w:sdtPr>
             <w:id w:val="-368147654"/>
             <w14:checkbox>
-              <w14:checked w14:val="0"/>
+              <w14:checked w14:val="1"/>
               <w14:checkedState w14:val="2612" w14:font="MS Gothic"/>
               <w14:uncheckedState w14:val="2610" w14:font="MS Gothic"/>
             </w14:checkbox>
@@ -2820,7 +2820,7 @@
                   <w:rPr>
                     <w:rFonts w:ascii="MS Gothic" w:eastAsia="MS Gothic" w:hAnsi="MS Gothic" w:hint="eastAsia"/>
                   </w:rPr>
-                  <w:t>☐</w:t>
+                  <w:t>☒</w:t>
                 </w:r>
               </w:p>
             </w:tc>

</xml_diff>

<commit_message>
expanded capabilities to change player name. made it handle armor classes better. made it handle fights involving buildings better
</commit_message>
<xml_diff>
--- a/AoE2_Calculator-master/documentation/developer_wishlist.docx
+++ b/AoE2_Calculator-master/documentation/developer_wishlist.docx
@@ -13,8 +13,13 @@
         <w:t>’s</w:t>
       </w:r>
       <w:r>
-        <w:t xml:space="preserve"> wishlist</w:t>
-      </w:r>
+        <w:t xml:space="preserve"> </w:t>
+      </w:r>
+      <w:proofErr w:type="spellStart"/>
+      <w:r>
+        <w:t>wishlist</w:t>
+      </w:r>
+      <w:proofErr w:type="spellEnd"/>
     </w:p>
     <w:p>
       <w:pPr>
@@ -284,12 +289,14 @@
               </w:rPr>
               <w:t xml:space="preserve">string </w:t>
             </w:r>
+            <w:proofErr w:type="spellStart"/>
             <w:r>
               <w:rPr>
                 <w:rFonts w:ascii="Consolas" w:hAnsi="Consolas"/>
               </w:rPr>
               <w:t>unitName</w:t>
             </w:r>
+            <w:proofErr w:type="spellEnd"/>
           </w:p>
           <w:p>
             <w:pPr>
@@ -323,7 +330,21 @@
               <w:rPr>
                 <w:rFonts w:ascii="Consolas" w:hAnsi="Consolas"/>
               </w:rPr>
-              <w:t>bool armorClass[20];</w:t>
+              <w:t xml:space="preserve">bool </w:t>
+            </w:r>
+            <w:proofErr w:type="spellStart"/>
+            <w:r>
+              <w:rPr>
+                <w:rFonts w:ascii="Consolas" w:hAnsi="Consolas"/>
+              </w:rPr>
+              <w:t>armorClass</w:t>
+            </w:r>
+            <w:proofErr w:type="spellEnd"/>
+            <w:r>
+              <w:rPr>
+                <w:rFonts w:ascii="Consolas" w:hAnsi="Consolas"/>
+              </w:rPr>
+              <w:t>[20];</w:t>
             </w:r>
           </w:p>
           <w:tbl>
@@ -430,8 +451,13 @@
                   <w:pPr>
                     <w:pStyle w:val="ListParagraph"/>
                   </w:pPr>
-                  <w:r>
-                    <w:t xml:space="preserve">Cavalry_Archer </w:t>
+                  <w:proofErr w:type="spellStart"/>
+                  <w:r>
+                    <w:t>Cavalry_Archer</w:t>
+                  </w:r>
+                  <w:proofErr w:type="spellEnd"/>
+                  <w:r>
+                    <w:t xml:space="preserve"> </w:t>
                   </w:r>
                   <w:r>
                     <w:t>[</w:t>
@@ -447,8 +473,13 @@
                   <w:pPr>
                     <w:pStyle w:val="ListParagraph"/>
                   </w:pPr>
-                  <w:r>
-                    <w:t xml:space="preserve">Eagle_Warrior </w:t>
+                  <w:proofErr w:type="spellStart"/>
+                  <w:r>
+                    <w:t>Eagle_Warrior</w:t>
+                  </w:r>
+                  <w:proofErr w:type="spellEnd"/>
+                  <w:r>
+                    <w:t xml:space="preserve"> </w:t>
                   </w:r>
                   <w:r>
                     <w:t>[</w:t>
@@ -464,8 +495,13 @@
                   <w:pPr>
                     <w:pStyle w:val="ListParagraph"/>
                   </w:pPr>
-                  <w:r>
-                    <w:t xml:space="preserve">Gunpowder_Unit </w:t>
+                  <w:proofErr w:type="spellStart"/>
+                  <w:r>
+                    <w:t>Gunpowder_Unit</w:t>
+                  </w:r>
+                  <w:proofErr w:type="spellEnd"/>
+                  <w:r>
+                    <w:t xml:space="preserve"> </w:t>
                   </w:r>
                   <w:r>
                     <w:t>[</w:t>
@@ -542,9 +578,11 @@
                   <w:pPr>
                     <w:pStyle w:val="ListParagraph"/>
                   </w:pPr>
+                  <w:proofErr w:type="spellStart"/>
                   <w:r>
                     <w:t>Siege_Weapon</w:t>
                   </w:r>
+                  <w:proofErr w:type="spellEnd"/>
                   <w:r>
                     <w:t xml:space="preserve"> [12]</w:t>
                   </w:r>
@@ -564,9 +602,11 @@
                   <w:pPr>
                     <w:pStyle w:val="ListParagraph"/>
                   </w:pPr>
+                  <w:proofErr w:type="spellStart"/>
                   <w:r>
                     <w:t>Standard_Building</w:t>
                   </w:r>
+                  <w:proofErr w:type="spellEnd"/>
                   <w:r>
                     <w:t xml:space="preserve"> [14]</w:t>
                   </w:r>
@@ -575,9 +615,11 @@
                   <w:pPr>
                     <w:pStyle w:val="ListParagraph"/>
                   </w:pPr>
+                  <w:proofErr w:type="spellStart"/>
                   <w:r>
                     <w:t>Stone_Defence</w:t>
                   </w:r>
+                  <w:proofErr w:type="spellEnd"/>
                   <w:r>
                     <w:t xml:space="preserve"> [15]</w:t>
                   </w:r>
@@ -586,9 +628,11 @@
                   <w:pPr>
                     <w:pStyle w:val="ListParagraph"/>
                   </w:pPr>
+                  <w:proofErr w:type="spellStart"/>
                   <w:r>
                     <w:t>Turtle_Ship</w:t>
                   </w:r>
+                  <w:proofErr w:type="spellEnd"/>
                   <w:r>
                     <w:t xml:space="preserve"> [16]</w:t>
                   </w:r>
@@ -597,9 +641,11 @@
                   <w:pPr>
                     <w:pStyle w:val="ListParagraph"/>
                   </w:pPr>
+                  <w:proofErr w:type="spellStart"/>
                   <w:r>
                     <w:t>Unique_Unit</w:t>
                   </w:r>
+                  <w:proofErr w:type="spellEnd"/>
                   <w:r>
                     <w:t xml:space="preserve"> [17]</w:t>
                   </w:r>
@@ -608,9 +654,11 @@
                   <w:pPr>
                     <w:pStyle w:val="ListParagraph"/>
                   </w:pPr>
+                  <w:proofErr w:type="spellStart"/>
                   <w:r>
                     <w:t>Wall_&amp;_Gate</w:t>
                   </w:r>
+                  <w:proofErr w:type="spellEnd"/>
                   <w:r>
                     <w:t xml:space="preserve"> [18]</w:t>
                   </w:r>
@@ -619,9 +667,11 @@
                   <w:pPr>
                     <w:pStyle w:val="ListParagraph"/>
                   </w:pPr>
+                  <w:proofErr w:type="spellStart"/>
                   <w:r>
                     <w:t>War_Elephant</w:t>
                   </w:r>
+                  <w:proofErr w:type="spellEnd"/>
                   <w:r>
                     <w:t xml:space="preserve"> [19].</w:t>
                   </w:r>
@@ -670,12 +720,14 @@
               </w:rPr>
               <w:t xml:space="preserve">int </w:t>
             </w:r>
+            <w:proofErr w:type="spellStart"/>
             <w:r>
               <w:rPr>
                 <w:rFonts w:ascii="Consolas" w:hAnsi="Consolas"/>
               </w:rPr>
               <w:t>unitHealth</w:t>
             </w:r>
+            <w:proofErr w:type="spellEnd"/>
             <w:r>
               <w:rPr>
                 <w:rFonts w:ascii="Consolas" w:hAnsi="Consolas"/>
@@ -709,7 +761,21 @@
               <w:rPr>
                 <w:rFonts w:ascii="Consolas" w:hAnsi="Consolas"/>
               </w:rPr>
-              <w:t xml:space="preserve"> rangedDamage;</w:t>
+              <w:t xml:space="preserve"> </w:t>
+            </w:r>
+            <w:proofErr w:type="spellStart"/>
+            <w:r>
+              <w:rPr>
+                <w:rFonts w:ascii="Consolas" w:hAnsi="Consolas"/>
+              </w:rPr>
+              <w:t>rangedDamage</w:t>
+            </w:r>
+            <w:proofErr w:type="spellEnd"/>
+            <w:r>
+              <w:rPr>
+                <w:rFonts w:ascii="Consolas" w:hAnsi="Consolas"/>
+              </w:rPr>
+              <w:t>;</w:t>
             </w:r>
           </w:p>
           <w:p>
@@ -733,7 +799,21 @@
                 <w:rFonts w:ascii="Consolas" w:hAnsi="Consolas"/>
               </w:rPr>
               <w:lastRenderedPageBreak/>
-              <w:t>int standardDamage;</w:t>
+              <w:t xml:space="preserve">int </w:t>
+            </w:r>
+            <w:proofErr w:type="spellStart"/>
+            <w:r>
+              <w:rPr>
+                <w:rFonts w:ascii="Consolas" w:hAnsi="Consolas"/>
+              </w:rPr>
+              <w:t>standardDamage</w:t>
+            </w:r>
+            <w:proofErr w:type="spellEnd"/>
+            <w:r>
+              <w:rPr>
+                <w:rFonts w:ascii="Consolas" w:hAnsi="Consolas"/>
+              </w:rPr>
+              <w:t>;</w:t>
             </w:r>
           </w:p>
           <w:p>
@@ -756,7 +836,21 @@
               <w:rPr>
                 <w:rFonts w:ascii="Consolas" w:hAnsi="Consolas"/>
               </w:rPr>
-              <w:t>int unitAge;</w:t>
+              <w:t xml:space="preserve">int </w:t>
+            </w:r>
+            <w:proofErr w:type="spellStart"/>
+            <w:r>
+              <w:rPr>
+                <w:rFonts w:ascii="Consolas" w:hAnsi="Consolas"/>
+              </w:rPr>
+              <w:t>unitAge</w:t>
+            </w:r>
+            <w:proofErr w:type="spellEnd"/>
+            <w:r>
+              <w:rPr>
+                <w:rFonts w:ascii="Consolas" w:hAnsi="Consolas"/>
+              </w:rPr>
+              <w:t>;</w:t>
             </w:r>
           </w:p>
           <w:p>
@@ -785,7 +879,21 @@
               <w:rPr>
                 <w:rFonts w:ascii="Consolas" w:hAnsi="Consolas"/>
               </w:rPr>
-              <w:t>int pointValue;</w:t>
+              <w:t xml:space="preserve">int </w:t>
+            </w:r>
+            <w:proofErr w:type="spellStart"/>
+            <w:r>
+              <w:rPr>
+                <w:rFonts w:ascii="Consolas" w:hAnsi="Consolas"/>
+              </w:rPr>
+              <w:t>pointValue</w:t>
+            </w:r>
+            <w:proofErr w:type="spellEnd"/>
+            <w:r>
+              <w:rPr>
+                <w:rFonts w:ascii="Consolas" w:hAnsi="Consolas"/>
+              </w:rPr>
+              <w:t>;</w:t>
             </w:r>
           </w:p>
           <w:p>
@@ -810,7 +918,21 @@
               <w:rPr>
                 <w:rFonts w:ascii="Consolas" w:hAnsi="Consolas"/>
               </w:rPr>
-              <w:t>int garrisonValue;</w:t>
+              <w:t xml:space="preserve">int </w:t>
+            </w:r>
+            <w:proofErr w:type="spellStart"/>
+            <w:r>
+              <w:rPr>
+                <w:rFonts w:ascii="Consolas" w:hAnsi="Consolas"/>
+              </w:rPr>
+              <w:t>garrisonValue</w:t>
+            </w:r>
+            <w:proofErr w:type="spellEnd"/>
+            <w:r>
+              <w:rPr>
+                <w:rFonts w:ascii="Consolas" w:hAnsi="Consolas"/>
+              </w:rPr>
+              <w:t>;</w:t>
             </w:r>
           </w:p>
           <w:p>
@@ -826,7 +948,21 @@
               <w:rPr>
                 <w:rFonts w:ascii="Consolas" w:hAnsi="Consolas"/>
               </w:rPr>
-              <w:t>int unitQuantity;</w:t>
+              <w:t xml:space="preserve">int </w:t>
+            </w:r>
+            <w:proofErr w:type="spellStart"/>
+            <w:r>
+              <w:rPr>
+                <w:rFonts w:ascii="Consolas" w:hAnsi="Consolas"/>
+              </w:rPr>
+              <w:t>unitQuantity</w:t>
+            </w:r>
+            <w:proofErr w:type="spellEnd"/>
+            <w:r>
+              <w:rPr>
+                <w:rFonts w:ascii="Consolas" w:hAnsi="Consolas"/>
+              </w:rPr>
+              <w:t>;</w:t>
             </w:r>
           </w:p>
           <w:p/>
@@ -1464,7 +1600,15 @@
           <w:p/>
           <w:p>
             <w:r>
-              <w:t>Not using std::cin for this as there’s too much that would need to be entered and it inserts odd symbols for capitals and underscores</w:t>
+              <w:t>Not using std::</w:t>
+            </w:r>
+            <w:proofErr w:type="spellStart"/>
+            <w:r>
+              <w:t>cin</w:t>
+            </w:r>
+            <w:proofErr w:type="spellEnd"/>
+            <w:r>
+              <w:t xml:space="preserve"> for this as there’s too much that would need to be entered and it inserts odd symbols for capitals and underscores</w:t>
             </w:r>
             <w:r>
               <w:br/>
@@ -1730,7 +1874,15 @@
                     <w:jc w:val="left"/>
                   </w:pPr>
                   <w:r>
-                    <w:t>if(entityName == “Archer_(Saracen)”) then{</w:t>
+                    <w:t>if(</w:t>
+                  </w:r>
+                  <w:proofErr w:type="spellStart"/>
+                  <w:r>
+                    <w:t>entityName</w:t>
+                  </w:r>
+                  <w:proofErr w:type="spellEnd"/>
+                  <w:r>
+                    <w:t xml:space="preserve"> == “Archer_(Saracen)”) then{</w:t>
                   </w:r>
                 </w:p>
                 <w:p>
@@ -1739,8 +1891,13 @@
                     <w:ind w:left="720"/>
                     <w:jc w:val="left"/>
                   </w:pPr>
-                  <w:r>
-                    <w:t xml:space="preserve">currentSelection = </w:t>
+                  <w:proofErr w:type="spellStart"/>
+                  <w:r>
+                    <w:t>currentSelection</w:t>
+                  </w:r>
+                  <w:proofErr w:type="spellEnd"/>
+                  <w:r>
+                    <w:t xml:space="preserve"> = </w:t>
                   </w:r>
                   <w:r>
                     <w:t>{“</w:t>
@@ -2563,8 +2720,13 @@
             <w:r>
               <w:t xml:space="preserve"> so “Temple of the Sun at </w:t>
             </w:r>
-            <w:r>
-              <w:t>Macchu Picchu</w:t>
+            <w:proofErr w:type="spellStart"/>
+            <w:r>
+              <w:t>Macchu</w:t>
+            </w:r>
+            <w:proofErr w:type="spellEnd"/>
+            <w:r>
+              <w:t xml:space="preserve"> Picchu</w:t>
             </w:r>
             <w:r>
               <w:t xml:space="preserve"> (Incan)” can be found by searching for “Wonder (Incan</w:t>
@@ -2724,9 +2886,11 @@
             <w:gridSpan w:val="2"/>
           </w:tcPr>
           <w:p>
+            <w:proofErr w:type="spellStart"/>
             <w:r>
               <w:t>CheckedListBox</w:t>
             </w:r>
+            <w:proofErr w:type="spellEnd"/>
             <w:r>
               <w:t xml:space="preserve"> in QT for events &amp; technologies</w:t>
             </w:r>
@@ -2745,6 +2909,50 @@
         </w:tc>
       </w:tr>
       <w:tr>
+        <w:sdt>
+          <w:sdtPr>
+            <w:id w:val="-653145902"/>
+            <w14:checkbox>
+              <w14:checked w14:val="0"/>
+              <w14:checkedState w14:val="2612" w14:font="MS Gothic"/>
+              <w14:uncheckedState w14:val="2610" w14:font="MS Gothic"/>
+            </w14:checkbox>
+          </w:sdtPr>
+          <w:sdtContent>
+            <w:tc>
+              <w:tcPr>
+                <w:tcW w:w="2482" w:type="dxa"/>
+              </w:tcPr>
+              <w:p>
+                <w:r>
+                  <w:rPr>
+                    <w:rFonts w:ascii="MS Gothic" w:eastAsia="MS Gothic" w:hAnsi="MS Gothic" w:hint="eastAsia"/>
+                  </w:rPr>
+                  <w:t>☐</w:t>
+                </w:r>
+              </w:p>
+            </w:tc>
+          </w:sdtContent>
+        </w:sdt>
+        <w:tc>
+          <w:tcPr>
+            <w:tcW w:w="8280" w:type="dxa"/>
+            <w:gridSpan w:val="2"/>
+          </w:tcPr>
+          <w:p>
+            <w:r>
+              <w:t>Setting up the</w:t>
+            </w:r>
+            <w:r>
+              <w:t xml:space="preserve"> initial state of the</w:t>
+            </w:r>
+            <w:r>
+              <w:t xml:space="preserve"> UI elements with what’s in the .csv files</w:t>
+            </w:r>
+          </w:p>
+        </w:tc>
+      </w:tr>
+      <w:tr>
         <w:tc>
           <w:tcPr>
             <w:tcW w:w="10762" w:type="dxa"/>
@@ -2800,20 +3008,6 @@
                 <w:bCs/>
               </w:rPr>
               <w:t xml:space="preserve"> can read it.</w:t>
-            </w:r>
-            <w:r>
-              <w:rPr>
-                <w:b/>
-                <w:bCs/>
-              </w:rPr>
-              <w:t xml:space="preserve"> Perhaps using </w:t>
-            </w:r>
-            <w:r>
-              <w:rPr>
-                <w:b/>
-                <w:bCs/>
-              </w:rPr>
-              <w:t>QTextStream</w:t>
             </w:r>
           </w:p>
         </w:tc>
@@ -2898,6 +3092,11 @@
               <w:t>the .csv files</w:t>
             </w:r>
           </w:p>
+          <w:p>
+            <w:r>
+              <w:t>(Partially done)</w:t>
+            </w:r>
+          </w:p>
         </w:tc>
       </w:tr>
       <w:tr>
@@ -2956,13 +3155,29 @@
           </w:tcPr>
           <w:p>
             <w:r>
-              <w:t>Supplying variables with answers the user provides. Was using std::cin for this. Perhaps we’d need to use a popup if we’re using QT framework</w:t>
+              <w:t>Supplying variables with answers the user provides. Was using std::</w:t>
+            </w:r>
+            <w:proofErr w:type="spellStart"/>
+            <w:r>
+              <w:t>cin</w:t>
+            </w:r>
+            <w:proofErr w:type="spellEnd"/>
+            <w:r>
+              <w:t xml:space="preserve"> for this. Perhaps we’d need to use a popup if we’re using QT framework</w:t>
             </w:r>
             <w:r>
               <w:t xml:space="preserve">. </w:t>
             </w:r>
             <w:r>
-              <w:t>The QInputDialog class seems to be what we want</w:t>
+              <w:t xml:space="preserve">The </w:t>
+            </w:r>
+            <w:proofErr w:type="spellStart"/>
+            <w:r>
+              <w:t>QInputDialog</w:t>
+            </w:r>
+            <w:proofErr w:type="spellEnd"/>
+            <w:r>
+              <w:t xml:space="preserve"> class seems to be what we want</w:t>
             </w:r>
             <w:r>
               <w:t>. Would prefer it if there were like buttons corresponding to the number of options, however</w:t>
@@ -3087,7 +3302,15 @@
           </w:tcPr>
           <w:p>
             <w:r>
-              <w:t>Writing std::cout statements to the GUI</w:t>
+              <w:t>Writing std::</w:t>
+            </w:r>
+            <w:proofErr w:type="spellStart"/>
+            <w:r>
+              <w:t>cout</w:t>
+            </w:r>
+            <w:proofErr w:type="spellEnd"/>
+            <w:r>
+              <w:t xml:space="preserve"> statements to the GUI</w:t>
             </w:r>
           </w:p>
         </w:tc>
@@ -3377,9 +3600,6 @@
             </w:r>
             <w:r>
               <w:t>playerDetails.csv</w:t>
-            </w:r>
-            <w:r>
-              <w:t>a</w:t>
             </w:r>
           </w:p>
           <w:p>
@@ -4261,8 +4481,13 @@
         <w:t>Chapter 7 of “Learn QT 5”</w:t>
       </w:r>
       <w:r>
-        <w:t>. Opting to use this one first as it talks about using SQLLite</w:t>
-      </w:r>
+        <w:t xml:space="preserve">. Opting to use this one first as it talks about using </w:t>
+      </w:r>
+      <w:proofErr w:type="spellStart"/>
+      <w:r>
+        <w:t>SQLLite</w:t>
+      </w:r>
+      <w:proofErr w:type="spellEnd"/>
     </w:p>
     <w:p>
       <w:pPr>
@@ -4877,8 +5102,13 @@
       <w:t xml:space="preserve">Kory / </w:t>
     </w:r>
     <w:r>
-      <w:t>BGG user Karate_Dog</w:t>
+      <w:t xml:space="preserve">BGG user </w:t>
     </w:r>
+    <w:proofErr w:type="spellStart"/>
+    <w:r>
+      <w:t>Karate_Dog</w:t>
+    </w:r>
+    <w:proofErr w:type="spellEnd"/>
   </w:p>
 </w:hdr>
 </file>

</xml_diff>

<commit_message>
reading in medieval ages. input validation for entities that cannot be > 1
</commit_message>
<xml_diff>
--- a/AoE2_Calculator-master/documentation/developer_wishlist.docx
+++ b/AoE2_Calculator-master/documentation/developer_wishlist.docx
@@ -13,13 +13,8 @@
         <w:t>’s</w:t>
       </w:r>
       <w:r>
-        <w:t xml:space="preserve"> </w:t>
-      </w:r>
-      <w:proofErr w:type="spellStart"/>
-      <w:r>
-        <w:t>wishlist</w:t>
-      </w:r>
-      <w:proofErr w:type="spellEnd"/>
+        <w:t xml:space="preserve"> wishlist</w:t>
+      </w:r>
     </w:p>
     <w:p>
       <w:pPr>
@@ -289,14 +284,12 @@
               </w:rPr>
               <w:t xml:space="preserve">string </w:t>
             </w:r>
-            <w:proofErr w:type="spellStart"/>
             <w:r>
               <w:rPr>
                 <w:rFonts w:ascii="Consolas" w:hAnsi="Consolas"/>
               </w:rPr>
               <w:t>unitName</w:t>
             </w:r>
-            <w:proofErr w:type="spellEnd"/>
           </w:p>
           <w:p>
             <w:pPr>
@@ -330,21 +323,7 @@
               <w:rPr>
                 <w:rFonts w:ascii="Consolas" w:hAnsi="Consolas"/>
               </w:rPr>
-              <w:t xml:space="preserve">bool </w:t>
-            </w:r>
-            <w:proofErr w:type="spellStart"/>
-            <w:r>
-              <w:rPr>
-                <w:rFonts w:ascii="Consolas" w:hAnsi="Consolas"/>
-              </w:rPr>
-              <w:t>armorClass</w:t>
-            </w:r>
-            <w:proofErr w:type="spellEnd"/>
-            <w:r>
-              <w:rPr>
-                <w:rFonts w:ascii="Consolas" w:hAnsi="Consolas"/>
-              </w:rPr>
-              <w:t>[20];</w:t>
+              <w:t>bool armorClass[20];</w:t>
             </w:r>
           </w:p>
           <w:tbl>
@@ -451,13 +430,8 @@
                   <w:pPr>
                     <w:pStyle w:val="ListParagraph"/>
                   </w:pPr>
-                  <w:proofErr w:type="spellStart"/>
-                  <w:r>
-                    <w:t>Cavalry_Archer</w:t>
-                  </w:r>
-                  <w:proofErr w:type="spellEnd"/>
-                  <w:r>
-                    <w:t xml:space="preserve"> </w:t>
+                  <w:r>
+                    <w:t xml:space="preserve">Cavalry_Archer </w:t>
                   </w:r>
                   <w:r>
                     <w:t>[</w:t>
@@ -473,13 +447,8 @@
                   <w:pPr>
                     <w:pStyle w:val="ListParagraph"/>
                   </w:pPr>
-                  <w:proofErr w:type="spellStart"/>
-                  <w:r>
-                    <w:t>Eagle_Warrior</w:t>
-                  </w:r>
-                  <w:proofErr w:type="spellEnd"/>
-                  <w:r>
-                    <w:t xml:space="preserve"> </w:t>
+                  <w:r>
+                    <w:t xml:space="preserve">Eagle_Warrior </w:t>
                   </w:r>
                   <w:r>
                     <w:t>[</w:t>
@@ -495,13 +464,8 @@
                   <w:pPr>
                     <w:pStyle w:val="ListParagraph"/>
                   </w:pPr>
-                  <w:proofErr w:type="spellStart"/>
-                  <w:r>
-                    <w:t>Gunpowder_Unit</w:t>
-                  </w:r>
-                  <w:proofErr w:type="spellEnd"/>
-                  <w:r>
-                    <w:t xml:space="preserve"> </w:t>
+                  <w:r>
+                    <w:t xml:space="preserve">Gunpowder_Unit </w:t>
                   </w:r>
                   <w:r>
                     <w:t>[</w:t>
@@ -578,11 +542,9 @@
                   <w:pPr>
                     <w:pStyle w:val="ListParagraph"/>
                   </w:pPr>
-                  <w:proofErr w:type="spellStart"/>
                   <w:r>
                     <w:t>Siege_Weapon</w:t>
                   </w:r>
-                  <w:proofErr w:type="spellEnd"/>
                   <w:r>
                     <w:t xml:space="preserve"> [12]</w:t>
                   </w:r>
@@ -602,11 +564,9 @@
                   <w:pPr>
                     <w:pStyle w:val="ListParagraph"/>
                   </w:pPr>
-                  <w:proofErr w:type="spellStart"/>
                   <w:r>
                     <w:t>Standard_Building</w:t>
                   </w:r>
-                  <w:proofErr w:type="spellEnd"/>
                   <w:r>
                     <w:t xml:space="preserve"> [14]</w:t>
                   </w:r>
@@ -615,11 +575,9 @@
                   <w:pPr>
                     <w:pStyle w:val="ListParagraph"/>
                   </w:pPr>
-                  <w:proofErr w:type="spellStart"/>
                   <w:r>
                     <w:t>Stone_Defence</w:t>
                   </w:r>
-                  <w:proofErr w:type="spellEnd"/>
                   <w:r>
                     <w:t xml:space="preserve"> [15]</w:t>
                   </w:r>
@@ -628,11 +586,9 @@
                   <w:pPr>
                     <w:pStyle w:val="ListParagraph"/>
                   </w:pPr>
-                  <w:proofErr w:type="spellStart"/>
                   <w:r>
                     <w:t>Turtle_Ship</w:t>
                   </w:r>
-                  <w:proofErr w:type="spellEnd"/>
                   <w:r>
                     <w:t xml:space="preserve"> [16]</w:t>
                   </w:r>
@@ -641,11 +597,9 @@
                   <w:pPr>
                     <w:pStyle w:val="ListParagraph"/>
                   </w:pPr>
-                  <w:proofErr w:type="spellStart"/>
                   <w:r>
                     <w:t>Unique_Unit</w:t>
                   </w:r>
-                  <w:proofErr w:type="spellEnd"/>
                   <w:r>
                     <w:t xml:space="preserve"> [17]</w:t>
                   </w:r>
@@ -654,11 +608,9 @@
                   <w:pPr>
                     <w:pStyle w:val="ListParagraph"/>
                   </w:pPr>
-                  <w:proofErr w:type="spellStart"/>
                   <w:r>
                     <w:t>Wall_&amp;_Gate</w:t>
                   </w:r>
-                  <w:proofErr w:type="spellEnd"/>
                   <w:r>
                     <w:t xml:space="preserve"> [18]</w:t>
                   </w:r>
@@ -667,11 +619,9 @@
                   <w:pPr>
                     <w:pStyle w:val="ListParagraph"/>
                   </w:pPr>
-                  <w:proofErr w:type="spellStart"/>
                   <w:r>
                     <w:t>War_Elephant</w:t>
                   </w:r>
-                  <w:proofErr w:type="spellEnd"/>
                   <w:r>
                     <w:t xml:space="preserve"> [19].</w:t>
                   </w:r>
@@ -720,14 +670,12 @@
               </w:rPr>
               <w:t xml:space="preserve">int </w:t>
             </w:r>
-            <w:proofErr w:type="spellStart"/>
             <w:r>
               <w:rPr>
                 <w:rFonts w:ascii="Consolas" w:hAnsi="Consolas"/>
               </w:rPr>
               <w:t>unitHealth</w:t>
             </w:r>
-            <w:proofErr w:type="spellEnd"/>
             <w:r>
               <w:rPr>
                 <w:rFonts w:ascii="Consolas" w:hAnsi="Consolas"/>
@@ -761,21 +709,54 @@
               <w:rPr>
                 <w:rFonts w:ascii="Consolas" w:hAnsi="Consolas"/>
               </w:rPr>
-              <w:t xml:space="preserve"> </w:t>
-            </w:r>
-            <w:proofErr w:type="spellStart"/>
+              <w:t xml:space="preserve"> rangedDamage;</w:t>
+            </w:r>
+          </w:p>
+          <w:p>
+            <w:pPr>
+              <w:pStyle w:val="ListParagraph"/>
+            </w:pPr>
+            <w:r>
+              <w:t xml:space="preserve">The standard damage (SD) value </w:t>
+            </w:r>
+            <w:r>
+              <w:rPr>
+                <w:b/>
+                <w:bCs/>
+              </w:rPr>
+              <w:t>(9)</w:t>
+            </w:r>
+          </w:p>
+          <w:p>
             <w:r>
               <w:rPr>
                 <w:rFonts w:ascii="Consolas" w:hAnsi="Consolas"/>
               </w:rPr>
-              <w:t>rangedDamage</w:t>
-            </w:r>
-            <w:proofErr w:type="spellEnd"/>
+              <w:lastRenderedPageBreak/>
+              <w:t>int standardDamage;</w:t>
+            </w:r>
+          </w:p>
+          <w:p>
+            <w:pPr>
+              <w:pStyle w:val="ListParagraph"/>
+            </w:pPr>
+            <w:r>
+              <w:t xml:space="preserve">The Age pre-requisite of the card </w:t>
+            </w:r>
+            <w:r>
+              <w:rPr>
+                <w:b/>
+                <w:bCs/>
+              </w:rPr>
+              <w:t>(10)</w:t>
+            </w:r>
+          </w:p>
+          <w:p>
             <w:r>
               <w:rPr>
                 <w:rFonts w:ascii="Consolas" w:hAnsi="Consolas"/>
               </w:rPr>
-              <w:t>;</w:t>
+              <w:t>int unitAge;</w:t>
             </w:r>
           </w:p>
           <w:p>
@@ -783,14 +764,20 @@
               <w:pStyle w:val="ListParagraph"/>
             </w:pPr>
             <w:r>
-              <w:t xml:space="preserve">The standard damage (SD) value </w:t>
-            </w:r>
-            <w:r>
-              <w:rPr>
-                <w:b/>
-                <w:bCs/>
-              </w:rPr>
-              <w:t>(9)</w:t>
+              <w:t xml:space="preserve">The point value </w:t>
+            </w:r>
+            <w:r>
+              <w:rPr>
+                <w:b/>
+                <w:bCs/>
+              </w:rPr>
+              <w:t>(12)</w:t>
+            </w:r>
+            <w:r>
+              <w:t>. Sum of resource cost</w:t>
+            </w:r>
+            <w:r>
+              <w:t>. What’s awarded for killing the entity</w:t>
             </w:r>
           </w:p>
           <w:p>
@@ -798,171 +785,48 @@
               <w:rPr>
                 <w:rFonts w:ascii="Consolas" w:hAnsi="Consolas"/>
               </w:rPr>
-              <w:lastRenderedPageBreak/>
-              <w:t xml:space="preserve">int </w:t>
-            </w:r>
-            <w:proofErr w:type="spellStart"/>
+              <w:t>int pointValue;</w:t>
+            </w:r>
+          </w:p>
+          <w:p>
+            <w:pPr>
+              <w:pStyle w:val="ListParagraph"/>
+            </w:pPr>
+            <w:r>
+              <w:t>The garrison value, which appears on</w:t>
+            </w:r>
+            <w:r>
+              <w:t xml:space="preserve"> some</w:t>
+            </w:r>
+            <w:r>
+              <w:t xml:space="preserve"> buildings</w:t>
+            </w:r>
+            <w:r>
+              <w:t xml:space="preserve"> in case it’s ever relevant</w:t>
+            </w:r>
+          </w:p>
+          <w:p>
             <w:r>
               <w:rPr>
                 <w:rFonts w:ascii="Consolas" w:hAnsi="Consolas"/>
               </w:rPr>
-              <w:t>standardDamage</w:t>
-            </w:r>
-            <w:proofErr w:type="spellEnd"/>
+              <w:t>int garrisonValue;</w:t>
+            </w:r>
+          </w:p>
+          <w:p>
+            <w:pPr>
+              <w:pStyle w:val="ListParagraph"/>
+            </w:pPr>
+            <w:r>
+              <w:t>The quantity of the entity</w:t>
+            </w:r>
+          </w:p>
+          <w:p>
             <w:r>
               <w:rPr>
                 <w:rFonts w:ascii="Consolas" w:hAnsi="Consolas"/>
               </w:rPr>
-              <w:t>;</w:t>
-            </w:r>
-          </w:p>
-          <w:p>
-            <w:pPr>
-              <w:pStyle w:val="ListParagraph"/>
-            </w:pPr>
-            <w:r>
-              <w:t xml:space="preserve">The Age pre-requisite of the card </w:t>
-            </w:r>
-            <w:r>
-              <w:rPr>
-                <w:b/>
-                <w:bCs/>
-              </w:rPr>
-              <w:t>(10)</w:t>
-            </w:r>
-          </w:p>
-          <w:p>
-            <w:r>
-              <w:rPr>
-                <w:rFonts w:ascii="Consolas" w:hAnsi="Consolas"/>
-              </w:rPr>
-              <w:t xml:space="preserve">int </w:t>
-            </w:r>
-            <w:proofErr w:type="spellStart"/>
-            <w:r>
-              <w:rPr>
-                <w:rFonts w:ascii="Consolas" w:hAnsi="Consolas"/>
-              </w:rPr>
-              <w:t>unitAge</w:t>
-            </w:r>
-            <w:proofErr w:type="spellEnd"/>
-            <w:r>
-              <w:rPr>
-                <w:rFonts w:ascii="Consolas" w:hAnsi="Consolas"/>
-              </w:rPr>
-              <w:t>;</w:t>
-            </w:r>
-          </w:p>
-          <w:p>
-            <w:pPr>
-              <w:pStyle w:val="ListParagraph"/>
-            </w:pPr>
-            <w:r>
-              <w:t xml:space="preserve">The point value </w:t>
-            </w:r>
-            <w:r>
-              <w:rPr>
-                <w:b/>
-                <w:bCs/>
-              </w:rPr>
-              <w:t>(12)</w:t>
-            </w:r>
-            <w:r>
-              <w:t>. Sum of resource cost</w:t>
-            </w:r>
-            <w:r>
-              <w:t>. What’s awarded for killing the entity</w:t>
-            </w:r>
-          </w:p>
-          <w:p>
-            <w:r>
-              <w:rPr>
-                <w:rFonts w:ascii="Consolas" w:hAnsi="Consolas"/>
-              </w:rPr>
-              <w:t xml:space="preserve">int </w:t>
-            </w:r>
-            <w:proofErr w:type="spellStart"/>
-            <w:r>
-              <w:rPr>
-                <w:rFonts w:ascii="Consolas" w:hAnsi="Consolas"/>
-              </w:rPr>
-              <w:t>pointValue</w:t>
-            </w:r>
-            <w:proofErr w:type="spellEnd"/>
-            <w:r>
-              <w:rPr>
-                <w:rFonts w:ascii="Consolas" w:hAnsi="Consolas"/>
-              </w:rPr>
-              <w:t>;</w:t>
-            </w:r>
-          </w:p>
-          <w:p>
-            <w:pPr>
-              <w:pStyle w:val="ListParagraph"/>
-            </w:pPr>
-            <w:r>
-              <w:t>The garrison value, which appears on</w:t>
-            </w:r>
-            <w:r>
-              <w:t xml:space="preserve"> some</w:t>
-            </w:r>
-            <w:r>
-              <w:t xml:space="preserve"> buildings</w:t>
-            </w:r>
-            <w:r>
-              <w:t xml:space="preserve"> in case it’s ever relevant</w:t>
-            </w:r>
-          </w:p>
-          <w:p>
-            <w:r>
-              <w:rPr>
-                <w:rFonts w:ascii="Consolas" w:hAnsi="Consolas"/>
-              </w:rPr>
-              <w:t xml:space="preserve">int </w:t>
-            </w:r>
-            <w:proofErr w:type="spellStart"/>
-            <w:r>
-              <w:rPr>
-                <w:rFonts w:ascii="Consolas" w:hAnsi="Consolas"/>
-              </w:rPr>
-              <w:t>garrisonValue</w:t>
-            </w:r>
-            <w:proofErr w:type="spellEnd"/>
-            <w:r>
-              <w:rPr>
-                <w:rFonts w:ascii="Consolas" w:hAnsi="Consolas"/>
-              </w:rPr>
-              <w:t>;</w:t>
-            </w:r>
-          </w:p>
-          <w:p>
-            <w:pPr>
-              <w:pStyle w:val="ListParagraph"/>
-            </w:pPr>
-            <w:r>
-              <w:t>The quantity of the entity</w:t>
-            </w:r>
-          </w:p>
-          <w:p>
-            <w:r>
-              <w:rPr>
-                <w:rFonts w:ascii="Consolas" w:hAnsi="Consolas"/>
-              </w:rPr>
-              <w:t xml:space="preserve">int </w:t>
-            </w:r>
-            <w:proofErr w:type="spellStart"/>
-            <w:r>
-              <w:rPr>
-                <w:rFonts w:ascii="Consolas" w:hAnsi="Consolas"/>
-              </w:rPr>
-              <w:t>unitQuantity</w:t>
-            </w:r>
-            <w:proofErr w:type="spellEnd"/>
-            <w:r>
-              <w:rPr>
-                <w:rFonts w:ascii="Consolas" w:hAnsi="Consolas"/>
-              </w:rPr>
-              <w:t>;</w:t>
+              <w:t>int unitQuantity;</w:t>
             </w:r>
           </w:p>
           <w:p/>
@@ -1600,15 +1464,7 @@
           <w:p/>
           <w:p>
             <w:r>
-              <w:t>Not using std::</w:t>
-            </w:r>
-            <w:proofErr w:type="spellStart"/>
-            <w:r>
-              <w:t>cin</w:t>
-            </w:r>
-            <w:proofErr w:type="spellEnd"/>
-            <w:r>
-              <w:t xml:space="preserve"> for this as there’s too much that would need to be entered and it inserts odd symbols for capitals and underscores</w:t>
+              <w:t>Not using std::cin for this as there’s too much that would need to be entered and it inserts odd symbols for capitals and underscores</w:t>
             </w:r>
             <w:r>
               <w:br/>
@@ -1874,15 +1730,7 @@
                     <w:jc w:val="left"/>
                   </w:pPr>
                   <w:r>
-                    <w:t>if(</w:t>
-                  </w:r>
-                  <w:proofErr w:type="spellStart"/>
-                  <w:r>
-                    <w:t>entityName</w:t>
-                  </w:r>
-                  <w:proofErr w:type="spellEnd"/>
-                  <w:r>
-                    <w:t xml:space="preserve"> == “Archer_(Saracen)”) then{</w:t>
+                    <w:t>if(entityName == “Archer_(Saracen)”) then{</w:t>
                   </w:r>
                 </w:p>
                 <w:p>
@@ -1891,13 +1739,8 @@
                     <w:ind w:left="720"/>
                     <w:jc w:val="left"/>
                   </w:pPr>
-                  <w:proofErr w:type="spellStart"/>
-                  <w:r>
-                    <w:t>currentSelection</w:t>
-                  </w:r>
-                  <w:proofErr w:type="spellEnd"/>
-                  <w:r>
-                    <w:t xml:space="preserve"> = </w:t>
+                  <w:r>
+                    <w:t xml:space="preserve">currentSelection = </w:t>
                   </w:r>
                   <w:r>
                     <w:t>{“</w:t>
@@ -2720,13 +2563,8 @@
             <w:r>
               <w:t xml:space="preserve"> so “Temple of the Sun at </w:t>
             </w:r>
-            <w:proofErr w:type="spellStart"/>
-            <w:r>
-              <w:t>Macchu</w:t>
-            </w:r>
-            <w:proofErr w:type="spellEnd"/>
-            <w:r>
-              <w:t xml:space="preserve"> Picchu</w:t>
+            <w:r>
+              <w:t>Macchu Picchu</w:t>
             </w:r>
             <w:r>
               <w:t xml:space="preserve"> (Incan)” can be found by searching for “Wonder (Incan</w:t>
@@ -2886,11 +2724,9 @@
             <w:gridSpan w:val="2"/>
           </w:tcPr>
           <w:p>
-            <w:proofErr w:type="spellStart"/>
             <w:r>
               <w:t>CheckedListBox</w:t>
             </w:r>
-            <w:proofErr w:type="spellEnd"/>
             <w:r>
               <w:t xml:space="preserve"> in QT for events &amp; technologies</w:t>
             </w:r>
@@ -3155,29 +2991,13 @@
           </w:tcPr>
           <w:p>
             <w:r>
-              <w:t>Supplying variables with answers the user provides. Was using std::</w:t>
-            </w:r>
-            <w:proofErr w:type="spellStart"/>
-            <w:r>
-              <w:t>cin</w:t>
-            </w:r>
-            <w:proofErr w:type="spellEnd"/>
-            <w:r>
-              <w:t xml:space="preserve"> for this. Perhaps we’d need to use a popup if we’re using QT framework</w:t>
+              <w:t>Supplying variables with answers the user provides. Was using std::cin for this. Perhaps we’d need to use a popup if we’re using QT framework</w:t>
             </w:r>
             <w:r>
               <w:t xml:space="preserve">. </w:t>
             </w:r>
             <w:r>
-              <w:t xml:space="preserve">The </w:t>
-            </w:r>
-            <w:proofErr w:type="spellStart"/>
-            <w:r>
-              <w:t>QInputDialog</w:t>
-            </w:r>
-            <w:proofErr w:type="spellEnd"/>
-            <w:r>
-              <w:t xml:space="preserve"> class seems to be what we want</w:t>
+              <w:t>The QInputDialog class seems to be what we want</w:t>
             </w:r>
             <w:r>
               <w:t>. Would prefer it if there were like buttons corresponding to the number of options, however</w:t>
@@ -3302,15 +3122,7 @@
           </w:tcPr>
           <w:p>
             <w:r>
-              <w:t>Writing std::</w:t>
-            </w:r>
-            <w:proofErr w:type="spellStart"/>
-            <w:r>
-              <w:t>cout</w:t>
-            </w:r>
-            <w:proofErr w:type="spellEnd"/>
-            <w:r>
-              <w:t xml:space="preserve"> statements to the GUI</w:t>
+              <w:t>Writing std::cout statements to the GUI</w:t>
             </w:r>
           </w:p>
         </w:tc>
@@ -3568,7 +3380,7 @@
           <w:sdtPr>
             <w:id w:val="244318939"/>
             <w14:checkbox>
-              <w14:checked w14:val="0"/>
+              <w14:checked w14:val="1"/>
               <w14:checkedState w14:val="2612" w14:font="MS Gothic"/>
               <w14:uncheckedState w14:val="2610" w14:font="MS Gothic"/>
             </w14:checkbox>
@@ -3583,7 +3395,7 @@
                   <w:rPr>
                     <w:rFonts w:ascii="MS Gothic" w:eastAsia="MS Gothic" w:hAnsi="MS Gothic" w:hint="eastAsia"/>
                   </w:rPr>
-                  <w:t>☐</w:t>
+                  <w:t>☒</w:t>
                 </w:r>
               </w:p>
             </w:tc>
@@ -3600,11 +3412,6 @@
             </w:r>
             <w:r>
               <w:t>playerDetails.csv</w:t>
-            </w:r>
-          </w:p>
-          <w:p>
-            <w:r>
-              <w:t>(Partially done)</w:t>
             </w:r>
           </w:p>
         </w:tc>
@@ -4481,13 +4288,8 @@
         <w:t>Chapter 7 of “Learn QT 5”</w:t>
       </w:r>
       <w:r>
-        <w:t xml:space="preserve">. Opting to use this one first as it talks about using </w:t>
-      </w:r>
-      <w:proofErr w:type="spellStart"/>
-      <w:r>
-        <w:t>SQLLite</w:t>
-      </w:r>
-      <w:proofErr w:type="spellEnd"/>
+        <w:t>. Opting to use this one first as it talks about using SQLLite</w:t>
+      </w:r>
     </w:p>
     <w:p>
       <w:pPr>
@@ -5102,13 +4904,8 @@
       <w:t xml:space="preserve">Kory / </w:t>
     </w:r>
     <w:r>
-      <w:t xml:space="preserve">BGG user </w:t>
+      <w:t>BGG user Karate_Dog</w:t>
     </w:r>
-    <w:proofErr w:type="spellStart"/>
-    <w:r>
-      <w:t>Karate_Dog</w:t>
-    </w:r>
-    <w:proofErr w:type="spellEnd"/>
   </w:p>
 </w:hdr>
 </file>

</xml_diff>

<commit_message>
added icons to menu items and rearranged the menu items. added a dark mode
</commit_message>
<xml_diff>
--- a/AoE2_Calculator-master/documentation/developer_wishlist.docx
+++ b/AoE2_Calculator-master/documentation/developer_wishlist.docx
@@ -2095,7 +2095,8 @@
       <w:tblGrid>
         <w:gridCol w:w="2482"/>
         <w:gridCol w:w="1976"/>
-        <w:gridCol w:w="6304"/>
+        <w:gridCol w:w="923"/>
+        <w:gridCol w:w="5381"/>
       </w:tblGrid>
       <w:tr>
         <w:tc>
@@ -2122,7 +2123,7 @@
         <w:tc>
           <w:tcPr>
             <w:tcW w:w="8280" w:type="dxa"/>
-            <w:gridSpan w:val="2"/>
+            <w:gridSpan w:val="3"/>
             <w:shd w:val="clear" w:color="auto" w:fill="F2F2F2" w:themeFill="background1" w:themeFillShade="F2"/>
           </w:tcPr>
           <w:p>
@@ -2146,7 +2147,7 @@
         <w:tc>
           <w:tcPr>
             <w:tcW w:w="10762" w:type="dxa"/>
-            <w:gridSpan w:val="3"/>
+            <w:gridSpan w:val="4"/>
           </w:tcPr>
           <w:p>
             <w:pPr>
@@ -2194,7 +2195,7 @@
         <w:tc>
           <w:tcPr>
             <w:tcW w:w="8280" w:type="dxa"/>
-            <w:gridSpan w:val="2"/>
+            <w:gridSpan w:val="3"/>
           </w:tcPr>
           <w:p>
             <w:r>
@@ -2232,7 +2233,7 @@
         <w:tc>
           <w:tcPr>
             <w:tcW w:w="8280" w:type="dxa"/>
-            <w:gridSpan w:val="2"/>
+            <w:gridSpan w:val="3"/>
           </w:tcPr>
           <w:p>
             <w:r>
@@ -2270,7 +2271,7 @@
         <w:tc>
           <w:tcPr>
             <w:tcW w:w="8280" w:type="dxa"/>
-            <w:gridSpan w:val="2"/>
+            <w:gridSpan w:val="3"/>
           </w:tcPr>
           <w:p>
             <w:r>
@@ -2308,7 +2309,7 @@
         <w:tc>
           <w:tcPr>
             <w:tcW w:w="8280" w:type="dxa"/>
-            <w:gridSpan w:val="2"/>
+            <w:gridSpan w:val="3"/>
           </w:tcPr>
           <w:p>
             <w:r>
@@ -2321,7 +2322,7 @@
         <w:tc>
           <w:tcPr>
             <w:tcW w:w="10762" w:type="dxa"/>
-            <w:gridSpan w:val="3"/>
+            <w:gridSpan w:val="4"/>
           </w:tcPr>
           <w:p>
             <w:r>
@@ -2379,7 +2380,7 @@
         <w:tc>
           <w:tcPr>
             <w:tcW w:w="8280" w:type="dxa"/>
-            <w:gridSpan w:val="2"/>
+            <w:gridSpan w:val="3"/>
           </w:tcPr>
           <w:p>
             <w:r>
@@ -2420,7 +2421,7 @@
         <w:tc>
           <w:tcPr>
             <w:tcW w:w="8280" w:type="dxa"/>
-            <w:gridSpan w:val="2"/>
+            <w:gridSpan w:val="3"/>
           </w:tcPr>
           <w:p>
             <w:r>
@@ -2461,7 +2462,7 @@
         <w:tc>
           <w:tcPr>
             <w:tcW w:w="8280" w:type="dxa"/>
-            <w:gridSpan w:val="2"/>
+            <w:gridSpan w:val="3"/>
           </w:tcPr>
           <w:p>
             <w:r>
@@ -2502,7 +2503,7 @@
         <w:tc>
           <w:tcPr>
             <w:tcW w:w="8280" w:type="dxa"/>
-            <w:gridSpan w:val="2"/>
+            <w:gridSpan w:val="3"/>
           </w:tcPr>
           <w:p>
             <w:r>
@@ -2540,7 +2541,7 @@
         <w:tc>
           <w:tcPr>
             <w:tcW w:w="8280" w:type="dxa"/>
-            <w:gridSpan w:val="2"/>
+            <w:gridSpan w:val="3"/>
           </w:tcPr>
           <w:p>
             <w:r>
@@ -2615,7 +2616,7 @@
         <w:tc>
           <w:tcPr>
             <w:tcW w:w="8280" w:type="dxa"/>
-            <w:gridSpan w:val="2"/>
+            <w:gridSpan w:val="3"/>
           </w:tcPr>
           <w:p>
             <w:pPr>
@@ -2668,7 +2669,7 @@
         <w:tc>
           <w:tcPr>
             <w:tcW w:w="8280" w:type="dxa"/>
-            <w:gridSpan w:val="2"/>
+            <w:gridSpan w:val="3"/>
           </w:tcPr>
           <w:p>
             <w:pPr>
@@ -2721,7 +2722,7 @@
         <w:tc>
           <w:tcPr>
             <w:tcW w:w="8280" w:type="dxa"/>
-            <w:gridSpan w:val="2"/>
+            <w:gridSpan w:val="3"/>
           </w:tcPr>
           <w:p>
             <w:r>
@@ -2773,7 +2774,7 @@
         <w:tc>
           <w:tcPr>
             <w:tcW w:w="8280" w:type="dxa"/>
-            <w:gridSpan w:val="2"/>
+            <w:gridSpan w:val="3"/>
           </w:tcPr>
           <w:p>
             <w:r>
@@ -2786,13 +2787,18 @@
               <w:t xml:space="preserve"> UI elements with what’s in the .csv files</w:t>
             </w:r>
           </w:p>
+          <w:p>
+            <w:r>
+              <w:t>(Partially done)</w:t>
+            </w:r>
+          </w:p>
         </w:tc>
       </w:tr>
       <w:tr>
         <w:tc>
           <w:tcPr>
             <w:tcW w:w="10762" w:type="dxa"/>
-            <w:gridSpan w:val="3"/>
+            <w:gridSpan w:val="4"/>
           </w:tcPr>
           <w:p>
             <w:pPr>
@@ -2877,7 +2883,7 @@
         <w:tc>
           <w:tcPr>
             <w:tcW w:w="8280" w:type="dxa"/>
-            <w:gridSpan w:val="2"/>
+            <w:gridSpan w:val="3"/>
           </w:tcPr>
           <w:p>
             <w:r>
@@ -2915,7 +2921,7 @@
         <w:tc>
           <w:tcPr>
             <w:tcW w:w="8280" w:type="dxa"/>
-            <w:gridSpan w:val="2"/>
+            <w:gridSpan w:val="3"/>
           </w:tcPr>
           <w:p>
             <w:r>
@@ -2939,7 +2945,7 @@
         <w:tc>
           <w:tcPr>
             <w:tcW w:w="10762" w:type="dxa"/>
-            <w:gridSpan w:val="3"/>
+            <w:gridSpan w:val="4"/>
           </w:tcPr>
           <w:p>
             <w:pPr>
@@ -2987,7 +2993,7 @@
         <w:tc>
           <w:tcPr>
             <w:tcW w:w="8280" w:type="dxa"/>
-            <w:gridSpan w:val="2"/>
+            <w:gridSpan w:val="3"/>
           </w:tcPr>
           <w:p>
             <w:r>
@@ -3009,7 +3015,7 @@
         <w:tc>
           <w:tcPr>
             <w:tcW w:w="10762" w:type="dxa"/>
-            <w:gridSpan w:val="3"/>
+            <w:gridSpan w:val="4"/>
           </w:tcPr>
           <w:p>
             <w:pPr>
@@ -3057,7 +3063,7 @@
         <w:tc>
           <w:tcPr>
             <w:tcW w:w="8280" w:type="dxa"/>
-            <w:gridSpan w:val="2"/>
+            <w:gridSpan w:val="3"/>
           </w:tcPr>
           <w:p>
             <w:r>
@@ -3070,7 +3076,7 @@
         <w:tc>
           <w:tcPr>
             <w:tcW w:w="10762" w:type="dxa"/>
-            <w:gridSpan w:val="3"/>
+            <w:gridSpan w:val="4"/>
           </w:tcPr>
           <w:p>
             <w:pPr>
@@ -3118,7 +3124,7 @@
         <w:tc>
           <w:tcPr>
             <w:tcW w:w="8280" w:type="dxa"/>
-            <w:gridSpan w:val="2"/>
+            <w:gridSpan w:val="3"/>
           </w:tcPr>
           <w:p>
             <w:r>
@@ -3159,7 +3165,7 @@
         <w:tc>
           <w:tcPr>
             <w:tcW w:w="8280" w:type="dxa"/>
-            <w:gridSpan w:val="2"/>
+            <w:gridSpan w:val="3"/>
           </w:tcPr>
           <w:p>
             <w:r>
@@ -3209,11 +3215,15 @@
         <w:tc>
           <w:tcPr>
             <w:tcW w:w="8280" w:type="dxa"/>
-            <w:gridSpan w:val="2"/>
+            <w:gridSpan w:val="3"/>
           </w:tcPr>
           <w:p>
             <w:r>
               <w:t>Making it so the output text is coloured, perhaps using HTML</w:t>
+            </w:r>
+            <w:r>
+              <w:br/>
+              <w:t>(Partially done)</w:t>
             </w:r>
           </w:p>
         </w:tc>
@@ -3225,7 +3235,7 @@
         <w:tc>
           <w:tcPr>
             <w:tcW w:w="10762" w:type="dxa"/>
-            <w:gridSpan w:val="3"/>
+            <w:gridSpan w:val="4"/>
           </w:tcPr>
           <w:p>
             <w:pPr>
@@ -3283,7 +3293,7 @@
         <w:tc>
           <w:tcPr>
             <w:tcW w:w="8280" w:type="dxa"/>
-            <w:gridSpan w:val="2"/>
+            <w:gridSpan w:val="3"/>
           </w:tcPr>
           <w:p>
             <w:r>
@@ -3294,6 +3304,11 @@
             </w:r>
             <w:r>
               <w:t>to the UI elements</w:t>
+            </w:r>
+          </w:p>
+          <w:p>
+            <w:r>
+              <w:t>Having a light and dark mode</w:t>
             </w:r>
           </w:p>
         </w:tc>
@@ -3330,7 +3345,7 @@
         <w:tc>
           <w:tcPr>
             <w:tcW w:w="8280" w:type="dxa"/>
-            <w:gridSpan w:val="2"/>
+            <w:gridSpan w:val="3"/>
           </w:tcPr>
           <w:p>
             <w:r>
@@ -3346,7 +3361,7 @@
         <w:tc>
           <w:tcPr>
             <w:tcW w:w="10762" w:type="dxa"/>
-            <w:gridSpan w:val="3"/>
+            <w:gridSpan w:val="4"/>
           </w:tcPr>
           <w:p>
             <w:pPr>
@@ -3404,7 +3419,7 @@
         <w:tc>
           <w:tcPr>
             <w:tcW w:w="8280" w:type="dxa"/>
-            <w:gridSpan w:val="2"/>
+            <w:gridSpan w:val="3"/>
           </w:tcPr>
           <w:p>
             <w:r>
@@ -3448,7 +3463,7 @@
         <w:tc>
           <w:tcPr>
             <w:tcW w:w="8280" w:type="dxa"/>
-            <w:gridSpan w:val="2"/>
+            <w:gridSpan w:val="3"/>
           </w:tcPr>
           <w:p>
             <w:r>
@@ -3469,7 +3484,7 @@
         <w:tc>
           <w:tcPr>
             <w:tcW w:w="10762" w:type="dxa"/>
-            <w:gridSpan w:val="3"/>
+            <w:gridSpan w:val="4"/>
           </w:tcPr>
           <w:p>
             <w:pPr>
@@ -3520,7 +3535,7 @@
         <w:tc>
           <w:tcPr>
             <w:tcW w:w="8280" w:type="dxa"/>
-            <w:gridSpan w:val="2"/>
+            <w:gridSpan w:val="3"/>
           </w:tcPr>
           <w:p>
             <w:r>
@@ -3536,7 +3551,7 @@
         <w:tc>
           <w:tcPr>
             <w:tcW w:w="10762" w:type="dxa"/>
-            <w:gridSpan w:val="3"/>
+            <w:gridSpan w:val="4"/>
           </w:tcPr>
           <w:p>
             <w:pPr>
@@ -3598,6 +3613,7 @@
         <w:tc>
           <w:tcPr>
             <w:tcW w:w="6304" w:type="dxa"/>
+            <w:gridSpan w:val="2"/>
           </w:tcPr>
           <w:p>
             <w:r>
@@ -3639,6 +3655,7 @@
         <w:tc>
           <w:tcPr>
             <w:tcW w:w="6304" w:type="dxa"/>
+            <w:gridSpan w:val="2"/>
           </w:tcPr>
           <w:p>
             <w:r>
@@ -3696,6 +3713,7 @@
         <w:tc>
           <w:tcPr>
             <w:tcW w:w="6304" w:type="dxa"/>
+            <w:gridSpan w:val="2"/>
           </w:tcPr>
           <w:p>
             <w:r>
@@ -3745,6 +3763,7 @@
         <w:tc>
           <w:tcPr>
             <w:tcW w:w="6304" w:type="dxa"/>
+            <w:gridSpan w:val="2"/>
           </w:tcPr>
           <w:p>
             <w:r>
@@ -3760,7 +3779,7 @@
         <w:tc>
           <w:tcPr>
             <w:tcW w:w="10762" w:type="dxa"/>
-            <w:gridSpan w:val="3"/>
+            <w:gridSpan w:val="4"/>
           </w:tcPr>
           <w:p>
             <w:pPr>
@@ -3818,7 +3837,7 @@
         <w:tc>
           <w:tcPr>
             <w:tcW w:w="8280" w:type="dxa"/>
-            <w:gridSpan w:val="2"/>
+            <w:gridSpan w:val="3"/>
           </w:tcPr>
           <w:p>
             <w:r>
@@ -4013,7 +4032,7 @@
         <w:tc>
           <w:tcPr>
             <w:tcW w:w="8280" w:type="dxa"/>
-            <w:gridSpan w:val="2"/>
+            <w:gridSpan w:val="3"/>
           </w:tcPr>
           <w:p>
             <w:pPr>
@@ -4082,7 +4101,7 @@
         <w:tc>
           <w:tcPr>
             <w:tcW w:w="8280" w:type="dxa"/>
-            <w:gridSpan w:val="2"/>
+            <w:gridSpan w:val="3"/>
           </w:tcPr>
           <w:p>
             <w:pPr>
@@ -4130,7 +4149,80 @@
         <w:tc>
           <w:tcPr>
             <w:tcW w:w="10762" w:type="dxa"/>
-            <w:gridSpan w:val="3"/>
+            <w:gridSpan w:val="4"/>
+          </w:tcPr>
+          <w:p>
+            <w:pPr>
+              <w:rPr>
+                <w:b/>
+                <w:bCs/>
+              </w:rPr>
+            </w:pPr>
+            <w:r>
+              <w:rPr>
+                <w:b/>
+                <w:bCs/>
+              </w:rPr>
+              <w:t>Fixing bizarre problems (if possible)</w:t>
+            </w:r>
+          </w:p>
+        </w:tc>
+      </w:tr>
+      <w:tr>
+        <w:trPr>
+          <w:trHeight w:val="79"/>
+        </w:trPr>
+        <w:sdt>
+          <w:sdtPr>
+            <w:id w:val="1360165468"/>
+            <w14:checkbox>
+              <w14:checked w14:val="0"/>
+              <w14:checkedState w14:val="2612" w14:font="MS Gothic"/>
+              <w14:uncheckedState w14:val="2610" w14:font="MS Gothic"/>
+            </w14:checkbox>
+          </w:sdtPr>
+          <w:sdtContent>
+            <w:tc>
+              <w:tcPr>
+                <w:tcW w:w="5381" w:type="dxa"/>
+                <w:gridSpan w:val="3"/>
+              </w:tcPr>
+              <w:p>
+                <w:pPr>
+                  <w:rPr>
+                    <w:b/>
+                    <w:bCs/>
+                  </w:rPr>
+                </w:pPr>
+                <w:r>
+                  <w:rPr>
+                    <w:rFonts w:ascii="MS Gothic" w:eastAsia="MS Gothic" w:hAnsi="MS Gothic" w:hint="eastAsia"/>
+                  </w:rPr>
+                  <w:t>☐</w:t>
+                </w:r>
+              </w:p>
+            </w:tc>
+          </w:sdtContent>
+        </w:sdt>
+        <w:tc>
+          <w:tcPr>
+            <w:tcW w:w="5381" w:type="dxa"/>
+          </w:tcPr>
+          <w:p>
+            <w:r>
+              <w:t>Menu items appearing on second monitor</w:t>
+            </w:r>
+          </w:p>
+        </w:tc>
+      </w:tr>
+      <w:tr>
+        <w:trPr>
+          <w:trHeight w:val="79"/>
+        </w:trPr>
+        <w:tc>
+          <w:tcPr>
+            <w:tcW w:w="10762" w:type="dxa"/>
+            <w:gridSpan w:val="4"/>
           </w:tcPr>
           <w:p>
             <w:pPr>
@@ -4181,7 +4273,7 @@
         <w:tc>
           <w:tcPr>
             <w:tcW w:w="8280" w:type="dxa"/>
-            <w:gridSpan w:val="2"/>
+            <w:gridSpan w:val="3"/>
           </w:tcPr>
           <w:p>
             <w:r>
@@ -4206,6 +4298,7 @@
         <w:jc w:val="left"/>
       </w:pPr>
       <w:r>
+        <w:lastRenderedPageBreak/>
         <w:br w:type="page"/>
       </w:r>
     </w:p>

</xml_diff>

<commit_message>
fixed bug with mangudai and throwing axeman and added a map function. program in a bad state
</commit_message>
<xml_diff>
--- a/AoE2_Calculator-master/documentation/developer_wishlist.docx
+++ b/AoE2_Calculator-master/documentation/developer_wishlist.docx
@@ -4582,6 +4582,50 @@
         <w:contextualSpacing w:val="0"/>
         <w:jc w:val="left"/>
       </w:pPr>
+      <w:r>
+        <w:t>events, technologies</w:t>
+      </w:r>
+    </w:p>
+    <w:p>
+      <w:pPr>
+        <w:spacing w:after="160" w:line="259" w:lineRule="auto"/>
+        <w:contextualSpacing w:val="0"/>
+        <w:jc w:val="left"/>
+      </w:pPr>
+      <w:r>
+        <w:t>have option to filter all ticked ones</w:t>
+      </w:r>
+    </w:p>
+    <w:p>
+      <w:pPr>
+        <w:spacing w:after="160" w:line="259" w:lineRule="auto"/>
+        <w:contextualSpacing w:val="0"/>
+        <w:jc w:val="left"/>
+      </w:pPr>
+    </w:p>
+    <w:p>
+      <w:pPr>
+        <w:spacing w:after="160" w:line="259" w:lineRule="auto"/>
+        <w:contextualSpacing w:val="0"/>
+        <w:jc w:val="left"/>
+      </w:pPr>
+    </w:p>
+    <w:p>
+      <w:pPr>
+        <w:spacing w:after="160" w:line="259" w:lineRule="auto"/>
+        <w:contextualSpacing w:val="0"/>
+        <w:jc w:val="left"/>
+      </w:pPr>
+    </w:p>
+    <w:p>
+      <w:pPr>
+        <w:spacing w:after="160" w:line="259" w:lineRule="auto"/>
+        <w:contextualSpacing w:val="0"/>
+        <w:jc w:val="left"/>
+      </w:pPr>
+      <w:r>
+        <w:t>entities - have icons beside names</w:t>
+      </w:r>
     </w:p>
     <w:p>
       <w:pPr>

</xml_diff>

<commit_message>
finished toggle for active events and technologies
</commit_message>
<xml_diff>
--- a/AoE2_Calculator-master/documentation/developer_wishlist.docx
+++ b/AoE2_Calculator-master/documentation/developer_wishlist.docx
@@ -13,13 +13,8 @@
         <w:t>’s</w:t>
       </w:r>
       <w:r>
-        <w:t xml:space="preserve"> </w:t>
-      </w:r>
-      <w:proofErr w:type="spellStart"/>
-      <w:r>
-        <w:t>wishlist</w:t>
-      </w:r>
-      <w:proofErr w:type="spellEnd"/>
+        <w:t xml:space="preserve"> wishlist</w:t>
+      </w:r>
     </w:p>
     <w:p>
       <w:pPr>
@@ -289,14 +284,12 @@
               </w:rPr>
               <w:t xml:space="preserve">string </w:t>
             </w:r>
-            <w:proofErr w:type="spellStart"/>
             <w:r>
               <w:rPr>
                 <w:rFonts w:ascii="Consolas" w:hAnsi="Consolas"/>
               </w:rPr>
               <w:t>unitName</w:t>
             </w:r>
-            <w:proofErr w:type="spellEnd"/>
           </w:p>
           <w:p>
             <w:pPr>
@@ -330,21 +323,7 @@
               <w:rPr>
                 <w:rFonts w:ascii="Consolas" w:hAnsi="Consolas"/>
               </w:rPr>
-              <w:t xml:space="preserve">bool </w:t>
-            </w:r>
-            <w:proofErr w:type="spellStart"/>
-            <w:r>
-              <w:rPr>
-                <w:rFonts w:ascii="Consolas" w:hAnsi="Consolas"/>
-              </w:rPr>
-              <w:t>armorClass</w:t>
-            </w:r>
-            <w:proofErr w:type="spellEnd"/>
-            <w:r>
-              <w:rPr>
-                <w:rFonts w:ascii="Consolas" w:hAnsi="Consolas"/>
-              </w:rPr>
-              <w:t>[20];</w:t>
+              <w:t>bool armorClass[20];</w:t>
             </w:r>
           </w:p>
           <w:tbl>
@@ -451,13 +430,8 @@
                   <w:pPr>
                     <w:pStyle w:val="ListParagraph"/>
                   </w:pPr>
-                  <w:proofErr w:type="spellStart"/>
                   <w:r>
-                    <w:t>Cavalry_Archer</w:t>
-                  </w:r>
-                  <w:proofErr w:type="spellEnd"/>
-                  <w:r>
-                    <w:t xml:space="preserve"> </w:t>
+                    <w:t xml:space="preserve">Cavalry_Archer </w:t>
                   </w:r>
                   <w:r>
                     <w:t>[</w:t>
@@ -473,13 +447,8 @@
                   <w:pPr>
                     <w:pStyle w:val="ListParagraph"/>
                   </w:pPr>
-                  <w:proofErr w:type="spellStart"/>
                   <w:r>
-                    <w:t>Eagle_Warrior</w:t>
-                  </w:r>
-                  <w:proofErr w:type="spellEnd"/>
-                  <w:r>
-                    <w:t xml:space="preserve"> </w:t>
+                    <w:t xml:space="preserve">Eagle_Warrior </w:t>
                   </w:r>
                   <w:r>
                     <w:t>[</w:t>
@@ -495,13 +464,8 @@
                   <w:pPr>
                     <w:pStyle w:val="ListParagraph"/>
                   </w:pPr>
-                  <w:proofErr w:type="spellStart"/>
                   <w:r>
-                    <w:t>Gunpowder_Unit</w:t>
-                  </w:r>
-                  <w:proofErr w:type="spellEnd"/>
-                  <w:r>
-                    <w:t xml:space="preserve"> </w:t>
+                    <w:t xml:space="preserve">Gunpowder_Unit </w:t>
                   </w:r>
                   <w:r>
                     <w:t>[</w:t>
@@ -578,11 +542,9 @@
                   <w:pPr>
                     <w:pStyle w:val="ListParagraph"/>
                   </w:pPr>
-                  <w:proofErr w:type="spellStart"/>
                   <w:r>
                     <w:t>Siege_Weapon</w:t>
                   </w:r>
-                  <w:proofErr w:type="spellEnd"/>
                   <w:r>
                     <w:t xml:space="preserve"> [12]</w:t>
                   </w:r>
@@ -602,11 +564,9 @@
                   <w:pPr>
                     <w:pStyle w:val="ListParagraph"/>
                   </w:pPr>
-                  <w:proofErr w:type="spellStart"/>
                   <w:r>
                     <w:t>Standard_Building</w:t>
                   </w:r>
-                  <w:proofErr w:type="spellEnd"/>
                   <w:r>
                     <w:t xml:space="preserve"> [14]</w:t>
                   </w:r>
@@ -615,11 +575,9 @@
                   <w:pPr>
                     <w:pStyle w:val="ListParagraph"/>
                   </w:pPr>
-                  <w:proofErr w:type="spellStart"/>
                   <w:r>
                     <w:t>Stone_Defence</w:t>
                   </w:r>
-                  <w:proofErr w:type="spellEnd"/>
                   <w:r>
                     <w:t xml:space="preserve"> [15]</w:t>
                   </w:r>
@@ -628,11 +586,9 @@
                   <w:pPr>
                     <w:pStyle w:val="ListParagraph"/>
                   </w:pPr>
-                  <w:proofErr w:type="spellStart"/>
                   <w:r>
                     <w:t>Turtle_Ship</w:t>
                   </w:r>
-                  <w:proofErr w:type="spellEnd"/>
                   <w:r>
                     <w:t xml:space="preserve"> [16]</w:t>
                   </w:r>
@@ -641,11 +597,9 @@
                   <w:pPr>
                     <w:pStyle w:val="ListParagraph"/>
                   </w:pPr>
-                  <w:proofErr w:type="spellStart"/>
                   <w:r>
                     <w:t>Unique_Unit</w:t>
                   </w:r>
-                  <w:proofErr w:type="spellEnd"/>
                   <w:r>
                     <w:t xml:space="preserve"> [17]</w:t>
                   </w:r>
@@ -654,11 +608,9 @@
                   <w:pPr>
                     <w:pStyle w:val="ListParagraph"/>
                   </w:pPr>
-                  <w:proofErr w:type="spellStart"/>
                   <w:r>
                     <w:t>Wall_&amp;_Gate</w:t>
                   </w:r>
-                  <w:proofErr w:type="spellEnd"/>
                   <w:r>
                     <w:t xml:space="preserve"> [18]</w:t>
                   </w:r>
@@ -718,14 +670,12 @@
               </w:rPr>
               <w:t xml:space="preserve">int </w:t>
             </w:r>
-            <w:proofErr w:type="spellStart"/>
             <w:r>
               <w:rPr>
                 <w:rFonts w:ascii="Consolas" w:hAnsi="Consolas"/>
               </w:rPr>
               <w:t>unitHealth</w:t>
             </w:r>
-            <w:proofErr w:type="spellEnd"/>
             <w:r>
               <w:rPr>
                 <w:rFonts w:ascii="Consolas" w:hAnsi="Consolas"/>
@@ -759,21 +709,54 @@
               <w:rPr>
                 <w:rFonts w:ascii="Consolas" w:hAnsi="Consolas"/>
               </w:rPr>
-              <w:t xml:space="preserve"> </w:t>
-            </w:r>
-            <w:proofErr w:type="spellStart"/>
+              <w:t xml:space="preserve"> rangedDamage;</w:t>
+            </w:r>
+          </w:p>
+          <w:p>
+            <w:pPr>
+              <w:pStyle w:val="ListParagraph"/>
+            </w:pPr>
+            <w:r>
+              <w:t xml:space="preserve">The standard damage (SD) value </w:t>
+            </w:r>
+            <w:r>
+              <w:rPr>
+                <w:b/>
+                <w:bCs/>
+              </w:rPr>
+              <w:t>(9)</w:t>
+            </w:r>
+          </w:p>
+          <w:p>
             <w:r>
               <w:rPr>
                 <w:rFonts w:ascii="Consolas" w:hAnsi="Consolas"/>
               </w:rPr>
-              <w:t>rangedDamage</w:t>
-            </w:r>
-            <w:proofErr w:type="spellEnd"/>
+              <w:lastRenderedPageBreak/>
+              <w:t>int standardDamage;</w:t>
+            </w:r>
+          </w:p>
+          <w:p>
+            <w:pPr>
+              <w:pStyle w:val="ListParagraph"/>
+            </w:pPr>
+            <w:r>
+              <w:t xml:space="preserve">The Age pre-requisite of the card </w:t>
+            </w:r>
+            <w:r>
+              <w:rPr>
+                <w:b/>
+                <w:bCs/>
+              </w:rPr>
+              <w:t>(10)</w:t>
+            </w:r>
+          </w:p>
+          <w:p>
             <w:r>
               <w:rPr>
                 <w:rFonts w:ascii="Consolas" w:hAnsi="Consolas"/>
               </w:rPr>
-              <w:t>;</w:t>
+              <w:t>int unitAge;</w:t>
             </w:r>
           </w:p>
           <w:p>
@@ -781,14 +764,20 @@
               <w:pStyle w:val="ListParagraph"/>
             </w:pPr>
             <w:r>
-              <w:t xml:space="preserve">The standard damage (SD) value </w:t>
-            </w:r>
-            <w:r>
-              <w:rPr>
-                <w:b/>
-                <w:bCs/>
-              </w:rPr>
-              <w:t>(9)</w:t>
+              <w:t xml:space="preserve">The point value </w:t>
+            </w:r>
+            <w:r>
+              <w:rPr>
+                <w:b/>
+                <w:bCs/>
+              </w:rPr>
+              <w:t>(12)</w:t>
+            </w:r>
+            <w:r>
+              <w:t>. Sum of resource cost</w:t>
+            </w:r>
+            <w:r>
+              <w:t>. What’s awarded for killing the entity</w:t>
             </w:r>
           </w:p>
           <w:p>
@@ -796,171 +785,48 @@
               <w:rPr>
                 <w:rFonts w:ascii="Consolas" w:hAnsi="Consolas"/>
               </w:rPr>
-              <w:lastRenderedPageBreak/>
-              <w:t xml:space="preserve">int </w:t>
-            </w:r>
-            <w:proofErr w:type="spellStart"/>
+              <w:t>int pointValue;</w:t>
+            </w:r>
+          </w:p>
+          <w:p>
+            <w:pPr>
+              <w:pStyle w:val="ListParagraph"/>
+            </w:pPr>
+            <w:r>
+              <w:t>The garrison value, which appears on</w:t>
+            </w:r>
+            <w:r>
+              <w:t xml:space="preserve"> some</w:t>
+            </w:r>
+            <w:r>
+              <w:t xml:space="preserve"> buildings</w:t>
+            </w:r>
+            <w:r>
+              <w:t xml:space="preserve"> in case it’s ever relevant</w:t>
+            </w:r>
+          </w:p>
+          <w:p>
             <w:r>
               <w:rPr>
                 <w:rFonts w:ascii="Consolas" w:hAnsi="Consolas"/>
               </w:rPr>
-              <w:t>standardDamage</w:t>
-            </w:r>
-            <w:proofErr w:type="spellEnd"/>
+              <w:t>int garrisonValue;</w:t>
+            </w:r>
+          </w:p>
+          <w:p>
+            <w:pPr>
+              <w:pStyle w:val="ListParagraph"/>
+            </w:pPr>
+            <w:r>
+              <w:t>The quantity of the entity</w:t>
+            </w:r>
+          </w:p>
+          <w:p>
             <w:r>
               <w:rPr>
                 <w:rFonts w:ascii="Consolas" w:hAnsi="Consolas"/>
               </w:rPr>
-              <w:t>;</w:t>
-            </w:r>
-          </w:p>
-          <w:p>
-            <w:pPr>
-              <w:pStyle w:val="ListParagraph"/>
-            </w:pPr>
-            <w:r>
-              <w:t xml:space="preserve">The Age pre-requisite of the card </w:t>
-            </w:r>
-            <w:r>
-              <w:rPr>
-                <w:b/>
-                <w:bCs/>
-              </w:rPr>
-              <w:t>(10)</w:t>
-            </w:r>
-          </w:p>
-          <w:p>
-            <w:r>
-              <w:rPr>
-                <w:rFonts w:ascii="Consolas" w:hAnsi="Consolas"/>
-              </w:rPr>
-              <w:t xml:space="preserve">int </w:t>
-            </w:r>
-            <w:proofErr w:type="spellStart"/>
-            <w:r>
-              <w:rPr>
-                <w:rFonts w:ascii="Consolas" w:hAnsi="Consolas"/>
-              </w:rPr>
-              <w:t>unitAge</w:t>
-            </w:r>
-            <w:proofErr w:type="spellEnd"/>
-            <w:r>
-              <w:rPr>
-                <w:rFonts w:ascii="Consolas" w:hAnsi="Consolas"/>
-              </w:rPr>
-              <w:t>;</w:t>
-            </w:r>
-          </w:p>
-          <w:p>
-            <w:pPr>
-              <w:pStyle w:val="ListParagraph"/>
-            </w:pPr>
-            <w:r>
-              <w:t xml:space="preserve">The point value </w:t>
-            </w:r>
-            <w:r>
-              <w:rPr>
-                <w:b/>
-                <w:bCs/>
-              </w:rPr>
-              <w:t>(12)</w:t>
-            </w:r>
-            <w:r>
-              <w:t>. Sum of resource cost</w:t>
-            </w:r>
-            <w:r>
-              <w:t>. What’s awarded for killing the entity</w:t>
-            </w:r>
-          </w:p>
-          <w:p>
-            <w:r>
-              <w:rPr>
-                <w:rFonts w:ascii="Consolas" w:hAnsi="Consolas"/>
-              </w:rPr>
-              <w:t xml:space="preserve">int </w:t>
-            </w:r>
-            <w:proofErr w:type="spellStart"/>
-            <w:r>
-              <w:rPr>
-                <w:rFonts w:ascii="Consolas" w:hAnsi="Consolas"/>
-              </w:rPr>
-              <w:t>pointValue</w:t>
-            </w:r>
-            <w:proofErr w:type="spellEnd"/>
-            <w:r>
-              <w:rPr>
-                <w:rFonts w:ascii="Consolas" w:hAnsi="Consolas"/>
-              </w:rPr>
-              <w:t>;</w:t>
-            </w:r>
-          </w:p>
-          <w:p>
-            <w:pPr>
-              <w:pStyle w:val="ListParagraph"/>
-            </w:pPr>
-            <w:r>
-              <w:t>The garrison value, which appears on</w:t>
-            </w:r>
-            <w:r>
-              <w:t xml:space="preserve"> some</w:t>
-            </w:r>
-            <w:r>
-              <w:t xml:space="preserve"> buildings</w:t>
-            </w:r>
-            <w:r>
-              <w:t xml:space="preserve"> in case it’s ever relevant</w:t>
-            </w:r>
-          </w:p>
-          <w:p>
-            <w:r>
-              <w:rPr>
-                <w:rFonts w:ascii="Consolas" w:hAnsi="Consolas"/>
-              </w:rPr>
-              <w:t xml:space="preserve">int </w:t>
-            </w:r>
-            <w:proofErr w:type="spellStart"/>
-            <w:r>
-              <w:rPr>
-                <w:rFonts w:ascii="Consolas" w:hAnsi="Consolas"/>
-              </w:rPr>
-              <w:t>garrisonValue</w:t>
-            </w:r>
-            <w:proofErr w:type="spellEnd"/>
-            <w:r>
-              <w:rPr>
-                <w:rFonts w:ascii="Consolas" w:hAnsi="Consolas"/>
-              </w:rPr>
-              <w:t>;</w:t>
-            </w:r>
-          </w:p>
-          <w:p>
-            <w:pPr>
-              <w:pStyle w:val="ListParagraph"/>
-            </w:pPr>
-            <w:r>
-              <w:t>The quantity of the entity</w:t>
-            </w:r>
-          </w:p>
-          <w:p>
-            <w:r>
-              <w:rPr>
-                <w:rFonts w:ascii="Consolas" w:hAnsi="Consolas"/>
-              </w:rPr>
-              <w:t xml:space="preserve">int </w:t>
-            </w:r>
-            <w:proofErr w:type="spellStart"/>
-            <w:r>
-              <w:rPr>
-                <w:rFonts w:ascii="Consolas" w:hAnsi="Consolas"/>
-              </w:rPr>
-              <w:t>unitQuantity</w:t>
-            </w:r>
-            <w:proofErr w:type="spellEnd"/>
-            <w:r>
-              <w:rPr>
-                <w:rFonts w:ascii="Consolas" w:hAnsi="Consolas"/>
-              </w:rPr>
-              <w:t>;</w:t>
+              <w:t>int unitQuantity;</w:t>
             </w:r>
           </w:p>
           <w:p/>
@@ -1598,15 +1464,7 @@
           <w:p/>
           <w:p>
             <w:r>
-              <w:t>Not using std::</w:t>
-            </w:r>
-            <w:proofErr w:type="spellStart"/>
-            <w:r>
-              <w:t>cin</w:t>
-            </w:r>
-            <w:proofErr w:type="spellEnd"/>
-            <w:r>
-              <w:t xml:space="preserve"> for this as there’s too much that would need to be entered and it inserts odd symbols for capitals and underscores</w:t>
+              <w:t>Not using std::cin for this as there’s too much that would need to be entered and it inserts odd symbols for capitals and underscores</w:t>
             </w:r>
             <w:r>
               <w:br/>
@@ -1872,15 +1730,7 @@
                     <w:jc w:val="left"/>
                   </w:pPr>
                   <w:r>
-                    <w:t>if(</w:t>
-                  </w:r>
-                  <w:proofErr w:type="spellStart"/>
-                  <w:r>
-                    <w:t>entityName</w:t>
-                  </w:r>
-                  <w:proofErr w:type="spellEnd"/>
-                  <w:r>
-                    <w:t xml:space="preserve"> == “Archer_(Saracen)”) then{</w:t>
+                    <w:t>if(entityName == “Archer_(Saracen)”) then{</w:t>
                   </w:r>
                 </w:p>
                 <w:p>
@@ -1889,13 +1739,8 @@
                     <w:ind w:left="720"/>
                     <w:jc w:val="left"/>
                   </w:pPr>
-                  <w:proofErr w:type="spellStart"/>
                   <w:r>
-                    <w:t>currentSelection</w:t>
-                  </w:r>
-                  <w:proofErr w:type="spellEnd"/>
-                  <w:r>
-                    <w:t xml:space="preserve"> = </w:t>
+                    <w:t xml:space="preserve">currentSelection = </w:t>
                   </w:r>
                   <w:r>
                     <w:t>{“</w:t>
@@ -2716,13 +2561,8 @@
             <w:r>
               <w:t xml:space="preserve"> so “Temple of the Sun at </w:t>
             </w:r>
-            <w:proofErr w:type="spellStart"/>
-            <w:r>
-              <w:t>Macchu</w:t>
-            </w:r>
-            <w:proofErr w:type="spellEnd"/>
-            <w:r>
-              <w:t xml:space="preserve"> Picchu</w:t>
+            <w:r>
+              <w:t>Macchu Picchu</w:t>
             </w:r>
             <w:r>
               <w:t xml:space="preserve"> (Incan)” can be found by searching for “Wonder (Incan</w:t>
@@ -2882,11 +2722,9 @@
             <w:gridSpan w:val="3"/>
           </w:tcPr>
           <w:p>
-            <w:proofErr w:type="spellStart"/>
             <w:r>
               <w:t>CheckedListBox</w:t>
             </w:r>
-            <w:proofErr w:type="spellEnd"/>
             <w:r>
               <w:t xml:space="preserve"> in QT for events &amp; technologies</w:t>
             </w:r>
@@ -3156,29 +2994,13 @@
           </w:tcPr>
           <w:p>
             <w:r>
-              <w:t>Supplying variables with answers the user provides. Was using std::</w:t>
-            </w:r>
-            <w:proofErr w:type="spellStart"/>
-            <w:r>
-              <w:t>cin</w:t>
-            </w:r>
-            <w:proofErr w:type="spellEnd"/>
-            <w:r>
-              <w:t xml:space="preserve"> for this. Perhaps we’d need to use a popup if we’re using QT framework</w:t>
+              <w:t>Supplying variables with answers the user provides. Was using std::cin for this. Perhaps we’d need to use a popup if we’re using QT framework</w:t>
             </w:r>
             <w:r>
               <w:t xml:space="preserve">. </w:t>
             </w:r>
             <w:r>
-              <w:t xml:space="preserve">The </w:t>
-            </w:r>
-            <w:proofErr w:type="spellStart"/>
-            <w:r>
-              <w:t>QInputDialog</w:t>
-            </w:r>
-            <w:proofErr w:type="spellEnd"/>
-            <w:r>
-              <w:t xml:space="preserve"> class seems to be what we want</w:t>
+              <w:t>The QInputDialog class seems to be what we want</w:t>
             </w:r>
             <w:r>
               <w:t>. Would prefer it if there were like buttons corresponding to the number of options, however</w:t>
@@ -3303,15 +3125,7 @@
           </w:tcPr>
           <w:p>
             <w:r>
-              <w:t>Writing std::</w:t>
-            </w:r>
-            <w:proofErr w:type="spellStart"/>
-            <w:r>
-              <w:t>cout</w:t>
-            </w:r>
-            <w:proofErr w:type="spellEnd"/>
-            <w:r>
-              <w:t xml:space="preserve"> statements to the GUI</w:t>
+              <w:t>Writing std::cout statements to the GUI</w:t>
             </w:r>
           </w:p>
         </w:tc>
@@ -4553,80 +4367,416 @@
                 <w:b/>
                 <w:bCs/>
               </w:rPr>
-              <w:t xml:space="preserve">Implementing a PDF viewer for the user guide, developer guide, and developer </w:t>
-            </w:r>
-            <w:proofErr w:type="spellStart"/>
-            <w:r>
-              <w:rPr>
-                <w:b/>
-                <w:bCs/>
-              </w:rPr>
-              <w:t>wishlist</w:t>
-            </w:r>
-            <w:proofErr w:type="spellEnd"/>
-            <w:r>
-              <w:rPr>
-                <w:b/>
-                <w:bCs/>
-              </w:rPr>
-              <w:t xml:space="preserve"> files</w:t>
+              <w:t>Implementing a PDF viewer for the user guide, developer guide, and developer wishlist files</w:t>
+            </w:r>
+          </w:p>
+        </w:tc>
+      </w:tr>
+      <w:tr>
+        <w:trPr>
+          <w:trHeight w:val="79"/>
+        </w:trPr>
+        <w:sdt>
+          <w:sdtPr>
+            <w:rPr>
+              <w:b/>
+              <w:bCs/>
+            </w:rPr>
+            <w:id w:val="1786540540"/>
+            <w14:checkbox>
+              <w14:checked w14:val="1"/>
+              <w14:checkedState w14:val="2612" w14:font="MS Gothic"/>
+              <w14:uncheckedState w14:val="2610" w14:font="MS Gothic"/>
+            </w14:checkbox>
+          </w:sdtPr>
+          <w:sdtContent>
+            <w:tc>
+              <w:tcPr>
+                <w:tcW w:w="2482" w:type="dxa"/>
+              </w:tcPr>
+              <w:p>
+                <w:pPr>
+                  <w:rPr>
+                    <w:b/>
+                    <w:bCs/>
+                  </w:rPr>
+                </w:pPr>
+                <w:r>
+                  <w:rPr>
+                    <w:rFonts w:ascii="MS Gothic" w:eastAsia="MS Gothic" w:hAnsi="MS Gothic" w:hint="eastAsia"/>
+                    <w:b/>
+                    <w:bCs/>
+                  </w:rPr>
+                  <w:t>☒</w:t>
+                </w:r>
+              </w:p>
+            </w:tc>
+          </w:sdtContent>
+        </w:sdt>
+        <w:tc>
+          <w:tcPr>
+            <w:tcW w:w="8280" w:type="dxa"/>
+            <w:gridSpan w:val="3"/>
+          </w:tcPr>
+          <w:p>
+            <w:pPr>
+              <w:rPr>
+                <w:b/>
+                <w:bCs/>
+              </w:rPr>
+            </w:pPr>
+            <w:r>
+              <w:rPr>
+                <w:b/>
+                <w:bCs/>
+              </w:rPr>
+              <w:t>Having an option to filter all the ticked events and technologies</w:t>
+            </w:r>
+          </w:p>
+        </w:tc>
+      </w:tr>
+      <w:tr>
+        <w:trPr>
+          <w:trHeight w:val="79"/>
+        </w:trPr>
+        <w:sdt>
+          <w:sdtPr>
+            <w:rPr>
+              <w:b/>
+              <w:bCs/>
+            </w:rPr>
+            <w:id w:val="-1936505309"/>
+            <w14:checkbox>
+              <w14:checked w14:val="0"/>
+              <w14:checkedState w14:val="2612" w14:font="MS Gothic"/>
+              <w14:uncheckedState w14:val="2610" w14:font="MS Gothic"/>
+            </w14:checkbox>
+          </w:sdtPr>
+          <w:sdtContent>
+            <w:tc>
+              <w:tcPr>
+                <w:tcW w:w="2482" w:type="dxa"/>
+              </w:tcPr>
+              <w:p>
+                <w:pPr>
+                  <w:rPr>
+                    <w:b/>
+                    <w:bCs/>
+                  </w:rPr>
+                </w:pPr>
+                <w:r>
+                  <w:rPr>
+                    <w:rFonts w:ascii="MS Gothic" w:eastAsia="MS Gothic" w:hAnsi="MS Gothic" w:hint="eastAsia"/>
+                    <w:b/>
+                    <w:bCs/>
+                  </w:rPr>
+                  <w:t>☐</w:t>
+                </w:r>
+              </w:p>
+            </w:tc>
+          </w:sdtContent>
+        </w:sdt>
+        <w:tc>
+          <w:tcPr>
+            <w:tcW w:w="8280" w:type="dxa"/>
+            <w:gridSpan w:val="3"/>
+          </w:tcPr>
+          <w:p>
+            <w:pPr>
+              <w:rPr>
+                <w:b/>
+                <w:bCs/>
+              </w:rPr>
+            </w:pPr>
+            <w:r>
+              <w:rPr>
+                <w:b/>
+                <w:bCs/>
+              </w:rPr>
+              <w:t>Having</w:t>
+            </w:r>
+            <w:r>
+              <w:rPr>
+                <w:b/>
+                <w:bCs/>
+              </w:rPr>
+              <w:t xml:space="preserve"> icons for entities, which would consist of</w:t>
+            </w:r>
+            <w:r>
+              <w:rPr>
+                <w:b/>
+                <w:bCs/>
+              </w:rPr>
+              <w:t xml:space="preserve"> </w:t>
+            </w:r>
+            <w:r>
+              <w:rPr>
+                <w:b/>
+                <w:bCs/>
+              </w:rPr>
+              <w:t>attack animation</w:t>
+            </w:r>
+            <w:r>
+              <w:rPr>
+                <w:b/>
+                <w:bCs/>
+              </w:rPr>
+              <w:t xml:space="preserve"> for units / still pictures for buildings</w:t>
+            </w:r>
+            <w:r>
+              <w:rPr>
+                <w:b/>
+                <w:bCs/>
+              </w:rPr>
+              <w:t xml:space="preserve"> </w:t>
+            </w:r>
+            <w:r>
+              <w:rPr>
+                <w:b/>
+                <w:bCs/>
+              </w:rPr>
+              <w:br/>
+            </w:r>
+            <w:r>
+              <w:rPr>
+                <w:b/>
+                <w:bCs/>
+              </w:rPr>
+              <w:br/>
+              <w:t>Can refer to this AoE 2 database for an example of that</w:t>
+            </w:r>
+            <w:r>
+              <w:rPr>
+                <w:b/>
+                <w:bCs/>
+              </w:rPr>
+              <w:br/>
+            </w:r>
+            <w:hyperlink r:id="rId13" w:history="1">
+              <w:r>
+                <w:rPr>
+                  <w:rStyle w:val="Hyperlink"/>
+                  <w:b/>
+                  <w:bCs/>
+                </w:rPr>
+                <w:t>https://www.aoe2database.com/unit/129/-1/en</w:t>
+              </w:r>
+            </w:hyperlink>
+            <w:r>
+              <w:rPr>
+                <w:b/>
+                <w:bCs/>
+              </w:rPr>
+              <w:br/>
+            </w:r>
+            <w:hyperlink r:id="rId14" w:history="1">
+              <w:r>
+                <w:rPr>
+                  <w:rStyle w:val="Hyperlink"/>
+                  <w:b/>
+                  <w:bCs/>
+                </w:rPr>
+                <w:t>https://www.aoe2database.com/building/7/-1/en</w:t>
+              </w:r>
+            </w:hyperlink>
+            <w:r>
+              <w:rPr>
+                <w:b/>
+                <w:bCs/>
+              </w:rPr>
+              <w:br/>
+            </w:r>
+            <w:r>
+              <w:rPr>
+                <w:b/>
+                <w:bCs/>
+              </w:rPr>
+              <w:br/>
+            </w:r>
+            <w:r>
+              <w:rPr>
+                <w:b/>
+                <w:bCs/>
+              </w:rPr>
+              <w:br/>
+              <w:t>Wouldn’t want it to rotate, however</w:t>
+            </w:r>
+          </w:p>
+        </w:tc>
+      </w:tr>
+      <w:tr>
+        <w:trPr>
+          <w:trHeight w:val="79"/>
+        </w:trPr>
+        <w:sdt>
+          <w:sdtPr>
+            <w:rPr>
+              <w:b/>
+              <w:bCs/>
+            </w:rPr>
+            <w:id w:val="-1537193232"/>
+            <w14:checkbox>
+              <w14:checked w14:val="0"/>
+              <w14:checkedState w14:val="2612" w14:font="MS Gothic"/>
+              <w14:uncheckedState w14:val="2610" w14:font="MS Gothic"/>
+            </w14:checkbox>
+          </w:sdtPr>
+          <w:sdtContent>
+            <w:tc>
+              <w:tcPr>
+                <w:tcW w:w="2482" w:type="dxa"/>
+              </w:tcPr>
+              <w:p>
+                <w:pPr>
+                  <w:rPr>
+                    <w:b/>
+                    <w:bCs/>
+                  </w:rPr>
+                </w:pPr>
+                <w:r>
+                  <w:rPr>
+                    <w:rFonts w:ascii="MS Gothic" w:eastAsia="MS Gothic" w:hAnsi="MS Gothic" w:hint="eastAsia"/>
+                    <w:b/>
+                    <w:bCs/>
+                  </w:rPr>
+                  <w:t>☐</w:t>
+                </w:r>
+              </w:p>
+            </w:tc>
+          </w:sdtContent>
+        </w:sdt>
+        <w:tc>
+          <w:tcPr>
+            <w:tcW w:w="8280" w:type="dxa"/>
+            <w:gridSpan w:val="3"/>
+          </w:tcPr>
+          <w:p>
+            <w:pPr>
+              <w:rPr>
+                <w:b/>
+                <w:bCs/>
+              </w:rPr>
+            </w:pPr>
+            <w:r>
+              <w:rPr>
+                <w:b/>
+                <w:bCs/>
+              </w:rPr>
+              <w:t>Having icons for the technologies</w:t>
+            </w:r>
+            <w:r>
+              <w:rPr>
+                <w:b/>
+                <w:bCs/>
+              </w:rPr>
+              <w:br/>
+            </w:r>
+            <w:r>
+              <w:rPr>
+                <w:b/>
+                <w:bCs/>
+              </w:rPr>
+              <w:br/>
+            </w:r>
+            <w:hyperlink r:id="rId15" w:history="1">
+              <w:r>
+                <w:rPr>
+                  <w:rStyle w:val="Hyperlink"/>
+                  <w:b/>
+                  <w:bCs/>
+                </w:rPr>
+                <w:t>https://www.aoe2database.com/tech/115/-1/en</w:t>
+              </w:r>
+            </w:hyperlink>
+            <w:r>
+              <w:rPr>
+                <w:b/>
+                <w:bCs/>
+              </w:rPr>
+              <w:br/>
+            </w:r>
+          </w:p>
+        </w:tc>
+      </w:tr>
+      <w:tr>
+        <w:trPr>
+          <w:trHeight w:val="79"/>
+        </w:trPr>
+        <w:sdt>
+          <w:sdtPr>
+            <w:rPr>
+              <w:b/>
+              <w:bCs/>
+            </w:rPr>
+            <w:id w:val="-583449198"/>
+            <w14:checkbox>
+              <w14:checked w14:val="0"/>
+              <w14:checkedState w14:val="2612" w14:font="MS Gothic"/>
+              <w14:uncheckedState w14:val="2610" w14:font="MS Gothic"/>
+            </w14:checkbox>
+          </w:sdtPr>
+          <w:sdtContent>
+            <w:tc>
+              <w:tcPr>
+                <w:tcW w:w="2482" w:type="dxa"/>
+              </w:tcPr>
+              <w:p>
+                <w:pPr>
+                  <w:rPr>
+                    <w:b/>
+                    <w:bCs/>
+                  </w:rPr>
+                </w:pPr>
+                <w:r>
+                  <w:rPr>
+                    <w:rFonts w:ascii="MS Gothic" w:eastAsia="MS Gothic" w:hAnsi="MS Gothic" w:hint="eastAsia"/>
+                    <w:b/>
+                    <w:bCs/>
+                  </w:rPr>
+                  <w:t>☐</w:t>
+                </w:r>
+              </w:p>
+            </w:tc>
+          </w:sdtContent>
+        </w:sdt>
+        <w:tc>
+          <w:tcPr>
+            <w:tcW w:w="8280" w:type="dxa"/>
+            <w:gridSpan w:val="3"/>
+          </w:tcPr>
+          <w:p>
+            <w:pPr>
+              <w:rPr>
+                <w:b/>
+                <w:bCs/>
+              </w:rPr>
+            </w:pPr>
+            <w:r>
+              <w:rPr>
+                <w:b/>
+                <w:bCs/>
+              </w:rPr>
+              <w:t>Having option to select your civilization</w:t>
+            </w:r>
+            <w:r>
+              <w:rPr>
+                <w:b/>
+                <w:bCs/>
+              </w:rPr>
+              <w:br/>
+            </w:r>
+            <w:r>
+              <w:rPr>
+                <w:b/>
+                <w:bCs/>
+              </w:rPr>
+              <w:br/>
+              <w:t>Filters out entities that don’t belong to one’s civilization</w:t>
             </w:r>
           </w:p>
         </w:tc>
       </w:tr>
     </w:tbl>
-    <w:p/>
-    <w:p>
-      <w:pPr>
-        <w:spacing w:after="160" w:line="259" w:lineRule="auto"/>
-        <w:contextualSpacing w:val="0"/>
-        <w:jc w:val="left"/>
-      </w:pPr>
-      <w:r>
-        <w:t>events, technologies</w:t>
-      </w:r>
-    </w:p>
-    <w:p>
-      <w:pPr>
-        <w:spacing w:after="160" w:line="259" w:lineRule="auto"/>
-        <w:contextualSpacing w:val="0"/>
-        <w:jc w:val="left"/>
-      </w:pPr>
-      <w:r>
-        <w:t>have option to filter all ticked ones</w:t>
-      </w:r>
-    </w:p>
-    <w:p>
-      <w:pPr>
-        <w:spacing w:after="160" w:line="259" w:lineRule="auto"/>
-        <w:contextualSpacing w:val="0"/>
-        <w:jc w:val="left"/>
-      </w:pPr>
-    </w:p>
-    <w:p>
-      <w:pPr>
-        <w:spacing w:after="160" w:line="259" w:lineRule="auto"/>
-        <w:contextualSpacing w:val="0"/>
-        <w:jc w:val="left"/>
-      </w:pPr>
-    </w:p>
-    <w:p>
-      <w:pPr>
-        <w:spacing w:after="160" w:line="259" w:lineRule="auto"/>
-        <w:contextualSpacing w:val="0"/>
-        <w:jc w:val="left"/>
-      </w:pPr>
-    </w:p>
-    <w:p>
-      <w:pPr>
-        <w:spacing w:after="160" w:line="259" w:lineRule="auto"/>
-        <w:contextualSpacing w:val="0"/>
-        <w:jc w:val="left"/>
-      </w:pPr>
-      <w:r>
-        <w:t>entities - have icons beside names</w:t>
-      </w:r>
-    </w:p>
     <w:p>
       <w:pPr>
         <w:spacing w:after="160" w:line="259" w:lineRule="auto"/>
@@ -4716,19 +4866,14 @@
         <w:t>Chapter 7 of “Learn QT 5”</w:t>
       </w:r>
       <w:r>
-        <w:t xml:space="preserve">. Opting to use this one first as it talks about using </w:t>
-      </w:r>
-      <w:proofErr w:type="spellStart"/>
-      <w:r>
-        <w:t>SQLLite</w:t>
-      </w:r>
-      <w:proofErr w:type="spellEnd"/>
+        <w:t>. Opting to use this one first as it talks about using SQLLite</w:t>
+      </w:r>
     </w:p>
     <w:p>
       <w:pPr>
         <w:ind w:left="340" w:hanging="340"/>
       </w:pPr>
-      <w:hyperlink r:id="rId13" w:history="1">
+      <w:hyperlink r:id="rId16" w:history="1">
         <w:r>
           <w:rPr>
             <w:rStyle w:val="Hyperlink"/>
@@ -5127,8 +5272,8 @@
     </w:tbl>
     <w:p/>
     <w:sectPr>
-      <w:headerReference w:type="default" r:id="rId14"/>
-      <w:footerReference w:type="default" r:id="rId15"/>
+      <w:headerReference w:type="default" r:id="rId17"/>
+      <w:footerReference w:type="default" r:id="rId18"/>
       <w:pgSz w:w="11906" w:h="16838" w:code="9"/>
       <w:pgMar w:top="567" w:right="567" w:bottom="567" w:left="567" w:header="567" w:footer="567" w:gutter="0"/>
       <w:cols w:space="708"/>
@@ -5350,13 +5495,8 @@
       <w:t xml:space="preserve">Kory / </w:t>
     </w:r>
     <w:r>
-      <w:t xml:space="preserve">BGG user </w:t>
+      <w:t>BGG user Karate_Dog</w:t>
     </w:r>
-    <w:proofErr w:type="spellStart"/>
-    <w:r>
-      <w:t>Karate_Dog</w:t>
-    </w:r>
-    <w:proofErr w:type="spellEnd"/>
   </w:p>
 </w:hdr>
 </file>

</xml_diff>

<commit_message>
made outputeasier to understand. improved documentation
</commit_message>
<xml_diff>
--- a/AoE2_Calculator-master/documentation/developer_wishlist.docx
+++ b/AoE2_Calculator-master/documentation/developer_wishlist.docx
@@ -13,8 +13,13 @@
         <w:t>’s</w:t>
       </w:r>
       <w:r>
-        <w:t xml:space="preserve"> wishlist</w:t>
-      </w:r>
+        <w:t xml:space="preserve"> </w:t>
+      </w:r>
+      <w:proofErr w:type="spellStart"/>
+      <w:r>
+        <w:t>wishlist</w:t>
+      </w:r>
+      <w:proofErr w:type="spellEnd"/>
     </w:p>
     <w:p>
       <w:pPr>
@@ -284,12 +289,14 @@
               </w:rPr>
               <w:t xml:space="preserve">string </w:t>
             </w:r>
+            <w:proofErr w:type="spellStart"/>
             <w:r>
               <w:rPr>
                 <w:rFonts w:ascii="Consolas" w:hAnsi="Consolas"/>
               </w:rPr>
               <w:t>unitName</w:t>
             </w:r>
+            <w:proofErr w:type="spellEnd"/>
           </w:p>
           <w:p>
             <w:pPr>
@@ -323,7 +330,29 @@
               <w:rPr>
                 <w:rFonts w:ascii="Consolas" w:hAnsi="Consolas"/>
               </w:rPr>
-              <w:t>bool armorClass[20];</w:t>
+              <w:t xml:space="preserve">bool </w:t>
+            </w:r>
+            <w:proofErr w:type="spellStart"/>
+            <w:proofErr w:type="gramStart"/>
+            <w:r>
+              <w:rPr>
+                <w:rFonts w:ascii="Consolas" w:hAnsi="Consolas"/>
+              </w:rPr>
+              <w:t>armorClass</w:t>
+            </w:r>
+            <w:proofErr w:type="spellEnd"/>
+            <w:r>
+              <w:rPr>
+                <w:rFonts w:ascii="Consolas" w:hAnsi="Consolas"/>
+              </w:rPr>
+              <w:t>[</w:t>
+            </w:r>
+            <w:proofErr w:type="gramEnd"/>
+            <w:r>
+              <w:rPr>
+                <w:rFonts w:ascii="Consolas" w:hAnsi="Consolas"/>
+              </w:rPr>
+              <w:t>20];</w:t>
             </w:r>
           </w:p>
           <w:tbl>
@@ -430,8 +459,13 @@
                   <w:pPr>
                     <w:pStyle w:val="ListParagraph"/>
                   </w:pPr>
-                  <w:r>
-                    <w:t xml:space="preserve">Cavalry_Archer </w:t>
+                  <w:proofErr w:type="spellStart"/>
+                  <w:r>
+                    <w:t>Cavalry_Archer</w:t>
+                  </w:r>
+                  <w:proofErr w:type="spellEnd"/>
+                  <w:r>
+                    <w:t xml:space="preserve"> </w:t>
                   </w:r>
                   <w:r>
                     <w:t>[</w:t>
@@ -447,8 +481,13 @@
                   <w:pPr>
                     <w:pStyle w:val="ListParagraph"/>
                   </w:pPr>
-                  <w:r>
-                    <w:t xml:space="preserve">Eagle_Warrior </w:t>
+                  <w:proofErr w:type="spellStart"/>
+                  <w:r>
+                    <w:t>Eagle_Warrior</w:t>
+                  </w:r>
+                  <w:proofErr w:type="spellEnd"/>
+                  <w:r>
+                    <w:t xml:space="preserve"> </w:t>
                   </w:r>
                   <w:r>
                     <w:t>[</w:t>
@@ -464,8 +503,13 @@
                   <w:pPr>
                     <w:pStyle w:val="ListParagraph"/>
                   </w:pPr>
-                  <w:r>
-                    <w:t xml:space="preserve">Gunpowder_Unit </w:t>
+                  <w:proofErr w:type="spellStart"/>
+                  <w:r>
+                    <w:t>Gunpowder_Unit</w:t>
+                  </w:r>
+                  <w:proofErr w:type="spellEnd"/>
+                  <w:r>
+                    <w:t xml:space="preserve"> </w:t>
                   </w:r>
                   <w:r>
                     <w:t>[</w:t>
@@ -542,9 +586,11 @@
                   <w:pPr>
                     <w:pStyle w:val="ListParagraph"/>
                   </w:pPr>
+                  <w:proofErr w:type="spellStart"/>
                   <w:r>
                     <w:t>Siege_Weapon</w:t>
                   </w:r>
+                  <w:proofErr w:type="spellEnd"/>
                   <w:r>
                     <w:t xml:space="preserve"> [12]</w:t>
                   </w:r>
@@ -564,9 +610,11 @@
                   <w:pPr>
                     <w:pStyle w:val="ListParagraph"/>
                   </w:pPr>
+                  <w:proofErr w:type="spellStart"/>
                   <w:r>
                     <w:t>Standard_Building</w:t>
                   </w:r>
+                  <w:proofErr w:type="spellEnd"/>
                   <w:r>
                     <w:t xml:space="preserve"> [14]</w:t>
                   </w:r>
@@ -575,9 +623,11 @@
                   <w:pPr>
                     <w:pStyle w:val="ListParagraph"/>
                   </w:pPr>
+                  <w:proofErr w:type="spellStart"/>
                   <w:r>
                     <w:t>Stone_Defence</w:t>
                   </w:r>
+                  <w:proofErr w:type="spellEnd"/>
                   <w:r>
                     <w:t xml:space="preserve"> [15]</w:t>
                   </w:r>
@@ -586,9 +636,11 @@
                   <w:pPr>
                     <w:pStyle w:val="ListParagraph"/>
                   </w:pPr>
+                  <w:proofErr w:type="spellStart"/>
                   <w:r>
                     <w:t>Turtle_Ship</w:t>
                   </w:r>
+                  <w:proofErr w:type="spellEnd"/>
                   <w:r>
                     <w:t xml:space="preserve"> [16]</w:t>
                   </w:r>
@@ -597,9 +649,11 @@
                   <w:pPr>
                     <w:pStyle w:val="ListParagraph"/>
                   </w:pPr>
+                  <w:proofErr w:type="spellStart"/>
                   <w:r>
                     <w:t>Unique_Unit</w:t>
                   </w:r>
+                  <w:proofErr w:type="spellEnd"/>
                   <w:r>
                     <w:t xml:space="preserve"> [17]</w:t>
                   </w:r>
@@ -608,9 +662,11 @@
                   <w:pPr>
                     <w:pStyle w:val="ListParagraph"/>
                   </w:pPr>
+                  <w:proofErr w:type="spellStart"/>
                   <w:r>
                     <w:t>Wall_&amp;_Gate</w:t>
                   </w:r>
+                  <w:proofErr w:type="spellEnd"/>
                   <w:r>
                     <w:t xml:space="preserve"> [18]</w:t>
                   </w:r>
@@ -670,18 +726,22 @@
               </w:rPr>
               <w:t xml:space="preserve">int </w:t>
             </w:r>
+            <w:proofErr w:type="spellStart"/>
+            <w:proofErr w:type="gramStart"/>
             <w:r>
               <w:rPr>
                 <w:rFonts w:ascii="Consolas" w:hAnsi="Consolas"/>
               </w:rPr>
               <w:t>unitHealth</w:t>
             </w:r>
+            <w:proofErr w:type="spellEnd"/>
             <w:r>
               <w:rPr>
                 <w:rFonts w:ascii="Consolas" w:hAnsi="Consolas"/>
               </w:rPr>
               <w:t>;</w:t>
             </w:r>
+            <w:proofErr w:type="gramEnd"/>
           </w:p>
           <w:p>
             <w:pPr>
@@ -709,8 +769,24 @@
               <w:rPr>
                 <w:rFonts w:ascii="Consolas" w:hAnsi="Consolas"/>
               </w:rPr>
-              <w:t xml:space="preserve"> rangedDamage;</w:t>
-            </w:r>
+              <w:t xml:space="preserve"> </w:t>
+            </w:r>
+            <w:proofErr w:type="spellStart"/>
+            <w:proofErr w:type="gramStart"/>
+            <w:r>
+              <w:rPr>
+                <w:rFonts w:ascii="Consolas" w:hAnsi="Consolas"/>
+              </w:rPr>
+              <w:t>rangedDamage</w:t>
+            </w:r>
+            <w:proofErr w:type="spellEnd"/>
+            <w:r>
+              <w:rPr>
+                <w:rFonts w:ascii="Consolas" w:hAnsi="Consolas"/>
+              </w:rPr>
+              <w:t>;</w:t>
+            </w:r>
+            <w:proofErr w:type="gramEnd"/>
           </w:p>
           <w:p>
             <w:pPr>
@@ -733,8 +809,24 @@
                 <w:rFonts w:ascii="Consolas" w:hAnsi="Consolas"/>
               </w:rPr>
               <w:lastRenderedPageBreak/>
-              <w:t>int standardDamage;</w:t>
-            </w:r>
+              <w:t xml:space="preserve">int </w:t>
+            </w:r>
+            <w:proofErr w:type="spellStart"/>
+            <w:proofErr w:type="gramStart"/>
+            <w:r>
+              <w:rPr>
+                <w:rFonts w:ascii="Consolas" w:hAnsi="Consolas"/>
+              </w:rPr>
+              <w:t>standardDamage</w:t>
+            </w:r>
+            <w:proofErr w:type="spellEnd"/>
+            <w:r>
+              <w:rPr>
+                <w:rFonts w:ascii="Consolas" w:hAnsi="Consolas"/>
+              </w:rPr>
+              <w:t>;</w:t>
+            </w:r>
+            <w:proofErr w:type="gramEnd"/>
           </w:p>
           <w:p>
             <w:pPr>
@@ -756,8 +848,24 @@
               <w:rPr>
                 <w:rFonts w:ascii="Consolas" w:hAnsi="Consolas"/>
               </w:rPr>
-              <w:t>int unitAge;</w:t>
-            </w:r>
+              <w:t xml:space="preserve">int </w:t>
+            </w:r>
+            <w:proofErr w:type="spellStart"/>
+            <w:proofErr w:type="gramStart"/>
+            <w:r>
+              <w:rPr>
+                <w:rFonts w:ascii="Consolas" w:hAnsi="Consolas"/>
+              </w:rPr>
+              <w:t>unitAge</w:t>
+            </w:r>
+            <w:proofErr w:type="spellEnd"/>
+            <w:r>
+              <w:rPr>
+                <w:rFonts w:ascii="Consolas" w:hAnsi="Consolas"/>
+              </w:rPr>
+              <w:t>;</w:t>
+            </w:r>
+            <w:proofErr w:type="gramEnd"/>
           </w:p>
           <w:p>
             <w:pPr>
@@ -785,8 +893,24 @@
               <w:rPr>
                 <w:rFonts w:ascii="Consolas" w:hAnsi="Consolas"/>
               </w:rPr>
-              <w:t>int pointValue;</w:t>
-            </w:r>
+              <w:t xml:space="preserve">int </w:t>
+            </w:r>
+            <w:proofErr w:type="spellStart"/>
+            <w:proofErr w:type="gramStart"/>
+            <w:r>
+              <w:rPr>
+                <w:rFonts w:ascii="Consolas" w:hAnsi="Consolas"/>
+              </w:rPr>
+              <w:t>pointValue</w:t>
+            </w:r>
+            <w:proofErr w:type="spellEnd"/>
+            <w:r>
+              <w:rPr>
+                <w:rFonts w:ascii="Consolas" w:hAnsi="Consolas"/>
+              </w:rPr>
+              <w:t>;</w:t>
+            </w:r>
+            <w:proofErr w:type="gramEnd"/>
           </w:p>
           <w:p>
             <w:pPr>
@@ -810,8 +934,24 @@
               <w:rPr>
                 <w:rFonts w:ascii="Consolas" w:hAnsi="Consolas"/>
               </w:rPr>
-              <w:t>int garrisonValue;</w:t>
-            </w:r>
+              <w:t xml:space="preserve">int </w:t>
+            </w:r>
+            <w:proofErr w:type="spellStart"/>
+            <w:proofErr w:type="gramStart"/>
+            <w:r>
+              <w:rPr>
+                <w:rFonts w:ascii="Consolas" w:hAnsi="Consolas"/>
+              </w:rPr>
+              <w:t>garrisonValue</w:t>
+            </w:r>
+            <w:proofErr w:type="spellEnd"/>
+            <w:r>
+              <w:rPr>
+                <w:rFonts w:ascii="Consolas" w:hAnsi="Consolas"/>
+              </w:rPr>
+              <w:t>;</w:t>
+            </w:r>
+            <w:proofErr w:type="gramEnd"/>
           </w:p>
           <w:p>
             <w:pPr>
@@ -826,8 +966,24 @@
               <w:rPr>
                 <w:rFonts w:ascii="Consolas" w:hAnsi="Consolas"/>
               </w:rPr>
-              <w:t>int unitQuantity;</w:t>
-            </w:r>
+              <w:t xml:space="preserve">int </w:t>
+            </w:r>
+            <w:proofErr w:type="spellStart"/>
+            <w:proofErr w:type="gramStart"/>
+            <w:r>
+              <w:rPr>
+                <w:rFonts w:ascii="Consolas" w:hAnsi="Consolas"/>
+              </w:rPr>
+              <w:t>unitQuantity</w:t>
+            </w:r>
+            <w:proofErr w:type="spellEnd"/>
+            <w:r>
+              <w:rPr>
+                <w:rFonts w:ascii="Consolas" w:hAnsi="Consolas"/>
+              </w:rPr>
+              <w:t>;</w:t>
+            </w:r>
+            <w:proofErr w:type="gramEnd"/>
           </w:p>
           <w:p/>
           <w:p>
@@ -1464,7 +1620,20 @@
           <w:p/>
           <w:p>
             <w:r>
-              <w:t>Not using std::cin for this as there’s too much that would need to be entered and it inserts odd symbols for capitals and underscores</w:t>
+              <w:t xml:space="preserve">Not using </w:t>
+            </w:r>
+            <w:proofErr w:type="gramStart"/>
+            <w:r>
+              <w:t>std::</w:t>
+            </w:r>
+            <w:proofErr w:type="spellStart"/>
+            <w:proofErr w:type="gramEnd"/>
+            <w:r>
+              <w:t>cin</w:t>
+            </w:r>
+            <w:proofErr w:type="spellEnd"/>
+            <w:r>
+              <w:t xml:space="preserve"> for this as there’s too much that would need to be entered and it inserts odd symbols for capitals and underscores</w:t>
             </w:r>
             <w:r>
               <w:br/>
@@ -1729,8 +1898,18 @@
                     <w:ind w:left="10"/>
                     <w:jc w:val="left"/>
                   </w:pPr>
-                  <w:r>
-                    <w:t>if(entityName == “Archer_(Saracen)”) then{</w:t>
+                  <w:proofErr w:type="gramStart"/>
+                  <w:r>
+                    <w:t>if(</w:t>
+                  </w:r>
+                  <w:proofErr w:type="spellStart"/>
+                  <w:proofErr w:type="gramEnd"/>
+                  <w:r>
+                    <w:t>entityName</w:t>
+                  </w:r>
+                  <w:proofErr w:type="spellEnd"/>
+                  <w:r>
+                    <w:t xml:space="preserve"> == “Archer_(Saracen)”) then{</w:t>
                   </w:r>
                 </w:p>
                 <w:p>
@@ -1739,8 +1918,13 @@
                     <w:ind w:left="720"/>
                     <w:jc w:val="left"/>
                   </w:pPr>
-                  <w:r>
-                    <w:t xml:space="preserve">currentSelection = </w:t>
+                  <w:proofErr w:type="spellStart"/>
+                  <w:r>
+                    <w:t>currentSelection</w:t>
+                  </w:r>
+                  <w:proofErr w:type="spellEnd"/>
+                  <w:r>
+                    <w:t xml:space="preserve"> = </w:t>
                   </w:r>
                   <w:r>
                     <w:t>{“</w:t>
@@ -1752,7 +1936,15 @@
                     <w:t>”</w:t>
                   </w:r>
                   <w:r>
-                    <w:t>,1,entityQuantity,6,4,5,2,</w:t>
+                    <w:t>,</w:t>
+                  </w:r>
+                  <w:proofErr w:type="gramStart"/>
+                  <w:r>
+                    <w:t>1,entityQuantity</w:t>
+                  </w:r>
+                  <w:proofErr w:type="gramEnd"/>
+                  <w:r>
+                    <w:t>,6,4,5,2,</w:t>
                   </w:r>
                 </w:p>
                 <w:p>
@@ -1761,8 +1953,13 @@
                     <w:ind w:left="720"/>
                     <w:jc w:val="left"/>
                   </w:pPr>
-                  <w:r>
-                    <w:t>true,false,false,false,false,false,false,false,false,false,false,false,false,false,false,false,false,false,false</w:t>
+                  <w:proofErr w:type="gramStart"/>
+                  <w:r>
+                    <w:t>true,false</w:t>
+                  </w:r>
+                  <w:proofErr w:type="gramEnd"/>
+                  <w:r>
+                    <w:t>,false,false,false,false,false,false,false,false,false,false,false,false,false,false,false,false,false</w:t>
                   </w:r>
                   <w:r>
                     <w:t xml:space="preserve">}; // </w:t>
@@ -1970,11 +2167,19 @@
       <w:r>
         <w:t xml:space="preserve">Running the program via clicking an executable (.exe) file, not via typing </w:t>
       </w:r>
+      <w:proofErr w:type="gramStart"/>
       <w:r>
         <w:rPr>
           <w:rStyle w:val="CodeChar"/>
         </w:rPr>
-        <w:t>"./run"</w:t>
+        <w:t>"./</w:t>
+      </w:r>
+      <w:proofErr w:type="gramEnd"/>
+      <w:r>
+        <w:rPr>
+          <w:rStyle w:val="CodeChar"/>
+        </w:rPr>
+        <w:t>run"</w:t>
       </w:r>
       <w:r>
         <w:t xml:space="preserve"> in a Linux shell</w:t>
@@ -2561,8 +2766,13 @@
             <w:r>
               <w:t xml:space="preserve"> so “Temple of the Sun at </w:t>
             </w:r>
-            <w:r>
-              <w:t>Macchu Picchu</w:t>
+            <w:proofErr w:type="spellStart"/>
+            <w:r>
+              <w:t>Macchu</w:t>
+            </w:r>
+            <w:proofErr w:type="spellEnd"/>
+            <w:r>
+              <w:t xml:space="preserve"> Picchu</w:t>
             </w:r>
             <w:r>
               <w:t xml:space="preserve"> (Incan)” can be found by searching for “Wonder (Incan</w:t>
@@ -2722,9 +2932,11 @@
             <w:gridSpan w:val="3"/>
           </w:tcPr>
           <w:p>
+            <w:proofErr w:type="spellStart"/>
             <w:r>
               <w:t>CheckedListBox</w:t>
             </w:r>
+            <w:proofErr w:type="spellEnd"/>
             <w:r>
               <w:t xml:space="preserve"> in QT for events &amp; technologies</w:t>
             </w:r>
@@ -2994,13 +3206,34 @@
           </w:tcPr>
           <w:p>
             <w:r>
-              <w:t>Supplying variables with answers the user provides. Was using std::cin for this. Perhaps we’d need to use a popup if we’re using QT framework</w:t>
+              <w:t xml:space="preserve">Supplying variables with answers the user provides. Was using </w:t>
+            </w:r>
+            <w:proofErr w:type="gramStart"/>
+            <w:r>
+              <w:t>std::</w:t>
+            </w:r>
+            <w:proofErr w:type="spellStart"/>
+            <w:proofErr w:type="gramEnd"/>
+            <w:r>
+              <w:t>cin</w:t>
+            </w:r>
+            <w:proofErr w:type="spellEnd"/>
+            <w:r>
+              <w:t xml:space="preserve"> for this. Perhaps we’d need to use a popup if we’re using QT framework</w:t>
             </w:r>
             <w:r>
               <w:t xml:space="preserve">. </w:t>
             </w:r>
             <w:r>
-              <w:t>The QInputDialog class seems to be what we want</w:t>
+              <w:t xml:space="preserve">The </w:t>
+            </w:r>
+            <w:proofErr w:type="spellStart"/>
+            <w:r>
+              <w:t>QInputDialog</w:t>
+            </w:r>
+            <w:proofErr w:type="spellEnd"/>
+            <w:r>
+              <w:t xml:space="preserve"> class seems to be what we want</w:t>
             </w:r>
             <w:r>
               <w:t>. Would prefer it if there were like buttons corresponding to the number of options, however</w:t>
@@ -3125,7 +3358,20 @@
           </w:tcPr>
           <w:p>
             <w:r>
-              <w:t>Writing std::cout statements to the GUI</w:t>
+              <w:t xml:space="preserve">Writing </w:t>
+            </w:r>
+            <w:proofErr w:type="gramStart"/>
+            <w:r>
+              <w:t>std::</w:t>
+            </w:r>
+            <w:proofErr w:type="spellStart"/>
+            <w:proofErr w:type="gramEnd"/>
+            <w:r>
+              <w:t>cout</w:t>
+            </w:r>
+            <w:proofErr w:type="spellEnd"/>
+            <w:r>
+              <w:t xml:space="preserve"> statements to the GUI</w:t>
             </w:r>
           </w:p>
         </w:tc>
@@ -3858,7 +4104,23 @@
                 <w:b/>
                 <w:bCs/>
               </w:rPr>
-              <w:t>"Back From A Foreign Land":</w:t>
+              <w:t xml:space="preserve">"Back From </w:t>
+            </w:r>
+            <w:proofErr w:type="gramStart"/>
+            <w:r>
+              <w:rPr>
+                <w:b/>
+                <w:bCs/>
+              </w:rPr>
+              <w:t>A</w:t>
+            </w:r>
+            <w:proofErr w:type="gramEnd"/>
+            <w:r>
+              <w:rPr>
+                <w:b/>
+                <w:bCs/>
+              </w:rPr>
+              <w:t xml:space="preserve"> Foreign Land":</w:t>
             </w:r>
             <w:r>
               <w:t xml:space="preserve"> “</w:t>
@@ -3960,7 +4222,23 @@
                 <w:rFonts w:cs="Arial"/>
                 <w:color w:val="000000"/>
               </w:rPr>
-              <w:t>All building get a HP bonus: Age I – 10 HP, Age II – 20 HP, Age III – 30 HP, Age IV – 40 HP</w:t>
+              <w:t xml:space="preserve">All building </w:t>
+            </w:r>
+            <w:proofErr w:type="gramStart"/>
+            <w:r>
+              <w:rPr>
+                <w:rFonts w:cs="Arial"/>
+                <w:color w:val="000000"/>
+              </w:rPr>
+              <w:t>get</w:t>
+            </w:r>
+            <w:proofErr w:type="gramEnd"/>
+            <w:r>
+              <w:rPr>
+                <w:rFonts w:cs="Arial"/>
+                <w:color w:val="000000"/>
+              </w:rPr>
+              <w:t xml:space="preserve"> a HP bonus: Age I – 10 HP, Age II – 20 HP, Age III – 30 HP, Age IV – 40 HP</w:t>
             </w:r>
           </w:p>
           <w:p>
@@ -4363,11 +4641,15 @@
           </w:tcPr>
           <w:p>
             <w:r>
-              <w:rPr>
-                <w:b/>
-                <w:bCs/>
-              </w:rPr>
-              <w:t>Implementing a PDF viewer for the user guide, developer guide, and developer wishlist files</w:t>
+              <w:t xml:space="preserve">Implementing a PDF viewer for the user guide, developer guide, and developer </w:t>
+            </w:r>
+            <w:proofErr w:type="spellStart"/>
+            <w:r>
+              <w:t>wishlist</w:t>
+            </w:r>
+            <w:proofErr w:type="spellEnd"/>
+            <w:r>
+              <w:t xml:space="preserve"> files</w:t>
             </w:r>
           </w:p>
         </w:tc>
@@ -4378,10 +4660,6 @@
         </w:trPr>
         <w:sdt>
           <w:sdtPr>
-            <w:rPr>
-              <w:b/>
-              <w:bCs/>
-            </w:rPr>
             <w:id w:val="1786540540"/>
             <w14:checkbox>
               <w14:checked w14:val="1"/>
@@ -4395,17 +4673,9 @@
                 <w:tcW w:w="2482" w:type="dxa"/>
               </w:tcPr>
               <w:p>
-                <w:pPr>
-                  <w:rPr>
-                    <w:b/>
-                    <w:bCs/>
-                  </w:rPr>
-                </w:pPr>
                 <w:r>
                   <w:rPr>
                     <w:rFonts w:ascii="MS Gothic" w:eastAsia="MS Gothic" w:hAnsi="MS Gothic" w:hint="eastAsia"/>
-                    <w:b/>
-                    <w:bCs/>
                   </w:rPr>
                   <w:t>☒</w:t>
                 </w:r>
@@ -4419,17 +4689,7 @@
             <w:gridSpan w:val="3"/>
           </w:tcPr>
           <w:p>
-            <w:pPr>
-              <w:rPr>
-                <w:b/>
-                <w:bCs/>
-              </w:rPr>
-            </w:pPr>
-            <w:r>
-              <w:rPr>
-                <w:b/>
-                <w:bCs/>
-              </w:rPr>
+            <w:r>
               <w:t>Having an option to filter all the ticked events and technologies</w:t>
             </w:r>
           </w:p>
@@ -4441,10 +4701,6 @@
         </w:trPr>
         <w:sdt>
           <w:sdtPr>
-            <w:rPr>
-              <w:b/>
-              <w:bCs/>
-            </w:rPr>
             <w:id w:val="-1936505309"/>
             <w14:checkbox>
               <w14:checked w14:val="0"/>
@@ -4458,17 +4714,9 @@
                 <w:tcW w:w="2482" w:type="dxa"/>
               </w:tcPr>
               <w:p>
-                <w:pPr>
-                  <w:rPr>
-                    <w:b/>
-                    <w:bCs/>
-                  </w:rPr>
-                </w:pPr>
                 <w:r>
                   <w:rPr>
                     <w:rFonts w:ascii="MS Gothic" w:eastAsia="MS Gothic" w:hAnsi="MS Gothic" w:hint="eastAsia"/>
-                    <w:b/>
-                    <w:bCs/>
                   </w:rPr>
                   <w:t>☐</w:t>
                 </w:r>
@@ -4482,122 +4730,57 @@
             <w:gridSpan w:val="3"/>
           </w:tcPr>
           <w:p>
-            <w:pPr>
-              <w:rPr>
-                <w:b/>
-                <w:bCs/>
-              </w:rPr>
-            </w:pPr>
-            <w:r>
-              <w:rPr>
-                <w:b/>
-                <w:bCs/>
-              </w:rPr>
+            <w:r>
               <w:t>Having</w:t>
             </w:r>
             <w:r>
-              <w:rPr>
-                <w:b/>
-                <w:bCs/>
-              </w:rPr>
               <w:t xml:space="preserve"> icons for entities, which would consist of</w:t>
             </w:r>
             <w:r>
-              <w:rPr>
-                <w:b/>
-                <w:bCs/>
-              </w:rPr>
+              <w:t xml:space="preserve"> attack animation</w:t>
+            </w:r>
+            <w:r>
+              <w:t xml:space="preserve"> for units / still pictures for buildings</w:t>
+            </w:r>
+            <w:r>
               <w:t xml:space="preserve"> </w:t>
             </w:r>
             <w:r>
-              <w:rPr>
-                <w:b/>
-                <w:bCs/>
-              </w:rPr>
-              <w:t>attack animation</w:t>
-            </w:r>
-            <w:r>
-              <w:rPr>
-                <w:b/>
-                <w:bCs/>
-              </w:rPr>
-              <w:t xml:space="preserve"> for units / still pictures for buildings</w:t>
-            </w:r>
-            <w:r>
-              <w:rPr>
-                <w:b/>
-                <w:bCs/>
-              </w:rPr>
-              <w:t xml:space="preserve"> </w:t>
-            </w:r>
-            <w:r>
-              <w:rPr>
-                <w:b/>
-                <w:bCs/>
-              </w:rPr>
               <w:br/>
             </w:r>
             <w:r>
-              <w:rPr>
-                <w:b/>
-                <w:bCs/>
-              </w:rPr>
               <w:br/>
               <w:t>Can refer to this AoE 2 database for an example of that</w:t>
             </w:r>
             <w:r>
-              <w:rPr>
-                <w:b/>
-                <w:bCs/>
-              </w:rPr>
               <w:br/>
             </w:r>
             <w:hyperlink r:id="rId13" w:history="1">
               <w:r>
                 <w:rPr>
                   <w:rStyle w:val="Hyperlink"/>
-                  <w:b/>
-                  <w:bCs/>
                 </w:rPr>
                 <w:t>https://www.aoe2database.com/unit/129/-1/en</w:t>
               </w:r>
             </w:hyperlink>
             <w:r>
-              <w:rPr>
-                <w:b/>
-                <w:bCs/>
-              </w:rPr>
               <w:br/>
             </w:r>
             <w:hyperlink r:id="rId14" w:history="1">
               <w:r>
                 <w:rPr>
                   <w:rStyle w:val="Hyperlink"/>
-                  <w:b/>
-                  <w:bCs/>
                 </w:rPr>
                 <w:t>https://www.aoe2database.com/building/7/-1/en</w:t>
               </w:r>
             </w:hyperlink>
             <w:r>
-              <w:rPr>
-                <w:b/>
-                <w:bCs/>
-              </w:rPr>
               <w:br/>
             </w:r>
             <w:r>
-              <w:rPr>
-                <w:b/>
-                <w:bCs/>
-              </w:rPr>
               <w:br/>
             </w:r>
             <w:r>
-              <w:rPr>
-                <w:b/>
-                <w:bCs/>
-              </w:rPr>
               <w:br/>
               <w:t>Wouldn’t want it to rotate, however</w:t>
             </w:r>
@@ -4610,10 +4793,6 @@
         </w:trPr>
         <w:sdt>
           <w:sdtPr>
-            <w:rPr>
-              <w:b/>
-              <w:bCs/>
-            </w:rPr>
             <w:id w:val="-1537193232"/>
             <w14:checkbox>
               <w14:checked w14:val="0"/>
@@ -4627,17 +4806,9 @@
                 <w:tcW w:w="2482" w:type="dxa"/>
               </w:tcPr>
               <w:p>
-                <w:pPr>
-                  <w:rPr>
-                    <w:b/>
-                    <w:bCs/>
-                  </w:rPr>
-                </w:pPr>
                 <w:r>
                   <w:rPr>
                     <w:rFonts w:ascii="MS Gothic" w:eastAsia="MS Gothic" w:hAnsi="MS Gothic" w:hint="eastAsia"/>
-                    <w:b/>
-                    <w:bCs/>
                   </w:rPr>
                   <w:t>☐</w:t>
                 </w:r>
@@ -4651,48 +4822,24 @@
             <w:gridSpan w:val="3"/>
           </w:tcPr>
           <w:p>
-            <w:pPr>
-              <w:rPr>
-                <w:b/>
-                <w:bCs/>
-              </w:rPr>
-            </w:pPr>
-            <w:r>
-              <w:rPr>
-                <w:b/>
-                <w:bCs/>
-              </w:rPr>
+            <w:r>
               <w:t>Having icons for the technologies</w:t>
             </w:r>
             <w:r>
-              <w:rPr>
-                <w:b/>
-                <w:bCs/>
-              </w:rPr>
               <w:br/>
             </w:r>
             <w:r>
-              <w:rPr>
-                <w:b/>
-                <w:bCs/>
-              </w:rPr>
               <w:br/>
             </w:r>
             <w:hyperlink r:id="rId15" w:history="1">
               <w:r>
                 <w:rPr>
                   <w:rStyle w:val="Hyperlink"/>
-                  <w:b/>
-                  <w:bCs/>
                 </w:rPr>
                 <w:t>https://www.aoe2database.com/tech/115/-1/en</w:t>
               </w:r>
             </w:hyperlink>
             <w:r>
-              <w:rPr>
-                <w:b/>
-                <w:bCs/>
-              </w:rPr>
               <w:br/>
             </w:r>
           </w:p>
@@ -4704,10 +4851,6 @@
         </w:trPr>
         <w:sdt>
           <w:sdtPr>
-            <w:rPr>
-              <w:b/>
-              <w:bCs/>
-            </w:rPr>
             <w:id w:val="-583449198"/>
             <w14:checkbox>
               <w14:checked w14:val="0"/>
@@ -4721,17 +4864,9 @@
                 <w:tcW w:w="2482" w:type="dxa"/>
               </w:tcPr>
               <w:p>
-                <w:pPr>
-                  <w:rPr>
-                    <w:b/>
-                    <w:bCs/>
-                  </w:rPr>
-                </w:pPr>
                 <w:r>
                   <w:rPr>
                     <w:rFonts w:ascii="MS Gothic" w:eastAsia="MS Gothic" w:hAnsi="MS Gothic" w:hint="eastAsia"/>
-                    <w:b/>
-                    <w:bCs/>
                   </w:rPr>
                   <w:t>☐</w:t>
                 </w:r>
@@ -4745,38 +4880,89 @@
             <w:gridSpan w:val="3"/>
           </w:tcPr>
           <w:p>
-            <w:pPr>
-              <w:rPr>
-                <w:b/>
-                <w:bCs/>
-              </w:rPr>
-            </w:pPr>
-            <w:r>
-              <w:rPr>
-                <w:b/>
-                <w:bCs/>
-              </w:rPr>
+            <w:r>
               <w:t>Having option to select your civilization</w:t>
             </w:r>
             <w:r>
-              <w:rPr>
-                <w:b/>
-                <w:bCs/>
-              </w:rPr>
               <w:br/>
             </w:r>
             <w:r>
-              <w:rPr>
-                <w:b/>
-                <w:bCs/>
-              </w:rPr>
               <w:br/>
               <w:t>Filters out entities that don’t belong to one’s civilization</w:t>
             </w:r>
           </w:p>
         </w:tc>
       </w:tr>
+      <w:tr>
+        <w:trPr>
+          <w:trHeight w:val="79"/>
+        </w:trPr>
+        <w:sdt>
+          <w:sdtPr>
+            <w:id w:val="-1153065682"/>
+            <w14:checkbox>
+              <w14:checked w14:val="0"/>
+              <w14:checkedState w14:val="2612" w14:font="MS Gothic"/>
+              <w14:uncheckedState w14:val="2610" w14:font="MS Gothic"/>
+            </w14:checkbox>
+          </w:sdtPr>
+          <w:sdtContent>
+            <w:tc>
+              <w:tcPr>
+                <w:tcW w:w="2482" w:type="dxa"/>
+              </w:tcPr>
+              <w:p>
+                <w:r>
+                  <w:rPr>
+                    <w:rFonts w:ascii="MS Gothic" w:eastAsia="MS Gothic" w:hAnsi="MS Gothic" w:hint="eastAsia"/>
+                  </w:rPr>
+                  <w:t>☐</w:t>
+                </w:r>
+              </w:p>
+            </w:tc>
+          </w:sdtContent>
+        </w:sdt>
+        <w:tc>
+          <w:tcPr>
+            <w:tcW w:w="8280" w:type="dxa"/>
+            <w:gridSpan w:val="3"/>
+          </w:tcPr>
+          <w:p>
+            <w:r>
+              <w:t>Making it so user can, for example, not have both bracer and bodkin arrow toggled since bracer overrides bodkin arrow</w:t>
+            </w:r>
+          </w:p>
+        </w:tc>
+      </w:tr>
     </w:tbl>
+    <w:p>
+      <w:pPr>
+        <w:spacing w:after="160" w:line="259" w:lineRule="auto"/>
+        <w:contextualSpacing w:val="0"/>
+        <w:jc w:val="left"/>
+      </w:pPr>
+    </w:p>
+    <w:p>
+      <w:pPr>
+        <w:spacing w:after="160" w:line="259" w:lineRule="auto"/>
+        <w:contextualSpacing w:val="0"/>
+        <w:jc w:val="left"/>
+      </w:pPr>
+    </w:p>
+    <w:p>
+      <w:pPr>
+        <w:spacing w:after="160" w:line="259" w:lineRule="auto"/>
+        <w:contextualSpacing w:val="0"/>
+        <w:jc w:val="left"/>
+      </w:pPr>
+    </w:p>
+    <w:p>
+      <w:pPr>
+        <w:spacing w:after="160" w:line="259" w:lineRule="auto"/>
+        <w:contextualSpacing w:val="0"/>
+        <w:jc w:val="left"/>
+      </w:pPr>
+    </w:p>
     <w:p>
       <w:pPr>
         <w:spacing w:after="160" w:line="259" w:lineRule="auto"/>
@@ -4866,8 +5052,13 @@
         <w:t>Chapter 7 of “Learn QT 5”</w:t>
       </w:r>
       <w:r>
-        <w:t>. Opting to use this one first as it talks about using SQLLite</w:t>
-      </w:r>
+        <w:t xml:space="preserve">. Opting to use this one first as it talks about using </w:t>
+      </w:r>
+      <w:proofErr w:type="spellStart"/>
+      <w:r>
+        <w:t>SQLLite</w:t>
+      </w:r>
+      <w:proofErr w:type="spellEnd"/>
     </w:p>
     <w:p>
       <w:pPr>
@@ -5495,8 +5686,13 @@
       <w:t xml:space="preserve">Kory / </w:t>
     </w:r>
     <w:r>
-      <w:t>BGG user Karate_Dog</w:t>
+      <w:t xml:space="preserve">BGG user </w:t>
     </w:r>
+    <w:proofErr w:type="spellStart"/>
+    <w:r>
+      <w:t>Karate_Dog</w:t>
+    </w:r>
+    <w:proofErr w:type="spellEnd"/>
   </w:p>
 </w:hdr>
 </file>

</xml_diff>

<commit_message>
input validation for technologies
</commit_message>
<xml_diff>
--- a/AoE2_Calculator-master/documentation/developer_wishlist.docx
+++ b/AoE2_Calculator-master/documentation/developer_wishlist.docx
@@ -13,13 +13,8 @@
         <w:t>’s</w:t>
       </w:r>
       <w:r>
-        <w:t xml:space="preserve"> </w:t>
-      </w:r>
-      <w:proofErr w:type="spellStart"/>
-      <w:r>
-        <w:t>wishlist</w:t>
-      </w:r>
-      <w:proofErr w:type="spellEnd"/>
+        <w:t xml:space="preserve"> wishlist</w:t>
+      </w:r>
     </w:p>
     <w:p>
       <w:pPr>
@@ -289,14 +284,12 @@
               </w:rPr>
               <w:t xml:space="preserve">string </w:t>
             </w:r>
-            <w:proofErr w:type="spellStart"/>
             <w:r>
               <w:rPr>
                 <w:rFonts w:ascii="Consolas" w:hAnsi="Consolas"/>
               </w:rPr>
               <w:t>unitName</w:t>
             </w:r>
-            <w:proofErr w:type="spellEnd"/>
           </w:p>
           <w:p>
             <w:pPr>
@@ -330,29 +323,7 @@
               <w:rPr>
                 <w:rFonts w:ascii="Consolas" w:hAnsi="Consolas"/>
               </w:rPr>
-              <w:t xml:space="preserve">bool </w:t>
-            </w:r>
-            <w:proofErr w:type="spellStart"/>
-            <w:proofErr w:type="gramStart"/>
-            <w:r>
-              <w:rPr>
-                <w:rFonts w:ascii="Consolas" w:hAnsi="Consolas"/>
-              </w:rPr>
-              <w:t>armorClass</w:t>
-            </w:r>
-            <w:proofErr w:type="spellEnd"/>
-            <w:r>
-              <w:rPr>
-                <w:rFonts w:ascii="Consolas" w:hAnsi="Consolas"/>
-              </w:rPr>
-              <w:t>[</w:t>
-            </w:r>
-            <w:proofErr w:type="gramEnd"/>
-            <w:r>
-              <w:rPr>
-                <w:rFonts w:ascii="Consolas" w:hAnsi="Consolas"/>
-              </w:rPr>
-              <w:t>20];</w:t>
+              <w:t>bool armorClass[20];</w:t>
             </w:r>
           </w:p>
           <w:tbl>
@@ -459,13 +430,8 @@
                   <w:pPr>
                     <w:pStyle w:val="ListParagraph"/>
                   </w:pPr>
-                  <w:proofErr w:type="spellStart"/>
                   <w:r>
-                    <w:t>Cavalry_Archer</w:t>
-                  </w:r>
-                  <w:proofErr w:type="spellEnd"/>
-                  <w:r>
-                    <w:t xml:space="preserve"> </w:t>
+                    <w:t xml:space="preserve">Cavalry_Archer </w:t>
                   </w:r>
                   <w:r>
                     <w:t>[</w:t>
@@ -481,13 +447,8 @@
                   <w:pPr>
                     <w:pStyle w:val="ListParagraph"/>
                   </w:pPr>
-                  <w:proofErr w:type="spellStart"/>
                   <w:r>
-                    <w:t>Eagle_Warrior</w:t>
-                  </w:r>
-                  <w:proofErr w:type="spellEnd"/>
-                  <w:r>
-                    <w:t xml:space="preserve"> </w:t>
+                    <w:t xml:space="preserve">Eagle_Warrior </w:t>
                   </w:r>
                   <w:r>
                     <w:t>[</w:t>
@@ -503,13 +464,8 @@
                   <w:pPr>
                     <w:pStyle w:val="ListParagraph"/>
                   </w:pPr>
-                  <w:proofErr w:type="spellStart"/>
                   <w:r>
-                    <w:t>Gunpowder_Unit</w:t>
-                  </w:r>
-                  <w:proofErr w:type="spellEnd"/>
-                  <w:r>
-                    <w:t xml:space="preserve"> </w:t>
+                    <w:t xml:space="preserve">Gunpowder_Unit </w:t>
                   </w:r>
                   <w:r>
                     <w:t>[</w:t>
@@ -586,11 +542,9 @@
                   <w:pPr>
                     <w:pStyle w:val="ListParagraph"/>
                   </w:pPr>
-                  <w:proofErr w:type="spellStart"/>
                   <w:r>
                     <w:t>Siege_Weapon</w:t>
                   </w:r>
-                  <w:proofErr w:type="spellEnd"/>
                   <w:r>
                     <w:t xml:space="preserve"> [12]</w:t>
                   </w:r>
@@ -610,11 +564,9 @@
                   <w:pPr>
                     <w:pStyle w:val="ListParagraph"/>
                   </w:pPr>
-                  <w:proofErr w:type="spellStart"/>
                   <w:r>
                     <w:t>Standard_Building</w:t>
                   </w:r>
-                  <w:proofErr w:type="spellEnd"/>
                   <w:r>
                     <w:t xml:space="preserve"> [14]</w:t>
                   </w:r>
@@ -623,11 +575,9 @@
                   <w:pPr>
                     <w:pStyle w:val="ListParagraph"/>
                   </w:pPr>
-                  <w:proofErr w:type="spellStart"/>
                   <w:r>
                     <w:t>Stone_Defence</w:t>
                   </w:r>
-                  <w:proofErr w:type="spellEnd"/>
                   <w:r>
                     <w:t xml:space="preserve"> [15]</w:t>
                   </w:r>
@@ -636,11 +586,9 @@
                   <w:pPr>
                     <w:pStyle w:val="ListParagraph"/>
                   </w:pPr>
-                  <w:proofErr w:type="spellStart"/>
                   <w:r>
                     <w:t>Turtle_Ship</w:t>
                   </w:r>
-                  <w:proofErr w:type="spellEnd"/>
                   <w:r>
                     <w:t xml:space="preserve"> [16]</w:t>
                   </w:r>
@@ -649,11 +597,9 @@
                   <w:pPr>
                     <w:pStyle w:val="ListParagraph"/>
                   </w:pPr>
-                  <w:proofErr w:type="spellStart"/>
                   <w:r>
                     <w:t>Unique_Unit</w:t>
                   </w:r>
-                  <w:proofErr w:type="spellEnd"/>
                   <w:r>
                     <w:t xml:space="preserve"> [17]</w:t>
                   </w:r>
@@ -662,11 +608,9 @@
                   <w:pPr>
                     <w:pStyle w:val="ListParagraph"/>
                   </w:pPr>
-                  <w:proofErr w:type="spellStart"/>
                   <w:r>
                     <w:t>Wall_&amp;_Gate</w:t>
                   </w:r>
-                  <w:proofErr w:type="spellEnd"/>
                   <w:r>
                     <w:t xml:space="preserve"> [18]</w:t>
                   </w:r>
@@ -726,22 +670,18 @@
               </w:rPr>
               <w:t xml:space="preserve">int </w:t>
             </w:r>
-            <w:proofErr w:type="spellStart"/>
-            <w:proofErr w:type="gramStart"/>
             <w:r>
               <w:rPr>
                 <w:rFonts w:ascii="Consolas" w:hAnsi="Consolas"/>
               </w:rPr>
               <w:t>unitHealth</w:t>
             </w:r>
-            <w:proofErr w:type="spellEnd"/>
             <w:r>
               <w:rPr>
                 <w:rFonts w:ascii="Consolas" w:hAnsi="Consolas"/>
               </w:rPr>
               <w:t>;</w:t>
             </w:r>
-            <w:proofErr w:type="gramEnd"/>
           </w:p>
           <w:p>
             <w:pPr>
@@ -769,38 +709,75 @@
               <w:rPr>
                 <w:rFonts w:ascii="Consolas" w:hAnsi="Consolas"/>
               </w:rPr>
-              <w:t xml:space="preserve"> </w:t>
-            </w:r>
-            <w:proofErr w:type="spellStart"/>
-            <w:proofErr w:type="gramStart"/>
+              <w:t xml:space="preserve"> rangedDamage;</w:t>
+            </w:r>
+          </w:p>
+          <w:p>
+            <w:pPr>
+              <w:pStyle w:val="ListParagraph"/>
+            </w:pPr>
+            <w:r>
+              <w:t xml:space="preserve">The standard damage (SD) value </w:t>
+            </w:r>
+            <w:r>
+              <w:rPr>
+                <w:b/>
+                <w:bCs/>
+              </w:rPr>
+              <w:t>(9)</w:t>
+            </w:r>
+          </w:p>
+          <w:p>
             <w:r>
               <w:rPr>
                 <w:rFonts w:ascii="Consolas" w:hAnsi="Consolas"/>
               </w:rPr>
-              <w:t>rangedDamage</w:t>
-            </w:r>
-            <w:proofErr w:type="spellEnd"/>
+              <w:lastRenderedPageBreak/>
+              <w:t>int standardDamage;</w:t>
+            </w:r>
+          </w:p>
+          <w:p>
+            <w:pPr>
+              <w:pStyle w:val="ListParagraph"/>
+            </w:pPr>
+            <w:r>
+              <w:t xml:space="preserve">The Age pre-requisite of the card </w:t>
+            </w:r>
+            <w:r>
+              <w:rPr>
+                <w:b/>
+                <w:bCs/>
+              </w:rPr>
+              <w:t>(10)</w:t>
+            </w:r>
+          </w:p>
+          <w:p>
             <w:r>
               <w:rPr>
                 <w:rFonts w:ascii="Consolas" w:hAnsi="Consolas"/>
               </w:rPr>
-              <w:t>;</w:t>
-            </w:r>
-            <w:proofErr w:type="gramEnd"/>
+              <w:t>int unitAge;</w:t>
+            </w:r>
           </w:p>
           <w:p>
             <w:pPr>
               <w:pStyle w:val="ListParagraph"/>
             </w:pPr>
             <w:r>
-              <w:t xml:space="preserve">The standard damage (SD) value </w:t>
-            </w:r>
-            <w:r>
-              <w:rPr>
-                <w:b/>
-                <w:bCs/>
-              </w:rPr>
-              <w:t>(9)</w:t>
+              <w:t xml:space="preserve">The point value </w:t>
+            </w:r>
+            <w:r>
+              <w:rPr>
+                <w:b/>
+                <w:bCs/>
+              </w:rPr>
+              <w:t>(12)</w:t>
+            </w:r>
+            <w:r>
+              <w:t>. Sum of resource cost</w:t>
+            </w:r>
+            <w:r>
+              <w:t>. What’s awarded for killing the entity</w:t>
             </w:r>
           </w:p>
           <w:p>
@@ -808,182 +785,49 @@
               <w:rPr>
                 <w:rFonts w:ascii="Consolas" w:hAnsi="Consolas"/>
               </w:rPr>
-              <w:lastRenderedPageBreak/>
-              <w:t xml:space="preserve">int </w:t>
-            </w:r>
-            <w:proofErr w:type="spellStart"/>
-            <w:proofErr w:type="gramStart"/>
+              <w:t>int pointValue;</w:t>
+            </w:r>
+          </w:p>
+          <w:p>
+            <w:pPr>
+              <w:pStyle w:val="ListParagraph"/>
+            </w:pPr>
+            <w:r>
+              <w:t>The garrison value, which appears on</w:t>
+            </w:r>
+            <w:r>
+              <w:t xml:space="preserve"> some</w:t>
+            </w:r>
+            <w:r>
+              <w:t xml:space="preserve"> buildings</w:t>
+            </w:r>
+            <w:r>
+              <w:t xml:space="preserve"> in case it’s ever relevant</w:t>
+            </w:r>
+          </w:p>
+          <w:p>
             <w:r>
               <w:rPr>
                 <w:rFonts w:ascii="Consolas" w:hAnsi="Consolas"/>
               </w:rPr>
-              <w:t>standardDamage</w:t>
-            </w:r>
-            <w:proofErr w:type="spellEnd"/>
+              <w:t>int garrisonValue;</w:t>
+            </w:r>
+          </w:p>
+          <w:p>
+            <w:pPr>
+              <w:pStyle w:val="ListParagraph"/>
+            </w:pPr>
+            <w:r>
+              <w:t>The quantity of the entity</w:t>
+            </w:r>
+          </w:p>
+          <w:p>
             <w:r>
               <w:rPr>
                 <w:rFonts w:ascii="Consolas" w:hAnsi="Consolas"/>
               </w:rPr>
-              <w:t>;</w:t>
-            </w:r>
-            <w:proofErr w:type="gramEnd"/>
-          </w:p>
-          <w:p>
-            <w:pPr>
-              <w:pStyle w:val="ListParagraph"/>
-            </w:pPr>
-            <w:r>
-              <w:t xml:space="preserve">The Age pre-requisite of the card </w:t>
-            </w:r>
-            <w:r>
-              <w:rPr>
-                <w:b/>
-                <w:bCs/>
-              </w:rPr>
-              <w:t>(10)</w:t>
-            </w:r>
-          </w:p>
-          <w:p>
-            <w:r>
-              <w:rPr>
-                <w:rFonts w:ascii="Consolas" w:hAnsi="Consolas"/>
-              </w:rPr>
-              <w:t xml:space="preserve">int </w:t>
-            </w:r>
-            <w:proofErr w:type="spellStart"/>
-            <w:proofErr w:type="gramStart"/>
-            <w:r>
-              <w:rPr>
-                <w:rFonts w:ascii="Consolas" w:hAnsi="Consolas"/>
-              </w:rPr>
-              <w:t>unitAge</w:t>
-            </w:r>
-            <w:proofErr w:type="spellEnd"/>
-            <w:r>
-              <w:rPr>
-                <w:rFonts w:ascii="Consolas" w:hAnsi="Consolas"/>
-              </w:rPr>
-              <w:t>;</w:t>
-            </w:r>
-            <w:proofErr w:type="gramEnd"/>
-          </w:p>
-          <w:p>
-            <w:pPr>
-              <w:pStyle w:val="ListParagraph"/>
-            </w:pPr>
-            <w:r>
-              <w:t xml:space="preserve">The point value </w:t>
-            </w:r>
-            <w:r>
-              <w:rPr>
-                <w:b/>
-                <w:bCs/>
-              </w:rPr>
-              <w:t>(12)</w:t>
-            </w:r>
-            <w:r>
-              <w:t>. Sum of resource cost</w:t>
-            </w:r>
-            <w:r>
-              <w:t>. What’s awarded for killing the entity</w:t>
-            </w:r>
-          </w:p>
-          <w:p>
-            <w:r>
-              <w:rPr>
-                <w:rFonts w:ascii="Consolas" w:hAnsi="Consolas"/>
-              </w:rPr>
-              <w:t xml:space="preserve">int </w:t>
-            </w:r>
-            <w:proofErr w:type="spellStart"/>
-            <w:proofErr w:type="gramStart"/>
-            <w:r>
-              <w:rPr>
-                <w:rFonts w:ascii="Consolas" w:hAnsi="Consolas"/>
-              </w:rPr>
-              <w:t>pointValue</w:t>
-            </w:r>
-            <w:proofErr w:type="spellEnd"/>
-            <w:r>
-              <w:rPr>
-                <w:rFonts w:ascii="Consolas" w:hAnsi="Consolas"/>
-              </w:rPr>
-              <w:t>;</w:t>
-            </w:r>
-            <w:proofErr w:type="gramEnd"/>
-          </w:p>
-          <w:p>
-            <w:pPr>
-              <w:pStyle w:val="ListParagraph"/>
-            </w:pPr>
-            <w:r>
-              <w:t>The garrison value, which appears on</w:t>
-            </w:r>
-            <w:r>
-              <w:t xml:space="preserve"> some</w:t>
-            </w:r>
-            <w:r>
-              <w:t xml:space="preserve"> buildings</w:t>
-            </w:r>
-            <w:r>
-              <w:t xml:space="preserve"> in case it’s ever relevant</w:t>
-            </w:r>
-          </w:p>
-          <w:p>
-            <w:r>
-              <w:rPr>
-                <w:rFonts w:ascii="Consolas" w:hAnsi="Consolas"/>
-              </w:rPr>
-              <w:t xml:space="preserve">int </w:t>
-            </w:r>
-            <w:proofErr w:type="spellStart"/>
-            <w:proofErr w:type="gramStart"/>
-            <w:r>
-              <w:rPr>
-                <w:rFonts w:ascii="Consolas" w:hAnsi="Consolas"/>
-              </w:rPr>
-              <w:t>garrisonValue</w:t>
-            </w:r>
-            <w:proofErr w:type="spellEnd"/>
-            <w:r>
-              <w:rPr>
-                <w:rFonts w:ascii="Consolas" w:hAnsi="Consolas"/>
-              </w:rPr>
-              <w:t>;</w:t>
-            </w:r>
-            <w:proofErr w:type="gramEnd"/>
-          </w:p>
-          <w:p>
-            <w:pPr>
-              <w:pStyle w:val="ListParagraph"/>
-            </w:pPr>
-            <w:r>
-              <w:t>The quantity of the entity</w:t>
-            </w:r>
-          </w:p>
-          <w:p>
-            <w:r>
-              <w:rPr>
-                <w:rFonts w:ascii="Consolas" w:hAnsi="Consolas"/>
-              </w:rPr>
-              <w:t xml:space="preserve">int </w:t>
-            </w:r>
-            <w:proofErr w:type="spellStart"/>
-            <w:proofErr w:type="gramStart"/>
-            <w:r>
-              <w:rPr>
-                <w:rFonts w:ascii="Consolas" w:hAnsi="Consolas"/>
-              </w:rPr>
-              <w:t>unitQuantity</w:t>
-            </w:r>
-            <w:proofErr w:type="spellEnd"/>
-            <w:r>
-              <w:rPr>
-                <w:rFonts w:ascii="Consolas" w:hAnsi="Consolas"/>
-              </w:rPr>
-              <w:t>;</w:t>
-            </w:r>
-            <w:proofErr w:type="gramEnd"/>
+              <w:t>int unitQuantity;</w:t>
+            </w:r>
           </w:p>
           <w:p/>
           <w:p>
@@ -1620,20 +1464,7 @@
           <w:p/>
           <w:p>
             <w:r>
-              <w:t xml:space="preserve">Not using </w:t>
-            </w:r>
-            <w:proofErr w:type="gramStart"/>
-            <w:r>
-              <w:t>std::</w:t>
-            </w:r>
-            <w:proofErr w:type="spellStart"/>
-            <w:proofErr w:type="gramEnd"/>
-            <w:r>
-              <w:t>cin</w:t>
-            </w:r>
-            <w:proofErr w:type="spellEnd"/>
-            <w:r>
-              <w:t xml:space="preserve"> for this as there’s too much that would need to be entered and it inserts odd symbols for capitals and underscores</w:t>
+              <w:t>Not using std::cin for this as there’s too much that would need to be entered and it inserts odd symbols for capitals and underscores</w:t>
             </w:r>
             <w:r>
               <w:br/>
@@ -1898,18 +1729,8 @@
                     <w:ind w:left="10"/>
                     <w:jc w:val="left"/>
                   </w:pPr>
-                  <w:proofErr w:type="gramStart"/>
                   <w:r>
-                    <w:t>if(</w:t>
-                  </w:r>
-                  <w:proofErr w:type="spellStart"/>
-                  <w:proofErr w:type="gramEnd"/>
-                  <w:r>
-                    <w:t>entityName</w:t>
-                  </w:r>
-                  <w:proofErr w:type="spellEnd"/>
-                  <w:r>
-                    <w:t xml:space="preserve"> == “Archer_(Saracen)”) then{</w:t>
+                    <w:t>if(entityName == “Archer_(Saracen)”) then{</w:t>
                   </w:r>
                 </w:p>
                 <w:p>
@@ -1918,13 +1739,8 @@
                     <w:ind w:left="720"/>
                     <w:jc w:val="left"/>
                   </w:pPr>
-                  <w:proofErr w:type="spellStart"/>
                   <w:r>
-                    <w:t>currentSelection</w:t>
-                  </w:r>
-                  <w:proofErr w:type="spellEnd"/>
-                  <w:r>
-                    <w:t xml:space="preserve"> = </w:t>
+                    <w:t xml:space="preserve">currentSelection = </w:t>
                   </w:r>
                   <w:r>
                     <w:t>{“</w:t>
@@ -1936,15 +1752,7 @@
                     <w:t>”</w:t>
                   </w:r>
                   <w:r>
-                    <w:t>,</w:t>
-                  </w:r>
-                  <w:proofErr w:type="gramStart"/>
-                  <w:r>
-                    <w:t>1,entityQuantity</w:t>
-                  </w:r>
-                  <w:proofErr w:type="gramEnd"/>
-                  <w:r>
-                    <w:t>,6,4,5,2,</w:t>
+                    <w:t>,1,entityQuantity,6,4,5,2,</w:t>
                   </w:r>
                 </w:p>
                 <w:p>
@@ -1953,13 +1761,8 @@
                     <w:ind w:left="720"/>
                     <w:jc w:val="left"/>
                   </w:pPr>
-                  <w:proofErr w:type="gramStart"/>
                   <w:r>
-                    <w:t>true,false</w:t>
-                  </w:r>
-                  <w:proofErr w:type="gramEnd"/>
-                  <w:r>
-                    <w:t>,false,false,false,false,false,false,false,false,false,false,false,false,false,false,false,false,false</w:t>
+                    <w:t>true,false,false,false,false,false,false,false,false,false,false,false,false,false,false,false,false,false,false</w:t>
                   </w:r>
                   <w:r>
                     <w:t xml:space="preserve">}; // </w:t>
@@ -2167,19 +1970,11 @@
       <w:r>
         <w:t xml:space="preserve">Running the program via clicking an executable (.exe) file, not via typing </w:t>
       </w:r>
-      <w:proofErr w:type="gramStart"/>
       <w:r>
         <w:rPr>
           <w:rStyle w:val="CodeChar"/>
         </w:rPr>
-        <w:t>"./</w:t>
-      </w:r>
-      <w:proofErr w:type="gramEnd"/>
-      <w:r>
-        <w:rPr>
-          <w:rStyle w:val="CodeChar"/>
-        </w:rPr>
-        <w:t>run"</w:t>
+        <w:t>"./run"</w:t>
       </w:r>
       <w:r>
         <w:t xml:space="preserve"> in a Linux shell</w:t>
@@ -2766,13 +2561,8 @@
             <w:r>
               <w:t xml:space="preserve"> so “Temple of the Sun at </w:t>
             </w:r>
-            <w:proofErr w:type="spellStart"/>
-            <w:r>
-              <w:t>Macchu</w:t>
-            </w:r>
-            <w:proofErr w:type="spellEnd"/>
-            <w:r>
-              <w:t xml:space="preserve"> Picchu</w:t>
+            <w:r>
+              <w:t>Macchu Picchu</w:t>
             </w:r>
             <w:r>
               <w:t xml:space="preserve"> (Incan)” can be found by searching for “Wonder (Incan</w:t>
@@ -2932,11 +2722,9 @@
             <w:gridSpan w:val="3"/>
           </w:tcPr>
           <w:p>
-            <w:proofErr w:type="spellStart"/>
             <w:r>
               <w:t>CheckedListBox</w:t>
             </w:r>
-            <w:proofErr w:type="spellEnd"/>
             <w:r>
               <w:t xml:space="preserve"> in QT for events &amp; technologies</w:t>
             </w:r>
@@ -3206,37 +2994,20 @@
           </w:tcPr>
           <w:p>
             <w:r>
-              <w:t xml:space="preserve">Supplying variables with answers the user provides. Was using </w:t>
-            </w:r>
-            <w:proofErr w:type="gramStart"/>
-            <w:r>
-              <w:t>std::</w:t>
-            </w:r>
-            <w:proofErr w:type="spellStart"/>
-            <w:proofErr w:type="gramEnd"/>
-            <w:r>
-              <w:t>cin</w:t>
-            </w:r>
-            <w:proofErr w:type="spellEnd"/>
-            <w:r>
-              <w:t xml:space="preserve"> for this. Perhaps we’d need to use a popup if we’re using QT framework</w:t>
+              <w:t>Supplying variables with answers the user provides. Was using std::cin for this. Perhaps we’d need to use a popup if we’re using QT framework</w:t>
             </w:r>
             <w:r>
               <w:t xml:space="preserve">. </w:t>
             </w:r>
             <w:r>
-              <w:t xml:space="preserve">The </w:t>
-            </w:r>
-            <w:proofErr w:type="spellStart"/>
-            <w:r>
-              <w:t>QInputDialog</w:t>
-            </w:r>
-            <w:proofErr w:type="spellEnd"/>
-            <w:r>
-              <w:t xml:space="preserve"> class seems to be what we want</w:t>
+              <w:t>The QInputDialog class seems to be what we want</w:t>
             </w:r>
             <w:r>
               <w:t>. Would prefer it if there were like buttons corresponding to the number of options, however</w:t>
+            </w:r>
+            <w:r>
+              <w:br/>
+              <w:t>(Partially done)</w:t>
             </w:r>
           </w:p>
         </w:tc>
@@ -3358,20 +3129,7 @@
           </w:tcPr>
           <w:p>
             <w:r>
-              <w:t xml:space="preserve">Writing </w:t>
-            </w:r>
-            <w:proofErr w:type="gramStart"/>
-            <w:r>
-              <w:t>std::</w:t>
-            </w:r>
-            <w:proofErr w:type="spellStart"/>
-            <w:proofErr w:type="gramEnd"/>
-            <w:r>
-              <w:t>cout</w:t>
-            </w:r>
-            <w:proofErr w:type="spellEnd"/>
-            <w:r>
-              <w:t xml:space="preserve"> statements to the GUI</w:t>
+              <w:t>Writing std::cout statements to the GUI</w:t>
             </w:r>
           </w:p>
         </w:tc>
@@ -3811,7 +3569,6 @@
                 <w:b/>
                 <w:bCs/>
               </w:rPr>
-              <w:lastRenderedPageBreak/>
               <w:t>Playing sound effects from Age of Empires 2 (in moderation, don’t want it to be obnoxious)</w:t>
             </w:r>
           </w:p>
@@ -4104,23 +3861,7 @@
                 <w:b/>
                 <w:bCs/>
               </w:rPr>
-              <w:t xml:space="preserve">"Back From </w:t>
-            </w:r>
-            <w:proofErr w:type="gramStart"/>
-            <w:r>
-              <w:rPr>
-                <w:b/>
-                <w:bCs/>
-              </w:rPr>
-              <w:t>A</w:t>
-            </w:r>
-            <w:proofErr w:type="gramEnd"/>
-            <w:r>
-              <w:rPr>
-                <w:b/>
-                <w:bCs/>
-              </w:rPr>
-              <w:t xml:space="preserve"> Foreign Land":</w:t>
+              <w:t>"Back From A Foreign Land":</w:t>
             </w:r>
             <w:r>
               <w:t xml:space="preserve"> “</w:t>
@@ -4222,23 +3963,7 @@
                 <w:rFonts w:cs="Arial"/>
                 <w:color w:val="000000"/>
               </w:rPr>
-              <w:t xml:space="preserve">All building </w:t>
-            </w:r>
-            <w:proofErr w:type="gramStart"/>
-            <w:r>
-              <w:rPr>
-                <w:rFonts w:cs="Arial"/>
-                <w:color w:val="000000"/>
-              </w:rPr>
-              <w:t>get</w:t>
-            </w:r>
-            <w:proofErr w:type="gramEnd"/>
-            <w:r>
-              <w:rPr>
-                <w:rFonts w:cs="Arial"/>
-                <w:color w:val="000000"/>
-              </w:rPr>
-              <w:t xml:space="preserve"> a HP bonus: Age I – 10 HP, Age II – 20 HP, Age III – 30 HP, Age IV – 40 HP</w:t>
+              <w:t>All building get a HP bonus: Age I – 10 HP, Age II – 20 HP, Age III – 30 HP, Age IV – 40 HP</w:t>
             </w:r>
           </w:p>
           <w:p>
@@ -4641,15 +4366,7 @@
           </w:tcPr>
           <w:p>
             <w:r>
-              <w:t xml:space="preserve">Implementing a PDF viewer for the user guide, developer guide, and developer </w:t>
-            </w:r>
-            <w:proofErr w:type="spellStart"/>
-            <w:r>
-              <w:t>wishlist</w:t>
-            </w:r>
-            <w:proofErr w:type="spellEnd"/>
-            <w:r>
-              <w:t xml:space="preserve"> files</w:t>
+              <w:t>Implementing a PDF viewer for the user guide, developer guide, and developer wishlist files</w:t>
             </w:r>
           </w:p>
         </w:tc>
@@ -4901,7 +4618,7 @@
           <w:sdtPr>
             <w:id w:val="-1153065682"/>
             <w14:checkbox>
-              <w14:checked w14:val="0"/>
+              <w14:checked w14:val="1"/>
               <w14:checkedState w14:val="2612" w14:font="MS Gothic"/>
               <w14:uncheckedState w14:val="2610" w14:font="MS Gothic"/>
             </w14:checkbox>
@@ -4916,7 +4633,7 @@
                   <w:rPr>
                     <w:rFonts w:ascii="MS Gothic" w:eastAsia="MS Gothic" w:hAnsi="MS Gothic" w:hint="eastAsia"/>
                   </w:rPr>
-                  <w:t>☐</w:t>
+                  <w:t>☒</w:t>
                 </w:r>
               </w:p>
             </w:tc>
@@ -4929,7 +4646,16 @@
           </w:tcPr>
           <w:p>
             <w:r>
-              <w:t>Making it so user can, for example, not have both bracer and bodkin arrow toggled since bracer overrides bodkin arrow</w:t>
+              <w:t xml:space="preserve">Making it </w:t>
+            </w:r>
+            <w:r>
+              <w:t>so user can't have multiple technologies activated</w:t>
+            </w:r>
+            <w:r>
+              <w:t xml:space="preserve">. </w:t>
+            </w:r>
+            <w:r>
+              <w:t>Like higher level technologies are often supposed to take the place of lower level technologies. For example, "Bracer" takes the place of both "Bodkin Arrow" and "Fletching" while "Bodkin Arrow" takes the place of "Fletching"</w:t>
             </w:r>
           </w:p>
         </w:tc>
@@ -5052,13 +4778,8 @@
         <w:t>Chapter 7 of “Learn QT 5”</w:t>
       </w:r>
       <w:r>
-        <w:t xml:space="preserve">. Opting to use this one first as it talks about using </w:t>
-      </w:r>
-      <w:proofErr w:type="spellStart"/>
-      <w:r>
-        <w:t>SQLLite</w:t>
-      </w:r>
-      <w:proofErr w:type="spellEnd"/>
+        <w:t>. Opting to use this one first as it talks about using SQLLite</w:t>
+      </w:r>
     </w:p>
     <w:p>
       <w:pPr>
@@ -5686,13 +5407,8 @@
       <w:t xml:space="preserve">Kory / </w:t>
     </w:r>
     <w:r>
-      <w:t xml:space="preserve">BGG user </w:t>
+      <w:t>BGG user Karate_Dog</w:t>
     </w:r>
-    <w:proofErr w:type="spellStart"/>
-    <w:r>
-      <w:t>Karate_Dog</w:t>
-    </w:r>
-    <w:proofErr w:type="spellEnd"/>
   </w:p>
 </w:hdr>
 </file>

</xml_diff>

<commit_message>
making it so retreat prompt does not appear when it should not. started to work on adding animations and on filtering out entities that do not match what civilization a player has
</commit_message>
<xml_diff>
--- a/AoE2_Calculator-master/documentation/developer_wishlist.docx
+++ b/AoE2_Calculator-master/documentation/developer_wishlist.docx
@@ -3640,7 +3640,7 @@
           <w:sdtPr>
             <w:id w:val="1834488418"/>
             <w14:checkbox>
-              <w14:checked w14:val="0"/>
+              <w14:checked w14:val="1"/>
               <w14:checkedState w14:val="2612" w14:font="MS Gothic"/>
               <w14:uncheckedState w14:val="2610" w14:font="MS Gothic"/>
             </w14:checkbox>
@@ -3656,7 +3656,7 @@
                   <w:rPr>
                     <w:rFonts w:ascii="MS Gothic" w:eastAsia="MS Gothic" w:hAnsi="MS Gothic" w:hint="eastAsia"/>
                   </w:rPr>
-                  <w:t>☐</w:t>
+                  <w:t>☒</w:t>
                 </w:r>
               </w:p>
             </w:tc>
@@ -3698,7 +3698,7 @@
           <w:sdtPr>
             <w:id w:val="-1746257151"/>
             <w14:checkbox>
-              <w14:checked w14:val="0"/>
+              <w14:checked w14:val="1"/>
               <w14:checkedState w14:val="2612" w14:font="MS Gothic"/>
               <w14:uncheckedState w14:val="2610" w14:font="MS Gothic"/>
             </w14:checkbox>
@@ -3714,7 +3714,7 @@
                   <w:rPr>
                     <w:rFonts w:ascii="MS Gothic" w:eastAsia="MS Gothic" w:hAnsi="MS Gothic" w:hint="eastAsia"/>
                   </w:rPr>
-                  <w:t>☐</w:t>
+                  <w:t>☒</w:t>
                 </w:r>
               </w:p>
             </w:tc>
@@ -4507,6 +4507,13 @@
               <w:br/>
               <w:t>Wouldn’t want it to rotate, however</w:t>
             </w:r>
+            <w:r>
+              <w:br/>
+            </w:r>
+            <w:r>
+              <w:br/>
+              <w:t>(partially done)</w:t>
+            </w:r>
           </w:p>
         </w:tc>
       </w:tr>
@@ -4603,6 +4610,9 @@
             <w:gridSpan w:val="3"/>
           </w:tcPr>
           <w:p>
+            <w:pPr>
+              <w:jc w:val="left"/>
+            </w:pPr>
             <w:r>
               <w:t>Having option to select your civilization</w:t>
             </w:r>
@@ -4612,6 +4622,13 @@
             <w:r>
               <w:br/>
               <w:t>Filters out entities that don’t belong to one’s civilization</w:t>
+            </w:r>
+            <w:r>
+              <w:br/>
+            </w:r>
+            <w:r>
+              <w:br/>
+              <w:t>(Done quite poorly IMO)</w:t>
             </w:r>
           </w:p>
         </w:tc>
@@ -4674,7 +4691,7 @@
           <w:sdtPr>
             <w:id w:val="-2061229472"/>
             <w14:checkbox>
-              <w14:checked w14:val="0"/>
+              <w14:checked w14:val="1"/>
               <w14:checkedState w14:val="2612" w14:font="MS Gothic"/>
               <w14:uncheckedState w14:val="2610" w14:font="MS Gothic"/>
             </w14:checkbox>
@@ -4689,7 +4706,7 @@
                   <w:rPr>
                     <w:rFonts w:ascii="MS Gothic" w:eastAsia="MS Gothic" w:hAnsi="MS Gothic" w:hint="eastAsia"/>
                   </w:rPr>
-                  <w:t>☐</w:t>
+                  <w:t>☒</w:t>
                 </w:r>
               </w:p>
             </w:tc>
@@ -4714,6 +4731,170 @@
         <w:sdt>
           <w:sdtPr>
             <w:id w:val="463161242"/>
+            <w14:checkbox>
+              <w14:checked w14:val="1"/>
+              <w14:checkedState w14:val="2612" w14:font="MS Gothic"/>
+              <w14:uncheckedState w14:val="2610" w14:font="MS Gothic"/>
+            </w14:checkbox>
+          </w:sdtPr>
+          <w:sdtContent>
+            <w:tc>
+              <w:tcPr>
+                <w:tcW w:w="2482" w:type="dxa"/>
+              </w:tcPr>
+              <w:p>
+                <w:r>
+                  <w:rPr>
+                    <w:rFonts w:ascii="MS Gothic" w:eastAsia="MS Gothic" w:hAnsi="MS Gothic" w:hint="eastAsia"/>
+                  </w:rPr>
+                  <w:t>☒</w:t>
+                </w:r>
+              </w:p>
+            </w:tc>
+          </w:sdtContent>
+        </w:sdt>
+        <w:tc>
+          <w:tcPr>
+            <w:tcW w:w="8280" w:type="dxa"/>
+            <w:gridSpan w:val="3"/>
+          </w:tcPr>
+          <w:p>
+            <w:r>
+              <w:t>Having an option to automatically set whether a player is converting or healing</w:t>
+            </w:r>
+          </w:p>
+        </w:tc>
+      </w:tr>
+      <w:tr>
+        <w:trPr>
+          <w:trHeight w:val="79"/>
+        </w:trPr>
+        <w:sdt>
+          <w:sdtPr>
+            <w:id w:val="-2124229069"/>
+            <w14:checkbox>
+              <w14:checked w14:val="1"/>
+              <w14:checkedState w14:val="2612" w14:font="MS Gothic"/>
+              <w14:uncheckedState w14:val="2610" w14:font="MS Gothic"/>
+            </w14:checkbox>
+          </w:sdtPr>
+          <w:sdtContent>
+            <w:tc>
+              <w:tcPr>
+                <w:tcW w:w="2482" w:type="dxa"/>
+              </w:tcPr>
+              <w:p>
+                <w:r>
+                  <w:rPr>
+                    <w:rFonts w:ascii="MS Gothic" w:eastAsia="MS Gothic" w:hAnsi="MS Gothic" w:hint="eastAsia"/>
+                  </w:rPr>
+                  <w:t>☒</w:t>
+                </w:r>
+              </w:p>
+            </w:tc>
+          </w:sdtContent>
+        </w:sdt>
+        <w:tc>
+          <w:tcPr>
+            <w:tcW w:w="8280" w:type="dxa"/>
+            <w:gridSpan w:val="3"/>
+          </w:tcPr>
+          <w:p>
+            <w:r>
+              <w:t>Making it so it doesn’t ask if player will retreat if opposing entity has died</w:t>
+            </w:r>
+          </w:p>
+        </w:tc>
+      </w:tr>
+      <w:tr>
+        <w:trPr>
+          <w:trHeight w:val="79"/>
+        </w:trPr>
+        <w:sdt>
+          <w:sdtPr>
+            <w:id w:val="-1715570882"/>
+            <w14:checkbox>
+              <w14:checked w14:val="1"/>
+              <w14:checkedState w14:val="2612" w14:font="MS Gothic"/>
+              <w14:uncheckedState w14:val="2610" w14:font="MS Gothic"/>
+            </w14:checkbox>
+          </w:sdtPr>
+          <w:sdtContent>
+            <w:tc>
+              <w:tcPr>
+                <w:tcW w:w="2482" w:type="dxa"/>
+              </w:tcPr>
+              <w:p>
+                <w:r>
+                  <w:rPr>
+                    <w:rFonts w:ascii="MS Gothic" w:eastAsia="MS Gothic" w:hAnsi="MS Gothic" w:hint="eastAsia"/>
+                  </w:rPr>
+                  <w:t>☒</w:t>
+                </w:r>
+              </w:p>
+            </w:tc>
+          </w:sdtContent>
+        </w:sdt>
+        <w:tc>
+          <w:tcPr>
+            <w:tcW w:w="8280" w:type="dxa"/>
+            <w:gridSpan w:val="3"/>
+          </w:tcPr>
+          <w:p>
+            <w:r>
+              <w:t>Making it so it doesn’t ask if player will retreat if building vs building battle</w:t>
+            </w:r>
+          </w:p>
+        </w:tc>
+      </w:tr>
+      <w:tr>
+        <w:trPr>
+          <w:trHeight w:val="79"/>
+        </w:trPr>
+        <w:sdt>
+          <w:sdtPr>
+            <w:id w:val="-2097466220"/>
+            <w14:checkbox>
+              <w14:checked w14:val="1"/>
+              <w14:checkedState w14:val="2612" w14:font="MS Gothic"/>
+              <w14:uncheckedState w14:val="2610" w14:font="MS Gothic"/>
+            </w14:checkbox>
+          </w:sdtPr>
+          <w:sdtContent>
+            <w:tc>
+              <w:tcPr>
+                <w:tcW w:w="2482" w:type="dxa"/>
+              </w:tcPr>
+              <w:p>
+                <w:r>
+                  <w:rPr>
+                    <w:rFonts w:ascii="MS Gothic" w:eastAsia="MS Gothic" w:hAnsi="MS Gothic" w:hint="eastAsia"/>
+                  </w:rPr>
+                  <w:t>☒</w:t>
+                </w:r>
+              </w:p>
+            </w:tc>
+          </w:sdtContent>
+        </w:sdt>
+        <w:tc>
+          <w:tcPr>
+            <w:tcW w:w="8280" w:type="dxa"/>
+            <w:gridSpan w:val="3"/>
+          </w:tcPr>
+          <w:p>
+            <w:r>
+              <w:t>Making it so archer round of combat only applies to buildings</w:t>
+            </w:r>
+          </w:p>
+        </w:tc>
+      </w:tr>
+      <w:tr>
+        <w:trPr>
+          <w:trHeight w:val="79"/>
+        </w:trPr>
+        <w:sdt>
+          <w:sdtPr>
+            <w:id w:val="-1111128088"/>
             <w14:checkbox>
               <w14:checked w14:val="0"/>
               <w14:checkedState w14:val="2612" w14:font="MS Gothic"/>
@@ -4743,7 +4924,7 @@
           </w:tcPr>
           <w:p>
             <w:r>
-              <w:t>Having an option to automatically set whether a player is converting or healing</w:t>
+              <w:t>Making it so if archer retreats in a hit and run attack (vs non-cavalry), it doesn’t show the first round of combat</w:t>
             </w:r>
           </w:p>
         </w:tc>

</xml_diff>

<commit_message>
working out the animations
</commit_message>
<xml_diff>
--- a/AoE2_Calculator-master/documentation/developer_wishlist.docx
+++ b/AoE2_Calculator-master/documentation/developer_wishlist.docx
@@ -4573,46 +4573,42 @@
               <w:t>Having</w:t>
             </w:r>
             <w:r>
-              <w:t xml:space="preserve"> icons for entities, which would consist of</w:t>
-            </w:r>
-            <w:r>
-              <w:t xml:space="preserve"> attack animation</w:t>
-            </w:r>
-            <w:r>
-              <w:t xml:space="preserve"> for units / still pictures for buildings</w:t>
-            </w:r>
-            <w:r>
               <w:t xml:space="preserve"> </w:t>
             </w:r>
             <w:r>
-              <w:br/>
-            </w:r>
-            <w:r>
-              <w:br/>
-              <w:t>Can refer to this AoE 2 database for an example of that</w:t>
-            </w:r>
-            <w:r>
-              <w:br/>
-            </w:r>
-            <w:hyperlink r:id="rId13" w:history="1">
-              <w:r>
-                <w:rPr>
-                  <w:rStyle w:val="Hyperlink"/>
-                </w:rPr>
-                <w:t>https://www.aoe2database.com/unit/129/-1/en</w:t>
-              </w:r>
-            </w:hyperlink>
-            <w:r>
-              <w:br/>
-            </w:r>
-            <w:hyperlink r:id="rId14" w:history="1">
-              <w:r>
-                <w:rPr>
-                  <w:rStyle w:val="Hyperlink"/>
-                </w:rPr>
-                <w:t>https://www.aoe2database.com/building/7/-1/en</w:t>
-              </w:r>
-            </w:hyperlink>
+              <w:t>animations for entities (units and buildings)</w:t>
+            </w:r>
+          </w:p>
+          <w:p>
+            <w:r>
+              <w:t>For units – idle, attack, death</w:t>
+            </w:r>
+          </w:p>
+          <w:p>
+            <w:r>
+              <w:t>Idle – when selected</w:t>
+            </w:r>
+          </w:p>
+          <w:p>
+            <w:r>
+              <w:t>Attack – when calculate results button is clicked</w:t>
+            </w:r>
+          </w:p>
+          <w:p>
+            <w:r>
+              <w:t>Death – when “</w:t>
+            </w:r>
+            <w:r>
+              <w:t xml:space="preserve">[name of unit] </w:t>
+            </w:r>
+            <w:r>
+              <w:t>is dead” is outputted</w:t>
+            </w:r>
+          </w:p>
+          <w:p>
+            <w:r>
+              <w:t>Destruction – when “[name of building] is dead” is outputted</w:t>
+            </w:r>
           </w:p>
         </w:tc>
       </w:tr>
@@ -4660,7 +4656,7 @@
             <w:r>
               <w:br/>
             </w:r>
-            <w:hyperlink r:id="rId15" w:history="1">
+            <w:hyperlink r:id="rId13" w:history="1">
               <w:r>
                 <w:rPr>
                   <w:rStyle w:val="Hyperlink"/>
@@ -4668,9 +4664,6 @@
                 <w:t>https://www.aoe2database.com/tech/115/-1/en</w:t>
               </w:r>
             </w:hyperlink>
-            <w:r>
-              <w:br/>
-            </w:r>
           </w:p>
         </w:tc>
       </w:tr>
@@ -5092,7 +5085,6 @@
         <w:jc w:val="left"/>
       </w:pPr>
       <w:r>
-        <w:lastRenderedPageBreak/>
         <w:br w:type="page"/>
       </w:r>
     </w:p>
@@ -5187,7 +5179,7 @@
       <w:pPr>
         <w:ind w:left="340" w:hanging="340"/>
       </w:pPr>
-      <w:hyperlink r:id="rId16" w:history="1">
+      <w:hyperlink r:id="rId14" w:history="1">
         <w:r>
           <w:rPr>
             <w:rStyle w:val="Hyperlink"/>
@@ -5586,8 +5578,8 @@
     </w:tbl>
     <w:p/>
     <w:sectPr>
-      <w:headerReference w:type="default" r:id="rId17"/>
-      <w:footerReference w:type="default" r:id="rId18"/>
+      <w:headerReference w:type="default" r:id="rId15"/>
+      <w:footerReference w:type="default" r:id="rId16"/>
       <w:pgSz w:w="11906" w:h="16838" w:code="9"/>
       <w:pgMar w:top="567" w:right="567" w:bottom="567" w:left="567" w:header="567" w:footer="567" w:gutter="0"/>
       <w:cols w:space="708"/>

</xml_diff>

<commit_message>
more work on the animations
</commit_message>
<xml_diff>
--- a/AoE2_Calculator-master/documentation/developer_wishlist.docx
+++ b/AoE2_Calculator-master/documentation/developer_wishlist.docx
@@ -13,13 +13,8 @@
         <w:t>’s</w:t>
       </w:r>
       <w:r>
-        <w:t xml:space="preserve"> </w:t>
-      </w:r>
-      <w:proofErr w:type="spellStart"/>
-      <w:r>
-        <w:t>wishlist</w:t>
-      </w:r>
-      <w:proofErr w:type="spellEnd"/>
+        <w:t xml:space="preserve"> wishlist</w:t>
+      </w:r>
     </w:p>
     <w:p>
       <w:pPr>
@@ -289,14 +284,12 @@
               </w:rPr>
               <w:t xml:space="preserve">string </w:t>
             </w:r>
-            <w:proofErr w:type="spellStart"/>
             <w:r>
               <w:rPr>
                 <w:rFonts w:ascii="Consolas" w:hAnsi="Consolas"/>
               </w:rPr>
               <w:t>unitName</w:t>
             </w:r>
-            <w:proofErr w:type="spellEnd"/>
           </w:p>
           <w:p>
             <w:pPr>
@@ -330,21 +323,7 @@
               <w:rPr>
                 <w:rFonts w:ascii="Consolas" w:hAnsi="Consolas"/>
               </w:rPr>
-              <w:t xml:space="preserve">bool </w:t>
-            </w:r>
-            <w:proofErr w:type="spellStart"/>
-            <w:r>
-              <w:rPr>
-                <w:rFonts w:ascii="Consolas" w:hAnsi="Consolas"/>
-              </w:rPr>
-              <w:t>armorClass</w:t>
-            </w:r>
-            <w:proofErr w:type="spellEnd"/>
-            <w:r>
-              <w:rPr>
-                <w:rFonts w:ascii="Consolas" w:hAnsi="Consolas"/>
-              </w:rPr>
-              <w:t>[20];</w:t>
+              <w:t>bool armorClass[20];</w:t>
             </w:r>
           </w:p>
           <w:tbl>
@@ -451,13 +430,8 @@
                   <w:pPr>
                     <w:pStyle w:val="ListParagraph"/>
                   </w:pPr>
-                  <w:proofErr w:type="spellStart"/>
                   <w:r>
-                    <w:t>Cavalry_Archer</w:t>
-                  </w:r>
-                  <w:proofErr w:type="spellEnd"/>
-                  <w:r>
-                    <w:t xml:space="preserve"> </w:t>
+                    <w:t xml:space="preserve">Cavalry_Archer </w:t>
                   </w:r>
                   <w:r>
                     <w:t>[</w:t>
@@ -473,13 +447,8 @@
                   <w:pPr>
                     <w:pStyle w:val="ListParagraph"/>
                   </w:pPr>
-                  <w:proofErr w:type="spellStart"/>
                   <w:r>
-                    <w:t>Eagle_Warrior</w:t>
-                  </w:r>
-                  <w:proofErr w:type="spellEnd"/>
-                  <w:r>
-                    <w:t xml:space="preserve"> </w:t>
+                    <w:t xml:space="preserve">Eagle_Warrior </w:t>
                   </w:r>
                   <w:r>
                     <w:t>[</w:t>
@@ -495,13 +464,8 @@
                   <w:pPr>
                     <w:pStyle w:val="ListParagraph"/>
                   </w:pPr>
-                  <w:proofErr w:type="spellStart"/>
                   <w:r>
-                    <w:t>Gunpowder_Unit</w:t>
-                  </w:r>
-                  <w:proofErr w:type="spellEnd"/>
-                  <w:r>
-                    <w:t xml:space="preserve"> </w:t>
+                    <w:t xml:space="preserve">Gunpowder_Unit </w:t>
                   </w:r>
                   <w:r>
                     <w:t>[</w:t>
@@ -578,11 +542,9 @@
                   <w:pPr>
                     <w:pStyle w:val="ListParagraph"/>
                   </w:pPr>
-                  <w:proofErr w:type="spellStart"/>
                   <w:r>
                     <w:t>Siege_Weapon</w:t>
                   </w:r>
-                  <w:proofErr w:type="spellEnd"/>
                   <w:r>
                     <w:t xml:space="preserve"> [12]</w:t>
                   </w:r>
@@ -602,11 +564,9 @@
                   <w:pPr>
                     <w:pStyle w:val="ListParagraph"/>
                   </w:pPr>
-                  <w:proofErr w:type="spellStart"/>
                   <w:r>
                     <w:t>Standard_Building</w:t>
                   </w:r>
-                  <w:proofErr w:type="spellEnd"/>
                   <w:r>
                     <w:t xml:space="preserve"> [14]</w:t>
                   </w:r>
@@ -615,11 +575,9 @@
                   <w:pPr>
                     <w:pStyle w:val="ListParagraph"/>
                   </w:pPr>
-                  <w:proofErr w:type="spellStart"/>
                   <w:r>
                     <w:t>Stone_Defence</w:t>
                   </w:r>
-                  <w:proofErr w:type="spellEnd"/>
                   <w:r>
                     <w:t xml:space="preserve"> [15]</w:t>
                   </w:r>
@@ -628,11 +586,9 @@
                   <w:pPr>
                     <w:pStyle w:val="ListParagraph"/>
                   </w:pPr>
-                  <w:proofErr w:type="spellStart"/>
                   <w:r>
                     <w:t>Turtle_Ship</w:t>
                   </w:r>
-                  <w:proofErr w:type="spellEnd"/>
                   <w:r>
                     <w:t xml:space="preserve"> [16]</w:t>
                   </w:r>
@@ -641,11 +597,9 @@
                   <w:pPr>
                     <w:pStyle w:val="ListParagraph"/>
                   </w:pPr>
-                  <w:proofErr w:type="spellStart"/>
                   <w:r>
                     <w:t>Unique_Unit</w:t>
                   </w:r>
-                  <w:proofErr w:type="spellEnd"/>
                   <w:r>
                     <w:t xml:space="preserve"> [17]</w:t>
                   </w:r>
@@ -654,11 +608,9 @@
                   <w:pPr>
                     <w:pStyle w:val="ListParagraph"/>
                   </w:pPr>
-                  <w:proofErr w:type="spellStart"/>
                   <w:r>
                     <w:t>Wall_&amp;_Gate</w:t>
                   </w:r>
-                  <w:proofErr w:type="spellEnd"/>
                   <w:r>
                     <w:t xml:space="preserve"> [18]</w:t>
                   </w:r>
@@ -718,14 +670,12 @@
               </w:rPr>
               <w:t xml:space="preserve">int </w:t>
             </w:r>
-            <w:proofErr w:type="spellStart"/>
             <w:r>
               <w:rPr>
                 <w:rFonts w:ascii="Consolas" w:hAnsi="Consolas"/>
               </w:rPr>
               <w:t>unitHealth</w:t>
             </w:r>
-            <w:proofErr w:type="spellEnd"/>
             <w:r>
               <w:rPr>
                 <w:rFonts w:ascii="Consolas" w:hAnsi="Consolas"/>
@@ -759,21 +709,7 @@
               <w:rPr>
                 <w:rFonts w:ascii="Consolas" w:hAnsi="Consolas"/>
               </w:rPr>
-              <w:t xml:space="preserve"> </w:t>
-            </w:r>
-            <w:proofErr w:type="spellStart"/>
-            <w:r>
-              <w:rPr>
-                <w:rFonts w:ascii="Consolas" w:hAnsi="Consolas"/>
-              </w:rPr>
-              <w:t>rangedDamage</w:t>
-            </w:r>
-            <w:proofErr w:type="spellEnd"/>
-            <w:r>
-              <w:rPr>
-                <w:rFonts w:ascii="Consolas" w:hAnsi="Consolas"/>
-              </w:rPr>
-              <w:t>;</w:t>
+              <w:t xml:space="preserve"> rangedDamage;</w:t>
             </w:r>
           </w:p>
           <w:p>
@@ -797,21 +733,7 @@
                 <w:rFonts w:ascii="Consolas" w:hAnsi="Consolas"/>
               </w:rPr>
               <w:lastRenderedPageBreak/>
-              <w:t xml:space="preserve">int </w:t>
-            </w:r>
-            <w:proofErr w:type="spellStart"/>
-            <w:r>
-              <w:rPr>
-                <w:rFonts w:ascii="Consolas" w:hAnsi="Consolas"/>
-              </w:rPr>
-              <w:t>standardDamage</w:t>
-            </w:r>
-            <w:proofErr w:type="spellEnd"/>
-            <w:r>
-              <w:rPr>
-                <w:rFonts w:ascii="Consolas" w:hAnsi="Consolas"/>
-              </w:rPr>
-              <w:t>;</w:t>
+              <w:t>int standardDamage;</w:t>
             </w:r>
           </w:p>
           <w:p>
@@ -834,21 +756,7 @@
               <w:rPr>
                 <w:rFonts w:ascii="Consolas" w:hAnsi="Consolas"/>
               </w:rPr>
-              <w:t xml:space="preserve">int </w:t>
-            </w:r>
-            <w:proofErr w:type="spellStart"/>
-            <w:r>
-              <w:rPr>
-                <w:rFonts w:ascii="Consolas" w:hAnsi="Consolas"/>
-              </w:rPr>
-              <w:t>unitAge</w:t>
-            </w:r>
-            <w:proofErr w:type="spellEnd"/>
-            <w:r>
-              <w:rPr>
-                <w:rFonts w:ascii="Consolas" w:hAnsi="Consolas"/>
-              </w:rPr>
-              <w:t>;</w:t>
+              <w:t>int unitAge;</w:t>
             </w:r>
           </w:p>
           <w:p>
@@ -877,21 +785,7 @@
               <w:rPr>
                 <w:rFonts w:ascii="Consolas" w:hAnsi="Consolas"/>
               </w:rPr>
-              <w:t xml:space="preserve">int </w:t>
-            </w:r>
-            <w:proofErr w:type="spellStart"/>
-            <w:r>
-              <w:rPr>
-                <w:rFonts w:ascii="Consolas" w:hAnsi="Consolas"/>
-              </w:rPr>
-              <w:t>pointValue</w:t>
-            </w:r>
-            <w:proofErr w:type="spellEnd"/>
-            <w:r>
-              <w:rPr>
-                <w:rFonts w:ascii="Consolas" w:hAnsi="Consolas"/>
-              </w:rPr>
-              <w:t>;</w:t>
+              <w:t>int pointValue;</w:t>
             </w:r>
           </w:p>
           <w:p>
@@ -916,21 +810,7 @@
               <w:rPr>
                 <w:rFonts w:ascii="Consolas" w:hAnsi="Consolas"/>
               </w:rPr>
-              <w:t xml:space="preserve">int </w:t>
-            </w:r>
-            <w:proofErr w:type="spellStart"/>
-            <w:r>
-              <w:rPr>
-                <w:rFonts w:ascii="Consolas" w:hAnsi="Consolas"/>
-              </w:rPr>
-              <w:t>garrisonValue</w:t>
-            </w:r>
-            <w:proofErr w:type="spellEnd"/>
-            <w:r>
-              <w:rPr>
-                <w:rFonts w:ascii="Consolas" w:hAnsi="Consolas"/>
-              </w:rPr>
-              <w:t>;</w:t>
+              <w:t>int garrisonValue;</w:t>
             </w:r>
           </w:p>
           <w:p>
@@ -946,21 +826,7 @@
               <w:rPr>
                 <w:rFonts w:ascii="Consolas" w:hAnsi="Consolas"/>
               </w:rPr>
-              <w:t xml:space="preserve">int </w:t>
-            </w:r>
-            <w:proofErr w:type="spellStart"/>
-            <w:r>
-              <w:rPr>
-                <w:rFonts w:ascii="Consolas" w:hAnsi="Consolas"/>
-              </w:rPr>
-              <w:t>unitQuantity</w:t>
-            </w:r>
-            <w:proofErr w:type="spellEnd"/>
-            <w:r>
-              <w:rPr>
-                <w:rFonts w:ascii="Consolas" w:hAnsi="Consolas"/>
-              </w:rPr>
-              <w:t>;</w:t>
+              <w:t>int unitQuantity;</w:t>
             </w:r>
           </w:p>
           <w:p/>
@@ -1598,15 +1464,7 @@
           <w:p/>
           <w:p>
             <w:r>
-              <w:t>Not using std::</w:t>
-            </w:r>
-            <w:proofErr w:type="spellStart"/>
-            <w:r>
-              <w:t>cin</w:t>
-            </w:r>
-            <w:proofErr w:type="spellEnd"/>
-            <w:r>
-              <w:t xml:space="preserve"> for this as there’s too much that would need to be entered and it inserts odd symbols for capitals and underscores</w:t>
+              <w:t>Not using std::cin for this as there’s too much that would need to be entered and it inserts odd symbols for capitals and underscores</w:t>
             </w:r>
             <w:r>
               <w:br/>
@@ -1872,15 +1730,7 @@
                     <w:jc w:val="left"/>
                   </w:pPr>
                   <w:r>
-                    <w:t>if(</w:t>
-                  </w:r>
-                  <w:proofErr w:type="spellStart"/>
-                  <w:r>
-                    <w:t>entityName</w:t>
-                  </w:r>
-                  <w:proofErr w:type="spellEnd"/>
-                  <w:r>
-                    <w:t xml:space="preserve"> == “Archer_(Saracen)”) then{</w:t>
+                    <w:t>if(entityName == “Archer_(Saracen)”) then{</w:t>
                   </w:r>
                 </w:p>
                 <w:p>
@@ -1889,13 +1739,8 @@
                     <w:ind w:left="720"/>
                     <w:jc w:val="left"/>
                   </w:pPr>
-                  <w:proofErr w:type="spellStart"/>
                   <w:r>
-                    <w:t>currentSelection</w:t>
-                  </w:r>
-                  <w:proofErr w:type="spellEnd"/>
-                  <w:r>
-                    <w:t xml:space="preserve"> = </w:t>
+                    <w:t xml:space="preserve">currentSelection = </w:t>
                   </w:r>
                   <w:r>
                     <w:t>{“</w:t>
@@ -2715,13 +2560,8 @@
             <w:r>
               <w:t xml:space="preserve"> so “Temple of the Sun at </w:t>
             </w:r>
-            <w:proofErr w:type="spellStart"/>
-            <w:r>
-              <w:t>Macchu</w:t>
-            </w:r>
-            <w:proofErr w:type="spellEnd"/>
-            <w:r>
-              <w:t xml:space="preserve"> Picchu</w:t>
+            <w:r>
+              <w:t>Macchu Picchu</w:t>
             </w:r>
             <w:r>
               <w:t xml:space="preserve"> (Incan)” can be found by searching for “Wonder (Incan</w:t>
@@ -2881,11 +2721,9 @@
             <w:gridSpan w:val="2"/>
           </w:tcPr>
           <w:p>
-            <w:proofErr w:type="spellStart"/>
             <w:r>
               <w:t>CheckedListBox</w:t>
             </w:r>
-            <w:proofErr w:type="spellEnd"/>
             <w:r>
               <w:t xml:space="preserve"> in QT for events &amp; technologies</w:t>
             </w:r>
@@ -3155,29 +2993,13 @@
           </w:tcPr>
           <w:p>
             <w:r>
-              <w:t>Supplying variables with answers the user provides. Was using std::</w:t>
-            </w:r>
-            <w:proofErr w:type="spellStart"/>
-            <w:r>
-              <w:t>cin</w:t>
-            </w:r>
-            <w:proofErr w:type="spellEnd"/>
-            <w:r>
-              <w:t xml:space="preserve"> for this. Perhaps we’d need to use a popup if we’re using QT framework</w:t>
+              <w:t>Supplying variables with answers the user provides. Was using std::cin for this. Perhaps we’d need to use a popup if we’re using QT framework</w:t>
             </w:r>
             <w:r>
               <w:t xml:space="preserve">. </w:t>
             </w:r>
             <w:r>
-              <w:t xml:space="preserve">The </w:t>
-            </w:r>
-            <w:proofErr w:type="spellStart"/>
-            <w:r>
-              <w:t>QInputDialog</w:t>
-            </w:r>
-            <w:proofErr w:type="spellEnd"/>
-            <w:r>
-              <w:t xml:space="preserve"> class seems to be what we want</w:t>
+              <w:t>The QInputDialog class seems to be what we want</w:t>
             </w:r>
             <w:r>
               <w:t>. Would prefer it if there were like buttons corresponding to the number of options, however</w:t>
@@ -3312,15 +3134,7 @@
           </w:tcPr>
           <w:p>
             <w:r>
-              <w:t>Writing std::</w:t>
-            </w:r>
-            <w:proofErr w:type="spellStart"/>
-            <w:r>
-              <w:t>cout</w:t>
-            </w:r>
-            <w:proofErr w:type="spellEnd"/>
-            <w:r>
-              <w:t xml:space="preserve"> statements to the GUI</w:t>
+              <w:t>Writing std::cout statements to the GUI</w:t>
             </w:r>
           </w:p>
         </w:tc>
@@ -4480,15 +4294,7 @@
           </w:tcPr>
           <w:p>
             <w:r>
-              <w:t xml:space="preserve">Implementing a PDF viewer for the user guide, developer guide, and developer </w:t>
-            </w:r>
-            <w:proofErr w:type="spellStart"/>
-            <w:r>
-              <w:t>wishlist</w:t>
-            </w:r>
-            <w:proofErr w:type="spellEnd"/>
-            <w:r>
-              <w:t xml:space="preserve"> files</w:t>
+              <w:t>Implementing a PDF viewer for the user guide, developer guide, and developer wishlist files</w:t>
             </w:r>
           </w:p>
         </w:tc>
@@ -5022,29 +4828,57 @@
             </w:r>
             <w:r>
               <w:br/>
-              <w:t xml:space="preserve">(Problem with </w:t>
-            </w:r>
-            <w:proofErr w:type="spellStart"/>
-            <w:r>
-              <w:t>standardRoundsCombat</w:t>
-            </w:r>
-            <w:proofErr w:type="spellEnd"/>
-            <w:r>
-              <w:t xml:space="preserve"> function</w:t>
-            </w:r>
-            <w:r>
-              <w:t xml:space="preserve">. </w:t>
-            </w:r>
-            <w:proofErr w:type="spellStart"/>
-            <w:r>
-              <w:t>isRetreating</w:t>
-            </w:r>
-            <w:proofErr w:type="spellEnd"/>
-            <w:r>
-              <w:t xml:space="preserve"> is an empty string for some reason</w:t>
+              <w:t>(Problem with standardRoundsCombat function</w:t>
+            </w:r>
+            <w:r>
+              <w:t>. isRetreating is an empty string for some reason</w:t>
             </w:r>
             <w:r>
               <w:t>)</w:t>
+            </w:r>
+            <w:r>
+              <w:t>. Should check rules before making this change</w:t>
+            </w:r>
+          </w:p>
+        </w:tc>
+      </w:tr>
+      <w:tr>
+        <w:trPr>
+          <w:trHeight w:val="79"/>
+        </w:trPr>
+        <w:sdt>
+          <w:sdtPr>
+            <w:id w:val="-1891097668"/>
+            <w14:checkbox>
+              <w14:checked w14:val="0"/>
+              <w14:checkedState w14:val="2612" w14:font="MS Gothic"/>
+              <w14:uncheckedState w14:val="2610" w14:font="MS Gothic"/>
+            </w14:checkbox>
+          </w:sdtPr>
+          <w:sdtContent>
+            <w:tc>
+              <w:tcPr>
+                <w:tcW w:w="2482" w:type="dxa"/>
+              </w:tcPr>
+              <w:p>
+                <w:r>
+                  <w:rPr>
+                    <w:rFonts w:ascii="MS Gothic" w:eastAsia="MS Gothic" w:hAnsi="MS Gothic" w:hint="eastAsia"/>
+                  </w:rPr>
+                  <w:t>☐</w:t>
+                </w:r>
+              </w:p>
+            </w:tc>
+          </w:sdtContent>
+        </w:sdt>
+        <w:tc>
+          <w:tcPr>
+            <w:tcW w:w="8280" w:type="dxa"/>
+            <w:gridSpan w:val="2"/>
+          </w:tcPr>
+          <w:p>
+            <w:r>
+              <w:t>Making it so can’t see entities from higher age than what one is at</w:t>
             </w:r>
           </w:p>
         </w:tc>
@@ -5085,6 +4919,7 @@
         <w:jc w:val="left"/>
       </w:pPr>
       <w:r>
+        <w:lastRenderedPageBreak/>
         <w:br w:type="page"/>
       </w:r>
     </w:p>
@@ -5167,13 +5002,8 @@
         <w:t>Chapter 7 of “Learn QT 5”</w:t>
       </w:r>
       <w:r>
-        <w:t xml:space="preserve">. Opting to use this one first as it talks about using </w:t>
-      </w:r>
-      <w:proofErr w:type="spellStart"/>
-      <w:r>
-        <w:t>SQLLite</w:t>
-      </w:r>
-      <w:proofErr w:type="spellEnd"/>
+        <w:t>. Opting to use this one first as it talks about using SQLLite</w:t>
+      </w:r>
     </w:p>
     <w:p>
       <w:pPr>
@@ -5801,13 +5631,8 @@
       <w:t xml:space="preserve">Kory / </w:t>
     </w:r>
     <w:r>
-      <w:t xml:space="preserve">BGG user </w:t>
+      <w:t>BGG user Karate_Dog</w:t>
     </w:r>
-    <w:proofErr w:type="spellStart"/>
-    <w:r>
-      <w:t>Karate_Dog</w:t>
-    </w:r>
-    <w:proofErr w:type="spellEnd"/>
   </w:p>
 </w:hdr>
 </file>

</xml_diff>

<commit_message>
developed the database and updated diagram for it
</commit_message>
<xml_diff>
--- a/AoE2_Calculator-master/documentation/developer_wishlist.docx
+++ b/AoE2_Calculator-master/documentation/developer_wishlist.docx
@@ -4883,6 +4883,59 @@
           </w:p>
         </w:tc>
       </w:tr>
+      <w:tr>
+        <w:trPr>
+          <w:trHeight w:val="79"/>
+        </w:trPr>
+        <w:sdt>
+          <w:sdtPr>
+            <w:id w:val="-828899299"/>
+            <w14:checkbox>
+              <w14:checked w14:val="0"/>
+              <w14:checkedState w14:val="2612" w14:font="MS Gothic"/>
+              <w14:uncheckedState w14:val="2610" w14:font="MS Gothic"/>
+            </w14:checkbox>
+          </w:sdtPr>
+          <w:sdtContent>
+            <w:tc>
+              <w:tcPr>
+                <w:tcW w:w="2482" w:type="dxa"/>
+              </w:tcPr>
+              <w:p>
+                <w:r>
+                  <w:rPr>
+                    <w:rFonts w:ascii="MS Gothic" w:eastAsia="MS Gothic" w:hAnsi="MS Gothic" w:hint="eastAsia"/>
+                  </w:rPr>
+                  <w:t>☐</w:t>
+                </w:r>
+              </w:p>
+            </w:tc>
+          </w:sdtContent>
+        </w:sdt>
+        <w:tc>
+          <w:tcPr>
+            <w:tcW w:w="8280" w:type="dxa"/>
+            <w:gridSpan w:val="2"/>
+          </w:tcPr>
+          <w:p>
+            <w:r>
+              <w:t>Check for correct following of ram rules</w:t>
+            </w:r>
+          </w:p>
+          <w:p/>
+          <w:p>
+            <w:r>
+              <w:t xml:space="preserve">  // There is a rule that Archers and Villagers cannot attack Rams.</w:t>
+            </w:r>
+          </w:p>
+          <w:p>
+            <w:r>
+              <w:t xml:space="preserve">  // There is a rule that this unit can only attack buildings</w:t>
+            </w:r>
+          </w:p>
+          <w:p/>
+        </w:tc>
+      </w:tr>
     </w:tbl>
     <w:p>
       <w:pPr>
@@ -4919,7 +4972,6 @@
         <w:jc w:val="left"/>
       </w:pPr>
       <w:r>
-        <w:lastRenderedPageBreak/>
         <w:br w:type="page"/>
       </w:r>
     </w:p>

</xml_diff>

<commit_message>
spaghetti code for filtering based on age and making these building animations work
</commit_message>
<xml_diff>
--- a/AoE2_Calculator-master/documentation/developer_wishlist.docx
+++ b/AoE2_Calculator-master/documentation/developer_wishlist.docx
@@ -323,7 +323,21 @@
               <w:rPr>
                 <w:rFonts w:ascii="Consolas" w:hAnsi="Consolas"/>
               </w:rPr>
-              <w:t>bool armorClass[20];</w:t>
+              <w:t xml:space="preserve">bool </w:t>
+            </w:r>
+            <w:proofErr w:type="gramStart"/>
+            <w:r>
+              <w:rPr>
+                <w:rFonts w:ascii="Consolas" w:hAnsi="Consolas"/>
+              </w:rPr>
+              <w:t>armorClass[</w:t>
+            </w:r>
+            <w:proofErr w:type="gramEnd"/>
+            <w:r>
+              <w:rPr>
+                <w:rFonts w:ascii="Consolas" w:hAnsi="Consolas"/>
+              </w:rPr>
+              <w:t>20];</w:t>
             </w:r>
           </w:p>
           <w:tbl>
@@ -670,6 +684,7 @@
               </w:rPr>
               <w:t xml:space="preserve">int </w:t>
             </w:r>
+            <w:proofErr w:type="gramStart"/>
             <w:r>
               <w:rPr>
                 <w:rFonts w:ascii="Consolas" w:hAnsi="Consolas"/>
@@ -682,6 +697,7 @@
               </w:rPr>
               <w:t>;</w:t>
             </w:r>
+            <w:proofErr w:type="gramEnd"/>
           </w:p>
           <w:p>
             <w:pPr>
@@ -709,8 +725,16 @@
               <w:rPr>
                 <w:rFonts w:ascii="Consolas" w:hAnsi="Consolas"/>
               </w:rPr>
-              <w:t xml:space="preserve"> rangedDamage;</w:t>
-            </w:r>
+              <w:t xml:space="preserve"> </w:t>
+            </w:r>
+            <w:proofErr w:type="gramStart"/>
+            <w:r>
+              <w:rPr>
+                <w:rFonts w:ascii="Consolas" w:hAnsi="Consolas"/>
+              </w:rPr>
+              <w:t>rangedDamage;</w:t>
+            </w:r>
+            <w:proofErr w:type="gramEnd"/>
           </w:p>
           <w:p>
             <w:pPr>
@@ -733,8 +757,16 @@
                 <w:rFonts w:ascii="Consolas" w:hAnsi="Consolas"/>
               </w:rPr>
               <w:lastRenderedPageBreak/>
-              <w:t>int standardDamage;</w:t>
-            </w:r>
+              <w:t xml:space="preserve">int </w:t>
+            </w:r>
+            <w:proofErr w:type="gramStart"/>
+            <w:r>
+              <w:rPr>
+                <w:rFonts w:ascii="Consolas" w:hAnsi="Consolas"/>
+              </w:rPr>
+              <w:t>standardDamage;</w:t>
+            </w:r>
+            <w:proofErr w:type="gramEnd"/>
           </w:p>
           <w:p>
             <w:pPr>
@@ -756,8 +788,16 @@
               <w:rPr>
                 <w:rFonts w:ascii="Consolas" w:hAnsi="Consolas"/>
               </w:rPr>
-              <w:t>int unitAge;</w:t>
-            </w:r>
+              <w:t xml:space="preserve">int </w:t>
+            </w:r>
+            <w:proofErr w:type="gramStart"/>
+            <w:r>
+              <w:rPr>
+                <w:rFonts w:ascii="Consolas" w:hAnsi="Consolas"/>
+              </w:rPr>
+              <w:t>unitAge;</w:t>
+            </w:r>
+            <w:proofErr w:type="gramEnd"/>
           </w:p>
           <w:p>
             <w:pPr>
@@ -785,8 +825,16 @@
               <w:rPr>
                 <w:rFonts w:ascii="Consolas" w:hAnsi="Consolas"/>
               </w:rPr>
-              <w:t>int pointValue;</w:t>
-            </w:r>
+              <w:t xml:space="preserve">int </w:t>
+            </w:r>
+            <w:proofErr w:type="gramStart"/>
+            <w:r>
+              <w:rPr>
+                <w:rFonts w:ascii="Consolas" w:hAnsi="Consolas"/>
+              </w:rPr>
+              <w:t>pointValue;</w:t>
+            </w:r>
+            <w:proofErr w:type="gramEnd"/>
           </w:p>
           <w:p>
             <w:pPr>
@@ -810,8 +858,16 @@
               <w:rPr>
                 <w:rFonts w:ascii="Consolas" w:hAnsi="Consolas"/>
               </w:rPr>
-              <w:t>int garrisonValue;</w:t>
-            </w:r>
+              <w:t xml:space="preserve">int </w:t>
+            </w:r>
+            <w:proofErr w:type="gramStart"/>
+            <w:r>
+              <w:rPr>
+                <w:rFonts w:ascii="Consolas" w:hAnsi="Consolas"/>
+              </w:rPr>
+              <w:t>garrisonValue;</w:t>
+            </w:r>
+            <w:proofErr w:type="gramEnd"/>
           </w:p>
           <w:p>
             <w:pPr>
@@ -826,8 +882,16 @@
               <w:rPr>
                 <w:rFonts w:ascii="Consolas" w:hAnsi="Consolas"/>
               </w:rPr>
-              <w:t>int unitQuantity;</w:t>
-            </w:r>
+              <w:t xml:space="preserve">int </w:t>
+            </w:r>
+            <w:proofErr w:type="gramStart"/>
+            <w:r>
+              <w:rPr>
+                <w:rFonts w:ascii="Consolas" w:hAnsi="Consolas"/>
+              </w:rPr>
+              <w:t>unitQuantity;</w:t>
+            </w:r>
+            <w:proofErr w:type="gramEnd"/>
           </w:p>
           <w:p/>
           <w:p>
@@ -1464,7 +1528,15 @@
           <w:p/>
           <w:p>
             <w:r>
-              <w:t>Not using std::cin for this as there’s too much that would need to be entered and it inserts odd symbols for capitals and underscores</w:t>
+              <w:t xml:space="preserve">Not using </w:t>
+            </w:r>
+            <w:proofErr w:type="gramStart"/>
+            <w:r>
+              <w:t>std::</w:t>
+            </w:r>
+            <w:proofErr w:type="gramEnd"/>
+            <w:r>
+              <w:t>cin for this as there’s too much that would need to be entered and it inserts odd symbols for capitals and underscores</w:t>
             </w:r>
             <w:r>
               <w:br/>
@@ -1729,8 +1801,13 @@
                     <w:ind w:left="10"/>
                     <w:jc w:val="left"/>
                   </w:pPr>
+                  <w:proofErr w:type="gramStart"/>
                   <w:r>
-                    <w:t>if(entityName == “Archer_(Saracen)”) then{</w:t>
+                    <w:t>if(</w:t>
+                  </w:r>
+                  <w:proofErr w:type="gramEnd"/>
+                  <w:r>
+                    <w:t>entityName == “Archer_(Saracen)”) then{</w:t>
                   </w:r>
                 </w:p>
                 <w:p>
@@ -1752,7 +1829,15 @@
                     <w:t>”</w:t>
                   </w:r>
                   <w:r>
-                    <w:t>,1,entityQuantity,6,4,5,2,</w:t>
+                    <w:t>,</w:t>
+                  </w:r>
+                  <w:proofErr w:type="gramStart"/>
+                  <w:r>
+                    <w:t>1,entityQuantity</w:t>
+                  </w:r>
+                  <w:proofErr w:type="gramEnd"/>
+                  <w:r>
+                    <w:t>,6,4,5,2,</w:t>
                   </w:r>
                 </w:p>
                 <w:p>
@@ -1761,8 +1846,13 @@
                     <w:ind w:left="720"/>
                     <w:jc w:val="left"/>
                   </w:pPr>
+                  <w:proofErr w:type="gramStart"/>
                   <w:r>
-                    <w:t>true,false,false,false,false,false,false,false,false,false,false,false,false,false,false,false,false,false,false</w:t>
+                    <w:t>true,false</w:t>
+                  </w:r>
+                  <w:proofErr w:type="gramEnd"/>
+                  <w:r>
+                    <w:t>,false,false,false,false,false,false,false,false,false,false,false,false,false,false,false,false,false</w:t>
                   </w:r>
                   <w:r>
                     <w:t xml:space="preserve">}; // </w:t>
@@ -1970,11 +2060,19 @@
       <w:r>
         <w:t xml:space="preserve">Running the program via clicking an executable (.exe) file, not via typing </w:t>
       </w:r>
+      <w:proofErr w:type="gramStart"/>
       <w:r>
         <w:rPr>
           <w:rStyle w:val="CodeChar"/>
         </w:rPr>
-        <w:t>"./run"</w:t>
+        <w:t>"./</w:t>
+      </w:r>
+      <w:proofErr w:type="gramEnd"/>
+      <w:r>
+        <w:rPr>
+          <w:rStyle w:val="CodeChar"/>
+        </w:rPr>
+        <w:t>run"</w:t>
       </w:r>
       <w:r>
         <w:t xml:space="preserve"> in a Linux shell</w:t>
@@ -2993,7 +3091,15 @@
           </w:tcPr>
           <w:p>
             <w:r>
-              <w:t>Supplying variables with answers the user provides. Was using std::cin for this. Perhaps we’d need to use a popup if we’re using QT framework</w:t>
+              <w:t xml:space="preserve">Supplying variables with answers the user provides. Was using </w:t>
+            </w:r>
+            <w:proofErr w:type="gramStart"/>
+            <w:r>
+              <w:t>std::</w:t>
+            </w:r>
+            <w:proofErr w:type="gramEnd"/>
+            <w:r>
+              <w:t>cin for this. Perhaps we’d need to use a popup if we’re using QT framework</w:t>
             </w:r>
             <w:r>
               <w:t xml:space="preserve">. </w:t>
@@ -3134,7 +3240,15 @@
           </w:tcPr>
           <w:p>
             <w:r>
-              <w:t>Writing std::cout statements to the GUI</w:t>
+              <w:t xml:space="preserve">Writing </w:t>
+            </w:r>
+            <w:proofErr w:type="gramStart"/>
+            <w:r>
+              <w:t>std::</w:t>
+            </w:r>
+            <w:proofErr w:type="gramEnd"/>
+            <w:r>
+              <w:t>cout statements to the GUI</w:t>
             </w:r>
           </w:p>
         </w:tc>
@@ -3862,7 +3976,23 @@
                 <w:b/>
                 <w:bCs/>
               </w:rPr>
-              <w:t>"Back From A Foreign Land":</w:t>
+              <w:t xml:space="preserve">"Back From </w:t>
+            </w:r>
+            <w:proofErr w:type="gramStart"/>
+            <w:r>
+              <w:rPr>
+                <w:b/>
+                <w:bCs/>
+              </w:rPr>
+              <w:t>A</w:t>
+            </w:r>
+            <w:proofErr w:type="gramEnd"/>
+            <w:r>
+              <w:rPr>
+                <w:b/>
+                <w:bCs/>
+              </w:rPr>
+              <w:t xml:space="preserve"> Foreign Land":</w:t>
             </w:r>
             <w:r>
               <w:t xml:space="preserve"> “</w:t>
@@ -3964,7 +4094,23 @@
                 <w:rFonts w:cs="Arial"/>
                 <w:color w:val="000000"/>
               </w:rPr>
-              <w:t>All building get a HP bonus: Age I – 10 HP, Age II – 20 HP, Age III – 30 HP, Age IV – 40 HP</w:t>
+              <w:t xml:space="preserve">All building </w:t>
+            </w:r>
+            <w:proofErr w:type="gramStart"/>
+            <w:r>
+              <w:rPr>
+                <w:rFonts w:cs="Arial"/>
+                <w:color w:val="000000"/>
+              </w:rPr>
+              <w:t>get</w:t>
+            </w:r>
+            <w:proofErr w:type="gramEnd"/>
+            <w:r>
+              <w:rPr>
+                <w:rFonts w:cs="Arial"/>
+                <w:color w:val="000000"/>
+              </w:rPr>
+              <w:t xml:space="preserve"> a HP bonus: Age I – 10 HP, Age II – 20 HP, Age III – 30 HP, Age IV – 40 HP</w:t>
             </w:r>
           </w:p>
           <w:p>
@@ -4415,6 +4561,30 @@
             <w:r>
               <w:t>Destruction – when “[name of building] is dead” is outputted</w:t>
             </w:r>
+            <w:r>
+              <w:br/>
+            </w:r>
+          </w:p>
+          <w:p>
+            <w:r>
+              <w:t>Reference for architecture:</w:t>
+            </w:r>
+            <w:r>
+              <w:br/>
+            </w:r>
+            <w:r>
+              <w:br/>
+            </w:r>
+            <w:r>
+              <w:t>https://ageofempires.fandom.com/wiki/Architecture_set_(Age_of_Empires_II)</w:t>
+            </w:r>
+            <w:r>
+              <w:br/>
+            </w:r>
+            <w:r>
+              <w:br/>
+              <w:t>(Partially done)</w:t>
+            </w:r>
           </w:p>
         </w:tc>
       </w:tr>
@@ -4828,6 +4998,9 @@
             </w:r>
             <w:r>
               <w:br/>
+            </w:r>
+            <w:r>
+              <w:lastRenderedPageBreak/>
               <w:t>(Problem with standardRoundsCombat function</w:t>
             </w:r>
             <w:r>
@@ -4850,7 +5023,7 @@
           <w:sdtPr>
             <w:id w:val="-1891097668"/>
             <w14:checkbox>
-              <w14:checked w14:val="0"/>
+              <w14:checked w14:val="1"/>
               <w14:checkedState w14:val="2612" w14:font="MS Gothic"/>
               <w14:uncheckedState w14:val="2610" w14:font="MS Gothic"/>
             </w14:checkbox>
@@ -4865,7 +5038,7 @@
                   <w:rPr>
                     <w:rFonts w:ascii="MS Gothic" w:eastAsia="MS Gothic" w:hAnsi="MS Gothic" w:hint="eastAsia"/>
                   </w:rPr>
-                  <w:t>☐</w:t>
+                  <w:t>☒</w:t>
                 </w:r>
               </w:p>
             </w:tc>

</xml_diff>

<commit_message>
added new table to db, supplied front end with db values, added in missing data to the db
</commit_message>
<xml_diff>
--- a/AoE2_Calculator-master/documentation/developer_wishlist.docx
+++ b/AoE2_Calculator-master/documentation/developer_wishlist.docx
@@ -323,21 +323,7 @@
               <w:rPr>
                 <w:rFonts w:ascii="Consolas" w:hAnsi="Consolas"/>
               </w:rPr>
-              <w:t xml:space="preserve">bool </w:t>
-            </w:r>
-            <w:proofErr w:type="gramStart"/>
-            <w:r>
-              <w:rPr>
-                <w:rFonts w:ascii="Consolas" w:hAnsi="Consolas"/>
-              </w:rPr>
-              <w:t>armorClass[</w:t>
-            </w:r>
-            <w:proofErr w:type="gramEnd"/>
-            <w:r>
-              <w:rPr>
-                <w:rFonts w:ascii="Consolas" w:hAnsi="Consolas"/>
-              </w:rPr>
-              <w:t>20];</w:t>
+              <w:t>bool armorClass[20];</w:t>
             </w:r>
           </w:p>
           <w:tbl>
@@ -684,7 +670,6 @@
               </w:rPr>
               <w:t xml:space="preserve">int </w:t>
             </w:r>
-            <w:proofErr w:type="gramStart"/>
             <w:r>
               <w:rPr>
                 <w:rFonts w:ascii="Consolas" w:hAnsi="Consolas"/>
@@ -697,7 +682,6 @@
               </w:rPr>
               <w:t>;</w:t>
             </w:r>
-            <w:proofErr w:type="gramEnd"/>
           </w:p>
           <w:p>
             <w:pPr>
@@ -725,16 +709,8 @@
               <w:rPr>
                 <w:rFonts w:ascii="Consolas" w:hAnsi="Consolas"/>
               </w:rPr>
-              <w:t xml:space="preserve"> </w:t>
-            </w:r>
-            <w:proofErr w:type="gramStart"/>
-            <w:r>
-              <w:rPr>
-                <w:rFonts w:ascii="Consolas" w:hAnsi="Consolas"/>
-              </w:rPr>
-              <w:t>rangedDamage;</w:t>
-            </w:r>
-            <w:proofErr w:type="gramEnd"/>
+              <w:t xml:space="preserve"> rangedDamage;</w:t>
+            </w:r>
           </w:p>
           <w:p>
             <w:pPr>
@@ -757,16 +733,8 @@
                 <w:rFonts w:ascii="Consolas" w:hAnsi="Consolas"/>
               </w:rPr>
               <w:lastRenderedPageBreak/>
-              <w:t xml:space="preserve">int </w:t>
-            </w:r>
-            <w:proofErr w:type="gramStart"/>
-            <w:r>
-              <w:rPr>
-                <w:rFonts w:ascii="Consolas" w:hAnsi="Consolas"/>
-              </w:rPr>
-              <w:t>standardDamage;</w:t>
-            </w:r>
-            <w:proofErr w:type="gramEnd"/>
+              <w:t>int standardDamage;</w:t>
+            </w:r>
           </w:p>
           <w:p>
             <w:pPr>
@@ -788,16 +756,8 @@
               <w:rPr>
                 <w:rFonts w:ascii="Consolas" w:hAnsi="Consolas"/>
               </w:rPr>
-              <w:t xml:space="preserve">int </w:t>
-            </w:r>
-            <w:proofErr w:type="gramStart"/>
-            <w:r>
-              <w:rPr>
-                <w:rFonts w:ascii="Consolas" w:hAnsi="Consolas"/>
-              </w:rPr>
-              <w:t>unitAge;</w:t>
-            </w:r>
-            <w:proofErr w:type="gramEnd"/>
+              <w:t>int unitAge;</w:t>
+            </w:r>
           </w:p>
           <w:p>
             <w:pPr>
@@ -825,16 +785,8 @@
               <w:rPr>
                 <w:rFonts w:ascii="Consolas" w:hAnsi="Consolas"/>
               </w:rPr>
-              <w:t xml:space="preserve">int </w:t>
-            </w:r>
-            <w:proofErr w:type="gramStart"/>
-            <w:r>
-              <w:rPr>
-                <w:rFonts w:ascii="Consolas" w:hAnsi="Consolas"/>
-              </w:rPr>
-              <w:t>pointValue;</w:t>
-            </w:r>
-            <w:proofErr w:type="gramEnd"/>
+              <w:t>int pointValue;</w:t>
+            </w:r>
           </w:p>
           <w:p>
             <w:pPr>
@@ -858,16 +810,8 @@
               <w:rPr>
                 <w:rFonts w:ascii="Consolas" w:hAnsi="Consolas"/>
               </w:rPr>
-              <w:t xml:space="preserve">int </w:t>
-            </w:r>
-            <w:proofErr w:type="gramStart"/>
-            <w:r>
-              <w:rPr>
-                <w:rFonts w:ascii="Consolas" w:hAnsi="Consolas"/>
-              </w:rPr>
-              <w:t>garrisonValue;</w:t>
-            </w:r>
-            <w:proofErr w:type="gramEnd"/>
+              <w:t>int garrisonValue;</w:t>
+            </w:r>
           </w:p>
           <w:p>
             <w:pPr>
@@ -882,16 +826,8 @@
               <w:rPr>
                 <w:rFonts w:ascii="Consolas" w:hAnsi="Consolas"/>
               </w:rPr>
-              <w:t xml:space="preserve">int </w:t>
-            </w:r>
-            <w:proofErr w:type="gramStart"/>
-            <w:r>
-              <w:rPr>
-                <w:rFonts w:ascii="Consolas" w:hAnsi="Consolas"/>
-              </w:rPr>
-              <w:t>unitQuantity;</w:t>
-            </w:r>
-            <w:proofErr w:type="gramEnd"/>
+              <w:t>int unitQuantity;</w:t>
+            </w:r>
           </w:p>
           <w:p/>
           <w:p>
@@ -1528,15 +1464,7 @@
           <w:p/>
           <w:p>
             <w:r>
-              <w:t xml:space="preserve">Not using </w:t>
-            </w:r>
-            <w:proofErr w:type="gramStart"/>
-            <w:r>
-              <w:t>std::</w:t>
-            </w:r>
-            <w:proofErr w:type="gramEnd"/>
-            <w:r>
-              <w:t>cin for this as there’s too much that would need to be entered and it inserts odd symbols for capitals and underscores</w:t>
+              <w:t>Not using std::cin for this as there’s too much that would need to be entered and it inserts odd symbols for capitals and underscores</w:t>
             </w:r>
             <w:r>
               <w:br/>
@@ -1801,13 +1729,8 @@
                     <w:ind w:left="10"/>
                     <w:jc w:val="left"/>
                   </w:pPr>
-                  <w:proofErr w:type="gramStart"/>
                   <w:r>
-                    <w:t>if(</w:t>
-                  </w:r>
-                  <w:proofErr w:type="gramEnd"/>
-                  <w:r>
-                    <w:t>entityName == “Archer_(Saracen)”) then{</w:t>
+                    <w:t>if(entityName == “Archer_(Saracen)”) then{</w:t>
                   </w:r>
                 </w:p>
                 <w:p>
@@ -1829,15 +1752,7 @@
                     <w:t>”</w:t>
                   </w:r>
                   <w:r>
-                    <w:t>,</w:t>
-                  </w:r>
-                  <w:proofErr w:type="gramStart"/>
-                  <w:r>
-                    <w:t>1,entityQuantity</w:t>
-                  </w:r>
-                  <w:proofErr w:type="gramEnd"/>
-                  <w:r>
-                    <w:t>,6,4,5,2,</w:t>
+                    <w:t>,1,entityQuantity,6,4,5,2,</w:t>
                   </w:r>
                 </w:p>
                 <w:p>
@@ -1846,13 +1761,8 @@
                     <w:ind w:left="720"/>
                     <w:jc w:val="left"/>
                   </w:pPr>
-                  <w:proofErr w:type="gramStart"/>
                   <w:r>
-                    <w:t>true,false</w:t>
-                  </w:r>
-                  <w:proofErr w:type="gramEnd"/>
-                  <w:r>
-                    <w:t>,false,false,false,false,false,false,false,false,false,false,false,false,false,false,false,false,false</w:t>
+                    <w:t>true,false,false,false,false,false,false,false,false,false,false,false,false,false,false,false,false,false,false</w:t>
                   </w:r>
                   <w:r>
                     <w:t xml:space="preserve">}; // </w:t>
@@ -2060,19 +1970,11 @@
       <w:r>
         <w:t xml:space="preserve">Running the program via clicking an executable (.exe) file, not via typing </w:t>
       </w:r>
-      <w:proofErr w:type="gramStart"/>
       <w:r>
         <w:rPr>
           <w:rStyle w:val="CodeChar"/>
         </w:rPr>
-        <w:t>"./</w:t>
-      </w:r>
-      <w:proofErr w:type="gramEnd"/>
-      <w:r>
-        <w:rPr>
-          <w:rStyle w:val="CodeChar"/>
-        </w:rPr>
-        <w:t>run"</w:t>
+        <w:t>"./run"</w:t>
       </w:r>
       <w:r>
         <w:t xml:space="preserve"> in a Linux shell</w:t>
@@ -3091,15 +2993,7 @@
           </w:tcPr>
           <w:p>
             <w:r>
-              <w:t xml:space="preserve">Supplying variables with answers the user provides. Was using </w:t>
-            </w:r>
-            <w:proofErr w:type="gramStart"/>
-            <w:r>
-              <w:t>std::</w:t>
-            </w:r>
-            <w:proofErr w:type="gramEnd"/>
-            <w:r>
-              <w:t>cin for this. Perhaps we’d need to use a popup if we’re using QT framework</w:t>
+              <w:t>Supplying variables with answers the user provides. Was using std::cin for this. Perhaps we’d need to use a popup if we’re using QT framework</w:t>
             </w:r>
             <w:r>
               <w:t xml:space="preserve">. </w:t>
@@ -3240,15 +3134,7 @@
           </w:tcPr>
           <w:p>
             <w:r>
-              <w:t xml:space="preserve">Writing </w:t>
-            </w:r>
-            <w:proofErr w:type="gramStart"/>
-            <w:r>
-              <w:t>std::</w:t>
-            </w:r>
-            <w:proofErr w:type="gramEnd"/>
-            <w:r>
-              <w:t>cout statements to the GUI</w:t>
+              <w:t>Writing std::cout statements to the GUI</w:t>
             </w:r>
           </w:p>
         </w:tc>
@@ -3976,23 +3862,7 @@
                 <w:b/>
                 <w:bCs/>
               </w:rPr>
-              <w:t xml:space="preserve">"Back From </w:t>
-            </w:r>
-            <w:proofErr w:type="gramStart"/>
-            <w:r>
-              <w:rPr>
-                <w:b/>
-                <w:bCs/>
-              </w:rPr>
-              <w:t>A</w:t>
-            </w:r>
-            <w:proofErr w:type="gramEnd"/>
-            <w:r>
-              <w:rPr>
-                <w:b/>
-                <w:bCs/>
-              </w:rPr>
-              <w:t xml:space="preserve"> Foreign Land":</w:t>
+              <w:t>"Back From A Foreign Land":</w:t>
             </w:r>
             <w:r>
               <w:t xml:space="preserve"> “</w:t>
@@ -4094,23 +3964,7 @@
                 <w:rFonts w:cs="Arial"/>
                 <w:color w:val="000000"/>
               </w:rPr>
-              <w:t xml:space="preserve">All building </w:t>
-            </w:r>
-            <w:proofErr w:type="gramStart"/>
-            <w:r>
-              <w:rPr>
-                <w:rFonts w:cs="Arial"/>
-                <w:color w:val="000000"/>
-              </w:rPr>
-              <w:t>get</w:t>
-            </w:r>
-            <w:proofErr w:type="gramEnd"/>
-            <w:r>
-              <w:rPr>
-                <w:rFonts w:cs="Arial"/>
-                <w:color w:val="000000"/>
-              </w:rPr>
-              <w:t xml:space="preserve"> a HP bonus: Age I – 10 HP, Age II – 20 HP, Age III – 30 HP, Age IV – 40 HP</w:t>
+              <w:t>All building get a HP bonus: Age I – 10 HP, Age II – 20 HP, Age III – 30 HP, Age IV – 40 HP</w:t>
             </w:r>
           </w:p>
           <w:p>
@@ -4957,7 +4811,7 @@
           <w:sdtPr>
             <w:id w:val="-1111128088"/>
             <w14:checkbox>
-              <w14:checked w14:val="0"/>
+              <w14:checked w14:val="1"/>
               <w14:checkedState w14:val="2612" w14:font="MS Gothic"/>
               <w14:uncheckedState w14:val="2610" w14:font="MS Gothic"/>
             </w14:checkbox>
@@ -4972,7 +4826,7 @@
                   <w:rPr>
                     <w:rFonts w:ascii="MS Gothic" w:eastAsia="MS Gothic" w:hAnsi="MS Gothic" w:hint="eastAsia"/>
                   </w:rPr>
-                  <w:t>☐</w:t>
+                  <w:t>☒</w:t>
                 </w:r>
               </w:p>
             </w:tc>
@@ -5106,7 +4960,6 @@
               <w:t xml:space="preserve">  // There is a rule that this unit can only attack buildings</w:t>
             </w:r>
           </w:p>
-          <w:p/>
         </w:tc>
       </w:tr>
     </w:tbl>
@@ -5330,7 +5183,7 @@
           <w:sdtPr>
             <w:id w:val="-950235832"/>
             <w14:checkbox>
-              <w14:checked w14:val="0"/>
+              <w14:checked w14:val="1"/>
               <w14:checkedState w14:val="2612" w14:font="MS Gothic"/>
               <w14:uncheckedState w14:val="2610" w14:font="MS Gothic"/>
             </w14:checkbox>
@@ -5345,7 +5198,7 @@
                   <w:rPr>
                     <w:rFonts w:ascii="MS Gothic" w:eastAsia="MS Gothic" w:hAnsi="MS Gothic" w:hint="eastAsia"/>
                   </w:rPr>
-                  <w:t>☐</w:t>
+                  <w:t>☒</w:t>
                 </w:r>
               </w:p>
             </w:tc>
@@ -5357,7 +5210,19 @@
           </w:tcPr>
           <w:p>
             <w:r>
-              <w:t>Units table</w:t>
+              <w:t>Create the</w:t>
+            </w:r>
+            <w:r>
+              <w:t xml:space="preserve"> table</w:t>
+            </w:r>
+            <w:r>
+              <w:t>s (</w:t>
+            </w:r>
+            <w:r>
+              <w:t>e.g.,</w:t>
+            </w:r>
+            <w:r>
+              <w:t xml:space="preserve"> for the units, events, etc.)</w:t>
             </w:r>
           </w:p>
         </w:tc>
@@ -5367,7 +5232,7 @@
           <w:sdtPr>
             <w:id w:val="-537284208"/>
             <w14:checkbox>
-              <w14:checked w14:val="0"/>
+              <w14:checked w14:val="1"/>
               <w14:checkedState w14:val="2612" w14:font="MS Gothic"/>
               <w14:uncheckedState w14:val="2610" w14:font="MS Gothic"/>
             </w14:checkbox>
@@ -5382,7 +5247,7 @@
                   <w:rPr>
                     <w:rFonts w:ascii="MS Gothic" w:eastAsia="MS Gothic" w:hAnsi="MS Gothic" w:hint="eastAsia"/>
                   </w:rPr>
-                  <w:t>☐</w:t>
+                  <w:t>☒</w:t>
                 </w:r>
               </w:p>
             </w:tc>
@@ -5394,7 +5259,7 @@
           </w:tcPr>
           <w:p>
             <w:r>
-              <w:t>Buildings table</w:t>
+              <w:t>Fill the tables with data</w:t>
             </w:r>
           </w:p>
         </w:tc>
@@ -5417,7 +5282,21 @@
                 <w:b/>
                 <w:bCs/>
               </w:rPr>
-              <w:t>Supplying the program with this data</w:t>
+              <w:t>Supply</w:t>
+            </w:r>
+            <w:r>
+              <w:rPr>
+                <w:b/>
+                <w:bCs/>
+              </w:rPr>
+              <w:t xml:space="preserve"> the program with this data</w:t>
+            </w:r>
+            <w:r>
+              <w:rPr>
+                <w:b/>
+                <w:bCs/>
+              </w:rPr>
+              <w:t xml:space="preserve"> instead of having it hardcoded in</w:t>
             </w:r>
           </w:p>
         </w:tc>
@@ -5456,6 +5335,10 @@
             <w:r>
               <w:t xml:space="preserve">Perhaps running a SQL query in C++ and storing the result of this as a variable </w:t>
             </w:r>
+            <w:r>
+              <w:br/>
+              <w:t>(Partially done)</w:t>
+            </w:r>
           </w:p>
         </w:tc>
       </w:tr>
@@ -5478,6 +5361,13 @@
                 <w:bCs/>
               </w:rPr>
               <w:t>Having a developer window</w:t>
+            </w:r>
+            <w:r>
+              <w:rPr>
+                <w:b/>
+                <w:bCs/>
+              </w:rPr>
+              <w:t xml:space="preserve"> where it’s possible to interact with this database</w:t>
             </w:r>
           </w:p>
         </w:tc>
@@ -5514,7 +5404,13 @@
           </w:tcPr>
           <w:p>
             <w:r>
-              <w:t>Add new entities</w:t>
+              <w:t xml:space="preserve">Add new </w:t>
+            </w:r>
+            <w:r>
+              <w:t>entries</w:t>
+            </w:r>
+            <w:r>
+              <w:t xml:space="preserve"> to a table</w:t>
             </w:r>
           </w:p>
         </w:tc>
@@ -5551,7 +5447,13 @@
           </w:tcPr>
           <w:p>
             <w:r>
-              <w:t>Delete existing entities</w:t>
+              <w:t xml:space="preserve">Delete existing </w:t>
+            </w:r>
+            <w:r>
+              <w:t>entries</w:t>
+            </w:r>
+            <w:r>
+              <w:t xml:space="preserve"> from a table</w:t>
             </w:r>
           </w:p>
         </w:tc>
@@ -5588,7 +5490,13 @@
           </w:tcPr>
           <w:p>
             <w:r>
-              <w:t>Modify the entity values</w:t>
+              <w:t xml:space="preserve">Modify the </w:t>
+            </w:r>
+            <w:r>
+              <w:t>entries</w:t>
+            </w:r>
+            <w:r>
+              <w:t xml:space="preserve"> in a table</w:t>
             </w:r>
           </w:p>
         </w:tc>
@@ -5625,7 +5533,13 @@
           </w:tcPr>
           <w:p>
             <w:r>
-              <w:t>View the entity values</w:t>
+              <w:t xml:space="preserve">View the </w:t>
+            </w:r>
+            <w:r>
+              <w:t>entries</w:t>
+            </w:r>
+            <w:r>
+              <w:t xml:space="preserve"> in a table</w:t>
             </w:r>
           </w:p>
         </w:tc>

</xml_diff>

<commit_message>
improve viewing of db
</commit_message>
<xml_diff>
--- a/AoE2_Calculator-master/documentation/developer_wishlist.docx
+++ b/AoE2_Calculator-master/documentation/developer_wishlist.docx
@@ -339,7 +339,6 @@
               <w:t xml:space="preserve">bool </w:t>
             </w:r>
             <w:proofErr w:type="spellStart"/>
-            <w:proofErr w:type="gramStart"/>
             <w:r>
               <w:rPr>
                 <w:rFonts w:ascii="Consolas" w:hAnsi="Consolas"/>
@@ -351,14 +350,7 @@
               <w:rPr>
                 <w:rFonts w:ascii="Consolas" w:hAnsi="Consolas"/>
               </w:rPr>
-              <w:t>[</w:t>
-            </w:r>
-            <w:proofErr w:type="gramEnd"/>
-            <w:r>
-              <w:rPr>
-                <w:rFonts w:ascii="Consolas" w:hAnsi="Consolas"/>
-              </w:rPr>
-              <w:t>20];</w:t>
+              <w:t>[20];</w:t>
             </w:r>
           </w:p>
           <w:tbl>
@@ -733,7 +725,6 @@
               <w:t xml:space="preserve">int </w:t>
             </w:r>
             <w:proofErr w:type="spellStart"/>
-            <w:proofErr w:type="gramStart"/>
             <w:r>
               <w:rPr>
                 <w:rFonts w:ascii="Consolas" w:hAnsi="Consolas"/>
@@ -747,7 +738,6 @@
               </w:rPr>
               <w:t>;</w:t>
             </w:r>
-            <w:proofErr w:type="gramEnd"/>
           </w:p>
           <w:p>
             <w:pPr>
@@ -778,7 +768,6 @@
               <w:t xml:space="preserve"> </w:t>
             </w:r>
             <w:proofErr w:type="spellStart"/>
-            <w:proofErr w:type="gramStart"/>
             <w:r>
               <w:rPr>
                 <w:rFonts w:ascii="Consolas" w:hAnsi="Consolas"/>
@@ -792,7 +781,6 @@
               </w:rPr>
               <w:t>;</w:t>
             </w:r>
-            <w:proofErr w:type="gramEnd"/>
           </w:p>
           <w:p>
             <w:pPr>
@@ -818,7 +806,6 @@
               <w:t xml:space="preserve">int </w:t>
             </w:r>
             <w:proofErr w:type="spellStart"/>
-            <w:proofErr w:type="gramStart"/>
             <w:r>
               <w:rPr>
                 <w:rFonts w:ascii="Consolas" w:hAnsi="Consolas"/>
@@ -832,7 +819,6 @@
               </w:rPr>
               <w:t>;</w:t>
             </w:r>
-            <w:proofErr w:type="gramEnd"/>
           </w:p>
           <w:p>
             <w:pPr>
@@ -857,7 +843,6 @@
               <w:t xml:space="preserve">int </w:t>
             </w:r>
             <w:proofErr w:type="spellStart"/>
-            <w:proofErr w:type="gramStart"/>
             <w:r>
               <w:rPr>
                 <w:rFonts w:ascii="Consolas" w:hAnsi="Consolas"/>
@@ -871,7 +856,6 @@
               </w:rPr>
               <w:t>;</w:t>
             </w:r>
-            <w:proofErr w:type="gramEnd"/>
           </w:p>
           <w:p>
             <w:pPr>
@@ -902,7 +886,6 @@
               <w:t xml:space="preserve">int </w:t>
             </w:r>
             <w:proofErr w:type="spellStart"/>
-            <w:proofErr w:type="gramStart"/>
             <w:r>
               <w:rPr>
                 <w:rFonts w:ascii="Consolas" w:hAnsi="Consolas"/>
@@ -916,7 +899,6 @@
               </w:rPr>
               <w:t>;</w:t>
             </w:r>
-            <w:proofErr w:type="gramEnd"/>
           </w:p>
           <w:p>
             <w:pPr>
@@ -943,7 +925,6 @@
               <w:t xml:space="preserve">int </w:t>
             </w:r>
             <w:proofErr w:type="spellStart"/>
-            <w:proofErr w:type="gramStart"/>
             <w:r>
               <w:rPr>
                 <w:rFonts w:ascii="Consolas" w:hAnsi="Consolas"/>
@@ -957,7 +938,6 @@
               </w:rPr>
               <w:t>;</w:t>
             </w:r>
-            <w:proofErr w:type="gramEnd"/>
           </w:p>
           <w:p>
             <w:pPr>
@@ -975,7 +955,6 @@
               <w:t xml:space="preserve">int </w:t>
             </w:r>
             <w:proofErr w:type="spellStart"/>
-            <w:proofErr w:type="gramStart"/>
             <w:r>
               <w:rPr>
                 <w:rFonts w:ascii="Consolas" w:hAnsi="Consolas"/>
@@ -989,7 +968,6 @@
               </w:rPr>
               <w:t>;</w:t>
             </w:r>
-            <w:proofErr w:type="gramEnd"/>
           </w:p>
           <w:p/>
           <w:p>
@@ -1626,14 +1604,9 @@
           <w:p/>
           <w:p>
             <w:r>
-              <w:t xml:space="preserve">Not using </w:t>
-            </w:r>
-            <w:proofErr w:type="gramStart"/>
-            <w:r>
-              <w:t>std::</w:t>
+              <w:t>Not using std::</w:t>
             </w:r>
             <w:proofErr w:type="spellStart"/>
-            <w:proofErr w:type="gramEnd"/>
             <w:r>
               <w:t>cin</w:t>
             </w:r>
@@ -1904,12 +1877,10 @@
                     <w:ind w:left="10"/>
                     <w:jc w:val="left"/>
                   </w:pPr>
-                  <w:proofErr w:type="gramStart"/>
                   <w:r>
                     <w:t>if(</w:t>
                   </w:r>
                   <w:proofErr w:type="spellStart"/>
-                  <w:proofErr w:type="gramEnd"/>
                   <w:r>
                     <w:t>entityName</w:t>
                   </w:r>
@@ -1942,15 +1913,7 @@
                     <w:t>”</w:t>
                   </w:r>
                   <w:r>
-                    <w:t>,</w:t>
-                  </w:r>
-                  <w:proofErr w:type="gramStart"/>
-                  <w:r>
-                    <w:t>1,entityQuantity</w:t>
-                  </w:r>
-                  <w:proofErr w:type="gramEnd"/>
-                  <w:r>
-                    <w:t>,6,4,5,2,</w:t>
+                    <w:t>,1,entityQuantity,6,4,5,2,</w:t>
                   </w:r>
                 </w:p>
                 <w:p>
@@ -1959,13 +1922,8 @@
                     <w:ind w:left="720"/>
                     <w:jc w:val="left"/>
                   </w:pPr>
-                  <w:proofErr w:type="gramStart"/>
                   <w:r>
-                    <w:t>true,false</w:t>
-                  </w:r>
-                  <w:proofErr w:type="gramEnd"/>
-                  <w:r>
-                    <w:t>,false,false,false,false,false,false,false,false,false,false,false,false,false,false,false,false,false</w:t>
+                    <w:t>true,false,false,false,false,false,false,false,false,false,false,false,false,false,false,false,false,false,false</w:t>
                   </w:r>
                   <w:r>
                     <w:t xml:space="preserve">}; // </w:t>
@@ -2173,19 +2131,11 @@
       <w:r>
         <w:t xml:space="preserve">Running the program via clicking an executable (.exe) file, not via typing </w:t>
       </w:r>
-      <w:proofErr w:type="gramStart"/>
       <w:r>
         <w:rPr>
           <w:rStyle w:val="CodeChar"/>
         </w:rPr>
-        <w:t>"./</w:t>
-      </w:r>
-      <w:proofErr w:type="gramEnd"/>
-      <w:r>
-        <w:rPr>
-          <w:rStyle w:val="CodeChar"/>
-        </w:rPr>
-        <w:t>run"</w:t>
+        <w:t>"./run"</w:t>
       </w:r>
       <w:r>
         <w:t xml:space="preserve"> in a Linux shell</w:t>
@@ -2769,7 +2719,10 @@
               <w:t>eing able to use aliases</w:t>
             </w:r>
             <w:r>
-              <w:t xml:space="preserve"> so “Temple of the Sun at </w:t>
+              <w:t xml:space="preserve">. For example, making it so </w:t>
+            </w:r>
+            <w:r>
+              <w:t xml:space="preserve">“Temple of the Sun at </w:t>
             </w:r>
             <w:proofErr w:type="spellStart"/>
             <w:r>
@@ -3211,14 +3164,9 @@
           </w:tcPr>
           <w:p>
             <w:r>
-              <w:t xml:space="preserve">Supplying variables with answers the user provides. Was using </w:t>
-            </w:r>
-            <w:proofErr w:type="gramStart"/>
-            <w:r>
-              <w:t>std::</w:t>
+              <w:t>Supplying variables with answers the user provides. Was using std::</w:t>
             </w:r>
             <w:proofErr w:type="spellStart"/>
-            <w:proofErr w:type="gramEnd"/>
             <w:r>
               <w:t>cin</w:t>
             </w:r>
@@ -3373,14 +3321,9 @@
           </w:tcPr>
           <w:p>
             <w:r>
-              <w:t xml:space="preserve">Writing </w:t>
-            </w:r>
-            <w:proofErr w:type="gramStart"/>
-            <w:r>
-              <w:t>std::</w:t>
+              <w:t>Writing std::</w:t>
             </w:r>
             <w:proofErr w:type="spellStart"/>
-            <w:proofErr w:type="gramEnd"/>
             <w:r>
               <w:t>cout</w:t>
             </w:r>
@@ -4114,23 +4057,7 @@
                 <w:b/>
                 <w:bCs/>
               </w:rPr>
-              <w:t xml:space="preserve">"Back From </w:t>
-            </w:r>
-            <w:proofErr w:type="gramStart"/>
-            <w:r>
-              <w:rPr>
-                <w:b/>
-                <w:bCs/>
-              </w:rPr>
-              <w:t>A</w:t>
-            </w:r>
-            <w:proofErr w:type="gramEnd"/>
-            <w:r>
-              <w:rPr>
-                <w:b/>
-                <w:bCs/>
-              </w:rPr>
-              <w:t xml:space="preserve"> Foreign Land":</w:t>
+              <w:t>"Back From A Foreign Land":</w:t>
             </w:r>
             <w:r>
               <w:t xml:space="preserve"> “</w:t>
@@ -4232,23 +4159,7 @@
                 <w:rFonts w:cs="Arial"/>
                 <w:color w:val="000000"/>
               </w:rPr>
-              <w:t xml:space="preserve">All building </w:t>
-            </w:r>
-            <w:proofErr w:type="gramStart"/>
-            <w:r>
-              <w:rPr>
-                <w:rFonts w:cs="Arial"/>
-                <w:color w:val="000000"/>
-              </w:rPr>
-              <w:t>get</w:t>
-            </w:r>
-            <w:proofErr w:type="gramEnd"/>
-            <w:r>
-              <w:rPr>
-                <w:rFonts w:cs="Arial"/>
-                <w:color w:val="000000"/>
-              </w:rPr>
-              <w:t xml:space="preserve"> a HP bonus: Age I – 10 HP, Age II – 20 HP, Age III – 30 HP, Age IV – 40 HP</w:t>
+              <w:t>All building get a HP bonus: Age I – 10 HP, Age II – 20 HP, Age III – 30 HP, Age IV – 40 HP</w:t>
             </w:r>
           </w:p>
           <w:p>

</xml_diff>